<commit_message>
manual, and test plan work. need screen shots
</commit_message>
<xml_diff>
--- a/A Team Documents/User Manual 2015 Final Draft.docx
+++ b/A Team Documents/User Manual 2015 Final Draft.docx
@@ -1,6 +1,6 @@
 
 <file path=word/document.xml><?xml version="1.0" encoding="utf-8"?>
-<w:document xmlns:wpc="http://schemas.microsoft.com/office/word/2010/wordprocessingCanvas" xmlns:mo="http://schemas.microsoft.com/office/mac/office/2008/main" xmlns:mc="http://schemas.openxmlformats.org/markup-compatibility/2006" xmlns:mv="urn:schemas-microsoft-com:mac:vml" xmlns:o="urn:schemas-microsoft-com:office:office" xmlns:r="http://schemas.openxmlformats.org/officeDocument/2006/relationships" xmlns:m="http://schemas.openxmlformats.org/officeDocument/2006/math" xmlns:v="urn:schemas-microsoft-com:vml" xmlns:wp14="http://schemas.microsoft.com/office/word/2010/wordprocessingDrawing" xmlns:wp="http://schemas.openxmlformats.org/drawingml/2006/wordprocessingDrawing" xmlns:w10="urn:schemas-microsoft-com:office:word" xmlns:w="http://schemas.openxmlformats.org/wordprocessingml/2006/main" xmlns:w14="http://schemas.microsoft.com/office/word/2010/wordml" xmlns:wpg="http://schemas.microsoft.com/office/word/2010/wordprocessingGroup" xmlns:wpi="http://schemas.microsoft.com/office/word/2010/wordprocessingInk" xmlns:wne="http://schemas.microsoft.com/office/word/2006/wordml" xmlns:wps="http://schemas.microsoft.com/office/word/2010/wordprocessingShape" mc:Ignorable="w14 wp14">
+<w:document xmlns:ve="http://schemas.openxmlformats.org/markup-compatibility/2006" xmlns:o="urn:schemas-microsoft-com:office:office" xmlns:r="http://schemas.openxmlformats.org/officeDocument/2006/relationships" xmlns:m="http://schemas.openxmlformats.org/officeDocument/2006/math" xmlns:v="urn:schemas-microsoft-com:vml" xmlns:wp="http://schemas.openxmlformats.org/drawingml/2006/wordprocessingDrawing" xmlns:w10="urn:schemas-microsoft-com:office:word" xmlns:w="http://schemas.openxmlformats.org/wordprocessingml/2006/main" xmlns:wne="http://schemas.microsoft.com/office/word/2006/wordml">
   <w:body>
     <w:p>
       <w:pPr>
@@ -25,7 +25,7 @@
           <w:noProof/>
         </w:rPr>
         <w:drawing>
-          <wp:inline distT="0" distB="0" distL="0" distR="0" wp14:anchorId="1FA8C0DF" wp14:editId="27FBF258">
+          <wp:inline distT="0" distB="0" distL="0" distR="0">
             <wp:extent cx="3096290" cy="3096290"/>
             <wp:effectExtent l="19050" t="0" r="8860" b="0"/>
             <wp:docPr id="5" name="Picture 1" descr="C:\Users\Anne\Desktop\teAmLogo.png"/>
@@ -42,7 +42,7 @@
                     </pic:cNvPicPr>
                   </pic:nvPicPr>
                   <pic:blipFill>
-                    <a:blip r:embed="rId9" cstate="print"/>
+                    <a:blip r:embed="rId8" cstate="print"/>
                     <a:srcRect/>
                     <a:stretch>
                       <a:fillRect/>
@@ -133,7 +133,6 @@
           <w:szCs w:val="56"/>
         </w:rPr>
       </w:pPr>
-      <w:proofErr w:type="spellStart"/>
       <w:r>
         <w:rPr>
           <w:rFonts w:ascii="Times New Roman" w:hAnsi="Times New Roman" w:cs="Times New Roman"/>
@@ -141,17 +140,7 @@
           <w:sz w:val="56"/>
           <w:szCs w:val="56"/>
         </w:rPr>
-        <w:t>Leidenfrost</w:t>
-      </w:r>
-      <w:proofErr w:type="spellEnd"/>
-      <w:r>
-        <w:rPr>
-          <w:rFonts w:ascii="Times New Roman" w:hAnsi="Times New Roman" w:cs="Times New Roman"/>
-          <w:b/>
-          <w:sz w:val="56"/>
-          <w:szCs w:val="56"/>
-        </w:rPr>
-        <w:t>-Ratchet Systems</w:t>
+        <w:t>Leidenfrost-Ratchet Systems</w:t>
       </w:r>
     </w:p>
     <w:p>
@@ -292,7 +281,6 @@
           <w:szCs w:val="32"/>
         </w:rPr>
       </w:pPr>
-      <w:proofErr w:type="spellStart"/>
       <w:r>
         <w:rPr>
           <w:rFonts w:ascii="Times New Roman" w:hAnsi="Times New Roman" w:cs="Times New Roman"/>
@@ -301,7 +289,6 @@
         </w:rPr>
         <w:t>Sanan</w:t>
       </w:r>
-      <w:proofErr w:type="spellEnd"/>
       <w:r>
         <w:rPr>
           <w:rFonts w:ascii="Times New Roman" w:hAnsi="Times New Roman" w:cs="Times New Roman"/>
@@ -310,7 +297,6 @@
         </w:rPr>
         <w:t xml:space="preserve"> </w:t>
       </w:r>
-      <w:proofErr w:type="spellStart"/>
       <w:r>
         <w:rPr>
           <w:rFonts w:ascii="Times New Roman" w:hAnsi="Times New Roman" w:cs="Times New Roman"/>
@@ -319,7 +305,6 @@
         </w:rPr>
         <w:t>Aamir</w:t>
       </w:r>
-      <w:proofErr w:type="spellEnd"/>
     </w:p>
     <w:p>
       <w:pPr>
@@ -331,90 +316,70 @@
           <w:szCs w:val="32"/>
         </w:rPr>
       </w:pPr>
-      <w:proofErr w:type="spellStart"/>
       <w:r>
         <w:rPr>
           <w:rFonts w:ascii="Times New Roman" w:hAnsi="Times New Roman" w:cs="Times New Roman"/>
           <w:sz w:val="32"/>
           <w:szCs w:val="32"/>
         </w:rPr>
-        <w:t>Romando</w:t>
-      </w:r>
-      <w:proofErr w:type="spellEnd"/>
-      <w:r>
+        <w:t>Romando Garcia</w:t>
+      </w:r>
+    </w:p>
+    <w:p>
+      <w:pPr>
+        <w:ind w:left="504"/>
+        <w:contextualSpacing/>
         <w:rPr>
           <w:rFonts w:ascii="Times New Roman" w:hAnsi="Times New Roman" w:cs="Times New Roman"/>
           <w:sz w:val="32"/>
           <w:szCs w:val="32"/>
         </w:rPr>
-        <w:t xml:space="preserve"> Garcia</w:t>
-      </w:r>
-    </w:p>
-    <w:p>
-      <w:pPr>
-        <w:ind w:left="504"/>
-        <w:contextualSpacing/>
+      </w:pPr>
+      <w:r>
         <w:rPr>
           <w:rFonts w:ascii="Times New Roman" w:hAnsi="Times New Roman" w:cs="Times New Roman"/>
           <w:sz w:val="32"/>
           <w:szCs w:val="32"/>
         </w:rPr>
-      </w:pPr>
-      <w:r>
+        <w:t>Anne Lam</w:t>
+      </w:r>
+    </w:p>
+    <w:p>
+      <w:pPr>
+        <w:ind w:left="504"/>
+        <w:contextualSpacing/>
         <w:rPr>
           <w:rFonts w:ascii="Times New Roman" w:hAnsi="Times New Roman" w:cs="Times New Roman"/>
           <w:sz w:val="32"/>
           <w:szCs w:val="32"/>
         </w:rPr>
-        <w:t>Anne Lam</w:t>
-      </w:r>
-    </w:p>
-    <w:p>
-      <w:pPr>
-        <w:ind w:left="504"/>
-        <w:contextualSpacing/>
+      </w:pPr>
+      <w:r>
         <w:rPr>
           <w:rFonts w:ascii="Times New Roman" w:hAnsi="Times New Roman" w:cs="Times New Roman"/>
           <w:sz w:val="32"/>
           <w:szCs w:val="32"/>
         </w:rPr>
-      </w:pPr>
-      <w:r>
+        <w:t>James Rowe</w:t>
+      </w:r>
+    </w:p>
+    <w:p>
+      <w:pPr>
+        <w:ind w:left="504"/>
+        <w:contextualSpacing/>
         <w:rPr>
           <w:rFonts w:ascii="Times New Roman" w:hAnsi="Times New Roman" w:cs="Times New Roman"/>
           <w:sz w:val="32"/>
           <w:szCs w:val="32"/>
         </w:rPr>
-        <w:t>James Rowe</w:t>
-      </w:r>
-    </w:p>
-    <w:p>
-      <w:pPr>
-        <w:ind w:left="504"/>
-        <w:contextualSpacing/>
+      </w:pPr>
+      <w:r>
         <w:rPr>
           <w:rFonts w:ascii="Times New Roman" w:hAnsi="Times New Roman" w:cs="Times New Roman"/>
           <w:sz w:val="32"/>
           <w:szCs w:val="32"/>
         </w:rPr>
-      </w:pPr>
-      <w:proofErr w:type="spellStart"/>
-      <w:r>
-        <w:rPr>
-          <w:rFonts w:ascii="Times New Roman" w:hAnsi="Times New Roman" w:cs="Times New Roman"/>
-          <w:sz w:val="32"/>
-          <w:szCs w:val="32"/>
-        </w:rPr>
-        <w:t>Hieu</w:t>
-      </w:r>
-      <w:proofErr w:type="spellEnd"/>
-      <w:r>
-        <w:rPr>
-          <w:rFonts w:ascii="Times New Roman" w:hAnsi="Times New Roman" w:cs="Times New Roman"/>
-          <w:sz w:val="32"/>
-          <w:szCs w:val="32"/>
-        </w:rPr>
-        <w:t xml:space="preserve"> Tran</w:t>
+        <w:t>Hieu Tran</w:t>
       </w:r>
     </w:p>
     <w:p>
@@ -586,6 +551,7 @@
         <w:tabs>
           <w:tab w:val="right" w:leader="dot" w:pos="8640"/>
           <w:tab w:val="right" w:leader="dot" w:pos="9360"/>
+          <w:tab w:val="right" w:leader="dot" w:pos="10080"/>
         </w:tabs>
         <w:contextualSpacing/>
         <w:rPr>
@@ -600,7 +566,42 @@
           <w:sz w:val="28"/>
           <w:szCs w:val="28"/>
         </w:rPr>
-        <w:t>Installation</w:t>
+        <w:t>What's New in Version 2.0.</w:t>
+      </w:r>
+      <w:r>
+        <w:rPr>
+          <w:rFonts w:ascii="Times New Roman" w:hAnsi="Times New Roman" w:cs="Times New Roman"/>
+          <w:sz w:val="28"/>
+          <w:szCs w:val="28"/>
+        </w:rPr>
+        <w:tab/>
+        <w:t>2</w:t>
+      </w:r>
+    </w:p>
+    <w:p>
+      <w:pPr>
+        <w:numPr>
+          <w:ilvl w:val="0"/>
+          <w:numId w:val="1"/>
+        </w:numPr>
+        <w:tabs>
+          <w:tab w:val="right" w:leader="dot" w:pos="8640"/>
+          <w:tab w:val="right" w:leader="dot" w:pos="9360"/>
+        </w:tabs>
+        <w:contextualSpacing/>
+        <w:rPr>
+          <w:rFonts w:ascii="Times New Roman" w:hAnsi="Times New Roman" w:cs="Times New Roman"/>
+          <w:sz w:val="28"/>
+          <w:szCs w:val="28"/>
+        </w:rPr>
+      </w:pPr>
+      <w:r>
+        <w:rPr>
+          <w:rFonts w:ascii="Times New Roman" w:hAnsi="Times New Roman" w:cs="Times New Roman"/>
+          <w:sz w:val="28"/>
+          <w:szCs w:val="28"/>
+        </w:rPr>
+        <w:t>System Summary</w:t>
       </w:r>
       <w:r>
         <w:rPr>
@@ -685,6 +686,41 @@
     <w:p>
       <w:pPr>
         <w:numPr>
+          <w:ilvl w:val="1"/>
+          <w:numId w:val="1"/>
+        </w:numPr>
+        <w:tabs>
+          <w:tab w:val="right" w:leader="dot" w:pos="8640"/>
+          <w:tab w:val="right" w:leader="dot" w:pos="9360"/>
+        </w:tabs>
+        <w:contextualSpacing/>
+        <w:rPr>
+          <w:rFonts w:ascii="Times New Roman" w:hAnsi="Times New Roman" w:cs="Times New Roman"/>
+          <w:sz w:val="28"/>
+          <w:szCs w:val="28"/>
+        </w:rPr>
+      </w:pPr>
+      <w:r>
+        <w:rPr>
+          <w:rFonts w:ascii="Times New Roman" w:hAnsi="Times New Roman" w:cs="Times New Roman"/>
+          <w:sz w:val="28"/>
+          <w:szCs w:val="28"/>
+        </w:rPr>
+        <w:t xml:space="preserve"> Flow of Data.</w:t>
+      </w:r>
+      <w:r>
+        <w:rPr>
+          <w:rFonts w:ascii="Times New Roman" w:hAnsi="Times New Roman" w:cs="Times New Roman"/>
+          <w:sz w:val="28"/>
+          <w:szCs w:val="28"/>
+        </w:rPr>
+        <w:tab/>
+        <w:t>3</w:t>
+      </w:r>
+    </w:p>
+    <w:p>
+      <w:pPr>
+        <w:numPr>
           <w:ilvl w:val="0"/>
           <w:numId w:val="1"/>
         </w:numPr>
@@ -705,15 +741,7 @@
           <w:sz w:val="28"/>
           <w:szCs w:val="28"/>
         </w:rPr>
-        <w:t>Getting Started</w:t>
-      </w:r>
-      <w:r>
-        <w:rPr>
-          <w:rFonts w:ascii="Times New Roman" w:hAnsi="Times New Roman" w:cs="Times New Roman"/>
-          <w:sz w:val="28"/>
-          <w:szCs w:val="28"/>
-        </w:rPr>
-        <w:t xml:space="preserve"> </w:t>
+        <w:t xml:space="preserve">Using the System </w:t>
       </w:r>
       <w:r>
         <w:rPr>
@@ -722,7 +750,7 @@
           <w:szCs w:val="28"/>
         </w:rPr>
         <w:tab/>
-        <w:t>3</w:t>
+        <w:t>4</w:t>
       </w:r>
     </w:p>
     <w:p>
@@ -748,7 +776,7 @@
           <w:sz w:val="28"/>
           <w:szCs w:val="28"/>
         </w:rPr>
-        <w:t xml:space="preserve"> Using Software</w:t>
+        <w:t xml:space="preserve"> Getting Started</w:t>
       </w:r>
       <w:r>
         <w:rPr>
@@ -757,7 +785,7 @@
           <w:szCs w:val="28"/>
         </w:rPr>
         <w:tab/>
-        <w:t>3</w:t>
+        <w:t>4</w:t>
       </w:r>
     </w:p>
     <w:p>
@@ -773,17 +801,15 @@
         <w:contextualSpacing/>
         <w:rPr>
           <w:rFonts w:ascii="Times New Roman" w:hAnsi="Times New Roman" w:cs="Times New Roman"/>
-          <w:sz w:val="28"/>
-          <w:szCs w:val="28"/>
-        </w:rPr>
-      </w:pPr>
-      <w:r>
-        <w:rPr>
-          <w:rFonts w:ascii="Times New Roman" w:hAnsi="Times New Roman" w:cs="Times New Roman"/>
-          <w:sz w:val="28"/>
-          <w:szCs w:val="28"/>
-        </w:rPr>
-        <w:t xml:space="preserve"> Step-By-Step Processing of Images</w:t>
+        </w:rPr>
+      </w:pPr>
+      <w:r>
+        <w:rPr>
+          <w:rFonts w:ascii="Times New Roman" w:hAnsi="Times New Roman" w:cs="Times New Roman"/>
+          <w:sz w:val="28"/>
+          <w:szCs w:val="28"/>
+        </w:rPr>
+        <w:t xml:space="preserve"> Running the Application(Step-by-step instructions)</w:t>
       </w:r>
       <w:r>
         <w:rPr>
@@ -792,83 +818,463 @@
           <w:szCs w:val="28"/>
         </w:rPr>
         <w:tab/>
-        <w:t>3</w:t>
-      </w:r>
-    </w:p>
-    <w:p>
-      <w:pPr>
-        <w:pStyle w:val="ListParagraph"/>
+        <w:t>4</w:t>
+      </w:r>
+      <w:r>
+        <w:rPr>
+          <w:rFonts w:ascii="Times New Roman" w:hAnsi="Times New Roman" w:cs="Times New Roman"/>
+          <w:sz w:val="28"/>
+          <w:szCs w:val="28"/>
+        </w:rPr>
+        <w:t>-6</w:t>
+      </w:r>
+    </w:p>
+    <w:p>
+      <w:pPr>
         <w:numPr>
-          <w:ilvl w:val="1"/>
+          <w:ilvl w:val="0"/>
           <w:numId w:val="1"/>
         </w:numPr>
         <w:tabs>
           <w:tab w:val="right" w:leader="dot" w:pos="8640"/>
           <w:tab w:val="right" w:leader="dot" w:pos="9360"/>
         </w:tabs>
-        <w:rPr>
-          <w:sz w:val="28"/>
-          <w:szCs w:val="28"/>
-        </w:rPr>
-      </w:pPr>
-      <w:r>
-        <w:rPr>
-          <w:sz w:val="28"/>
-          <w:szCs w:val="28"/>
-        </w:rPr>
-        <w:t xml:space="preserve"> Step-By-Step Calibrating of Images</w:t>
-      </w:r>
-      <w:r>
-        <w:rPr>
+        <w:contextualSpacing/>
+        <w:rPr>
+          <w:rFonts w:ascii="Times New Roman" w:hAnsi="Times New Roman" w:cs="Times New Roman"/>
+          <w:sz w:val="28"/>
+          <w:szCs w:val="28"/>
+        </w:rPr>
+      </w:pPr>
+      <w:r>
+        <w:rPr>
+          <w:rFonts w:ascii="Times New Roman" w:hAnsi="Times New Roman" w:cs="Times New Roman"/>
+          <w:sz w:val="28"/>
+          <w:szCs w:val="28"/>
+        </w:rPr>
+        <w:t>References.</w:t>
+      </w:r>
+      <w:r>
+        <w:rPr>
+          <w:rFonts w:ascii="Times New Roman" w:hAnsi="Times New Roman" w:cs="Times New Roman"/>
           <w:sz w:val="28"/>
           <w:szCs w:val="28"/>
         </w:rPr>
         <w:tab/>
-        <w:t>3</w:t>
-      </w:r>
-    </w:p>
-    <w:p>
-      <w:pPr>
-        <w:contextualSpacing/>
-        <w:rPr>
-          <w:rFonts w:ascii="Times New Roman" w:hAnsi="Times New Roman" w:cs="Times New Roman"/>
-        </w:rPr>
-      </w:pPr>
-    </w:p>
-    <w:p>
-      <w:pPr>
-        <w:contextualSpacing/>
-        <w:rPr>
-          <w:rFonts w:ascii="Times New Roman" w:hAnsi="Times New Roman" w:cs="Times New Roman"/>
-        </w:rPr>
-      </w:pPr>
-    </w:p>
-    <w:p>
-      <w:pPr>
-        <w:contextualSpacing/>
-        <w:rPr>
-          <w:rFonts w:ascii="Times New Roman" w:hAnsi="Times New Roman" w:cs="Times New Roman"/>
-        </w:rPr>
-      </w:pPr>
-    </w:p>
-    <w:p>
-      <w:pPr>
-        <w:contextualSpacing/>
-        <w:rPr>
-          <w:rFonts w:ascii="Times New Roman" w:hAnsi="Times New Roman" w:cs="Times New Roman"/>
-        </w:rPr>
-      </w:pPr>
-    </w:p>
-    <w:p>
-      <w:pPr>
-        <w:contextualSpacing/>
-        <w:rPr>
-          <w:rFonts w:ascii="Times New Roman" w:hAnsi="Times New Roman" w:cs="Times New Roman"/>
-        </w:rPr>
-      </w:pPr>
-    </w:p>
-    <w:p>
-      <w:pPr>
+        <w:t>7</w:t>
+      </w:r>
+    </w:p>
+    <w:p>
+      <w:pPr>
+        <w:contextualSpacing/>
+        <w:rPr>
+          <w:rFonts w:ascii="Times New Roman" w:hAnsi="Times New Roman" w:cs="Times New Roman"/>
+          <w:sz w:val="28"/>
+          <w:szCs w:val="28"/>
+        </w:rPr>
+      </w:pPr>
+    </w:p>
+    <w:p>
+      <w:pPr>
+        <w:contextualSpacing/>
+        <w:rPr>
+          <w:rFonts w:ascii="Times New Roman" w:hAnsi="Times New Roman" w:cs="Times New Roman"/>
+        </w:rPr>
+      </w:pPr>
+    </w:p>
+    <w:p>
+      <w:pPr>
+        <w:ind w:left="504"/>
+        <w:contextualSpacing/>
+        <w:jc w:val="center"/>
+        <w:rPr>
+          <w:rFonts w:ascii="Times New Roman" w:hAnsi="Times New Roman" w:cs="Times New Roman"/>
+        </w:rPr>
+      </w:pPr>
+      <w:r>
+        <w:rPr>
+          <w:rFonts w:ascii="Times New Roman" w:hAnsi="Times New Roman" w:cs="Times New Roman"/>
+        </w:rPr>
+        <w:t xml:space="preserve">Document </w:t>
+      </w:r>
+      <w:r>
+        <w:rPr>
+          <w:rFonts w:ascii="Times New Roman" w:hAnsi="Times New Roman" w:cs="Times New Roman"/>
+        </w:rPr>
+        <w:t>Revision</w:t>
+      </w:r>
+      <w:r>
+        <w:rPr>
+          <w:rFonts w:ascii="Times New Roman" w:hAnsi="Times New Roman" w:cs="Times New Roman"/>
+        </w:rPr>
+        <w:t xml:space="preserve"> History</w:t>
+      </w:r>
+    </w:p>
+    <w:tbl>
+      <w:tblPr>
+        <w:tblW w:w="9423" w:type="dxa"/>
+        <w:tblBorders>
+          <w:top w:val="single" w:sz="4" w:space="0" w:color="auto"/>
+          <w:left w:val="single" w:sz="4" w:space="0" w:color="auto"/>
+          <w:bottom w:val="single" w:sz="4" w:space="0" w:color="auto"/>
+          <w:right w:val="single" w:sz="4" w:space="0" w:color="auto"/>
+          <w:insideH w:val="single" w:sz="4" w:space="0" w:color="auto"/>
+          <w:insideV w:val="single" w:sz="4" w:space="0" w:color="auto"/>
+        </w:tblBorders>
+        <w:tblCellMar>
+          <w:left w:w="0" w:type="dxa"/>
+          <w:right w:w="14" w:type="dxa"/>
+        </w:tblCellMar>
+        <w:tblLook w:val="01E0"/>
+      </w:tblPr>
+      <w:tblGrid>
+        <w:gridCol w:w="2340"/>
+        <w:gridCol w:w="1645"/>
+        <w:gridCol w:w="2517"/>
+        <w:gridCol w:w="2921"/>
+      </w:tblGrid>
+      <w:tr>
+        <w:trPr>
+          <w:trHeight w:val="404"/>
+        </w:trPr>
+        <w:tc>
+          <w:tcPr>
+            <w:tcW w:w="2340" w:type="dxa"/>
+            <w:shd w:val="clear" w:color="auto" w:fill="E0E0E0"/>
+            <w:vAlign w:val="center"/>
+          </w:tcPr>
+          <w:p>
+            <w:pPr>
+              <w:ind w:left="504"/>
+              <w:contextualSpacing/>
+              <w:rPr>
+                <w:rFonts w:ascii="Times New Roman" w:hAnsi="Times New Roman" w:cs="Times New Roman"/>
+                <w:b/>
+                <w:bCs/>
+              </w:rPr>
+            </w:pPr>
+            <w:r>
+              <w:rPr>
+                <w:rFonts w:ascii="Times New Roman" w:hAnsi="Times New Roman" w:cs="Times New Roman"/>
+                <w:b/>
+                <w:bCs/>
+              </w:rPr>
+              <w:t>Version Number</w:t>
+            </w:r>
+          </w:p>
+        </w:tc>
+        <w:tc>
+          <w:tcPr>
+            <w:tcW w:w="1645" w:type="dxa"/>
+            <w:shd w:val="clear" w:color="auto" w:fill="E0E0E0"/>
+            <w:vAlign w:val="center"/>
+          </w:tcPr>
+          <w:p>
+            <w:pPr>
+              <w:ind w:left="504"/>
+              <w:contextualSpacing/>
+              <w:rPr>
+                <w:rFonts w:ascii="Times New Roman" w:hAnsi="Times New Roman" w:cs="Times New Roman"/>
+                <w:b/>
+                <w:bCs/>
+              </w:rPr>
+            </w:pPr>
+            <w:r>
+              <w:rPr>
+                <w:rFonts w:ascii="Times New Roman" w:hAnsi="Times New Roman" w:cs="Times New Roman"/>
+                <w:b/>
+                <w:bCs/>
+              </w:rPr>
+              <w:t>Date</w:t>
+            </w:r>
+          </w:p>
+        </w:tc>
+        <w:tc>
+          <w:tcPr>
+            <w:tcW w:w="2517" w:type="dxa"/>
+            <w:shd w:val="clear" w:color="auto" w:fill="E0E0E0"/>
+            <w:vAlign w:val="center"/>
+          </w:tcPr>
+          <w:p>
+            <w:pPr>
+              <w:ind w:left="504"/>
+              <w:contextualSpacing/>
+              <w:rPr>
+                <w:rFonts w:ascii="Times New Roman" w:hAnsi="Times New Roman" w:cs="Times New Roman"/>
+                <w:b/>
+                <w:bCs/>
+              </w:rPr>
+            </w:pPr>
+            <w:r>
+              <w:rPr>
+                <w:rFonts w:ascii="Times New Roman" w:hAnsi="Times New Roman" w:cs="Times New Roman"/>
+                <w:b/>
+                <w:bCs/>
+              </w:rPr>
+              <w:t>Contributor</w:t>
+            </w:r>
+          </w:p>
+        </w:tc>
+        <w:tc>
+          <w:tcPr>
+            <w:tcW w:w="2921" w:type="dxa"/>
+            <w:shd w:val="clear" w:color="auto" w:fill="E0E0E0"/>
+            <w:vAlign w:val="center"/>
+          </w:tcPr>
+          <w:p>
+            <w:pPr>
+              <w:ind w:left="504"/>
+              <w:contextualSpacing/>
+              <w:rPr>
+                <w:rFonts w:ascii="Times New Roman" w:hAnsi="Times New Roman" w:cs="Times New Roman"/>
+                <w:b/>
+                <w:bCs/>
+              </w:rPr>
+            </w:pPr>
+            <w:r>
+              <w:rPr>
+                <w:rFonts w:ascii="Times New Roman" w:hAnsi="Times New Roman" w:cs="Times New Roman"/>
+                <w:b/>
+                <w:bCs/>
+              </w:rPr>
+              <w:t>Description</w:t>
+            </w:r>
+          </w:p>
+        </w:tc>
+      </w:tr>
+      <w:tr>
+        <w:trPr>
+          <w:trHeight w:val="440"/>
+        </w:trPr>
+        <w:tc>
+          <w:tcPr>
+            <w:tcW w:w="2340" w:type="dxa"/>
+            <w:vAlign w:val="center"/>
+          </w:tcPr>
+          <w:p>
+            <w:pPr>
+              <w:ind w:left="504"/>
+              <w:contextualSpacing/>
+              <w:rPr>
+                <w:rFonts w:ascii="Times New Roman" w:hAnsi="Times New Roman" w:cs="Times New Roman"/>
+              </w:rPr>
+            </w:pPr>
+            <w:r>
+              <w:rPr>
+                <w:rFonts w:ascii="Times New Roman" w:hAnsi="Times New Roman" w:cs="Times New Roman"/>
+              </w:rPr>
+              <w:t>V1.0</w:t>
+            </w:r>
+          </w:p>
+        </w:tc>
+        <w:tc>
+          <w:tcPr>
+            <w:tcW w:w="1645" w:type="dxa"/>
+            <w:vAlign w:val="center"/>
+          </w:tcPr>
+          <w:p>
+            <w:pPr>
+              <w:ind w:left="504"/>
+              <w:contextualSpacing/>
+              <w:rPr>
+                <w:rFonts w:ascii="Times New Roman" w:hAnsi="Times New Roman" w:cs="Times New Roman"/>
+              </w:rPr>
+            </w:pPr>
+            <w:r>
+              <w:rPr>
+                <w:rFonts w:ascii="Times New Roman" w:hAnsi="Times New Roman" w:cs="Times New Roman"/>
+              </w:rPr>
+              <w:t>4/12/2015</w:t>
+            </w:r>
+          </w:p>
+        </w:tc>
+        <w:tc>
+          <w:tcPr>
+            <w:tcW w:w="2517" w:type="dxa"/>
+            <w:vAlign w:val="center"/>
+          </w:tcPr>
+          <w:p>
+            <w:pPr>
+              <w:ind w:left="504"/>
+              <w:contextualSpacing/>
+              <w:rPr>
+                <w:rFonts w:ascii="Times New Roman" w:hAnsi="Times New Roman" w:cs="Times New Roman"/>
+              </w:rPr>
+            </w:pPr>
+            <w:r>
+              <w:rPr>
+                <w:rFonts w:ascii="Times New Roman" w:hAnsi="Times New Roman" w:cs="Times New Roman"/>
+              </w:rPr>
+              <w:t>Author: Hieu Tran</w:t>
+            </w:r>
+          </w:p>
+          <w:p>
+            <w:pPr>
+              <w:ind w:left="504"/>
+              <w:contextualSpacing/>
+              <w:rPr>
+                <w:rFonts w:ascii="Times New Roman" w:hAnsi="Times New Roman" w:cs="Times New Roman"/>
+              </w:rPr>
+            </w:pPr>
+            <w:r>
+              <w:rPr>
+                <w:rFonts w:ascii="Times New Roman" w:hAnsi="Times New Roman" w:cs="Times New Roman"/>
+              </w:rPr>
+              <w:t xml:space="preserve">Reviewers: Rest of </w:t>
+            </w:r>
+          </w:p>
+          <w:p>
+            <w:pPr>
+              <w:ind w:left="504"/>
+              <w:contextualSpacing/>
+              <w:rPr>
+                <w:rFonts w:ascii="Times New Roman" w:hAnsi="Times New Roman" w:cs="Times New Roman"/>
+              </w:rPr>
+            </w:pPr>
+            <w:r>
+              <w:rPr>
+                <w:rFonts w:ascii="Times New Roman" w:hAnsi="Times New Roman" w:cs="Times New Roman"/>
+              </w:rPr>
+              <w:t>A-Team</w:t>
+            </w:r>
+          </w:p>
+        </w:tc>
+        <w:tc>
+          <w:tcPr>
+            <w:tcW w:w="2921" w:type="dxa"/>
+            <w:vAlign w:val="center"/>
+          </w:tcPr>
+          <w:p>
+            <w:pPr>
+              <w:ind w:left="504"/>
+              <w:contextualSpacing/>
+              <w:rPr>
+                <w:rFonts w:ascii="Times New Roman" w:hAnsi="Times New Roman" w:cs="Times New Roman"/>
+              </w:rPr>
+            </w:pPr>
+            <w:r>
+              <w:rPr>
+                <w:rFonts w:ascii="Times New Roman" w:hAnsi="Times New Roman" w:cs="Times New Roman"/>
+              </w:rPr>
+              <w:t xml:space="preserve">First draft of </w:t>
+            </w:r>
+            <w:r>
+              <w:rPr>
+                <w:rFonts w:ascii="Times New Roman" w:hAnsi="Times New Roman" w:cs="Times New Roman"/>
+              </w:rPr>
+              <w:t>User Manual</w:t>
+            </w:r>
+          </w:p>
+        </w:tc>
+      </w:tr>
+      <w:tr>
+        <w:trPr>
+          <w:trHeight w:val="440"/>
+        </w:trPr>
+        <w:tc>
+          <w:tcPr>
+            <w:tcW w:w="2340" w:type="dxa"/>
+            <w:vAlign w:val="center"/>
+          </w:tcPr>
+          <w:p>
+            <w:pPr>
+              <w:ind w:left="504"/>
+              <w:contextualSpacing/>
+              <w:rPr>
+                <w:rFonts w:ascii="Times New Roman" w:hAnsi="Times New Roman" w:cs="Times New Roman"/>
+              </w:rPr>
+            </w:pPr>
+            <w:r>
+              <w:rPr>
+                <w:rFonts w:ascii="Times New Roman" w:hAnsi="Times New Roman" w:cs="Times New Roman"/>
+              </w:rPr>
+              <w:t>V2.0</w:t>
+            </w:r>
+          </w:p>
+        </w:tc>
+        <w:tc>
+          <w:tcPr>
+            <w:tcW w:w="1645" w:type="dxa"/>
+            <w:vAlign w:val="center"/>
+          </w:tcPr>
+          <w:p>
+            <w:pPr>
+              <w:ind w:left="504"/>
+              <w:contextualSpacing/>
+              <w:rPr>
+                <w:rFonts w:ascii="Times New Roman" w:hAnsi="Times New Roman" w:cs="Times New Roman"/>
+              </w:rPr>
+            </w:pPr>
+            <w:r>
+              <w:rPr>
+                <w:rFonts w:ascii="Times New Roman" w:hAnsi="Times New Roman" w:cs="Times New Roman"/>
+              </w:rPr>
+              <w:t>4/28/2015</w:t>
+            </w:r>
+          </w:p>
+        </w:tc>
+        <w:tc>
+          <w:tcPr>
+            <w:tcW w:w="2517" w:type="dxa"/>
+            <w:vAlign w:val="center"/>
+          </w:tcPr>
+          <w:p>
+            <w:pPr>
+              <w:ind w:left="504"/>
+              <w:contextualSpacing/>
+              <w:rPr>
+                <w:rFonts w:ascii="Times New Roman" w:hAnsi="Times New Roman" w:cs="Times New Roman"/>
+              </w:rPr>
+            </w:pPr>
+            <w:r>
+              <w:rPr>
+                <w:rFonts w:ascii="Times New Roman" w:hAnsi="Times New Roman" w:cs="Times New Roman"/>
+              </w:rPr>
+              <w:t>Authors: Anne Lam and</w:t>
+            </w:r>
+          </w:p>
+          <w:p>
+            <w:pPr>
+              <w:ind w:left="504"/>
+              <w:contextualSpacing/>
+              <w:rPr>
+                <w:rFonts w:ascii="Times New Roman" w:hAnsi="Times New Roman" w:cs="Times New Roman"/>
+              </w:rPr>
+            </w:pPr>
+            <w:r>
+              <w:rPr>
+                <w:rFonts w:ascii="Times New Roman" w:hAnsi="Times New Roman" w:cs="Times New Roman"/>
+              </w:rPr>
+              <w:t>Hieu Tran</w:t>
+            </w:r>
+          </w:p>
+        </w:tc>
+        <w:tc>
+          <w:tcPr>
+            <w:tcW w:w="2921" w:type="dxa"/>
+            <w:vAlign w:val="center"/>
+          </w:tcPr>
+          <w:p>
+            <w:pPr>
+              <w:ind w:left="504"/>
+              <w:contextualSpacing/>
+              <w:rPr>
+                <w:rFonts w:ascii="Times New Roman" w:hAnsi="Times New Roman" w:cs="Times New Roman"/>
+              </w:rPr>
+            </w:pPr>
+            <w:r>
+              <w:rPr>
+                <w:rFonts w:ascii="Times New Roman" w:hAnsi="Times New Roman" w:cs="Times New Roman"/>
+              </w:rPr>
+              <w:t>Revisions and new screen shots</w:t>
+            </w:r>
+          </w:p>
+        </w:tc>
+      </w:tr>
+    </w:tbl>
+    <w:p>
+      <w:pPr>
+        <w:ind w:left="504"/>
         <w:contextualSpacing/>
         <w:rPr>
           <w:rFonts w:ascii="Times New Roman" w:hAnsi="Times New Roman" w:cs="Times New Roman"/>
@@ -1035,31 +1441,31 @@
           <w:sz w:val="28"/>
           <w:szCs w:val="28"/>
         </w:rPr>
-        <w:t>This User Manual is</w:t>
-      </w:r>
-      <w:r>
-        <w:rPr>
-          <w:rFonts w:ascii="Times New Roman" w:hAnsi="Times New Roman" w:cs="Times New Roman"/>
-          <w:sz w:val="28"/>
-          <w:szCs w:val="28"/>
-        </w:rPr>
-        <w:t xml:space="preserve"> a guide for</w:t>
-      </w:r>
-      <w:r>
-        <w:rPr>
-          <w:rFonts w:ascii="Times New Roman" w:hAnsi="Times New Roman" w:cs="Times New Roman"/>
-          <w:sz w:val="28"/>
-          <w:szCs w:val="28"/>
-        </w:rPr>
-        <w:t xml:space="preserve"> the user how to use the Image Processing </w:t>
-      </w:r>
-      <w:r>
-        <w:rPr>
-          <w:rFonts w:ascii="Times New Roman" w:hAnsi="Times New Roman" w:cs="Times New Roman"/>
-          <w:sz w:val="28"/>
-          <w:szCs w:val="28"/>
-        </w:rPr>
-        <w:t>Tool.</w:t>
+        <w:t>The purpose of the software</w:t>
+      </w:r>
+      <w:r>
+        <w:rPr>
+          <w:rFonts w:ascii="Times New Roman" w:hAnsi="Times New Roman" w:cs="Times New Roman"/>
+          <w:sz w:val="28"/>
+          <w:szCs w:val="28"/>
+        </w:rPr>
+        <w:t xml:space="preserve"> is to efficiently track a drop of liquid and record measurements through images gathered</w:t>
+      </w:r>
+      <w:r>
+        <w:rPr>
+          <w:rFonts w:ascii="Times New Roman" w:hAnsi="Times New Roman" w:cs="Times New Roman"/>
+          <w:sz w:val="28"/>
+          <w:szCs w:val="28"/>
+        </w:rPr>
+        <w:t xml:space="preserve"> from a high speed camera as the drop </w:t>
+      </w:r>
+      <w:r>
+        <w:rPr>
+          <w:rFonts w:ascii="Times New Roman" w:hAnsi="Times New Roman" w:cs="Times New Roman"/>
+          <w:sz w:val="28"/>
+          <w:szCs w:val="28"/>
+        </w:rPr>
+        <w:t xml:space="preserve">falls from an injection needle and travels along a ratchet surface. </w:t>
       </w:r>
     </w:p>
     <w:p>
@@ -1075,45 +1481,48 @@
           <w:szCs w:val="28"/>
         </w:rPr>
       </w:pPr>
-      <w:r>
-        <w:rPr>
-          <w:rFonts w:ascii="Times New Roman" w:hAnsi="Times New Roman" w:cs="Times New Roman"/>
-          <w:sz w:val="28"/>
-          <w:szCs w:val="28"/>
-        </w:rPr>
-        <w:t>The purpose of this document is to provide th</w:t>
-      </w:r>
-      <w:r>
-        <w:rPr>
-          <w:rFonts w:ascii="Times New Roman" w:hAnsi="Times New Roman" w:cs="Times New Roman"/>
-          <w:sz w:val="28"/>
-          <w:szCs w:val="28"/>
-        </w:rPr>
-        <w:t>e users the Image Processing Tool</w:t>
-      </w:r>
-      <w:r>
-        <w:rPr>
-          <w:rFonts w:ascii="Times New Roman" w:hAnsi="Times New Roman" w:cs="Times New Roman"/>
-          <w:sz w:val="28"/>
-          <w:szCs w:val="28"/>
-        </w:rPr>
-        <w:t xml:space="preserve"> with information on how to install, run, use</w:t>
-      </w:r>
-      <w:r>
-        <w:rPr>
-          <w:rFonts w:ascii="Times New Roman" w:hAnsi="Times New Roman" w:cs="Times New Roman"/>
-          <w:sz w:val="28"/>
-          <w:szCs w:val="28"/>
-        </w:rPr>
-        <w:t>,</w:t>
-      </w:r>
-      <w:r>
-        <w:rPr>
-          <w:rFonts w:ascii="Times New Roman" w:hAnsi="Times New Roman" w:cs="Times New Roman"/>
-          <w:sz w:val="28"/>
-          <w:szCs w:val="28"/>
-        </w:rPr>
-        <w:t xml:space="preserve"> and possibly troubleshoot the provided software.</w:t>
+    </w:p>
+    <w:p>
+      <w:pPr>
+        <w:ind w:left="0" w:firstLine="0"/>
+        <w:contextualSpacing/>
+        <w:rPr>
+          <w:rFonts w:ascii="Times New Roman" w:hAnsi="Times New Roman" w:cs="Times New Roman"/>
+          <w:sz w:val="28"/>
+          <w:szCs w:val="28"/>
+        </w:rPr>
+      </w:pPr>
+      <w:r>
+        <w:rPr>
+          <w:rFonts w:ascii="Times New Roman" w:hAnsi="Times New Roman" w:cs="Times New Roman"/>
+          <w:sz w:val="28"/>
+          <w:szCs w:val="28"/>
+        </w:rPr>
+        <w:t xml:space="preserve">This </w:t>
+      </w:r>
+      <w:r>
+        <w:rPr>
+          <w:rFonts w:ascii="Times New Roman" w:hAnsi="Times New Roman" w:cs="Times New Roman"/>
+          <w:sz w:val="28"/>
+          <w:szCs w:val="28"/>
+        </w:rPr>
+        <w:t xml:space="preserve">User Manual </w:t>
+      </w:r>
+      <w:r>
+        <w:rPr>
+          <w:rFonts w:ascii="Times New Roman" w:hAnsi="Times New Roman" w:cs="Times New Roman"/>
+          <w:sz w:val="28"/>
+          <w:szCs w:val="28"/>
+        </w:rPr>
+        <w:t xml:space="preserve">provides all the necessary information to achieve that purpose through use of the Image Processing Tool. </w:t>
+      </w:r>
+      <w:r>
+        <w:rPr>
+          <w:rFonts w:ascii="Times New Roman" w:hAnsi="Times New Roman" w:cs="Times New Roman"/>
+          <w:sz w:val="28"/>
+          <w:szCs w:val="28"/>
+        </w:rPr>
+        <w:t xml:space="preserve"> The Manual first lists any system requirements, then details the installation process, and finally explains how to navigate the tool and perform the processing functions.</w:t>
       </w:r>
     </w:p>
     <w:p>
@@ -1156,17 +1565,25 @@
         </w:rPr>
         <w:t>Overview</w:t>
       </w:r>
-    </w:p>
-    <w:p>
-      <w:pPr>
-        <w:ind w:left="1" w:firstLine="0"/>
-        <w:contextualSpacing/>
+      <w:r>
         <w:rPr>
           <w:rFonts w:ascii="Times New Roman" w:hAnsi="Times New Roman" w:cs="Times New Roman"/>
           <w:b/>
           <w:sz w:val="32"/>
           <w:szCs w:val="32"/>
         </w:rPr>
+        <w:t xml:space="preserve"> of Document</w:t>
+      </w:r>
+    </w:p>
+    <w:p>
+      <w:pPr>
+        <w:ind w:left="1" w:firstLine="0"/>
+        <w:contextualSpacing/>
+        <w:rPr>
+          <w:rFonts w:ascii="Times New Roman" w:hAnsi="Times New Roman" w:cs="Times New Roman"/>
+          <w:sz w:val="28"/>
+          <w:szCs w:val="28"/>
+        </w:rPr>
       </w:pPr>
       <w:r>
         <w:rPr>
@@ -1193,49 +1610,23 @@
           <w:sz w:val="28"/>
           <w:szCs w:val="28"/>
         </w:rPr>
-        <w:tab/>
-      </w:r>
-      <w:r>
-        <w:rPr>
-          <w:rFonts w:ascii="Times New Roman" w:hAnsi="Times New Roman" w:cs="Times New Roman"/>
-          <w:sz w:val="28"/>
-          <w:szCs w:val="28"/>
-        </w:rPr>
-        <w:t>The users of this document will be researchers involved in tracking the motion of a droplet as it falls onto a ratcheted surface. The g</w:t>
-      </w:r>
-      <w:r>
-        <w:rPr>
-          <w:rFonts w:ascii="Times New Roman" w:hAnsi="Times New Roman" w:cs="Times New Roman"/>
-          <w:sz w:val="28"/>
-          <w:szCs w:val="28"/>
-        </w:rPr>
-        <w:t>roup of researchers who will use</w:t>
-      </w:r>
-      <w:r>
-        <w:rPr>
-          <w:rFonts w:ascii="Times New Roman" w:hAnsi="Times New Roman" w:cs="Times New Roman"/>
-          <w:sz w:val="28"/>
-          <w:szCs w:val="28"/>
-        </w:rPr>
-        <w:t xml:space="preserve"> this software includes but is not limited to: Dr. Ok and Dr. </w:t>
-      </w:r>
-      <w:proofErr w:type="spellStart"/>
-      <w:r>
-        <w:rPr>
-          <w:rFonts w:ascii="Times New Roman" w:hAnsi="Times New Roman" w:cs="Times New Roman"/>
-          <w:sz w:val="28"/>
-          <w:szCs w:val="28"/>
-        </w:rPr>
-        <w:t>Guo</w:t>
-      </w:r>
-      <w:proofErr w:type="spellEnd"/>
-      <w:r>
-        <w:rPr>
-          <w:rFonts w:ascii="Times New Roman" w:hAnsi="Times New Roman" w:cs="Times New Roman"/>
-          <w:sz w:val="28"/>
-          <w:szCs w:val="28"/>
-        </w:rPr>
-        <w:t>.</w:t>
+        <w:t>This User Manual is a</w:t>
+      </w:r>
+      <w:r>
+        <w:rPr>
+          <w:rFonts w:ascii="Times New Roman" w:hAnsi="Times New Roman" w:cs="Times New Roman"/>
+          <w:sz w:val="28"/>
+          <w:szCs w:val="28"/>
+        </w:rPr>
+        <w:t xml:space="preserve"> complete</w:t>
+      </w:r>
+      <w:r>
+        <w:rPr>
+          <w:rFonts w:ascii="Times New Roman" w:hAnsi="Times New Roman" w:cs="Times New Roman"/>
+          <w:sz w:val="28"/>
+          <w:szCs w:val="28"/>
+        </w:rPr>
+        <w:t xml:space="preserve"> guide on how to use the Image Processing Tool.</w:t>
       </w:r>
       <w:r>
         <w:rPr>
@@ -1245,111 +1636,86 @@
         </w:rPr>
         <w:t xml:space="preserve"> </w:t>
       </w:r>
-    </w:p>
-    <w:p>
-      <w:pPr>
-        <w:ind w:left="0" w:firstLine="0"/>
-        <w:contextualSpacing/>
-        <w:rPr>
-          <w:rFonts w:ascii="Times New Roman" w:hAnsi="Times New Roman" w:cs="Times New Roman"/>
-          <w:sz w:val="28"/>
-          <w:szCs w:val="28"/>
-        </w:rPr>
-      </w:pPr>
-    </w:p>
-    <w:p>
-      <w:pPr>
-        <w:ind w:left="0" w:firstLine="0"/>
-        <w:contextualSpacing/>
-        <w:rPr>
-          <w:rFonts w:ascii="Times New Roman" w:hAnsi="Times New Roman" w:cs="Times New Roman"/>
-          <w:sz w:val="28"/>
-          <w:szCs w:val="28"/>
-        </w:rPr>
-      </w:pPr>
-      <w:r>
-        <w:rPr>
-          <w:rFonts w:ascii="Times New Roman" w:hAnsi="Times New Roman" w:cs="Times New Roman"/>
-          <w:sz w:val="28"/>
-          <w:szCs w:val="28"/>
-        </w:rPr>
-        <w:tab/>
-        <w:t>The purpose of the software</w:t>
-      </w:r>
-      <w:r>
-        <w:rPr>
-          <w:rFonts w:ascii="Times New Roman" w:hAnsi="Times New Roman" w:cs="Times New Roman"/>
-          <w:sz w:val="28"/>
-          <w:szCs w:val="28"/>
-        </w:rPr>
-        <w:t xml:space="preserve"> is to efficiently track a drop of liquid and record measurements through images gathered</w:t>
-      </w:r>
-      <w:r>
-        <w:rPr>
-          <w:rFonts w:ascii="Times New Roman" w:hAnsi="Times New Roman" w:cs="Times New Roman"/>
-          <w:sz w:val="28"/>
-          <w:szCs w:val="28"/>
-        </w:rPr>
-        <w:t xml:space="preserve"> from a high speed camera as the drop </w:t>
-      </w:r>
-      <w:r>
-        <w:rPr>
-          <w:rFonts w:ascii="Times New Roman" w:hAnsi="Times New Roman" w:cs="Times New Roman"/>
-          <w:sz w:val="28"/>
-          <w:szCs w:val="28"/>
-        </w:rPr>
-        <w:t xml:space="preserve">falls from an injection needle and travels along a ratchet surface. </w:t>
-      </w:r>
-    </w:p>
-    <w:p>
-      <w:pPr>
-        <w:ind w:left="0" w:firstLine="0"/>
-        <w:contextualSpacing/>
-        <w:rPr>
-          <w:rFonts w:ascii="Times New Roman" w:hAnsi="Times New Roman" w:cs="Times New Roman"/>
-          <w:sz w:val="28"/>
-          <w:szCs w:val="28"/>
-        </w:rPr>
-      </w:pPr>
-      <w:r>
-        <w:rPr>
-          <w:rFonts w:ascii="Times New Roman" w:hAnsi="Times New Roman" w:cs="Times New Roman"/>
-          <w:sz w:val="28"/>
-          <w:szCs w:val="28"/>
-        </w:rPr>
-        <w:tab/>
-      </w:r>
-    </w:p>
-    <w:p>
-      <w:pPr>
-        <w:ind w:left="0" w:firstLine="0"/>
-        <w:contextualSpacing/>
-        <w:rPr>
-          <w:rFonts w:ascii="Times New Roman" w:hAnsi="Times New Roman" w:cs="Times New Roman"/>
-          <w:sz w:val="28"/>
-          <w:szCs w:val="28"/>
-        </w:rPr>
-      </w:pPr>
-      <w:r>
-        <w:rPr>
-          <w:rFonts w:ascii="Times New Roman" w:hAnsi="Times New Roman" w:cs="Times New Roman"/>
-          <w:sz w:val="28"/>
-          <w:szCs w:val="28"/>
-        </w:rPr>
-        <w:tab/>
-        <w:t>The User Manual applies only to the Image Processing Tool version 2.0 supplied by the A-Team.</w:t>
-      </w:r>
-    </w:p>
-    <w:p>
-      <w:pPr>
-        <w:ind w:left="1" w:firstLine="0"/>
-        <w:contextualSpacing/>
-        <w:rPr>
-          <w:rFonts w:ascii="Times New Roman" w:hAnsi="Times New Roman" w:cs="Times New Roman"/>
-          <w:sz w:val="28"/>
-          <w:szCs w:val="28"/>
-        </w:rPr>
-      </w:pPr>
+      <w:r>
+        <w:rPr>
+          <w:rFonts w:ascii="Times New Roman" w:hAnsi="Times New Roman" w:cs="Times New Roman"/>
+          <w:sz w:val="28"/>
+          <w:szCs w:val="28"/>
+        </w:rPr>
+        <w:t>More specifically,</w:t>
+      </w:r>
+      <w:r>
+        <w:rPr>
+          <w:rFonts w:ascii="Times New Roman" w:hAnsi="Times New Roman" w:cs="Times New Roman"/>
+          <w:sz w:val="28"/>
+          <w:szCs w:val="28"/>
+        </w:rPr>
+        <w:t xml:space="preserve"> </w:t>
+      </w:r>
+      <w:r>
+        <w:rPr>
+          <w:rFonts w:ascii="Times New Roman" w:hAnsi="Times New Roman" w:cs="Times New Roman"/>
+          <w:sz w:val="28"/>
+          <w:szCs w:val="28"/>
+        </w:rPr>
+        <w:t xml:space="preserve">this document </w:t>
+      </w:r>
+      <w:r>
+        <w:rPr>
+          <w:rFonts w:ascii="Times New Roman" w:hAnsi="Times New Roman" w:cs="Times New Roman"/>
+          <w:sz w:val="28"/>
+          <w:szCs w:val="28"/>
+        </w:rPr>
+        <w:t>provide</w:t>
+      </w:r>
+      <w:r>
+        <w:rPr>
+          <w:rFonts w:ascii="Times New Roman" w:hAnsi="Times New Roman" w:cs="Times New Roman"/>
+          <w:sz w:val="28"/>
+          <w:szCs w:val="28"/>
+        </w:rPr>
+        <w:t>s</w:t>
+      </w:r>
+      <w:r>
+        <w:rPr>
+          <w:rFonts w:ascii="Times New Roman" w:hAnsi="Times New Roman" w:cs="Times New Roman"/>
+          <w:sz w:val="28"/>
+          <w:szCs w:val="28"/>
+        </w:rPr>
+        <w:t xml:space="preserve"> th</w:t>
+      </w:r>
+      <w:r>
+        <w:rPr>
+          <w:rFonts w:ascii="Times New Roman" w:hAnsi="Times New Roman" w:cs="Times New Roman"/>
+          <w:sz w:val="28"/>
+          <w:szCs w:val="28"/>
+        </w:rPr>
+        <w:t>e users of the Image Processing Tool</w:t>
+      </w:r>
+      <w:r>
+        <w:rPr>
+          <w:rFonts w:ascii="Times New Roman" w:hAnsi="Times New Roman" w:cs="Times New Roman"/>
+          <w:sz w:val="28"/>
+          <w:szCs w:val="28"/>
+        </w:rPr>
+        <w:t xml:space="preserve"> with informa</w:t>
+      </w:r>
+      <w:r>
+        <w:rPr>
+          <w:rFonts w:ascii="Times New Roman" w:hAnsi="Times New Roman" w:cs="Times New Roman"/>
+          <w:sz w:val="28"/>
+          <w:szCs w:val="28"/>
+        </w:rPr>
+        <w:t>tion on how to install, run,</w:t>
+      </w:r>
+      <w:r>
+        <w:rPr>
+          <w:rFonts w:ascii="Times New Roman" w:hAnsi="Times New Roman" w:cs="Times New Roman"/>
+          <w:sz w:val="28"/>
+          <w:szCs w:val="28"/>
+        </w:rPr>
+        <w:t xml:space="preserve"> and possibly troubleshoot the provided software.</w:t>
+      </w:r>
     </w:p>
     <w:p>
       <w:pPr>
@@ -1362,15 +1728,179 @@
           <w:szCs w:val="32"/>
         </w:rPr>
       </w:pPr>
-      <w:r>
+    </w:p>
+    <w:p>
+      <w:pPr>
+        <w:ind w:left="0" w:firstLine="0"/>
+        <w:contextualSpacing/>
+        <w:rPr>
+          <w:rFonts w:ascii="Times New Roman" w:hAnsi="Times New Roman" w:cs="Times New Roman"/>
+          <w:sz w:val="28"/>
+          <w:szCs w:val="28"/>
+        </w:rPr>
+      </w:pPr>
+      <w:r>
+        <w:rPr>
+          <w:rFonts w:ascii="Times New Roman" w:hAnsi="Times New Roman" w:cs="Times New Roman"/>
+          <w:sz w:val="28"/>
+          <w:szCs w:val="28"/>
+        </w:rPr>
+        <w:t>The</w:t>
+      </w:r>
+      <w:r>
+        <w:rPr>
+          <w:rFonts w:ascii="Times New Roman" w:hAnsi="Times New Roman" w:cs="Times New Roman"/>
+          <w:sz w:val="28"/>
+          <w:szCs w:val="28"/>
+        </w:rPr>
+        <w:t xml:space="preserve"> primary</w:t>
+      </w:r>
+      <w:r>
+        <w:rPr>
+          <w:rFonts w:ascii="Times New Roman" w:hAnsi="Times New Roman" w:cs="Times New Roman"/>
+          <w:sz w:val="28"/>
+          <w:szCs w:val="28"/>
+        </w:rPr>
+        <w:t xml:space="preserve"> users of this document will be researchers involved in tracking the motion of a droplet as it falls onto a ratcheted surface. The g</w:t>
+      </w:r>
+      <w:r>
+        <w:rPr>
+          <w:rFonts w:ascii="Times New Roman" w:hAnsi="Times New Roman" w:cs="Times New Roman"/>
+          <w:sz w:val="28"/>
+          <w:szCs w:val="28"/>
+        </w:rPr>
+        <w:t>roup of researchers who will use</w:t>
+      </w:r>
+      <w:r>
+        <w:rPr>
+          <w:rFonts w:ascii="Times New Roman" w:hAnsi="Times New Roman" w:cs="Times New Roman"/>
+          <w:sz w:val="28"/>
+          <w:szCs w:val="28"/>
+        </w:rPr>
+        <w:t xml:space="preserve"> this software includes but is not limited to: Dr. Ok and Dr. </w:t>
+      </w:r>
+      <w:proofErr w:type="spellStart"/>
+      <w:r>
+        <w:rPr>
+          <w:rFonts w:ascii="Times New Roman" w:hAnsi="Times New Roman" w:cs="Times New Roman"/>
+          <w:sz w:val="28"/>
+          <w:szCs w:val="28"/>
+        </w:rPr>
+        <w:t>Guo</w:t>
+      </w:r>
+      <w:proofErr w:type="spellEnd"/>
+      <w:r>
+        <w:rPr>
+          <w:rFonts w:ascii="Times New Roman" w:hAnsi="Times New Roman" w:cs="Times New Roman"/>
+          <w:sz w:val="28"/>
+          <w:szCs w:val="28"/>
+        </w:rPr>
+        <w:t>.</w:t>
+      </w:r>
+      <w:r>
+        <w:rPr>
+          <w:rFonts w:ascii="Times New Roman" w:hAnsi="Times New Roman" w:cs="Times New Roman"/>
+          <w:sz w:val="28"/>
+          <w:szCs w:val="28"/>
+        </w:rPr>
+        <w:t xml:space="preserve"> </w:t>
+      </w:r>
+    </w:p>
+    <w:p>
+      <w:pPr>
+        <w:ind w:left="0" w:firstLine="0"/>
+        <w:contextualSpacing/>
+        <w:rPr>
+          <w:rFonts w:ascii="Times New Roman" w:hAnsi="Times New Roman" w:cs="Times New Roman"/>
+          <w:sz w:val="28"/>
+          <w:szCs w:val="28"/>
+        </w:rPr>
+      </w:pPr>
+    </w:p>
+    <w:p>
+      <w:pPr>
+        <w:ind w:left="0" w:firstLine="0"/>
+        <w:contextualSpacing/>
+        <w:rPr>
+          <w:rFonts w:ascii="Times New Roman" w:hAnsi="Times New Roman" w:cs="Times New Roman"/>
+          <w:sz w:val="28"/>
+          <w:szCs w:val="28"/>
+        </w:rPr>
+      </w:pPr>
+      <w:r>
+        <w:rPr>
+          <w:rFonts w:ascii="Times New Roman" w:hAnsi="Times New Roman" w:cs="Times New Roman"/>
+          <w:sz w:val="28"/>
+          <w:szCs w:val="28"/>
+        </w:rPr>
+        <w:t>Finally, t</w:t>
+      </w:r>
+      <w:r>
+        <w:rPr>
+          <w:rFonts w:ascii="Times New Roman" w:hAnsi="Times New Roman" w:cs="Times New Roman"/>
+          <w:sz w:val="28"/>
+          <w:szCs w:val="28"/>
+        </w:rPr>
+        <w:t>his</w:t>
+      </w:r>
+      <w:r>
+        <w:rPr>
+          <w:rFonts w:ascii="Times New Roman" w:hAnsi="Times New Roman" w:cs="Times New Roman"/>
+          <w:sz w:val="28"/>
+          <w:szCs w:val="28"/>
+        </w:rPr>
+        <w:t xml:space="preserve"> User Manual applies onl</w:t>
+      </w:r>
+      <w:r>
+        <w:rPr>
+          <w:rFonts w:ascii="Times New Roman" w:hAnsi="Times New Roman" w:cs="Times New Roman"/>
+          <w:sz w:val="28"/>
+          <w:szCs w:val="28"/>
+        </w:rPr>
+        <w:t>y to the Image Processing Tool V</w:t>
+      </w:r>
+      <w:r>
+        <w:rPr>
+          <w:rFonts w:ascii="Times New Roman" w:hAnsi="Times New Roman" w:cs="Times New Roman"/>
+          <w:sz w:val="28"/>
+          <w:szCs w:val="28"/>
+        </w:rPr>
+        <w:t>ersion 2.0 supplied by the A-Team.</w:t>
+      </w:r>
+    </w:p>
+    <w:p>
+      <w:pPr>
+        <w:ind w:left="0" w:firstLine="0"/>
+        <w:contextualSpacing/>
+        <w:rPr>
+          <w:rFonts w:ascii="Times New Roman" w:hAnsi="Times New Roman" w:cs="Times New Roman"/>
+          <w:sz w:val="28"/>
+          <w:szCs w:val="28"/>
+        </w:rPr>
+      </w:pPr>
+    </w:p>
+    <w:p>
+      <w:pPr>
+        <w:ind w:left="0" w:firstLine="0"/>
+        <w:contextualSpacing/>
+        <w:rPr>
+          <w:rFonts w:ascii="Times New Roman" w:hAnsi="Times New Roman" w:cs="Times New Roman"/>
+          <w:sz w:val="28"/>
+          <w:szCs w:val="28"/>
+        </w:rPr>
+      </w:pPr>
+    </w:p>
+    <w:p>
+      <w:pPr>
+        <w:ind w:left="1" w:firstLine="0"/>
+        <w:contextualSpacing/>
         <w:rPr>
           <w:rFonts w:ascii="Times New Roman" w:hAnsi="Times New Roman" w:cs="Times New Roman"/>
           <w:b/>
           <w:sz w:val="32"/>
           <w:szCs w:val="32"/>
         </w:rPr>
-        <w:t>3</w:t>
-      </w:r>
+      </w:pPr>
       <w:r>
         <w:rPr>
           <w:rFonts w:ascii="Times New Roman" w:hAnsi="Times New Roman" w:cs="Times New Roman"/>
@@ -1378,7 +1908,7 @@
           <w:sz w:val="32"/>
           <w:szCs w:val="32"/>
         </w:rPr>
-        <w:t xml:space="preserve">. </w:t>
+        <w:t>3</w:t>
       </w:r>
       <w:r>
         <w:rPr>
@@ -1387,7 +1917,153 @@
           <w:sz w:val="32"/>
           <w:szCs w:val="32"/>
         </w:rPr>
-        <w:t>Installation</w:t>
+        <w:t xml:space="preserve">. </w:t>
+      </w:r>
+      <w:r>
+        <w:rPr>
+          <w:rFonts w:ascii="Times New Roman" w:hAnsi="Times New Roman" w:cs="Times New Roman"/>
+          <w:b/>
+          <w:sz w:val="32"/>
+          <w:szCs w:val="32"/>
+        </w:rPr>
+        <w:t>What's New in Version 2.0</w:t>
+      </w:r>
+    </w:p>
+    <w:p>
+      <w:pPr>
+        <w:ind w:left="0" w:firstLine="0"/>
+        <w:contextualSpacing/>
+        <w:rPr>
+          <w:rFonts w:ascii="Times New Roman" w:hAnsi="Times New Roman" w:cs="Times New Roman"/>
+          <w:sz w:val="28"/>
+          <w:szCs w:val="28"/>
+        </w:rPr>
+      </w:pPr>
+    </w:p>
+    <w:p>
+      <w:pPr>
+        <w:ind w:left="0" w:firstLine="0"/>
+        <w:contextualSpacing/>
+        <w:rPr>
+          <w:rFonts w:ascii="Times New Roman" w:hAnsi="Times New Roman" w:cs="Times New Roman"/>
+          <w:sz w:val="28"/>
+          <w:szCs w:val="28"/>
+        </w:rPr>
+      </w:pPr>
+      <w:r>
+        <w:rPr>
+          <w:rFonts w:ascii="Times New Roman" w:hAnsi="Times New Roman" w:cs="Times New Roman"/>
+          <w:sz w:val="28"/>
+          <w:szCs w:val="28"/>
+        </w:rPr>
+        <w:t>Version 2.0 of the tool includes a completely new design, removing the initial form for loading the 'clear field' image, and only encompassing buttons for loading, saving, and running, three adjustable parameter fields, and a single image displayer. The instructions on how to run the tool are given below in Section 5.</w:t>
+      </w:r>
+    </w:p>
+    <w:p>
+      <w:pPr>
+        <w:ind w:left="0" w:firstLine="0"/>
+        <w:contextualSpacing/>
+        <w:rPr>
+          <w:rFonts w:ascii="Times New Roman" w:hAnsi="Times New Roman" w:cs="Times New Roman"/>
+          <w:sz w:val="28"/>
+          <w:szCs w:val="28"/>
+        </w:rPr>
+      </w:pPr>
+    </w:p>
+    <w:p>
+      <w:pPr>
+        <w:ind w:left="0" w:firstLine="0"/>
+        <w:contextualSpacing/>
+        <w:rPr>
+          <w:rFonts w:ascii="Times New Roman" w:hAnsi="Times New Roman" w:cs="Times New Roman"/>
+          <w:sz w:val="28"/>
+          <w:szCs w:val="28"/>
+        </w:rPr>
+      </w:pPr>
+      <w:r>
+        <w:rPr>
+          <w:rFonts w:ascii="Times New Roman" w:hAnsi="Times New Roman" w:cs="Times New Roman"/>
+          <w:sz w:val="28"/>
+          <w:szCs w:val="28"/>
+        </w:rPr>
+        <w:t>In addition to the cleaner, simpler interface,</w:t>
+      </w:r>
+      <w:r>
+        <w:rPr>
+          <w:rFonts w:ascii="Times New Roman" w:hAnsi="Times New Roman" w:cs="Times New Roman"/>
+          <w:sz w:val="28"/>
+          <w:szCs w:val="28"/>
+        </w:rPr>
+        <w:t xml:space="preserve"> Version 2.0 produces more meaningful processed images which show the Tool's analysis overlaid on top of the original image so that accuracy can be better visualized. </w:t>
+      </w:r>
+    </w:p>
+    <w:p>
+      <w:pPr>
+        <w:ind w:left="0" w:firstLine="0"/>
+        <w:contextualSpacing/>
+        <w:rPr>
+          <w:rFonts w:ascii="Times New Roman" w:hAnsi="Times New Roman" w:cs="Times New Roman"/>
+          <w:sz w:val="28"/>
+          <w:szCs w:val="28"/>
+        </w:rPr>
+      </w:pPr>
+    </w:p>
+    <w:p>
+      <w:pPr>
+        <w:ind w:left="0" w:firstLine="0"/>
+        <w:contextualSpacing/>
+        <w:rPr>
+          <w:rFonts w:ascii="Times New Roman" w:hAnsi="Times New Roman" w:cs="Times New Roman"/>
+          <w:sz w:val="28"/>
+          <w:szCs w:val="28"/>
+        </w:rPr>
+      </w:pPr>
+      <w:r>
+        <w:rPr>
+          <w:rFonts w:ascii="Times New Roman" w:hAnsi="Times New Roman" w:cs="Times New Roman"/>
+          <w:sz w:val="28"/>
+          <w:szCs w:val="28"/>
+        </w:rPr>
+        <w:t>Finally, output now includes net measurements for velocity and acceleration, as well as drop volume. All the data is automatically displayed on generated graphs.</w:t>
+      </w:r>
+    </w:p>
+    <w:p>
+      <w:pPr>
+        <w:ind w:left="0" w:firstLine="0"/>
+        <w:contextualSpacing/>
+        <w:rPr>
+          <w:rFonts w:ascii="Times New Roman" w:hAnsi="Times New Roman" w:cs="Times New Roman"/>
+          <w:sz w:val="28"/>
+          <w:szCs w:val="28"/>
+        </w:rPr>
+      </w:pPr>
+      <w:r>
+        <w:rPr>
+          <w:rFonts w:ascii="Times New Roman" w:hAnsi="Times New Roman" w:cs="Times New Roman"/>
+          <w:b/>
+          <w:sz w:val="32"/>
+          <w:szCs w:val="32"/>
+        </w:rPr>
+        <w:lastRenderedPageBreak/>
+        <w:t>4</w:t>
+      </w:r>
+      <w:r>
+        <w:rPr>
+          <w:rFonts w:ascii="Times New Roman" w:hAnsi="Times New Roman" w:cs="Times New Roman"/>
+          <w:b/>
+          <w:sz w:val="32"/>
+          <w:szCs w:val="32"/>
+        </w:rPr>
+        <w:t xml:space="preserve">. </w:t>
+      </w:r>
+      <w:r>
+        <w:rPr>
+          <w:rFonts w:ascii="Times New Roman" w:hAnsi="Times New Roman" w:cs="Times New Roman"/>
+          <w:b/>
+          <w:sz w:val="32"/>
+          <w:szCs w:val="32"/>
+        </w:rPr>
+        <w:t>System Summary</w:t>
       </w:r>
     </w:p>
     <w:p>
@@ -1417,31 +2093,63 @@
           <w:sz w:val="28"/>
           <w:szCs w:val="28"/>
         </w:rPr>
-        <w:t>This section w</w:t>
-      </w:r>
-      <w:r>
-        <w:rPr>
-          <w:rFonts w:ascii="Times New Roman" w:hAnsi="Times New Roman" w:cs="Times New Roman"/>
-          <w:sz w:val="28"/>
-          <w:szCs w:val="28"/>
-        </w:rPr>
-        <w:t>ill</w:t>
-      </w:r>
-      <w:r>
-        <w:rPr>
-          <w:rFonts w:ascii="Times New Roman" w:hAnsi="Times New Roman" w:cs="Times New Roman"/>
-          <w:sz w:val="28"/>
-          <w:szCs w:val="28"/>
-        </w:rPr>
-        <w:t xml:space="preserve"> inform the user what system requirement are needed </w:t>
-      </w:r>
-      <w:r>
-        <w:rPr>
-          <w:rFonts w:ascii="Times New Roman" w:hAnsi="Times New Roman" w:cs="Times New Roman"/>
-          <w:sz w:val="28"/>
-          <w:szCs w:val="28"/>
-        </w:rPr>
-        <w:t xml:space="preserve">and how to install the </w:t>
+        <w:t xml:space="preserve">This section </w:t>
+      </w:r>
+      <w:r>
+        <w:rPr>
+          <w:rFonts w:ascii="Times New Roman" w:hAnsi="Times New Roman" w:cs="Times New Roman"/>
+          <w:sz w:val="28"/>
+          <w:szCs w:val="28"/>
+        </w:rPr>
+        <w:t>informs</w:t>
+      </w:r>
+      <w:r>
+        <w:rPr>
+          <w:rFonts w:ascii="Times New Roman" w:hAnsi="Times New Roman" w:cs="Times New Roman"/>
+          <w:sz w:val="28"/>
+          <w:szCs w:val="28"/>
+        </w:rPr>
+        <w:t xml:space="preserve"> the user </w:t>
+      </w:r>
+      <w:r>
+        <w:rPr>
+          <w:rFonts w:ascii="Times New Roman" w:hAnsi="Times New Roman" w:cs="Times New Roman"/>
+          <w:sz w:val="28"/>
+          <w:szCs w:val="28"/>
+        </w:rPr>
+        <w:t xml:space="preserve">about </w:t>
+      </w:r>
+      <w:r>
+        <w:rPr>
+          <w:rFonts w:ascii="Times New Roman" w:hAnsi="Times New Roman" w:cs="Times New Roman"/>
+          <w:sz w:val="28"/>
+          <w:szCs w:val="28"/>
+        </w:rPr>
+        <w:t>what system requiremen</w:t>
+      </w:r>
+      <w:r>
+        <w:rPr>
+          <w:rFonts w:ascii="Times New Roman" w:hAnsi="Times New Roman" w:cs="Times New Roman"/>
+          <w:sz w:val="28"/>
+          <w:szCs w:val="28"/>
+        </w:rPr>
+        <w:t>ts</w:t>
+      </w:r>
+      <w:r>
+        <w:rPr>
+          <w:rFonts w:ascii="Times New Roman" w:hAnsi="Times New Roman" w:cs="Times New Roman"/>
+          <w:sz w:val="28"/>
+          <w:szCs w:val="28"/>
+        </w:rPr>
+        <w:t xml:space="preserve"> are needed, </w:t>
+      </w:r>
+      <w:r>
+        <w:rPr>
+          <w:rFonts w:ascii="Times New Roman" w:hAnsi="Times New Roman" w:cs="Times New Roman"/>
+          <w:sz w:val="28"/>
+          <w:szCs w:val="28"/>
+        </w:rPr>
+        <w:t xml:space="preserve">how to install the </w:t>
       </w:r>
       <w:r>
         <w:rPr>
@@ -1457,6 +2165,14 @@
           <w:sz w:val="28"/>
           <w:szCs w:val="28"/>
         </w:rPr>
+        <w:t xml:space="preserve"> and what data to expect from the tool</w:t>
+      </w:r>
+      <w:r>
+        <w:rPr>
+          <w:rFonts w:ascii="Times New Roman" w:hAnsi="Times New Roman" w:cs="Times New Roman"/>
+          <w:sz w:val="28"/>
+          <w:szCs w:val="28"/>
+        </w:rPr>
         <w:t>.</w:t>
       </w:r>
     </w:p>
@@ -1490,7 +2206,7 @@
           <w:szCs w:val="28"/>
           <w:u w:val="single"/>
         </w:rPr>
-        <w:t>3</w:t>
+        <w:t>4</w:t>
       </w:r>
       <w:r>
         <w:rPr>
@@ -1510,6 +2226,15 @@
         </w:rPr>
         <w:t>System Requirement</w:t>
       </w:r>
+      <w:r>
+        <w:rPr>
+          <w:rFonts w:ascii="Times New Roman" w:hAnsi="Times New Roman" w:cs="Times New Roman"/>
+          <w:sz w:val="28"/>
+          <w:szCs w:val="28"/>
+          <w:u w:val="single"/>
+        </w:rPr>
+        <w:t>s</w:t>
+      </w:r>
     </w:p>
     <w:p>
       <w:pPr>
@@ -1556,6 +2281,14 @@
           <w:szCs w:val="28"/>
         </w:rPr>
         <w:t>mage Processing Tool</w:t>
+      </w:r>
+      <w:r>
+        <w:rPr>
+          <w:rFonts w:ascii="Times New Roman" w:hAnsi="Times New Roman" w:cs="Times New Roman"/>
+          <w:sz w:val="28"/>
+          <w:szCs w:val="28"/>
+        </w:rPr>
+        <w:t>,</w:t>
       </w:r>
       <w:r>
         <w:rPr>
@@ -1604,6 +2337,14 @@
           <w:sz w:val="28"/>
           <w:szCs w:val="28"/>
         </w:rPr>
+        <w:t xml:space="preserve">Includes </w:t>
+      </w:r>
+      <w:r>
+        <w:rPr>
+          <w:rFonts w:ascii="Times New Roman" w:hAnsi="Times New Roman" w:cs="Times New Roman"/>
+          <w:sz w:val="28"/>
+          <w:szCs w:val="28"/>
+        </w:rPr>
         <w:t xml:space="preserve">Windows 7 </w:t>
       </w:r>
       <w:r>
@@ -1641,6 +2382,14 @@
           <w:sz w:val="28"/>
           <w:szCs w:val="28"/>
         </w:rPr>
+        <w:t xml:space="preserve">Includes </w:t>
+      </w:r>
+      <w:r>
+        <w:rPr>
+          <w:rFonts w:ascii="Times New Roman" w:hAnsi="Times New Roman" w:cs="Times New Roman"/>
+          <w:sz w:val="28"/>
+          <w:szCs w:val="28"/>
+        </w:rPr>
         <w:t>Excel</w:t>
       </w:r>
       <w:r>
@@ -1684,7 +2433,7 @@
           <w:szCs w:val="28"/>
           <w:u w:val="single"/>
         </w:rPr>
-        <w:t>3</w:t>
+        <w:t>4</w:t>
       </w:r>
       <w:r>
         <w:rPr>
@@ -1734,23 +2483,7 @@
           <w:sz w:val="28"/>
           <w:szCs w:val="28"/>
         </w:rPr>
-        <w:t>How-</w:t>
-      </w:r>
-      <w:r>
-        <w:rPr>
-          <w:rFonts w:ascii="Times New Roman" w:hAnsi="Times New Roman" w:cs="Times New Roman"/>
-          <w:sz w:val="28"/>
-          <w:szCs w:val="28"/>
-        </w:rPr>
-        <w:t>T</w:t>
-      </w:r>
-      <w:r>
-        <w:rPr>
-          <w:rFonts w:ascii="Times New Roman" w:hAnsi="Times New Roman" w:cs="Times New Roman"/>
-          <w:sz w:val="28"/>
-          <w:szCs w:val="28"/>
-        </w:rPr>
-        <w:t>o-I</w:t>
+        <w:t>To i</w:t>
       </w:r>
       <w:r>
         <w:rPr>
@@ -1795,7 +2528,7 @@
           <w:sz w:val="28"/>
           <w:szCs w:val="28"/>
         </w:rPr>
-        <w:t>Start Windows.</w:t>
+        <w:t>start Windows;</w:t>
       </w:r>
     </w:p>
     <w:p>
@@ -1816,22 +2549,21 @@
           <w:sz w:val="28"/>
           <w:szCs w:val="28"/>
         </w:rPr>
-        <w:lastRenderedPageBreak/>
-        <w:t>Insert the software CD</w:t>
-      </w:r>
-      <w:r>
-        <w:rPr>
-          <w:sz w:val="28"/>
-          <w:szCs w:val="28"/>
-        </w:rPr>
-        <w:t>.</w:t>
-      </w:r>
-      <w:r>
-        <w:rPr>
-          <w:sz w:val="28"/>
-          <w:szCs w:val="28"/>
-        </w:rPr>
-        <w:t xml:space="preserve"> </w:t>
+        <w:t>i</w:t>
+      </w:r>
+      <w:r>
+        <w:rPr>
+          <w:sz w:val="28"/>
+          <w:szCs w:val="28"/>
+        </w:rPr>
+        <w:t>nsert the software CD</w:t>
+      </w:r>
+      <w:r>
+        <w:rPr>
+          <w:sz w:val="28"/>
+          <w:szCs w:val="28"/>
+        </w:rPr>
+        <w:t>;</w:t>
       </w:r>
     </w:p>
     <w:p>
@@ -1852,7 +2584,14 @@
           <w:sz w:val="28"/>
           <w:szCs w:val="28"/>
         </w:rPr>
-        <w:t xml:space="preserve">Copy </w:t>
+        <w:t>co</w:t>
+      </w:r>
+      <w:r>
+        <w:rPr>
+          <w:sz w:val="28"/>
+          <w:szCs w:val="28"/>
+        </w:rPr>
+        <w:t xml:space="preserve">py </w:t>
       </w:r>
       <w:r>
         <w:rPr>
@@ -1894,7 +2633,7 @@
           <w:sz w:val="28"/>
           <w:szCs w:val="28"/>
         </w:rPr>
-        <w:t>.</w:t>
+        <w:t>;</w:t>
       </w:r>
     </w:p>
     <w:p>
@@ -1915,7 +2654,21 @@
           <w:sz w:val="28"/>
           <w:szCs w:val="28"/>
         </w:rPr>
-        <w:t>Create a Shortcut to the ImageProcessor</w:t>
+        <w:t>c</w:t>
+      </w:r>
+      <w:r>
+        <w:rPr>
+          <w:sz w:val="28"/>
+          <w:szCs w:val="28"/>
+        </w:rPr>
+        <w:t xml:space="preserve">reate </w:t>
+      </w:r>
+      <w:r>
+        <w:rPr>
+          <w:sz w:val="28"/>
+          <w:szCs w:val="28"/>
+        </w:rPr>
+        <w:t>a Shortcut to the ImageProcessing</w:t>
       </w:r>
       <w:r>
         <w:rPr>
@@ -1929,14 +2682,42 @@
           <w:sz w:val="28"/>
           <w:szCs w:val="28"/>
         </w:rPr>
-        <w:t>.exe on your desktop by right clicking then sending to desktop as a shortcut</w:t>
-      </w:r>
-      <w:r>
-        <w:rPr>
-          <w:sz w:val="28"/>
-          <w:szCs w:val="28"/>
-        </w:rPr>
-        <w:t>.</w:t>
+        <w:t>.exe on your desktop by right clicking</w:t>
+      </w:r>
+      <w:r>
+        <w:rPr>
+          <w:sz w:val="28"/>
+          <w:szCs w:val="28"/>
+        </w:rPr>
+        <w:t xml:space="preserve"> the file and</w:t>
+      </w:r>
+      <w:r>
+        <w:rPr>
+          <w:sz w:val="28"/>
+          <w:szCs w:val="28"/>
+        </w:rPr>
+        <w:t xml:space="preserve"> then</w:t>
+      </w:r>
+      <w:r>
+        <w:rPr>
+          <w:sz w:val="28"/>
+          <w:szCs w:val="28"/>
+        </w:rPr>
+        <w:t xml:space="preserve"> select 'Send to D</w:t>
+      </w:r>
+      <w:r>
+        <w:rPr>
+          <w:sz w:val="28"/>
+          <w:szCs w:val="28"/>
+        </w:rPr>
+        <w:t>esktop as a shortcut</w:t>
+      </w:r>
+      <w:r>
+        <w:rPr>
+          <w:sz w:val="28"/>
+          <w:szCs w:val="28"/>
+        </w:rPr>
+        <w:t>';</w:t>
       </w:r>
     </w:p>
     <w:p>
@@ -1957,7 +2738,14 @@
           <w:sz w:val="28"/>
           <w:szCs w:val="28"/>
         </w:rPr>
-        <w:t>Double click the shortcut to run the Program</w:t>
+        <w:t>finally, d</w:t>
+      </w:r>
+      <w:r>
+        <w:rPr>
+          <w:sz w:val="28"/>
+          <w:szCs w:val="28"/>
+        </w:rPr>
+        <w:t>ouble click the shortcut to run the Program</w:t>
       </w:r>
       <w:r>
         <w:rPr>
@@ -1981,6 +2769,101 @@
     </w:p>
     <w:p>
       <w:pPr>
+        <w:spacing w:line="288" w:lineRule="auto"/>
+        <w:ind w:left="0" w:firstLine="0"/>
+        <w:contextualSpacing/>
+        <w:rPr>
+          <w:rFonts w:ascii="Times New Roman" w:hAnsi="Times New Roman" w:cs="Times New Roman"/>
+          <w:sz w:val="28"/>
+          <w:szCs w:val="28"/>
+          <w:u w:val="single"/>
+        </w:rPr>
+      </w:pPr>
+      <w:r>
+        <w:rPr>
+          <w:rFonts w:ascii="Times New Roman" w:hAnsi="Times New Roman" w:cs="Times New Roman"/>
+          <w:sz w:val="28"/>
+          <w:szCs w:val="28"/>
+          <w:u w:val="single"/>
+        </w:rPr>
+        <w:t>4.3 Flow</w:t>
+      </w:r>
+      <w:r>
+        <w:rPr>
+          <w:rFonts w:ascii="Times New Roman" w:hAnsi="Times New Roman" w:cs="Times New Roman"/>
+          <w:sz w:val="28"/>
+          <w:szCs w:val="28"/>
+          <w:u w:val="single"/>
+        </w:rPr>
+        <w:t xml:space="preserve"> of Data</w:t>
+      </w:r>
+    </w:p>
+    <w:p>
+      <w:pPr>
+        <w:spacing w:line="288" w:lineRule="auto"/>
+        <w:ind w:left="0" w:firstLine="0"/>
+        <w:contextualSpacing/>
+        <w:rPr>
+          <w:rFonts w:ascii="Times New Roman" w:hAnsi="Times New Roman" w:cs="Times New Roman"/>
+          <w:sz w:val="28"/>
+          <w:szCs w:val="28"/>
+          <w:u w:val="single"/>
+        </w:rPr>
+      </w:pPr>
+    </w:p>
+    <w:p>
+      <w:pPr>
+        <w:spacing w:line="288" w:lineRule="auto"/>
+        <w:ind w:left="0" w:firstLine="0"/>
+        <w:contextualSpacing/>
+        <w:rPr>
+          <w:rFonts w:ascii="Times New Roman" w:hAnsi="Times New Roman" w:cs="Times New Roman"/>
+          <w:sz w:val="28"/>
+          <w:szCs w:val="28"/>
+        </w:rPr>
+      </w:pPr>
+      <w:r>
+        <w:rPr>
+          <w:rFonts w:ascii="Times New Roman" w:hAnsi="Times New Roman" w:cs="Times New Roman"/>
+          <w:sz w:val="28"/>
+          <w:szCs w:val="28"/>
+        </w:rPr>
+        <w:t xml:space="preserve">The user shall load their desired folder of images, enter in known parameters, and run the software. While the tool is running, </w:t>
+      </w:r>
+      <w:proofErr w:type="spellStart"/>
+      <w:r>
+        <w:rPr>
+          <w:rFonts w:ascii="Times New Roman" w:hAnsi="Times New Roman" w:cs="Times New Roman"/>
+          <w:sz w:val="28"/>
+          <w:szCs w:val="28"/>
+        </w:rPr>
+        <w:t>centroid</w:t>
+      </w:r>
+      <w:proofErr w:type="spellEnd"/>
+      <w:r>
+        <w:rPr>
+          <w:rFonts w:ascii="Times New Roman" w:hAnsi="Times New Roman" w:cs="Times New Roman"/>
+          <w:sz w:val="28"/>
+          <w:szCs w:val="28"/>
+        </w:rPr>
+        <w:t>, velocity, acceleration, and volume are being calculated for each image. This data will be organized in an Excel spreadsheet and graphically represented in nine different graphs. In addition, a folder for the processed images will be created, with the same name as the data folder, with "_processed" appended to it. This folder will contain the processed images with the analyzed base, needle, and drop drawn on top of the original image.</w:t>
+      </w:r>
+    </w:p>
+    <w:p>
+      <w:pPr>
+        <w:spacing w:line="288" w:lineRule="auto"/>
+        <w:ind w:left="0" w:firstLine="0"/>
+        <w:contextualSpacing/>
+        <w:rPr>
+          <w:rFonts w:ascii="Times New Roman" w:hAnsi="Times New Roman" w:cs="Times New Roman"/>
+          <w:sz w:val="28"/>
+          <w:szCs w:val="28"/>
+          <w:u w:val="single"/>
+        </w:rPr>
+      </w:pPr>
+    </w:p>
+    <w:p>
+      <w:pPr>
         <w:ind w:left="0" w:firstLine="0"/>
         <w:contextualSpacing/>
         <w:rPr>
@@ -1997,7 +2880,8 @@
           <w:sz w:val="32"/>
           <w:szCs w:val="32"/>
         </w:rPr>
-        <w:t>4</w:t>
+        <w:lastRenderedPageBreak/>
+        <w:t>5</w:t>
       </w:r>
       <w:r>
         <w:rPr>
@@ -2015,128 +2899,184 @@
           <w:sz w:val="32"/>
           <w:szCs w:val="32"/>
         </w:rPr>
+        <w:t>Using the System</w:t>
+      </w:r>
+    </w:p>
+    <w:p>
+      <w:pPr>
+        <w:ind w:left="0" w:firstLine="0"/>
+        <w:contextualSpacing/>
+        <w:rPr>
+          <w:rFonts w:ascii="Times New Roman" w:hAnsi="Times New Roman" w:cs="Times New Roman"/>
+          <w:sz w:val="28"/>
+          <w:szCs w:val="28"/>
+        </w:rPr>
+      </w:pPr>
+    </w:p>
+    <w:p>
+      <w:pPr>
+        <w:ind w:left="0" w:firstLine="0"/>
+        <w:contextualSpacing/>
+        <w:rPr>
+          <w:rFonts w:ascii="Times New Roman" w:hAnsi="Times New Roman" w:cs="Times New Roman"/>
+          <w:sz w:val="28"/>
+          <w:szCs w:val="28"/>
+        </w:rPr>
+      </w:pPr>
+      <w:r>
+        <w:rPr>
+          <w:rFonts w:ascii="Times New Roman" w:hAnsi="Times New Roman" w:cs="Times New Roman"/>
+          <w:sz w:val="28"/>
+          <w:szCs w:val="28"/>
+        </w:rPr>
+        <w:t>This section inform</w:t>
+      </w:r>
+      <w:r>
+        <w:rPr>
+          <w:rFonts w:ascii="Times New Roman" w:hAnsi="Times New Roman" w:cs="Times New Roman"/>
+          <w:sz w:val="28"/>
+          <w:szCs w:val="28"/>
+        </w:rPr>
+        <w:t>s</w:t>
+      </w:r>
+      <w:r>
+        <w:rPr>
+          <w:rFonts w:ascii="Times New Roman" w:hAnsi="Times New Roman" w:cs="Times New Roman"/>
+          <w:sz w:val="28"/>
+          <w:szCs w:val="28"/>
+        </w:rPr>
+        <w:t xml:space="preserve"> the use</w:t>
+      </w:r>
+      <w:r>
+        <w:rPr>
+          <w:rFonts w:ascii="Times New Roman" w:hAnsi="Times New Roman" w:cs="Times New Roman"/>
+          <w:sz w:val="28"/>
+          <w:szCs w:val="28"/>
+        </w:rPr>
+        <w:t>r on</w:t>
+      </w:r>
+      <w:r>
+        <w:rPr>
+          <w:rFonts w:ascii="Times New Roman" w:hAnsi="Times New Roman" w:cs="Times New Roman"/>
+          <w:sz w:val="28"/>
+          <w:szCs w:val="28"/>
+        </w:rPr>
+        <w:t xml:space="preserve"> </w:t>
+      </w:r>
+      <w:r>
+        <w:rPr>
+          <w:rFonts w:ascii="Times New Roman" w:hAnsi="Times New Roman" w:cs="Times New Roman"/>
+          <w:sz w:val="28"/>
+          <w:szCs w:val="28"/>
+        </w:rPr>
+        <w:t>how to</w:t>
+      </w:r>
+      <w:r>
+        <w:rPr>
+          <w:rFonts w:ascii="Times New Roman" w:hAnsi="Times New Roman" w:cs="Times New Roman"/>
+          <w:sz w:val="28"/>
+          <w:szCs w:val="28"/>
+        </w:rPr>
+        <w:t xml:space="preserve"> use</w:t>
+      </w:r>
+      <w:r>
+        <w:rPr>
+          <w:rFonts w:ascii="Times New Roman" w:hAnsi="Times New Roman" w:cs="Times New Roman"/>
+          <w:sz w:val="28"/>
+          <w:szCs w:val="28"/>
+        </w:rPr>
+        <w:t xml:space="preserve"> the Image Processing Tool</w:t>
+      </w:r>
+      <w:r>
+        <w:rPr>
+          <w:rFonts w:ascii="Times New Roman" w:hAnsi="Times New Roman" w:cs="Times New Roman"/>
+          <w:sz w:val="28"/>
+          <w:szCs w:val="28"/>
+        </w:rPr>
+        <w:t xml:space="preserve"> through step by step instructions </w:t>
+      </w:r>
+      <w:r>
+        <w:rPr>
+          <w:rFonts w:ascii="Times New Roman" w:hAnsi="Times New Roman" w:cs="Times New Roman"/>
+          <w:sz w:val="28"/>
+          <w:szCs w:val="28"/>
+        </w:rPr>
+        <w:t>with</w:t>
+      </w:r>
+      <w:r>
+        <w:rPr>
+          <w:rFonts w:ascii="Times New Roman" w:hAnsi="Times New Roman" w:cs="Times New Roman"/>
+          <w:sz w:val="28"/>
+          <w:szCs w:val="28"/>
+        </w:rPr>
+        <w:t xml:space="preserve"> accompanying screen shots</w:t>
+      </w:r>
+      <w:r>
+        <w:rPr>
+          <w:rFonts w:ascii="Times New Roman" w:hAnsi="Times New Roman" w:cs="Times New Roman"/>
+          <w:sz w:val="28"/>
+          <w:szCs w:val="28"/>
+        </w:rPr>
+        <w:t>.</w:t>
+      </w:r>
+    </w:p>
+    <w:p>
+      <w:pPr>
+        <w:ind w:left="0" w:firstLine="0"/>
+        <w:contextualSpacing/>
+        <w:rPr>
+          <w:rFonts w:ascii="Times New Roman" w:hAnsi="Times New Roman" w:cs="Times New Roman"/>
+          <w:sz w:val="28"/>
+          <w:szCs w:val="28"/>
+        </w:rPr>
+      </w:pPr>
+    </w:p>
+    <w:p>
+      <w:pPr>
+        <w:ind w:left="0" w:firstLine="0"/>
+        <w:contextualSpacing/>
+        <w:rPr>
+          <w:rFonts w:ascii="Times New Roman" w:hAnsi="Times New Roman" w:cs="Times New Roman"/>
+          <w:sz w:val="28"/>
+          <w:szCs w:val="28"/>
+          <w:u w:val="single"/>
+        </w:rPr>
+      </w:pPr>
+      <w:r>
+        <w:rPr>
+          <w:rFonts w:ascii="Times New Roman" w:hAnsi="Times New Roman" w:cs="Times New Roman"/>
+          <w:sz w:val="28"/>
+          <w:szCs w:val="28"/>
+          <w:u w:val="single"/>
+        </w:rPr>
+        <w:t>5</w:t>
+      </w:r>
+      <w:r>
+        <w:rPr>
+          <w:rFonts w:ascii="Times New Roman" w:hAnsi="Times New Roman" w:cs="Times New Roman"/>
+          <w:sz w:val="28"/>
+          <w:szCs w:val="28"/>
+          <w:u w:val="single"/>
+        </w:rPr>
+        <w:t xml:space="preserve">.1 </w:t>
+      </w:r>
+      <w:r>
+        <w:rPr>
+          <w:rFonts w:ascii="Times New Roman" w:hAnsi="Times New Roman" w:cs="Times New Roman"/>
+          <w:sz w:val="28"/>
+          <w:szCs w:val="28"/>
+          <w:u w:val="single"/>
+        </w:rPr>
         <w:t>Getting Started</w:t>
       </w:r>
-    </w:p>
-    <w:p>
-      <w:pPr>
-        <w:ind w:left="0" w:firstLine="0"/>
-        <w:contextualSpacing/>
-        <w:rPr>
-          <w:rFonts w:ascii="Times New Roman" w:hAnsi="Times New Roman" w:cs="Times New Roman"/>
-          <w:sz w:val="28"/>
-          <w:szCs w:val="28"/>
-        </w:rPr>
-      </w:pPr>
-    </w:p>
-    <w:p>
-      <w:pPr>
-        <w:ind w:left="0" w:firstLine="0"/>
-        <w:contextualSpacing/>
-        <w:rPr>
-          <w:rFonts w:ascii="Times New Roman" w:hAnsi="Times New Roman" w:cs="Times New Roman"/>
-          <w:sz w:val="28"/>
-          <w:szCs w:val="28"/>
-        </w:rPr>
-      </w:pPr>
-      <w:r>
-        <w:rPr>
-          <w:rFonts w:ascii="Times New Roman" w:hAnsi="Times New Roman" w:cs="Times New Roman"/>
-          <w:sz w:val="28"/>
-          <w:szCs w:val="28"/>
-        </w:rPr>
-        <w:t xml:space="preserve">This section will inform the use </w:t>
-      </w:r>
-      <w:r>
-        <w:rPr>
-          <w:rFonts w:ascii="Times New Roman" w:hAnsi="Times New Roman" w:cs="Times New Roman"/>
-          <w:sz w:val="28"/>
-          <w:szCs w:val="28"/>
-        </w:rPr>
-        <w:t>how to</w:t>
-      </w:r>
-      <w:r>
-        <w:rPr>
-          <w:rFonts w:ascii="Times New Roman" w:hAnsi="Times New Roman" w:cs="Times New Roman"/>
-          <w:sz w:val="28"/>
-          <w:szCs w:val="28"/>
-        </w:rPr>
-        <w:t xml:space="preserve"> get started </w:t>
-      </w:r>
-      <w:r>
-        <w:rPr>
-          <w:rFonts w:ascii="Times New Roman" w:hAnsi="Times New Roman" w:cs="Times New Roman"/>
-          <w:sz w:val="28"/>
-          <w:szCs w:val="28"/>
-        </w:rPr>
-        <w:t>using</w:t>
-      </w:r>
-      <w:r>
-        <w:rPr>
-          <w:rFonts w:ascii="Times New Roman" w:hAnsi="Times New Roman" w:cs="Times New Roman"/>
-          <w:sz w:val="28"/>
-          <w:szCs w:val="28"/>
-        </w:rPr>
-        <w:t xml:space="preserve"> the Image Processing Tool.</w:t>
-      </w:r>
-    </w:p>
-    <w:p>
-      <w:pPr>
-        <w:ind w:left="0" w:firstLine="0"/>
-        <w:contextualSpacing/>
-        <w:rPr>
-          <w:rFonts w:ascii="Times New Roman" w:hAnsi="Times New Roman" w:cs="Times New Roman"/>
-          <w:sz w:val="28"/>
-          <w:szCs w:val="28"/>
-        </w:rPr>
-      </w:pPr>
-    </w:p>
-    <w:p>
-      <w:pPr>
-        <w:ind w:left="0" w:firstLine="0"/>
-        <w:contextualSpacing/>
+      <w:r>
         <w:rPr>
           <w:rFonts w:ascii="Times New Roman" w:hAnsi="Times New Roman" w:cs="Times New Roman"/>
           <w:sz w:val="28"/>
           <w:szCs w:val="28"/>
           <w:u w:val="single"/>
         </w:rPr>
-      </w:pPr>
-      <w:r>
-        <w:rPr>
-          <w:rFonts w:ascii="Times New Roman" w:hAnsi="Times New Roman" w:cs="Times New Roman"/>
-          <w:sz w:val="28"/>
-          <w:szCs w:val="28"/>
-          <w:u w:val="single"/>
-        </w:rPr>
-        <w:t>4</w:t>
-      </w:r>
-      <w:r>
-        <w:rPr>
-          <w:rFonts w:ascii="Times New Roman" w:hAnsi="Times New Roman" w:cs="Times New Roman"/>
-          <w:sz w:val="28"/>
-          <w:szCs w:val="28"/>
-          <w:u w:val="single"/>
-        </w:rPr>
-        <w:t>.1 Using</w:t>
-      </w:r>
-      <w:r>
-        <w:rPr>
-          <w:rFonts w:ascii="Times New Roman" w:hAnsi="Times New Roman" w:cs="Times New Roman"/>
-          <w:sz w:val="28"/>
-          <w:szCs w:val="28"/>
-          <w:u w:val="single"/>
-        </w:rPr>
-        <w:t xml:space="preserve"> the</w:t>
-      </w:r>
-      <w:r>
-        <w:rPr>
-          <w:rFonts w:ascii="Times New Roman" w:hAnsi="Times New Roman" w:cs="Times New Roman"/>
-          <w:sz w:val="28"/>
-          <w:szCs w:val="28"/>
-          <w:u w:val="single"/>
-        </w:rPr>
-        <w:t xml:space="preserve"> Software</w:t>
+        <w:t xml:space="preserve"> </w:t>
       </w:r>
     </w:p>
     <w:p>
@@ -2193,7 +3133,47 @@
           <w:sz w:val="28"/>
           <w:szCs w:val="28"/>
         </w:rPr>
-        <w:t xml:space="preserve"> Running Application</w:t>
+        <w:t xml:space="preserve"> </w:t>
+      </w:r>
+      <w:r>
+        <w:rPr>
+          <w:rFonts w:ascii="Times New Roman" w:hAnsi="Times New Roman" w:cs="Times New Roman"/>
+          <w:sz w:val="28"/>
+          <w:szCs w:val="28"/>
+        </w:rPr>
+        <w:t>Open</w:t>
+      </w:r>
+      <w:r>
+        <w:rPr>
+          <w:rFonts w:ascii="Times New Roman" w:hAnsi="Times New Roman" w:cs="Times New Roman"/>
+          <w:sz w:val="28"/>
+          <w:szCs w:val="28"/>
+        </w:rPr>
+        <w:t>ing</w:t>
+      </w:r>
+      <w:r>
+        <w:rPr>
+          <w:rFonts w:ascii="Times New Roman" w:hAnsi="Times New Roman" w:cs="Times New Roman"/>
+          <w:sz w:val="28"/>
+          <w:szCs w:val="28"/>
+        </w:rPr>
+        <w:t xml:space="preserve"> </w:t>
+      </w:r>
+      <w:r>
+        <w:rPr>
+          <w:rFonts w:ascii="Times New Roman" w:hAnsi="Times New Roman" w:cs="Times New Roman"/>
+          <w:sz w:val="28"/>
+          <w:szCs w:val="28"/>
+        </w:rPr>
+        <w:t xml:space="preserve">the </w:t>
+      </w:r>
+      <w:r>
+        <w:rPr>
+          <w:rFonts w:ascii="Times New Roman" w:hAnsi="Times New Roman" w:cs="Times New Roman"/>
+          <w:sz w:val="28"/>
+          <w:szCs w:val="28"/>
+        </w:rPr>
+        <w:t>Application</w:t>
       </w:r>
       <w:r>
         <w:rPr>
@@ -2284,6 +3264,39 @@
           <w:szCs w:val="28"/>
         </w:rPr>
       </w:pPr>
+    </w:p>
+    <w:p>
+      <w:pPr>
+        <w:ind w:left="0" w:firstLine="0"/>
+        <w:contextualSpacing/>
+        <w:rPr>
+          <w:rFonts w:ascii="Times New Roman" w:hAnsi="Times New Roman" w:cs="Times New Roman"/>
+          <w:sz w:val="28"/>
+          <w:szCs w:val="28"/>
+        </w:rPr>
+      </w:pPr>
+    </w:p>
+    <w:p>
+      <w:pPr>
+        <w:ind w:left="0" w:firstLine="0"/>
+        <w:contextualSpacing/>
+        <w:rPr>
+          <w:rFonts w:ascii="Times New Roman" w:hAnsi="Times New Roman" w:cs="Times New Roman"/>
+          <w:sz w:val="28"/>
+          <w:szCs w:val="28"/>
+        </w:rPr>
+      </w:pPr>
+    </w:p>
+    <w:p>
+      <w:pPr>
+        <w:ind w:left="0" w:firstLine="0"/>
+        <w:contextualSpacing/>
+        <w:rPr>
+          <w:rFonts w:ascii="Times New Roman" w:hAnsi="Times New Roman" w:cs="Times New Roman"/>
+          <w:sz w:val="28"/>
+          <w:szCs w:val="28"/>
+        </w:rPr>
+      </w:pPr>
       <w:r>
         <w:rPr>
           <w:rFonts w:ascii="Times New Roman" w:hAnsi="Times New Roman" w:cs="Times New Roman"/>
@@ -2306,7 +3319,15 @@
           <w:sz w:val="28"/>
           <w:szCs w:val="28"/>
         </w:rPr>
-        <w:t xml:space="preserve"> Navigating the User Interface</w:t>
+        <w:t xml:space="preserve"> Understanding</w:t>
+      </w:r>
+      <w:r>
+        <w:rPr>
+          <w:rFonts w:ascii="Times New Roman" w:hAnsi="Times New Roman" w:cs="Times New Roman"/>
+          <w:sz w:val="28"/>
+          <w:szCs w:val="28"/>
+        </w:rPr>
+        <w:t xml:space="preserve"> the User Interface</w:t>
       </w:r>
       <w:r>
         <w:rPr>
@@ -2341,26 +3362,64 @@
           <w:sz w:val="28"/>
           <w:szCs w:val="28"/>
         </w:rPr>
-        <w:t xml:space="preserve">There is a single form that will let the user Load the folder of images, </w:t>
-      </w:r>
-      <w:r>
-        <w:rPr>
-          <w:rFonts w:ascii="Times New Roman" w:hAnsi="Times New Roman" w:cs="Times New Roman"/>
-          <w:sz w:val="28"/>
-          <w:szCs w:val="28"/>
-        </w:rPr>
-        <w:t xml:space="preserve">enter the required inputs, calibrate the process images, finally run the complete data set. The program will generate </w:t>
-      </w:r>
-      <w:proofErr w:type="gramStart"/>
-      <w:r>
-        <w:rPr>
-          <w:rFonts w:ascii="Times New Roman" w:hAnsi="Times New Roman" w:cs="Times New Roman"/>
-          <w:sz w:val="28"/>
-          <w:szCs w:val="28"/>
-        </w:rPr>
-        <w:t>a</w:t>
-      </w:r>
-      <w:proofErr w:type="gramEnd"/>
+        <w:t>There is a single form that will let the user Load the folder of images,</w:t>
+      </w:r>
+      <w:r>
+        <w:rPr>
+          <w:rFonts w:ascii="Times New Roman" w:hAnsi="Times New Roman" w:cs="Times New Roman"/>
+          <w:sz w:val="28"/>
+          <w:szCs w:val="28"/>
+        </w:rPr>
+        <w:t xml:space="preserve"> name the output Excel file, calibrate the process images, enter known </w:t>
+      </w:r>
+      <w:r>
+        <w:rPr>
+          <w:rFonts w:ascii="Times New Roman" w:hAnsi="Times New Roman" w:cs="Times New Roman"/>
+          <w:sz w:val="28"/>
+          <w:szCs w:val="28"/>
+        </w:rPr>
+        <w:t>inputs</w:t>
+      </w:r>
+      <w:r>
+        <w:rPr>
+          <w:rFonts w:ascii="Times New Roman" w:hAnsi="Times New Roman" w:cs="Times New Roman"/>
+          <w:sz w:val="28"/>
+          <w:szCs w:val="28"/>
+        </w:rPr>
+        <w:t>(frames per second, base to needle height(cm)</w:t>
+      </w:r>
+      <w:r>
+        <w:rPr>
+          <w:rFonts w:ascii="Times New Roman" w:hAnsi="Times New Roman" w:cs="Times New Roman"/>
+          <w:sz w:val="28"/>
+          <w:szCs w:val="28"/>
+        </w:rPr>
+        <w:t xml:space="preserve">, </w:t>
+      </w:r>
+      <w:r>
+        <w:rPr>
+          <w:rFonts w:ascii="Times New Roman" w:hAnsi="Times New Roman" w:cs="Times New Roman"/>
+          <w:sz w:val="28"/>
+          <w:szCs w:val="28"/>
+        </w:rPr>
+        <w:t xml:space="preserve">and </w:t>
+      </w:r>
+      <w:r>
+        <w:rPr>
+          <w:rFonts w:ascii="Times New Roman" w:hAnsi="Times New Roman" w:cs="Times New Roman"/>
+          <w:sz w:val="28"/>
+          <w:szCs w:val="28"/>
+        </w:rPr>
+        <w:t>finally run the complete data set. The program will</w:t>
+      </w:r>
+      <w:r>
+        <w:rPr>
+          <w:rFonts w:ascii="Times New Roman" w:hAnsi="Times New Roman" w:cs="Times New Roman"/>
+          <w:sz w:val="28"/>
+          <w:szCs w:val="28"/>
+        </w:rPr>
+        <w:t xml:space="preserve"> automatically generate an</w:t>
+      </w:r>
       <w:r>
         <w:rPr>
           <w:rFonts w:ascii="Times New Roman" w:hAnsi="Times New Roman" w:cs="Times New Roman"/>
@@ -2375,23 +3434,97 @@
           <w:sz w:val="28"/>
           <w:szCs w:val="28"/>
         </w:rPr>
-        <w:t>xcel file that will let</w:t>
-      </w:r>
-      <w:r>
-        <w:rPr>
-          <w:rFonts w:ascii="Times New Roman" w:hAnsi="Times New Roman" w:cs="Times New Roman"/>
-          <w:sz w:val="28"/>
-          <w:szCs w:val="28"/>
-        </w:rPr>
-        <w:t xml:space="preserve"> the user save and renamed. </w:t>
-      </w:r>
-      <w:r>
-        <w:rPr>
-          <w:rFonts w:ascii="Times New Roman" w:hAnsi="Times New Roman" w:cs="Times New Roman"/>
-          <w:sz w:val="28"/>
-          <w:szCs w:val="28"/>
-        </w:rPr>
-        <w:br w:type="page"/>
+        <w:t>xcel file</w:t>
+      </w:r>
+      <w:r>
+        <w:rPr>
+          <w:rFonts w:ascii="Times New Roman" w:hAnsi="Times New Roman" w:cs="Times New Roman"/>
+          <w:sz w:val="28"/>
+          <w:szCs w:val="28"/>
+        </w:rPr>
+        <w:t xml:space="preserve"> at the end of processing</w:t>
+      </w:r>
+      <w:r>
+        <w:rPr>
+          <w:rFonts w:ascii="Times New Roman" w:hAnsi="Times New Roman" w:cs="Times New Roman"/>
+          <w:sz w:val="28"/>
+          <w:szCs w:val="28"/>
+        </w:rPr>
+        <w:t>.</w:t>
+      </w:r>
+      <w:r>
+        <w:rPr>
+          <w:rFonts w:ascii="Times New Roman" w:hAnsi="Times New Roman" w:cs="Times New Roman"/>
+          <w:sz w:val="28"/>
+          <w:szCs w:val="28"/>
+        </w:rPr>
+        <w:t xml:space="preserve"> This file will contain several spreadsheets: the raw data and its accompanying graphs. </w:t>
+      </w:r>
+      <w:r>
+        <w:rPr>
+          <w:rFonts w:ascii="Times New Roman" w:hAnsi="Times New Roman" w:cs="Times New Roman"/>
+          <w:sz w:val="28"/>
+          <w:szCs w:val="28"/>
+        </w:rPr>
+        <w:t xml:space="preserve"> </w:t>
+      </w:r>
+    </w:p>
+    <w:p>
+      <w:pPr>
+        <w:ind w:left="0" w:firstLine="0"/>
+        <w:contextualSpacing/>
+        <w:rPr>
+          <w:rFonts w:ascii="Times New Roman" w:hAnsi="Times New Roman" w:cs="Times New Roman"/>
+          <w:sz w:val="28"/>
+          <w:szCs w:val="28"/>
+        </w:rPr>
+      </w:pPr>
+    </w:p>
+    <w:p>
+      <w:pPr>
+        <w:ind w:left="0" w:firstLine="0"/>
+        <w:contextualSpacing/>
+        <w:rPr>
+          <w:rFonts w:ascii="Times New Roman" w:hAnsi="Times New Roman" w:cs="Times New Roman"/>
+          <w:sz w:val="28"/>
+          <w:szCs w:val="28"/>
+        </w:rPr>
+      </w:pPr>
+      <w:r>
+        <w:rPr>
+          <w:rFonts w:ascii="Times New Roman" w:hAnsi="Times New Roman" w:cs="Times New Roman"/>
+          <w:sz w:val="28"/>
+          <w:szCs w:val="28"/>
+          <w:u w:val="single"/>
+        </w:rPr>
+        <w:t>5</w:t>
+      </w:r>
+      <w:r>
+        <w:rPr>
+          <w:rFonts w:ascii="Times New Roman" w:hAnsi="Times New Roman" w:cs="Times New Roman"/>
+          <w:sz w:val="28"/>
+          <w:szCs w:val="28"/>
+          <w:u w:val="single"/>
+        </w:rPr>
+        <w:t xml:space="preserve">.2 </w:t>
+      </w:r>
+      <w:r>
+        <w:rPr>
+          <w:rFonts w:ascii="Times New Roman" w:hAnsi="Times New Roman" w:cs="Times New Roman"/>
+          <w:sz w:val="28"/>
+          <w:szCs w:val="28"/>
+          <w:u w:val="single"/>
+        </w:rPr>
+        <w:t>Running the application</w:t>
+      </w:r>
+      <w:r>
+        <w:rPr>
+          <w:rFonts w:ascii="Times New Roman" w:hAnsi="Times New Roman" w:cs="Times New Roman"/>
+          <w:sz w:val="28"/>
+          <w:szCs w:val="28"/>
+          <w:u w:val="single"/>
+        </w:rPr>
+        <w:t xml:space="preserve"> (Step-by-step Instructions)</w:t>
       </w:r>
     </w:p>
     <w:p>
@@ -2403,28 +3536,8 @@
           <w:rFonts w:ascii="Times New Roman" w:hAnsi="Times New Roman" w:cs="Times New Roman"/>
           <w:sz w:val="28"/>
           <w:szCs w:val="28"/>
-          <w:u w:val="single"/>
-        </w:rPr>
-      </w:pPr>
-      <w:r>
-        <w:rPr>
-          <w:rFonts w:ascii="Times New Roman" w:hAnsi="Times New Roman" w:cs="Times New Roman"/>
-          <w:sz w:val="28"/>
-          <w:szCs w:val="28"/>
-          <w:u w:val="single"/>
-        </w:rPr>
-        <w:lastRenderedPageBreak/>
-        <w:t>4</w:t>
-      </w:r>
-      <w:r>
-        <w:rPr>
-          <w:rFonts w:ascii="Times New Roman" w:hAnsi="Times New Roman" w:cs="Times New Roman"/>
-          <w:sz w:val="28"/>
-          <w:szCs w:val="28"/>
-          <w:u w:val="single"/>
-        </w:rPr>
-        <w:t>.2 Step-By-Step Processing of Images</w:t>
-      </w:r>
+        </w:rPr>
+      </w:pPr>
     </w:p>
     <w:p>
       <w:pPr>
@@ -2437,6 +3550,54 @@
           <w:szCs w:val="28"/>
         </w:rPr>
       </w:pPr>
+      <w:r>
+        <w:rPr>
+          <w:rFonts w:ascii="Times New Roman" w:hAnsi="Times New Roman" w:cs="Times New Roman"/>
+          <w:sz w:val="28"/>
+          <w:szCs w:val="28"/>
+        </w:rPr>
+        <w:t xml:space="preserve">This section shows </w:t>
+      </w:r>
+      <w:r>
+        <w:rPr>
+          <w:rFonts w:ascii="Times New Roman" w:hAnsi="Times New Roman" w:cs="Times New Roman"/>
+          <w:sz w:val="28"/>
+          <w:szCs w:val="28"/>
+        </w:rPr>
+        <w:t>how to use</w:t>
+      </w:r>
+      <w:r>
+        <w:rPr>
+          <w:rFonts w:ascii="Times New Roman" w:hAnsi="Times New Roman" w:cs="Times New Roman"/>
+          <w:sz w:val="28"/>
+          <w:szCs w:val="28"/>
+        </w:rPr>
+        <w:t xml:space="preserve"> the Image Processing Tool through step-by-</w:t>
+      </w:r>
+      <w:r>
+        <w:rPr>
+          <w:rFonts w:ascii="Times New Roman" w:hAnsi="Times New Roman" w:cs="Times New Roman"/>
+          <w:sz w:val="28"/>
+          <w:szCs w:val="28"/>
+        </w:rPr>
+        <w:t>step</w:t>
+      </w:r>
+      <w:r>
+        <w:rPr>
+          <w:rFonts w:ascii="Times New Roman" w:hAnsi="Times New Roman" w:cs="Times New Roman"/>
+          <w:sz w:val="28"/>
+          <w:szCs w:val="28"/>
+        </w:rPr>
+        <w:t xml:space="preserve"> instructions with screen shot images for clarity.</w:t>
+      </w:r>
+      <w:r>
+        <w:rPr>
+          <w:rFonts w:ascii="Times New Roman" w:hAnsi="Times New Roman" w:cs="Times New Roman"/>
+          <w:sz w:val="28"/>
+          <w:szCs w:val="28"/>
+        </w:rPr>
+        <w:t>.</w:t>
+      </w:r>
     </w:p>
     <w:p>
       <w:pPr>
@@ -2449,14 +3610,6 @@
           <w:szCs w:val="28"/>
         </w:rPr>
       </w:pPr>
-      <w:r>
-        <w:rPr>
-          <w:rFonts w:ascii="Times New Roman" w:hAnsi="Times New Roman" w:cs="Times New Roman"/>
-          <w:sz w:val="28"/>
-          <w:szCs w:val="28"/>
-        </w:rPr>
-        <w:t>This section is how to use the Image Processing Tool step by step.</w:t>
-      </w:r>
     </w:p>
     <w:p>
       <w:pPr>
@@ -2469,6 +3622,62 @@
           <w:szCs w:val="28"/>
         </w:rPr>
       </w:pPr>
+      <w:r>
+        <w:rPr>
+          <w:rFonts w:ascii="Times New Roman" w:hAnsi="Times New Roman" w:cs="Times New Roman"/>
+          <w:sz w:val="28"/>
+          <w:szCs w:val="28"/>
+        </w:rPr>
+        <w:t>1</w:t>
+      </w:r>
+      <w:r>
+        <w:rPr>
+          <w:rFonts w:ascii="Times New Roman" w:hAnsi="Times New Roman" w:cs="Times New Roman"/>
+          <w:sz w:val="28"/>
+          <w:szCs w:val="28"/>
+        </w:rPr>
+        <w:t>.</w:t>
+      </w:r>
+      <w:r>
+        <w:rPr>
+          <w:rFonts w:ascii="Times New Roman" w:hAnsi="Times New Roman" w:cs="Times New Roman"/>
+          <w:sz w:val="28"/>
+          <w:szCs w:val="28"/>
+        </w:rPr>
+        <w:t xml:space="preserve"> Load</w:t>
+      </w:r>
+      <w:r>
+        <w:rPr>
+          <w:rFonts w:ascii="Times New Roman" w:hAnsi="Times New Roman" w:cs="Times New Roman"/>
+          <w:sz w:val="28"/>
+          <w:szCs w:val="28"/>
+        </w:rPr>
+        <w:t>ing</w:t>
+      </w:r>
+      <w:r>
+        <w:rPr>
+          <w:rFonts w:ascii="Times New Roman" w:hAnsi="Times New Roman" w:cs="Times New Roman"/>
+          <w:sz w:val="28"/>
+          <w:szCs w:val="28"/>
+        </w:rPr>
+        <w:t xml:space="preserve"> the</w:t>
+      </w:r>
+      <w:r>
+        <w:rPr>
+          <w:rFonts w:ascii="Times New Roman" w:hAnsi="Times New Roman" w:cs="Times New Roman"/>
+          <w:sz w:val="28"/>
+          <w:szCs w:val="28"/>
+        </w:rPr>
+        <w:t xml:space="preserve"> Image Folder</w:t>
+      </w:r>
+      <w:r>
+        <w:rPr>
+          <w:rFonts w:ascii="Times New Roman" w:hAnsi="Times New Roman" w:cs="Times New Roman"/>
+          <w:sz w:val="28"/>
+          <w:szCs w:val="28"/>
+        </w:rPr>
+        <w:t>:</w:t>
+      </w:r>
     </w:p>
     <w:p>
       <w:pPr>
@@ -2487,7 +3696,433 @@
           <w:sz w:val="28"/>
           <w:szCs w:val="28"/>
         </w:rPr>
-        <w:t>1</w:t>
+        <w:t xml:space="preserve">Click on the Load </w:t>
+      </w:r>
+      <w:r>
+        <w:rPr>
+          <w:rFonts w:ascii="Times New Roman" w:hAnsi="Times New Roman" w:cs="Times New Roman"/>
+          <w:sz w:val="28"/>
+          <w:szCs w:val="28"/>
+        </w:rPr>
+        <w:t>button.</w:t>
+      </w:r>
+      <w:r>
+        <w:rPr>
+          <w:rFonts w:ascii="Times New Roman" w:hAnsi="Times New Roman" w:cs="Times New Roman"/>
+          <w:sz w:val="28"/>
+          <w:szCs w:val="28"/>
+        </w:rPr>
+        <w:t xml:space="preserve"> </w:t>
+      </w:r>
+      <w:r>
+        <w:rPr>
+          <w:rFonts w:ascii="Times New Roman" w:hAnsi="Times New Roman" w:cs="Times New Roman"/>
+          <w:sz w:val="28"/>
+          <w:szCs w:val="28"/>
+        </w:rPr>
+        <w:t xml:space="preserve">A "Browse For Folder" Dialog will appear. </w:t>
+      </w:r>
+    </w:p>
+    <w:p>
+      <w:pPr>
+        <w:spacing w:line="288" w:lineRule="auto"/>
+        <w:ind w:left="0" w:firstLine="0"/>
+        <w:contextualSpacing/>
+        <w:rPr>
+          <w:rFonts w:ascii="Times New Roman" w:hAnsi="Times New Roman" w:cs="Times New Roman"/>
+          <w:sz w:val="28"/>
+          <w:szCs w:val="28"/>
+        </w:rPr>
+      </w:pPr>
+    </w:p>
+    <w:p>
+      <w:pPr>
+        <w:ind w:left="0" w:firstLine="0"/>
+        <w:contextualSpacing/>
+        <w:rPr>
+          <w:rFonts w:ascii="Times New Roman" w:hAnsi="Times New Roman" w:cs="Times New Roman"/>
+          <w:sz w:val="28"/>
+          <w:szCs w:val="28"/>
+        </w:rPr>
+      </w:pPr>
+      <w:r>
+        <w:rPr>
+          <w:rFonts w:ascii="Times New Roman" w:hAnsi="Times New Roman" w:cs="Times New Roman"/>
+          <w:sz w:val="28"/>
+          <w:szCs w:val="28"/>
+        </w:rPr>
+        <w:t>Navigate through the folders to f</w:t>
+      </w:r>
+      <w:r>
+        <w:rPr>
+          <w:rFonts w:ascii="Times New Roman" w:hAnsi="Times New Roman" w:cs="Times New Roman"/>
+          <w:sz w:val="28"/>
+          <w:szCs w:val="28"/>
+        </w:rPr>
+        <w:t>ind and select th</w:t>
+      </w:r>
+      <w:r>
+        <w:rPr>
+          <w:rFonts w:ascii="Times New Roman" w:hAnsi="Times New Roman" w:cs="Times New Roman"/>
+          <w:sz w:val="28"/>
+          <w:szCs w:val="28"/>
+        </w:rPr>
+        <w:t xml:space="preserve">e correct image folder, </w:t>
+      </w:r>
+      <w:r>
+        <w:rPr>
+          <w:rFonts w:ascii="Times New Roman" w:hAnsi="Times New Roman" w:cs="Times New Roman"/>
+          <w:sz w:val="28"/>
+          <w:szCs w:val="28"/>
+        </w:rPr>
+        <w:t xml:space="preserve"> and </w:t>
+      </w:r>
+      <w:r>
+        <w:rPr>
+          <w:rFonts w:ascii="Times New Roman" w:hAnsi="Times New Roman" w:cs="Times New Roman"/>
+          <w:sz w:val="28"/>
+          <w:szCs w:val="28"/>
+        </w:rPr>
+        <w:t>then click Okay button.</w:t>
+      </w:r>
+    </w:p>
+    <w:p>
+      <w:pPr>
+        <w:ind w:left="0" w:firstLine="0"/>
+        <w:contextualSpacing/>
+        <w:rPr>
+          <w:rFonts w:ascii="Times New Roman" w:hAnsi="Times New Roman" w:cs="Times New Roman"/>
+          <w:sz w:val="28"/>
+          <w:szCs w:val="28"/>
+        </w:rPr>
+      </w:pPr>
+    </w:p>
+    <w:p>
+      <w:pPr>
+        <w:ind w:left="0" w:firstLine="0"/>
+        <w:contextualSpacing/>
+        <w:rPr>
+          <w:rFonts w:ascii="Times New Roman" w:hAnsi="Times New Roman" w:cs="Times New Roman"/>
+          <w:sz w:val="28"/>
+          <w:szCs w:val="28"/>
+        </w:rPr>
+      </w:pPr>
+      <w:r>
+        <w:rPr>
+          <w:rFonts w:ascii="Times New Roman" w:hAnsi="Times New Roman" w:cs="Times New Roman"/>
+          <w:sz w:val="28"/>
+          <w:szCs w:val="28"/>
+        </w:rPr>
+        <w:t>2. Creating the output file:</w:t>
+      </w:r>
+    </w:p>
+    <w:p>
+      <w:pPr>
+        <w:ind w:left="0" w:firstLine="0"/>
+        <w:contextualSpacing/>
+        <w:rPr>
+          <w:rFonts w:ascii="Times New Roman" w:hAnsi="Times New Roman" w:cs="Times New Roman"/>
+          <w:sz w:val="28"/>
+          <w:szCs w:val="28"/>
+        </w:rPr>
+      </w:pPr>
+    </w:p>
+    <w:p>
+      <w:pPr>
+        <w:ind w:left="0" w:firstLine="0"/>
+        <w:contextualSpacing/>
+        <w:rPr>
+          <w:rFonts w:ascii="Times New Roman" w:hAnsi="Times New Roman" w:cs="Times New Roman"/>
+          <w:sz w:val="28"/>
+          <w:szCs w:val="28"/>
+        </w:rPr>
+      </w:pPr>
+      <w:r>
+        <w:rPr>
+          <w:rFonts w:ascii="Times New Roman" w:hAnsi="Times New Roman" w:cs="Times New Roman"/>
+          <w:sz w:val="28"/>
+          <w:szCs w:val="28"/>
+        </w:rPr>
+        <w:t>Click the Browse button.</w:t>
+      </w:r>
+      <w:r>
+        <w:rPr>
+          <w:rFonts w:ascii="Times New Roman" w:hAnsi="Times New Roman" w:cs="Times New Roman"/>
+          <w:sz w:val="28"/>
+          <w:szCs w:val="28"/>
+        </w:rPr>
+        <w:t xml:space="preserve"> A "_____" Dialog will appear.</w:t>
+      </w:r>
+    </w:p>
+    <w:p>
+      <w:pPr>
+        <w:ind w:left="0" w:firstLine="0"/>
+        <w:contextualSpacing/>
+        <w:rPr>
+          <w:rFonts w:ascii="Times New Roman" w:hAnsi="Times New Roman" w:cs="Times New Roman"/>
+          <w:sz w:val="28"/>
+          <w:szCs w:val="28"/>
+        </w:rPr>
+      </w:pPr>
+      <w:r>
+        <w:rPr>
+          <w:rFonts w:ascii="Times New Roman" w:hAnsi="Times New Roman" w:cs="Times New Roman"/>
+          <w:sz w:val="28"/>
+          <w:szCs w:val="28"/>
+        </w:rPr>
+        <w:t xml:space="preserve">Navigate to the desired saving location. </w:t>
+      </w:r>
+    </w:p>
+    <w:p>
+      <w:pPr>
+        <w:ind w:left="0" w:firstLine="0"/>
+        <w:contextualSpacing/>
+        <w:rPr>
+          <w:rFonts w:ascii="Times New Roman" w:hAnsi="Times New Roman" w:cs="Times New Roman"/>
+          <w:sz w:val="28"/>
+          <w:szCs w:val="28"/>
+        </w:rPr>
+      </w:pPr>
+      <w:r>
+        <w:rPr>
+          <w:rFonts w:ascii="Times New Roman" w:hAnsi="Times New Roman" w:cs="Times New Roman"/>
+          <w:sz w:val="28"/>
+          <w:szCs w:val="28"/>
+        </w:rPr>
+        <w:t>Name the file and select save.</w:t>
+      </w:r>
+    </w:p>
+    <w:p>
+      <w:pPr>
+        <w:ind w:left="0" w:firstLine="0"/>
+        <w:contextualSpacing/>
+        <w:rPr>
+          <w:rFonts w:ascii="Times New Roman" w:hAnsi="Times New Roman" w:cs="Times New Roman"/>
+          <w:sz w:val="28"/>
+          <w:szCs w:val="28"/>
+        </w:rPr>
+      </w:pPr>
+    </w:p>
+    <w:p>
+      <w:pPr>
+        <w:ind w:left="0" w:firstLine="0"/>
+        <w:contextualSpacing/>
+        <w:rPr>
+          <w:rFonts w:ascii="Times New Roman" w:hAnsi="Times New Roman" w:cs="Times New Roman"/>
+          <w:sz w:val="28"/>
+          <w:szCs w:val="28"/>
+        </w:rPr>
+      </w:pPr>
+      <w:r>
+        <w:rPr>
+          <w:rFonts w:ascii="Times New Roman" w:hAnsi="Times New Roman" w:cs="Times New Roman"/>
+          <w:sz w:val="28"/>
+          <w:szCs w:val="28"/>
+        </w:rPr>
+        <w:t>3</w:t>
+      </w:r>
+      <w:r>
+        <w:rPr>
+          <w:rFonts w:ascii="Times New Roman" w:hAnsi="Times New Roman" w:cs="Times New Roman"/>
+          <w:sz w:val="28"/>
+          <w:szCs w:val="28"/>
+        </w:rPr>
+        <w:t xml:space="preserve">. </w:t>
+      </w:r>
+      <w:r>
+        <w:rPr>
+          <w:rFonts w:ascii="Times New Roman" w:hAnsi="Times New Roman" w:cs="Times New Roman"/>
+          <w:sz w:val="28"/>
+          <w:szCs w:val="28"/>
+        </w:rPr>
+        <w:t>Optional:</w:t>
+      </w:r>
+      <w:r>
+        <w:rPr>
+          <w:rFonts w:ascii="Times New Roman" w:hAnsi="Times New Roman" w:cs="Times New Roman"/>
+          <w:sz w:val="28"/>
+          <w:szCs w:val="28"/>
+        </w:rPr>
+        <w:t xml:space="preserve"> </w:t>
+      </w:r>
+      <w:r>
+        <w:rPr>
+          <w:rFonts w:ascii="Times New Roman" w:hAnsi="Times New Roman" w:cs="Times New Roman"/>
+          <w:sz w:val="28"/>
+          <w:szCs w:val="28"/>
+        </w:rPr>
+        <w:t>Calibrating the displayed image</w:t>
+      </w:r>
+      <w:r>
+        <w:rPr>
+          <w:rFonts w:ascii="Times New Roman" w:hAnsi="Times New Roman" w:cs="Times New Roman"/>
+          <w:sz w:val="28"/>
+          <w:szCs w:val="28"/>
+        </w:rPr>
+        <w:t>:</w:t>
+      </w:r>
+    </w:p>
+    <w:p>
+      <w:pPr>
+        <w:ind w:left="0" w:firstLine="0"/>
+        <w:contextualSpacing/>
+        <w:rPr>
+          <w:rFonts w:ascii="Times New Roman" w:hAnsi="Times New Roman" w:cs="Times New Roman"/>
+          <w:sz w:val="28"/>
+          <w:szCs w:val="28"/>
+        </w:rPr>
+      </w:pPr>
+    </w:p>
+    <w:p>
+      <w:pPr>
+        <w:ind w:left="0" w:firstLine="0"/>
+        <w:contextualSpacing/>
+        <w:rPr>
+          <w:rFonts w:ascii="Times New Roman" w:hAnsi="Times New Roman" w:cs="Times New Roman"/>
+          <w:sz w:val="28"/>
+          <w:szCs w:val="28"/>
+        </w:rPr>
+      </w:pPr>
+      <w:r>
+        <w:rPr>
+          <w:rFonts w:ascii="Times New Roman" w:hAnsi="Times New Roman" w:cs="Times New Roman"/>
+          <w:sz w:val="28"/>
+          <w:szCs w:val="28"/>
+        </w:rPr>
+        <w:t xml:space="preserve">Under "Black/White Calibration," </w:t>
+      </w:r>
+      <w:r>
+        <w:rPr>
+          <w:rFonts w:ascii="Times New Roman" w:hAnsi="Times New Roman" w:cs="Times New Roman"/>
+          <w:sz w:val="28"/>
+          <w:szCs w:val="28"/>
+        </w:rPr>
+        <w:t xml:space="preserve">Enter/Select any value above 32 to consider more 'dark' pixels as part of the experiment. </w:t>
+      </w:r>
+    </w:p>
+    <w:p>
+      <w:pPr>
+        <w:ind w:left="0" w:firstLine="0"/>
+        <w:contextualSpacing/>
+        <w:rPr>
+          <w:rFonts w:ascii="Times New Roman" w:hAnsi="Times New Roman" w:cs="Times New Roman"/>
+          <w:sz w:val="28"/>
+          <w:szCs w:val="28"/>
+        </w:rPr>
+      </w:pPr>
+    </w:p>
+    <w:p>
+      <w:pPr>
+        <w:ind w:left="0" w:firstLine="0"/>
+        <w:contextualSpacing/>
+        <w:rPr>
+          <w:rFonts w:ascii="Times New Roman" w:hAnsi="Times New Roman" w:cs="Times New Roman"/>
+          <w:sz w:val="28"/>
+          <w:szCs w:val="28"/>
+        </w:rPr>
+      </w:pPr>
+      <w:r>
+        <w:rPr>
+          <w:rFonts w:ascii="Times New Roman" w:hAnsi="Times New Roman" w:cs="Times New Roman"/>
+          <w:sz w:val="28"/>
+          <w:szCs w:val="28"/>
+        </w:rPr>
+        <w:t xml:space="preserve">Under "Black/White Calibration," </w:t>
+      </w:r>
+      <w:r>
+        <w:rPr>
+          <w:rFonts w:ascii="Times New Roman" w:hAnsi="Times New Roman" w:cs="Times New Roman"/>
+          <w:sz w:val="28"/>
+          <w:szCs w:val="28"/>
+        </w:rPr>
+        <w:t xml:space="preserve">Enter/Select any value below 32 to consider more 'light' pixels as part of the experiment. </w:t>
+      </w:r>
+    </w:p>
+    <w:p>
+      <w:pPr>
+        <w:ind w:left="0" w:firstLine="0"/>
+        <w:contextualSpacing/>
+        <w:rPr>
+          <w:rFonts w:ascii="Times New Roman" w:hAnsi="Times New Roman" w:cs="Times New Roman"/>
+          <w:sz w:val="28"/>
+          <w:szCs w:val="28"/>
+        </w:rPr>
+      </w:pPr>
+    </w:p>
+    <w:p>
+      <w:pPr>
+        <w:ind w:left="0" w:firstLine="0"/>
+        <w:contextualSpacing/>
+        <w:rPr>
+          <w:rFonts w:ascii="Times New Roman" w:hAnsi="Times New Roman" w:cs="Times New Roman"/>
+          <w:sz w:val="28"/>
+          <w:szCs w:val="28"/>
+        </w:rPr>
+      </w:pPr>
+    </w:p>
+    <w:p>
+      <w:pPr>
+        <w:ind w:left="0" w:firstLine="0"/>
+        <w:contextualSpacing/>
+        <w:rPr>
+          <w:rFonts w:ascii="Times New Roman" w:hAnsi="Times New Roman" w:cs="Times New Roman"/>
+          <w:sz w:val="28"/>
+          <w:szCs w:val="28"/>
+        </w:rPr>
+      </w:pPr>
+      <w:r>
+        <w:rPr>
+          <w:rFonts w:ascii="Times New Roman" w:hAnsi="Times New Roman" w:cs="Times New Roman"/>
+          <w:sz w:val="28"/>
+          <w:szCs w:val="28"/>
+        </w:rPr>
+        <w:t>4. Enter Frame Rate</w:t>
+      </w:r>
+      <w:r>
+        <w:rPr>
+          <w:rFonts w:ascii="Times New Roman" w:hAnsi="Times New Roman" w:cs="Times New Roman"/>
+          <w:sz w:val="28"/>
+          <w:szCs w:val="28"/>
+        </w:rPr>
+        <w:t xml:space="preserve"> (FPS)</w:t>
+      </w:r>
+    </w:p>
+    <w:p>
+      <w:pPr>
+        <w:ind w:left="0" w:firstLine="0"/>
+        <w:contextualSpacing/>
+        <w:rPr>
+          <w:rFonts w:ascii="Times New Roman" w:hAnsi="Times New Roman" w:cs="Times New Roman"/>
+          <w:sz w:val="28"/>
+          <w:szCs w:val="28"/>
+        </w:rPr>
+      </w:pPr>
+    </w:p>
+    <w:p>
+      <w:pPr>
+        <w:ind w:left="0" w:firstLine="0"/>
+        <w:contextualSpacing/>
+        <w:rPr>
+          <w:rFonts w:ascii="Times New Roman" w:hAnsi="Times New Roman" w:cs="Times New Roman"/>
+          <w:sz w:val="28"/>
+          <w:szCs w:val="28"/>
+        </w:rPr>
+      </w:pPr>
+      <w:r>
+        <w:rPr>
+          <w:rFonts w:ascii="Times New Roman" w:hAnsi="Times New Roman" w:cs="Times New Roman"/>
+          <w:sz w:val="28"/>
+          <w:szCs w:val="28"/>
+        </w:rPr>
+        <w:t>Enter the camera frame rate</w:t>
+      </w:r>
+      <w:r>
+        <w:rPr>
+          <w:rFonts w:ascii="Times New Roman" w:hAnsi="Times New Roman" w:cs="Times New Roman"/>
+          <w:sz w:val="28"/>
+          <w:szCs w:val="28"/>
+        </w:rPr>
+        <w:t xml:space="preserve"> in frames per second</w:t>
       </w:r>
       <w:r>
         <w:rPr>
@@ -2497,279 +4132,6 @@
         </w:rPr>
         <w:t>.</w:t>
       </w:r>
-      <w:r>
-        <w:rPr>
-          <w:rFonts w:ascii="Times New Roman" w:hAnsi="Times New Roman" w:cs="Times New Roman"/>
-          <w:sz w:val="28"/>
-          <w:szCs w:val="28"/>
-        </w:rPr>
-        <w:t xml:space="preserve"> Load Image Folder</w:t>
-      </w:r>
-      <w:r>
-        <w:rPr>
-          <w:rFonts w:ascii="Times New Roman" w:hAnsi="Times New Roman" w:cs="Times New Roman"/>
-          <w:sz w:val="28"/>
-          <w:szCs w:val="28"/>
-        </w:rPr>
-        <w:t>:</w:t>
-      </w:r>
-    </w:p>
-    <w:p>
-      <w:pPr>
-        <w:spacing w:line="288" w:lineRule="auto"/>
-        <w:ind w:left="0" w:firstLine="0"/>
-        <w:contextualSpacing/>
-        <w:rPr>
-          <w:rFonts w:ascii="Times New Roman" w:hAnsi="Times New Roman" w:cs="Times New Roman"/>
-          <w:sz w:val="28"/>
-          <w:szCs w:val="28"/>
-        </w:rPr>
-      </w:pPr>
-    </w:p>
-    <w:p>
-      <w:pPr>
-        <w:spacing w:line="288" w:lineRule="auto"/>
-        <w:ind w:left="0" w:firstLine="0"/>
-        <w:contextualSpacing/>
-        <w:rPr>
-          <w:rFonts w:ascii="Times New Roman" w:hAnsi="Times New Roman" w:cs="Times New Roman"/>
-          <w:sz w:val="28"/>
-          <w:szCs w:val="28"/>
-        </w:rPr>
-      </w:pPr>
-      <w:r>
-        <w:rPr>
-          <w:rFonts w:ascii="Times New Roman" w:hAnsi="Times New Roman" w:cs="Times New Roman"/>
-          <w:sz w:val="28"/>
-          <w:szCs w:val="28"/>
-        </w:rPr>
-        <w:t xml:space="preserve">Click on the Load </w:t>
-      </w:r>
-      <w:r>
-        <w:rPr>
-          <w:rFonts w:ascii="Times New Roman" w:hAnsi="Times New Roman" w:cs="Times New Roman"/>
-          <w:sz w:val="28"/>
-          <w:szCs w:val="28"/>
-        </w:rPr>
-        <w:t>button.</w:t>
-      </w:r>
-    </w:p>
-    <w:p>
-      <w:pPr>
-        <w:spacing w:line="288" w:lineRule="auto"/>
-        <w:ind w:left="0" w:firstLine="0"/>
-        <w:contextualSpacing/>
-        <w:rPr>
-          <w:rFonts w:ascii="Times New Roman" w:hAnsi="Times New Roman" w:cs="Times New Roman"/>
-          <w:sz w:val="28"/>
-          <w:szCs w:val="28"/>
-        </w:rPr>
-      </w:pPr>
-      <w:r>
-        <w:rPr>
-          <w:rFonts w:ascii="Times New Roman" w:hAnsi="Times New Roman" w:cs="Times New Roman"/>
-          <w:sz w:val="28"/>
-          <w:szCs w:val="28"/>
-        </w:rPr>
-        <w:t xml:space="preserve"> </w:t>
-      </w:r>
-    </w:p>
-    <w:p>
-      <w:pPr>
-        <w:spacing w:line="288" w:lineRule="auto"/>
-        <w:ind w:left="0" w:firstLine="0"/>
-        <w:contextualSpacing/>
-        <w:rPr>
-          <w:rFonts w:ascii="Times New Roman" w:hAnsi="Times New Roman" w:cs="Times New Roman"/>
-          <w:sz w:val="28"/>
-          <w:szCs w:val="28"/>
-        </w:rPr>
-      </w:pPr>
-      <w:r>
-        <w:rPr>
-          <w:rFonts w:ascii="Times New Roman" w:hAnsi="Times New Roman" w:cs="Times New Roman"/>
-          <w:sz w:val="28"/>
-          <w:szCs w:val="28"/>
-        </w:rPr>
-        <w:t>2. Select Image Folder:</w:t>
-      </w:r>
-    </w:p>
-    <w:p>
-      <w:pPr>
-        <w:spacing w:line="288" w:lineRule="auto"/>
-        <w:ind w:left="0" w:firstLine="0"/>
-        <w:contextualSpacing/>
-        <w:rPr>
-          <w:rFonts w:ascii="Times New Roman" w:hAnsi="Times New Roman" w:cs="Times New Roman"/>
-          <w:sz w:val="28"/>
-          <w:szCs w:val="28"/>
-        </w:rPr>
-      </w:pPr>
-    </w:p>
-    <w:p>
-      <w:pPr>
-        <w:ind w:left="0" w:firstLine="0"/>
-        <w:contextualSpacing/>
-        <w:rPr>
-          <w:rFonts w:ascii="Times New Roman" w:hAnsi="Times New Roman" w:cs="Times New Roman"/>
-          <w:sz w:val="28"/>
-          <w:szCs w:val="28"/>
-        </w:rPr>
-      </w:pPr>
-      <w:r>
-        <w:rPr>
-          <w:rFonts w:ascii="Times New Roman" w:hAnsi="Times New Roman" w:cs="Times New Roman"/>
-          <w:sz w:val="28"/>
-          <w:szCs w:val="28"/>
-        </w:rPr>
-        <w:t>Find and select th</w:t>
-      </w:r>
-      <w:r>
-        <w:rPr>
-          <w:rFonts w:ascii="Times New Roman" w:hAnsi="Times New Roman" w:cs="Times New Roman"/>
-          <w:sz w:val="28"/>
-          <w:szCs w:val="28"/>
-        </w:rPr>
-        <w:t>e correct image folder, then click Okay button.</w:t>
-      </w:r>
-    </w:p>
-    <w:p>
-      <w:pPr>
-        <w:ind w:left="0" w:firstLine="0"/>
-        <w:contextualSpacing/>
-        <w:rPr>
-          <w:rFonts w:ascii="Times New Roman" w:hAnsi="Times New Roman" w:cs="Times New Roman"/>
-          <w:sz w:val="28"/>
-          <w:szCs w:val="28"/>
-        </w:rPr>
-      </w:pPr>
-    </w:p>
-    <w:p>
-      <w:pPr>
-        <w:ind w:left="0" w:firstLine="0"/>
-        <w:contextualSpacing/>
-        <w:rPr>
-          <w:rFonts w:ascii="Times New Roman" w:hAnsi="Times New Roman" w:cs="Times New Roman"/>
-          <w:sz w:val="28"/>
-          <w:szCs w:val="28"/>
-        </w:rPr>
-      </w:pPr>
-      <w:r>
-        <w:rPr>
-          <w:rFonts w:ascii="Times New Roman" w:hAnsi="Times New Roman" w:cs="Times New Roman"/>
-          <w:sz w:val="28"/>
-          <w:szCs w:val="28"/>
-        </w:rPr>
-        <w:t xml:space="preserve">3. Enter Black/White </w:t>
-      </w:r>
-      <w:proofErr w:type="gramStart"/>
-      <w:r>
-        <w:rPr>
-          <w:rFonts w:ascii="Times New Roman" w:hAnsi="Times New Roman" w:cs="Times New Roman"/>
-          <w:sz w:val="28"/>
-          <w:szCs w:val="28"/>
-        </w:rPr>
-        <w:t>Calibration</w:t>
-      </w:r>
-      <w:proofErr w:type="gramEnd"/>
-      <w:r>
-        <w:rPr>
-          <w:rFonts w:ascii="Times New Roman" w:hAnsi="Times New Roman" w:cs="Times New Roman"/>
-          <w:sz w:val="28"/>
-          <w:szCs w:val="28"/>
-        </w:rPr>
-        <w:t>:</w:t>
-      </w:r>
-    </w:p>
-    <w:p>
-      <w:pPr>
-        <w:ind w:left="0" w:firstLine="0"/>
-        <w:contextualSpacing/>
-        <w:rPr>
-          <w:rFonts w:ascii="Times New Roman" w:hAnsi="Times New Roman" w:cs="Times New Roman"/>
-          <w:sz w:val="28"/>
-          <w:szCs w:val="28"/>
-        </w:rPr>
-      </w:pPr>
-    </w:p>
-    <w:p>
-      <w:pPr>
-        <w:ind w:left="0" w:firstLine="0"/>
-        <w:contextualSpacing/>
-        <w:rPr>
-          <w:rFonts w:ascii="Times New Roman" w:hAnsi="Times New Roman" w:cs="Times New Roman"/>
-          <w:sz w:val="28"/>
-          <w:szCs w:val="28"/>
-        </w:rPr>
-      </w:pPr>
-      <w:r>
-        <w:rPr>
-          <w:rFonts w:ascii="Times New Roman" w:hAnsi="Times New Roman" w:cs="Times New Roman"/>
-          <w:sz w:val="28"/>
-          <w:szCs w:val="28"/>
-        </w:rPr>
-        <w:t>Enter the default 32 Black/White calibration.</w:t>
-      </w:r>
-    </w:p>
-    <w:p>
-      <w:pPr>
-        <w:ind w:left="0" w:firstLine="0"/>
-        <w:contextualSpacing/>
-        <w:rPr>
-          <w:rFonts w:ascii="Times New Roman" w:hAnsi="Times New Roman" w:cs="Times New Roman"/>
-          <w:sz w:val="28"/>
-          <w:szCs w:val="28"/>
-        </w:rPr>
-      </w:pPr>
-    </w:p>
-    <w:p>
-      <w:pPr>
-        <w:ind w:left="0" w:firstLine="0"/>
-        <w:contextualSpacing/>
-        <w:rPr>
-          <w:rFonts w:ascii="Times New Roman" w:hAnsi="Times New Roman" w:cs="Times New Roman"/>
-          <w:sz w:val="28"/>
-          <w:szCs w:val="28"/>
-        </w:rPr>
-      </w:pPr>
-      <w:r>
-        <w:rPr>
-          <w:rFonts w:ascii="Times New Roman" w:hAnsi="Times New Roman" w:cs="Times New Roman"/>
-          <w:sz w:val="28"/>
-          <w:szCs w:val="28"/>
-        </w:rPr>
-        <w:t>4. Enter Frame Rate</w:t>
-      </w:r>
-    </w:p>
-    <w:p>
-      <w:pPr>
-        <w:ind w:left="0" w:firstLine="0"/>
-        <w:contextualSpacing/>
-        <w:rPr>
-          <w:rFonts w:ascii="Times New Roman" w:hAnsi="Times New Roman" w:cs="Times New Roman"/>
-          <w:sz w:val="28"/>
-          <w:szCs w:val="28"/>
-        </w:rPr>
-      </w:pPr>
-    </w:p>
-    <w:p>
-      <w:pPr>
-        <w:ind w:left="0" w:firstLine="0"/>
-        <w:contextualSpacing/>
-        <w:rPr>
-          <w:rFonts w:ascii="Times New Roman" w:hAnsi="Times New Roman" w:cs="Times New Roman"/>
-          <w:sz w:val="28"/>
-          <w:szCs w:val="28"/>
-        </w:rPr>
-      </w:pPr>
-      <w:r>
-        <w:rPr>
-          <w:rFonts w:ascii="Times New Roman" w:hAnsi="Times New Roman" w:cs="Times New Roman"/>
-          <w:sz w:val="28"/>
-          <w:szCs w:val="28"/>
-        </w:rPr>
-        <w:t>Enter the camera frame rate.</w:t>
-      </w:r>
     </w:p>
     <w:p>
       <w:pPr>
@@ -2828,7 +4190,55 @@
           <w:sz w:val="28"/>
           <w:szCs w:val="28"/>
         </w:rPr>
-        <w:t xml:space="preserve">Enter the correct height from the needle to the ratchet system. </w:t>
+        <w:t xml:space="preserve">Enter the </w:t>
+      </w:r>
+      <w:r>
+        <w:rPr>
+          <w:rFonts w:ascii="Times New Roman" w:hAnsi="Times New Roman" w:cs="Times New Roman"/>
+          <w:sz w:val="28"/>
+          <w:szCs w:val="28"/>
+        </w:rPr>
+        <w:t xml:space="preserve">vertical </w:t>
+      </w:r>
+      <w:r>
+        <w:rPr>
+          <w:rFonts w:ascii="Times New Roman" w:hAnsi="Times New Roman" w:cs="Times New Roman"/>
+          <w:sz w:val="28"/>
+          <w:szCs w:val="28"/>
+        </w:rPr>
+        <w:t>height from the needle</w:t>
+      </w:r>
+      <w:r>
+        <w:rPr>
+          <w:rFonts w:ascii="Times New Roman" w:hAnsi="Times New Roman" w:cs="Times New Roman"/>
+          <w:sz w:val="28"/>
+          <w:szCs w:val="28"/>
+        </w:rPr>
+        <w:t xml:space="preserve"> to </w:t>
+      </w:r>
+      <w:r>
+        <w:rPr>
+          <w:rFonts w:ascii="Times New Roman" w:hAnsi="Times New Roman" w:cs="Times New Roman"/>
+          <w:sz w:val="28"/>
+          <w:szCs w:val="28"/>
+        </w:rPr>
+        <w:t>the ratchet</w:t>
+      </w:r>
+      <w:r>
+        <w:rPr>
+          <w:rFonts w:ascii="Times New Roman" w:hAnsi="Times New Roman" w:cs="Times New Roman"/>
+          <w:sz w:val="28"/>
+          <w:szCs w:val="28"/>
+        </w:rPr>
+        <w:t xml:space="preserve"> base directly below in centimeters.</w:t>
+      </w:r>
+      <w:r>
+        <w:rPr>
+          <w:rFonts w:ascii="Times New Roman" w:hAnsi="Times New Roman" w:cs="Times New Roman"/>
+          <w:sz w:val="28"/>
+          <w:szCs w:val="28"/>
+        </w:rPr>
+        <w:t xml:space="preserve">. </w:t>
       </w:r>
     </w:p>
     <w:p>
@@ -2974,79 +4384,143 @@
           <w:sz w:val="28"/>
           <w:szCs w:val="28"/>
         </w:rPr>
-        <w:t xml:space="preserve">Look through the data and determine if that is the correct output data. </w:t>
-      </w:r>
-    </w:p>
-    <w:p>
-      <w:pPr>
-        <w:ind w:left="0" w:firstLine="0"/>
-        <w:contextualSpacing/>
-        <w:rPr>
-          <w:rFonts w:ascii="Times New Roman" w:hAnsi="Times New Roman" w:cs="Times New Roman"/>
-          <w:sz w:val="28"/>
-          <w:szCs w:val="28"/>
-        </w:rPr>
-      </w:pPr>
-    </w:p>
-    <w:p>
-      <w:pPr>
-        <w:ind w:left="0" w:firstLine="0"/>
-        <w:rPr>
-          <w:rFonts w:ascii="Times New Roman" w:hAnsi="Times New Roman" w:cs="Times New Roman"/>
-          <w:sz w:val="28"/>
-          <w:szCs w:val="28"/>
-        </w:rPr>
-      </w:pPr>
-      <w:r>
-        <w:rPr>
-          <w:rFonts w:ascii="Times New Roman" w:hAnsi="Times New Roman" w:cs="Times New Roman"/>
-          <w:sz w:val="28"/>
-          <w:szCs w:val="28"/>
-        </w:rPr>
-        <w:t>4.3 Step-By-Step Calibrating of Images</w:t>
-      </w:r>
-    </w:p>
-    <w:p>
-      <w:pPr>
-        <w:ind w:left="0" w:firstLine="0"/>
-        <w:rPr>
-          <w:rFonts w:ascii="Times New Roman" w:hAnsi="Times New Roman" w:cs="Times New Roman"/>
-          <w:sz w:val="28"/>
-          <w:szCs w:val="28"/>
-        </w:rPr>
-      </w:pPr>
-    </w:p>
-    <w:p>
-      <w:pPr>
-        <w:ind w:left="0" w:firstLine="0"/>
-        <w:rPr>
-          <w:rFonts w:ascii="Times New Roman" w:hAnsi="Times New Roman" w:cs="Times New Roman"/>
-          <w:sz w:val="28"/>
-          <w:szCs w:val="28"/>
-        </w:rPr>
-      </w:pPr>
-      <w:r>
-        <w:rPr>
-          <w:rFonts w:ascii="Times New Roman" w:hAnsi="Times New Roman" w:cs="Times New Roman"/>
-          <w:sz w:val="28"/>
-          <w:szCs w:val="28"/>
-        </w:rPr>
-        <w:t>This section is how to calibrate the Image Processing Tool step by step if provided with bad test data.</w:t>
-      </w:r>
-    </w:p>
-    <w:p>
-      <w:pPr>
-        <w:ind w:left="0" w:firstLine="0"/>
-        <w:rPr>
-          <w:rFonts w:ascii="Times New Roman" w:hAnsi="Times New Roman" w:cs="Times New Roman"/>
-          <w:sz w:val="28"/>
-          <w:szCs w:val="28"/>
-        </w:rPr>
-      </w:pPr>
+        <w:t>Look through the data</w:t>
+      </w:r>
+      <w:r>
+        <w:rPr>
+          <w:rFonts w:ascii="Times New Roman" w:hAnsi="Times New Roman" w:cs="Times New Roman"/>
+          <w:sz w:val="28"/>
+          <w:szCs w:val="28"/>
+        </w:rPr>
+        <w:t xml:space="preserve"> displayed in the Excel file that opens and determine if it is acceptable. </w:t>
+      </w:r>
+      <w:r>
+        <w:rPr>
+          <w:rFonts w:ascii="Times New Roman" w:hAnsi="Times New Roman" w:cs="Times New Roman"/>
+          <w:sz w:val="28"/>
+          <w:szCs w:val="28"/>
+        </w:rPr>
+        <w:t xml:space="preserve"> </w:t>
+      </w:r>
+    </w:p>
+    <w:p>
+      <w:pPr>
+        <w:ind w:left="0" w:firstLine="0"/>
+        <w:contextualSpacing/>
+        <w:rPr>
+          <w:rFonts w:ascii="Times New Roman" w:hAnsi="Times New Roman" w:cs="Times New Roman"/>
+          <w:sz w:val="28"/>
+          <w:szCs w:val="28"/>
+        </w:rPr>
+      </w:pPr>
+    </w:p>
+    <w:p>
+      <w:pPr>
+        <w:ind w:left="0" w:firstLine="0"/>
+        <w:rPr>
+          <w:rFonts w:ascii="Times New Roman" w:hAnsi="Times New Roman" w:cs="Times New Roman"/>
+          <w:sz w:val="28"/>
+          <w:szCs w:val="28"/>
+        </w:rPr>
+      </w:pPr>
+      <w:r>
+        <w:rPr>
+          <w:rFonts w:ascii="Times New Roman" w:hAnsi="Times New Roman" w:cs="Times New Roman"/>
+          <w:sz w:val="28"/>
+          <w:szCs w:val="28"/>
+        </w:rPr>
+        <w:t>If the data seems unreasonable, you may choose to go back to the Image Processing Tool</w:t>
+      </w:r>
+      <w:r>
+        <w:rPr>
+          <w:rFonts w:ascii="Times New Roman" w:hAnsi="Times New Roman" w:cs="Times New Roman"/>
+          <w:sz w:val="28"/>
+          <w:szCs w:val="28"/>
+        </w:rPr>
+        <w:t xml:space="preserve"> and recalibrate before re-running, or you may wish to neglect that data set and upload another folder of images to run.</w:t>
+      </w:r>
+    </w:p>
+    <w:p>
+      <w:pPr>
+        <w:ind w:left="0" w:firstLine="0"/>
+        <w:rPr>
+          <w:rFonts w:ascii="Times New Roman" w:hAnsi="Times New Roman" w:cs="Times New Roman"/>
+          <w:sz w:val="28"/>
+          <w:szCs w:val="28"/>
+        </w:rPr>
+      </w:pPr>
+    </w:p>
+    <w:p>
+      <w:pPr>
+        <w:ind w:left="0" w:firstLine="0"/>
+        <w:contextualSpacing/>
+        <w:rPr>
+          <w:rFonts w:ascii="Times New Roman" w:hAnsi="Times New Roman" w:cs="Times New Roman"/>
+          <w:b/>
+          <w:sz w:val="32"/>
+          <w:szCs w:val="32"/>
+        </w:rPr>
+      </w:pPr>
+      <w:r>
+        <w:rPr>
+          <w:rFonts w:ascii="Times New Roman" w:hAnsi="Times New Roman" w:cs="Times New Roman"/>
+          <w:b/>
+          <w:sz w:val="32"/>
+          <w:szCs w:val="32"/>
+        </w:rPr>
+        <w:t>6. References</w:t>
+      </w:r>
+    </w:p>
+    <w:p>
+      <w:pPr>
+        <w:ind w:left="0" w:firstLine="0"/>
+        <w:contextualSpacing/>
+        <w:rPr>
+          <w:rFonts w:ascii="Times New Roman" w:hAnsi="Times New Roman" w:cs="Times New Roman"/>
+          <w:sz w:val="28"/>
+          <w:szCs w:val="28"/>
+        </w:rPr>
+      </w:pPr>
+    </w:p>
+    <w:p>
+      <w:pPr>
+        <w:ind w:left="0" w:firstLine="0"/>
+        <w:rPr>
+          <w:rFonts w:ascii="Times New Roman" w:hAnsi="Times New Roman" w:cs="Times New Roman"/>
+          <w:sz w:val="28"/>
+          <w:szCs w:val="28"/>
+        </w:rPr>
+      </w:pPr>
+      <w:r>
+        <w:rPr>
+          <w:rFonts w:ascii="Times New Roman" w:hAnsi="Times New Roman" w:cs="Times New Roman"/>
+          <w:sz w:val="28"/>
+          <w:szCs w:val="28"/>
+        </w:rPr>
+        <w:t xml:space="preserve">This User Manuel was written with guidance from the User Guide Outline written by Dr. Catherine </w:t>
+      </w:r>
+      <w:proofErr w:type="spellStart"/>
+      <w:r>
+        <w:rPr>
+          <w:rFonts w:ascii="Times New Roman" w:hAnsi="Times New Roman" w:cs="Times New Roman"/>
+          <w:sz w:val="28"/>
+          <w:szCs w:val="28"/>
+        </w:rPr>
+        <w:t>Stringfellow</w:t>
+      </w:r>
+      <w:proofErr w:type="spellEnd"/>
+      <w:r>
+        <w:rPr>
+          <w:rFonts w:ascii="Times New Roman" w:hAnsi="Times New Roman" w:cs="Times New Roman"/>
+          <w:sz w:val="28"/>
+          <w:szCs w:val="28"/>
+        </w:rPr>
+        <w:t>.</w:t>
+      </w:r>
     </w:p>
     <w:sectPr>
-      <w:headerReference w:type="default" r:id="rId10"/>
-      <w:footerReference w:type="default" r:id="rId11"/>
+      <w:headerReference w:type="default" r:id="rId9"/>
+      <w:footerReference w:type="default" r:id="rId10"/>
       <w:pgSz w:w="12240" w:h="15840"/>
       <w:pgMar w:top="1440" w:right="1440" w:bottom="1440" w:left="1440" w:header="720" w:footer="720" w:gutter="0"/>
       <w:pgNumType w:start="0"/>
@@ -3059,7 +4533,7 @@
 </file>
 
 <file path=word/endnotes.xml><?xml version="1.0" encoding="utf-8"?>
-<w:endnotes xmlns:wpc="http://schemas.microsoft.com/office/word/2010/wordprocessingCanvas" xmlns:mo="http://schemas.microsoft.com/office/mac/office/2008/main" xmlns:mc="http://schemas.openxmlformats.org/markup-compatibility/2006" xmlns:mv="urn:schemas-microsoft-com:mac:vml" xmlns:o="urn:schemas-microsoft-com:office:office" xmlns:r="http://schemas.openxmlformats.org/officeDocument/2006/relationships" xmlns:m="http://schemas.openxmlformats.org/officeDocument/2006/math" xmlns:v="urn:schemas-microsoft-com:vml" xmlns:wp14="http://schemas.microsoft.com/office/word/2010/wordprocessingDrawing" xmlns:wp="http://schemas.openxmlformats.org/drawingml/2006/wordprocessingDrawing" xmlns:w10="urn:schemas-microsoft-com:office:word" xmlns:w="http://schemas.openxmlformats.org/wordprocessingml/2006/main" xmlns:w14="http://schemas.microsoft.com/office/word/2010/wordml" xmlns:wpg="http://schemas.microsoft.com/office/word/2010/wordprocessingGroup" xmlns:wpi="http://schemas.microsoft.com/office/word/2010/wordprocessingInk" xmlns:wne="http://schemas.microsoft.com/office/word/2006/wordml" xmlns:wps="http://schemas.microsoft.com/office/word/2010/wordprocessingShape" mc:Ignorable="w14 wp14">
+<w:endnotes xmlns:ve="http://schemas.openxmlformats.org/markup-compatibility/2006" xmlns:o="urn:schemas-microsoft-com:office:office" xmlns:r="http://schemas.openxmlformats.org/officeDocument/2006/relationships" xmlns:m="http://schemas.openxmlformats.org/officeDocument/2006/math" xmlns:v="urn:schemas-microsoft-com:vml" xmlns:wp="http://schemas.openxmlformats.org/drawingml/2006/wordprocessingDrawing" xmlns:w10="urn:schemas-microsoft-com:office:word" xmlns:w="http://schemas.openxmlformats.org/wordprocessingml/2006/main" xmlns:wne="http://schemas.microsoft.com/office/word/2006/wordml">
   <w:endnote w:type="separator" w:id="-1">
     <w:p>
       <w:r>
@@ -3078,7 +4552,7 @@
 </file>
 
 <file path=word/footer1.xml><?xml version="1.0" encoding="utf-8"?>
-<w:ftr xmlns:wpc="http://schemas.microsoft.com/office/word/2010/wordprocessingCanvas" xmlns:mo="http://schemas.microsoft.com/office/mac/office/2008/main" xmlns:mc="http://schemas.openxmlformats.org/markup-compatibility/2006" xmlns:mv="urn:schemas-microsoft-com:mac:vml" xmlns:o="urn:schemas-microsoft-com:office:office" xmlns:r="http://schemas.openxmlformats.org/officeDocument/2006/relationships" xmlns:m="http://schemas.openxmlformats.org/officeDocument/2006/math" xmlns:v="urn:schemas-microsoft-com:vml" xmlns:wp14="http://schemas.microsoft.com/office/word/2010/wordprocessingDrawing" xmlns:wp="http://schemas.openxmlformats.org/drawingml/2006/wordprocessingDrawing" xmlns:w10="urn:schemas-microsoft-com:office:word" xmlns:w="http://schemas.openxmlformats.org/wordprocessingml/2006/main" xmlns:w14="http://schemas.microsoft.com/office/word/2010/wordml" xmlns:wpg="http://schemas.microsoft.com/office/word/2010/wordprocessingGroup" xmlns:wpi="http://schemas.microsoft.com/office/word/2010/wordprocessingInk" xmlns:wne="http://schemas.microsoft.com/office/word/2006/wordml" xmlns:wps="http://schemas.microsoft.com/office/word/2010/wordprocessingShape" mc:Ignorable="w14 wp14">
+<w:ftr xmlns:ve="http://schemas.openxmlformats.org/markup-compatibility/2006" xmlns:o="urn:schemas-microsoft-com:office:office" xmlns:r="http://schemas.openxmlformats.org/officeDocument/2006/relationships" xmlns:m="http://schemas.openxmlformats.org/officeDocument/2006/math" xmlns:v="urn:schemas-microsoft-com:vml" xmlns:wp="http://schemas.openxmlformats.org/drawingml/2006/wordprocessingDrawing" xmlns:w10="urn:schemas-microsoft-com:office:word" xmlns:w="http://schemas.openxmlformats.org/wordprocessingml/2006/main" xmlns:wne="http://schemas.microsoft.com/office/word/2006/wordml">
   <w:sdt>
     <w:sdtPr>
       <w:id w:val="6640167"/>
@@ -3093,27 +4567,14 @@
           <w:pStyle w:val="Footer"/>
           <w:jc w:val="center"/>
         </w:pPr>
-        <w:r>
-          <w:fldChar w:fldCharType="begin"/>
-        </w:r>
-        <w:r>
-          <w:instrText xml:space="preserve"> PAGE   \* MERGEFORMAT </w:instrText>
-        </w:r>
-        <w:r>
-          <w:fldChar w:fldCharType="separate"/>
-        </w:r>
-        <w:r>
-          <w:rPr>
-            <w:noProof/>
-          </w:rPr>
-          <w:t>1</w:t>
-        </w:r>
-        <w:r>
-          <w:rPr>
-            <w:noProof/>
-          </w:rPr>
-          <w:fldChar w:fldCharType="end"/>
-        </w:r>
+        <w:fldSimple w:instr=" PAGE   \* MERGEFORMAT ">
+          <w:r>
+            <w:rPr>
+              <w:noProof/>
+            </w:rPr>
+            <w:t>1</w:t>
+          </w:r>
+        </w:fldSimple>
       </w:p>
     </w:sdtContent>
   </w:sdt>
@@ -3126,7 +4587,7 @@
 </file>
 
 <file path=word/footnotes.xml><?xml version="1.0" encoding="utf-8"?>
-<w:footnotes xmlns:wpc="http://schemas.microsoft.com/office/word/2010/wordprocessingCanvas" xmlns:mo="http://schemas.microsoft.com/office/mac/office/2008/main" xmlns:mc="http://schemas.openxmlformats.org/markup-compatibility/2006" xmlns:mv="urn:schemas-microsoft-com:mac:vml" xmlns:o="urn:schemas-microsoft-com:office:office" xmlns:r="http://schemas.openxmlformats.org/officeDocument/2006/relationships" xmlns:m="http://schemas.openxmlformats.org/officeDocument/2006/math" xmlns:v="urn:schemas-microsoft-com:vml" xmlns:wp14="http://schemas.microsoft.com/office/word/2010/wordprocessingDrawing" xmlns:wp="http://schemas.openxmlformats.org/drawingml/2006/wordprocessingDrawing" xmlns:w10="urn:schemas-microsoft-com:office:word" xmlns:w="http://schemas.openxmlformats.org/wordprocessingml/2006/main" xmlns:w14="http://schemas.microsoft.com/office/word/2010/wordml" xmlns:wpg="http://schemas.microsoft.com/office/word/2010/wordprocessingGroup" xmlns:wpi="http://schemas.microsoft.com/office/word/2010/wordprocessingInk" xmlns:wne="http://schemas.microsoft.com/office/word/2006/wordml" xmlns:wps="http://schemas.microsoft.com/office/word/2010/wordprocessingShape" mc:Ignorable="w14 wp14">
+<w:footnotes xmlns:ve="http://schemas.openxmlformats.org/markup-compatibility/2006" xmlns:o="urn:schemas-microsoft-com:office:office" xmlns:r="http://schemas.openxmlformats.org/officeDocument/2006/relationships" xmlns:m="http://schemas.openxmlformats.org/officeDocument/2006/math" xmlns:v="urn:schemas-microsoft-com:vml" xmlns:wp="http://schemas.openxmlformats.org/drawingml/2006/wordprocessingDrawing" xmlns:w10="urn:schemas-microsoft-com:office:word" xmlns:w="http://schemas.openxmlformats.org/wordprocessingml/2006/main" xmlns:wne="http://schemas.microsoft.com/office/word/2006/wordml">
   <w:footnote w:type="separator" w:id="-1">
     <w:p>
       <w:r>
@@ -3145,12 +4606,12 @@
 </file>
 
 <file path=word/header1.xml><?xml version="1.0" encoding="utf-8"?>
-<w:hdr xmlns:wpc="http://schemas.microsoft.com/office/word/2010/wordprocessingCanvas" xmlns:mo="http://schemas.microsoft.com/office/mac/office/2008/main" xmlns:mc="http://schemas.openxmlformats.org/markup-compatibility/2006" xmlns:mv="urn:schemas-microsoft-com:mac:vml" xmlns:o="urn:schemas-microsoft-com:office:office" xmlns:r="http://schemas.openxmlformats.org/officeDocument/2006/relationships" xmlns:m="http://schemas.openxmlformats.org/officeDocument/2006/math" xmlns:v="urn:schemas-microsoft-com:vml" xmlns:wp14="http://schemas.microsoft.com/office/word/2010/wordprocessingDrawing" xmlns:wp="http://schemas.openxmlformats.org/drawingml/2006/wordprocessingDrawing" xmlns:w10="urn:schemas-microsoft-com:office:word" xmlns:w="http://schemas.openxmlformats.org/wordprocessingml/2006/main" xmlns:w14="http://schemas.microsoft.com/office/word/2010/wordml" xmlns:wpg="http://schemas.microsoft.com/office/word/2010/wordprocessingGroup" xmlns:wpi="http://schemas.microsoft.com/office/word/2010/wordprocessingInk" xmlns:wne="http://schemas.microsoft.com/office/word/2006/wordml" xmlns:wps="http://schemas.microsoft.com/office/word/2010/wordprocessingShape" mc:Ignorable="w14 wp14">
+<w:hdr xmlns:ve="http://schemas.openxmlformats.org/markup-compatibility/2006" xmlns:o="urn:schemas-microsoft-com:office:office" xmlns:r="http://schemas.openxmlformats.org/officeDocument/2006/relationships" xmlns:m="http://schemas.openxmlformats.org/officeDocument/2006/math" xmlns:v="urn:schemas-microsoft-com:vml" xmlns:wp="http://schemas.openxmlformats.org/drawingml/2006/wordprocessingDrawing" xmlns:w10="urn:schemas-microsoft-com:office:word" xmlns:w="http://schemas.openxmlformats.org/wordprocessingml/2006/main" xmlns:wne="http://schemas.microsoft.com/office/word/2006/wordml">
   <w:tbl>
     <w:tblPr>
       <w:tblW w:w="5000" w:type="pct"/>
       <w:tblInd w:w="1152" w:type="dxa"/>
-      <w:tblLook w:val="01E0" w:firstRow="1" w:lastRow="1" w:firstColumn="1" w:lastColumn="1" w:noHBand="0" w:noVBand="0"/>
+      <w:tblLook w:val="01E0"/>
     </w:tblPr>
     <w:tblGrid>
       <w:gridCol w:w="8424"/>
@@ -3289,7 +4750,7 @@
 </file>
 
 <file path=word/numbering.xml><?xml version="1.0" encoding="utf-8"?>
-<w:numbering xmlns:wpc="http://schemas.microsoft.com/office/word/2010/wordprocessingCanvas" xmlns:mo="http://schemas.microsoft.com/office/mac/office/2008/main" xmlns:mc="http://schemas.openxmlformats.org/markup-compatibility/2006" xmlns:mv="urn:schemas-microsoft-com:mac:vml" xmlns:o="urn:schemas-microsoft-com:office:office" xmlns:r="http://schemas.openxmlformats.org/officeDocument/2006/relationships" xmlns:m="http://schemas.openxmlformats.org/officeDocument/2006/math" xmlns:v="urn:schemas-microsoft-com:vml" xmlns:wp14="http://schemas.microsoft.com/office/word/2010/wordprocessingDrawing" xmlns:wp="http://schemas.openxmlformats.org/drawingml/2006/wordprocessingDrawing" xmlns:w10="urn:schemas-microsoft-com:office:word" xmlns:w="http://schemas.openxmlformats.org/wordprocessingml/2006/main" xmlns:w14="http://schemas.microsoft.com/office/word/2010/wordml" xmlns:wpg="http://schemas.microsoft.com/office/word/2010/wordprocessingGroup" xmlns:wpi="http://schemas.microsoft.com/office/word/2010/wordprocessingInk" xmlns:wne="http://schemas.microsoft.com/office/word/2006/wordml" xmlns:wps="http://schemas.microsoft.com/office/word/2010/wordprocessingShape" mc:Ignorable="w14 wp14">
+<w:numbering xmlns:ve="http://schemas.openxmlformats.org/markup-compatibility/2006" xmlns:o="urn:schemas-microsoft-com:office:office" xmlns:r="http://schemas.openxmlformats.org/officeDocument/2006/relationships" xmlns:m="http://schemas.openxmlformats.org/officeDocument/2006/math" xmlns:v="urn:schemas-microsoft-com:vml" xmlns:wp="http://schemas.openxmlformats.org/drawingml/2006/wordprocessingDrawing" xmlns:w10="urn:schemas-microsoft-com:office:word" xmlns:w="http://schemas.openxmlformats.org/wordprocessingml/2006/main" xmlns:wne="http://schemas.microsoft.com/office/word/2006/wordml">
   <w:abstractNum w:abstractNumId="0">
     <w:nsid w:val="173D215D"/>
     <w:multiLevelType w:val="hybridMultilevel"/>
@@ -4805,7 +6266,7 @@
 </file>
 
 <file path=word/styles.xml><?xml version="1.0" encoding="utf-8"?>
-<w:styles xmlns:mc="http://schemas.openxmlformats.org/markup-compatibility/2006" xmlns:r="http://schemas.openxmlformats.org/officeDocument/2006/relationships" xmlns:w="http://schemas.openxmlformats.org/wordprocessingml/2006/main" xmlns:w14="http://schemas.microsoft.com/office/word/2010/wordml" mc:Ignorable="w14">
+<w:styles xmlns:r="http://schemas.openxmlformats.org/officeDocument/2006/relationships" xmlns:w="http://schemas.openxmlformats.org/wordprocessingml/2006/main">
   <w:docDefaults>
     <w:rPrDefault>
       <w:rPr>
@@ -4821,7 +6282,7 @@
       </w:pPr>
     </w:pPrDefault>
   </w:docDefaults>
-  <w:latentStyles w:defLockedState="0" w:defUIPriority="99" w:defSemiHidden="1" w:defUnhideWhenUsed="1" w:defQFormat="0" w:count="276">
+  <w:latentStyles w:defLockedState="0" w:defUIPriority="99" w:defSemiHidden="1" w:defUnhideWhenUsed="1" w:defQFormat="0" w:count="267">
     <w:lsdException w:name="Normal" w:semiHidden="0" w:uiPriority="0" w:unhideWhenUsed="0" w:qFormat="1"/>
     <w:lsdException w:name="heading 1" w:semiHidden="0" w:uiPriority="9" w:unhideWhenUsed="0" w:qFormat="1"/>
     <w:lsdException w:name="heading 2" w:uiPriority="9" w:qFormat="1"/>
@@ -4976,6 +6437,7 @@
     <w:uiPriority w:val="99"/>
     <w:semiHidden/>
     <w:unhideWhenUsed/>
+    <w:qFormat/>
     <w:tblPr>
       <w:tblInd w:w="0" w:type="dxa"/>
       <w:tblCellMar>
@@ -5848,7 +7310,7 @@
 </file>
 
 <file path=customXml/itemProps1.xml><?xml version="1.0" encoding="utf-8"?>
-<ds:datastoreItem xmlns:ds="http://schemas.openxmlformats.org/officeDocument/2006/customXml" ds:itemID="{B57FB6B8-4686-FF4F-AD7C-69FEA343BDC2}">
+<ds:datastoreItem xmlns:ds="http://schemas.openxmlformats.org/officeDocument/2006/customXml" ds:itemID="{77972372-FB1C-4B4E-8CE3-5133A9CD403A}">
   <ds:schemaRefs>
     <ds:schemaRef ds:uri="http://schemas.openxmlformats.org/officeDocument/2006/bibliography"/>
   </ds:schemaRefs>

</xml_diff>

<commit_message>
test plan/user manual updated
</commit_message>
<xml_diff>
--- a/A Team Documents/User Manual 2015 Final Draft.docx
+++ b/A Team Documents/User Manual 2015 Final Draft.docx
@@ -785,7 +785,7 @@
           <w:szCs w:val="28"/>
         </w:rPr>
         <w:tab/>
-        <w:t>4</w:t>
+        <w:t>4-6</w:t>
       </w:r>
     </w:p>
     <w:p>
@@ -809,7 +809,15 @@
           <w:sz w:val="28"/>
           <w:szCs w:val="28"/>
         </w:rPr>
-        <w:t xml:space="preserve"> Running the Application(Step-by-step instructions)</w:t>
+        <w:t xml:space="preserve"> Running the Applicat</w:t>
+      </w:r>
+      <w:r>
+        <w:rPr>
+          <w:rFonts w:ascii="Times New Roman" w:hAnsi="Times New Roman" w:cs="Times New Roman"/>
+          <w:sz w:val="28"/>
+          <w:szCs w:val="28"/>
+        </w:rPr>
+        <w:t>ion(Step-by-step instructions)</w:t>
       </w:r>
       <w:r>
         <w:rPr>
@@ -818,15 +826,22 @@
           <w:szCs w:val="28"/>
         </w:rPr>
         <w:tab/>
-        <w:t>4</w:t>
-      </w:r>
-      <w:r>
-        <w:rPr>
-          <w:rFonts w:ascii="Times New Roman" w:hAnsi="Times New Roman" w:cs="Times New Roman"/>
-          <w:sz w:val="28"/>
-          <w:szCs w:val="28"/>
-        </w:rPr>
-        <w:t>-6</w:t>
+      </w:r>
+      <w:r>
+        <w:rPr>
+          <w:rFonts w:ascii="Times New Roman" w:hAnsi="Times New Roman" w:cs="Times New Roman"/>
+          <w:sz w:val="28"/>
+          <w:szCs w:val="28"/>
+        </w:rPr>
+        <w:t>6</w:t>
+      </w:r>
+      <w:r>
+        <w:rPr>
+          <w:rFonts w:ascii="Times New Roman" w:hAnsi="Times New Roman" w:cs="Times New Roman"/>
+          <w:sz w:val="28"/>
+          <w:szCs w:val="28"/>
+        </w:rPr>
+        <w:t>-12</w:t>
       </w:r>
     </w:p>
     <w:p>
@@ -861,7 +876,7 @@
           <w:szCs w:val="28"/>
         </w:rPr>
         <w:tab/>
-        <w:t>7</w:t>
+        <w:t>13</w:t>
       </w:r>
     </w:p>
     <w:p>
@@ -1777,25 +1792,7 @@
           <w:sz w:val="28"/>
           <w:szCs w:val="28"/>
         </w:rPr>
-        <w:t xml:space="preserve"> this software includes but is not limited to: Dr. Ok and Dr. </w:t>
-      </w:r>
-      <w:proofErr w:type="spellStart"/>
-      <w:r>
-        <w:rPr>
-          <w:rFonts w:ascii="Times New Roman" w:hAnsi="Times New Roman" w:cs="Times New Roman"/>
-          <w:sz w:val="28"/>
-          <w:szCs w:val="28"/>
-        </w:rPr>
-        <w:t>Guo</w:t>
-      </w:r>
-      <w:proofErr w:type="spellEnd"/>
-      <w:r>
-        <w:rPr>
-          <w:rFonts w:ascii="Times New Roman" w:hAnsi="Times New Roman" w:cs="Times New Roman"/>
-          <w:sz w:val="28"/>
-          <w:szCs w:val="28"/>
-        </w:rPr>
-        <w:t>.</w:t>
+        <w:t xml:space="preserve"> this software includes but is not limited to: Dr. Ok and Dr. Guo.</w:t>
       </w:r>
       <w:r>
         <w:rPr>
@@ -2828,25 +2825,7 @@
           <w:sz w:val="28"/>
           <w:szCs w:val="28"/>
         </w:rPr>
-        <w:t xml:space="preserve">The user shall load their desired folder of images, enter in known parameters, and run the software. While the tool is running, </w:t>
-      </w:r>
-      <w:proofErr w:type="spellStart"/>
-      <w:r>
-        <w:rPr>
-          <w:rFonts w:ascii="Times New Roman" w:hAnsi="Times New Roman" w:cs="Times New Roman"/>
-          <w:sz w:val="28"/>
-          <w:szCs w:val="28"/>
-        </w:rPr>
-        <w:t>centroid</w:t>
-      </w:r>
-      <w:proofErr w:type="spellEnd"/>
-      <w:r>
-        <w:rPr>
-          <w:rFonts w:ascii="Times New Roman" w:hAnsi="Times New Roman" w:cs="Times New Roman"/>
-          <w:sz w:val="28"/>
-          <w:szCs w:val="28"/>
-        </w:rPr>
-        <w:t>, velocity, acceleration, and volume are being calculated for each image. This data will be organized in an Excel spreadsheet and graphically represented in nine different graphs. In addition, a folder for the processed images will be created, with the same name as the data folder, with "_processed" appended to it. This folder will contain the processed images with the analyzed base, needle, and drop drawn on top of the original image.</w:t>
+        <w:t>The user shall load their desired folder of images, enter in known parameters, and run the software. While the tool is running, centroid, velocity, acceleration, and volume are being calculated for each image. This data will be organized in an Excel spreadsheet and graphically represented in nine different graphs. In addition, a folder for the processed images will be created, with the same name as the data folder, with "_processed" appended to it. This folder will contain the processed images with the analyzed base, needle, and drop drawn on top of the original image.</w:t>
       </w:r>
     </w:p>
     <w:p>
@@ -3258,12 +3237,66 @@
       <w:pPr>
         <w:ind w:left="0" w:firstLine="0"/>
         <w:contextualSpacing/>
-        <w:rPr>
-          <w:rFonts w:ascii="Times New Roman" w:hAnsi="Times New Roman" w:cs="Times New Roman"/>
-          <w:sz w:val="28"/>
-          <w:szCs w:val="28"/>
-        </w:rPr>
-      </w:pPr>
+        <w:jc w:val="center"/>
+        <w:rPr>
+          <w:rFonts w:ascii="Times New Roman" w:hAnsi="Times New Roman" w:cs="Times New Roman"/>
+          <w:sz w:val="28"/>
+          <w:szCs w:val="28"/>
+        </w:rPr>
+      </w:pPr>
+      <w:r>
+        <w:rPr>
+          <w:rFonts w:ascii="Times New Roman" w:hAnsi="Times New Roman" w:cs="Times New Roman"/>
+          <w:noProof/>
+          <w:sz w:val="28"/>
+          <w:szCs w:val="28"/>
+        </w:rPr>
+        <w:drawing>
+          <wp:inline distT="0" distB="0" distL="0" distR="0">
+            <wp:extent cx="962025" cy="1424940"/>
+            <wp:effectExtent l="19050" t="0" r="9525" b="0"/>
+            <wp:docPr id="1" name="Picture 1"/>
+            <wp:cNvGraphicFramePr>
+              <a:graphicFrameLocks xmlns:a="http://schemas.openxmlformats.org/drawingml/2006/main" noChangeAspect="1"/>
+            </wp:cNvGraphicFramePr>
+            <a:graphic xmlns:a="http://schemas.openxmlformats.org/drawingml/2006/main">
+              <a:graphicData uri="http://schemas.openxmlformats.org/drawingml/2006/picture">
+                <pic:pic xmlns:pic="http://schemas.openxmlformats.org/drawingml/2006/picture">
+                  <pic:nvPicPr>
+                    <pic:cNvPr id="0" name="Picture 1"/>
+                    <pic:cNvPicPr>
+                      <a:picLocks noChangeAspect="1" noChangeArrowheads="1"/>
+                    </pic:cNvPicPr>
+                  </pic:nvPicPr>
+                  <pic:blipFill>
+                    <a:blip r:embed="rId9"/>
+                    <a:srcRect/>
+                    <a:stretch>
+                      <a:fillRect/>
+                    </a:stretch>
+                  </pic:blipFill>
+                  <pic:spPr bwMode="auto">
+                    <a:xfrm>
+                      <a:off x="0" y="0"/>
+                      <a:ext cx="962025" cy="1424940"/>
+                    </a:xfrm>
+                    <a:prstGeom prst="rect">
+                      <a:avLst/>
+                    </a:prstGeom>
+                    <a:noFill/>
+                    <a:ln w="9525">
+                      <a:noFill/>
+                      <a:miter lim="800000"/>
+                      <a:headEnd/>
+                      <a:tailEnd/>
+                    </a:ln>
+                  </pic:spPr>
+                </pic:pic>
+              </a:graphicData>
+            </a:graphic>
+          </wp:inline>
+        </w:drawing>
+      </w:r>
     </w:p>
     <w:p>
       <w:pPr>
@@ -3493,6 +3526,1565 @@
       <w:r>
         <w:rPr>
           <w:rFonts w:ascii="Times New Roman" w:hAnsi="Times New Roman" w:cs="Times New Roman"/>
+          <w:noProof/>
+          <w:sz w:val="28"/>
+          <w:szCs w:val="28"/>
+        </w:rPr>
+        <w:lastRenderedPageBreak/>
+        <w:drawing>
+          <wp:inline distT="0" distB="0" distL="0" distR="0">
+            <wp:extent cx="5943600" cy="5078730"/>
+            <wp:effectExtent l="19050" t="0" r="0" b="0"/>
+            <wp:docPr id="6" name="Object 3"/>
+            <wp:cNvGraphicFramePr/>
+            <a:graphic xmlns:a="http://schemas.openxmlformats.org/drawingml/2006/main">
+              <a:graphicData uri="http://schemas.openxmlformats.org/drawingml/2006/lockedCanvas">
+                <lc:lockedCanvas xmlns:lc="http://schemas.openxmlformats.org/drawingml/2006/lockedCanvas">
+                  <a:nvGrpSpPr>
+                    <a:cNvPr id="0" name=""/>
+                    <a:cNvGrpSpPr/>
+                  </a:nvGrpSpPr>
+                  <a:grpSpPr>
+                    <a:xfrm>
+                      <a:off x="0" y="0"/>
+                      <a:ext cx="8229600" cy="7032069"/>
+                      <a:chOff x="533400" y="195263"/>
+                      <a:chExt cx="8229600" cy="7032069"/>
+                    </a:xfrm>
+                  </a:grpSpPr>
+                  <a:pic>
+                    <a:nvPicPr>
+                      <a:cNvPr id="1026" name="Picture 2"/>
+                      <a:cNvPicPr>
+                        <a:picLocks noChangeAspect="1" noChangeArrowheads="1"/>
+                      </a:cNvPicPr>
+                    </a:nvPicPr>
+                    <a:blipFill>
+                      <a:blip r:embed="rId10"/>
+                      <a:srcRect/>
+                      <a:stretch>
+                        <a:fillRect/>
+                      </a:stretch>
+                    </a:blipFill>
+                    <a:spPr bwMode="auto">
+                      <a:xfrm>
+                        <a:off x="1328738" y="195263"/>
+                        <a:ext cx="6486525" cy="6467475"/>
+                      </a:xfrm>
+                      <a:prstGeom prst="rect">
+                        <a:avLst/>
+                      </a:prstGeom>
+                      <a:noFill/>
+                      <a:ln w="9525">
+                        <a:noFill/>
+                        <a:miter lim="800000"/>
+                        <a:headEnd/>
+                        <a:tailEnd/>
+                      </a:ln>
+                    </a:spPr>
+                  </a:pic>
+                  <a:sp>
+                    <a:nvSpPr>
+                      <a:cNvPr id="8" name="TextBox 7"/>
+                      <a:cNvSpPr txBox="1"/>
+                    </a:nvSpPr>
+                    <a:spPr>
+                      <a:xfrm>
+                        <a:off x="7391400" y="4648200"/>
+                        <a:ext cx="1371600" cy="276999"/>
+                      </a:xfrm>
+                      <a:prstGeom prst="rect">
+                        <a:avLst/>
+                      </a:prstGeom>
+                      <a:effectLst>
+                        <a:outerShdw blurRad="50800" dist="38100" dir="8100000" algn="tr" rotWithShape="0">
+                          <a:prstClr val="black">
+                            <a:alpha val="40000"/>
+                          </a:prstClr>
+                        </a:outerShdw>
+                      </a:effectLst>
+                    </a:spPr>
+                    <a:txSp>
+                      <a:txBody>
+                        <a:bodyPr wrap="square" rtlCol="0">
+                          <a:spAutoFit/>
+                        </a:bodyPr>
+                        <a:lstStyle>
+                          <a:defPPr>
+                            <a:defRPr lang="en-US"/>
+                          </a:defPPr>
+                          <a:lvl1pPr marL="0" algn="l" defTabSz="914400" rtl="0" eaLnBrk="1" latinLnBrk="0" hangingPunct="1">
+                            <a:defRPr sz="1800" kern="1200">
+                              <a:solidFill>
+                                <a:schemeClr val="dk1"/>
+                              </a:solidFill>
+                              <a:latin typeface="+mn-lt"/>
+                              <a:ea typeface="+mn-ea"/>
+                              <a:cs typeface="+mn-cs"/>
+                            </a:defRPr>
+                          </a:lvl1pPr>
+                          <a:lvl2pPr marL="457200" algn="l" defTabSz="914400" rtl="0" eaLnBrk="1" latinLnBrk="0" hangingPunct="1">
+                            <a:defRPr sz="1800" kern="1200">
+                              <a:solidFill>
+                                <a:schemeClr val="dk1"/>
+                              </a:solidFill>
+                              <a:latin typeface="+mn-lt"/>
+                              <a:ea typeface="+mn-ea"/>
+                              <a:cs typeface="+mn-cs"/>
+                            </a:defRPr>
+                          </a:lvl2pPr>
+                          <a:lvl3pPr marL="914400" algn="l" defTabSz="914400" rtl="0" eaLnBrk="1" latinLnBrk="0" hangingPunct="1">
+                            <a:defRPr sz="1800" kern="1200">
+                              <a:solidFill>
+                                <a:schemeClr val="dk1"/>
+                              </a:solidFill>
+                              <a:latin typeface="+mn-lt"/>
+                              <a:ea typeface="+mn-ea"/>
+                              <a:cs typeface="+mn-cs"/>
+                            </a:defRPr>
+                          </a:lvl3pPr>
+                          <a:lvl4pPr marL="1371600" algn="l" defTabSz="914400" rtl="0" eaLnBrk="1" latinLnBrk="0" hangingPunct="1">
+                            <a:defRPr sz="1800" kern="1200">
+                              <a:solidFill>
+                                <a:schemeClr val="dk1"/>
+                              </a:solidFill>
+                              <a:latin typeface="+mn-lt"/>
+                              <a:ea typeface="+mn-ea"/>
+                              <a:cs typeface="+mn-cs"/>
+                            </a:defRPr>
+                          </a:lvl4pPr>
+                          <a:lvl5pPr marL="1828800" algn="l" defTabSz="914400" rtl="0" eaLnBrk="1" latinLnBrk="0" hangingPunct="1">
+                            <a:defRPr sz="1800" kern="1200">
+                              <a:solidFill>
+                                <a:schemeClr val="dk1"/>
+                              </a:solidFill>
+                              <a:latin typeface="+mn-lt"/>
+                              <a:ea typeface="+mn-ea"/>
+                              <a:cs typeface="+mn-cs"/>
+                            </a:defRPr>
+                          </a:lvl5pPr>
+                          <a:lvl6pPr marL="2286000" algn="l" defTabSz="914400" rtl="0" eaLnBrk="1" latinLnBrk="0" hangingPunct="1">
+                            <a:defRPr sz="1800" kern="1200">
+                              <a:solidFill>
+                                <a:schemeClr val="dk1"/>
+                              </a:solidFill>
+                              <a:latin typeface="+mn-lt"/>
+                              <a:ea typeface="+mn-ea"/>
+                              <a:cs typeface="+mn-cs"/>
+                            </a:defRPr>
+                          </a:lvl6pPr>
+                          <a:lvl7pPr marL="2743200" algn="l" defTabSz="914400" rtl="0" eaLnBrk="1" latinLnBrk="0" hangingPunct="1">
+                            <a:defRPr sz="1800" kern="1200">
+                              <a:solidFill>
+                                <a:schemeClr val="dk1"/>
+                              </a:solidFill>
+                              <a:latin typeface="+mn-lt"/>
+                              <a:ea typeface="+mn-ea"/>
+                              <a:cs typeface="+mn-cs"/>
+                            </a:defRPr>
+                          </a:lvl7pPr>
+                          <a:lvl8pPr marL="3200400" algn="l" defTabSz="914400" rtl="0" eaLnBrk="1" latinLnBrk="0" hangingPunct="1">
+                            <a:defRPr sz="1800" kern="1200">
+                              <a:solidFill>
+                                <a:schemeClr val="dk1"/>
+                              </a:solidFill>
+                              <a:latin typeface="+mn-lt"/>
+                              <a:ea typeface="+mn-ea"/>
+                              <a:cs typeface="+mn-cs"/>
+                            </a:defRPr>
+                          </a:lvl8pPr>
+                          <a:lvl9pPr marL="3657600" algn="l" defTabSz="914400" rtl="0" eaLnBrk="1" latinLnBrk="0" hangingPunct="1">
+                            <a:defRPr sz="1800" kern="1200">
+                              <a:solidFill>
+                                <a:schemeClr val="dk1"/>
+                              </a:solidFill>
+                              <a:latin typeface="+mn-lt"/>
+                              <a:ea typeface="+mn-ea"/>
+                              <a:cs typeface="+mn-cs"/>
+                            </a:defRPr>
+                          </a:lvl9pPr>
+                        </a:lstStyle>
+                        <a:p>
+                          <a:r>
+                            <a:rPr lang="en-US" sz="1200" dirty="0" smtClean="0"/>
+                            <a:t>Load Images</a:t>
+                          </a:r>
+                          <a:endParaRPr lang="en-US" sz="1200" dirty="0"/>
+                        </a:p>
+                      </a:txBody>
+                      <a:useSpRect/>
+                    </a:txSp>
+                    <a:style>
+                      <a:lnRef idx="2">
+                        <a:schemeClr val="dk1"/>
+                      </a:lnRef>
+                      <a:fillRef idx="1">
+                        <a:schemeClr val="lt1"/>
+                      </a:fillRef>
+                      <a:effectRef idx="0">
+                        <a:schemeClr val="dk1"/>
+                      </a:effectRef>
+                      <a:fontRef idx="minor">
+                        <a:schemeClr val="dk1"/>
+                      </a:fontRef>
+                    </a:style>
+                  </a:sp>
+                  <a:cxnSp>
+                    <a:nvCxnSpPr>
+                      <a:cNvPr id="11" name="Straight Arrow Connector 10"/>
+                      <a:cNvCxnSpPr>
+                        <a:stCxn id="8" idx="1"/>
+                      </a:cNvCxnSpPr>
+                    </a:nvCxnSpPr>
+                    <a:spPr>
+                      <a:xfrm flipH="1">
+                        <a:off x="6858000" y="4786700"/>
+                        <a:ext cx="533400" cy="547300"/>
+                      </a:xfrm>
+                      <a:prstGeom prst="straightConnector1">
+                        <a:avLst/>
+                      </a:prstGeom>
+                      <a:ln>
+                        <a:tailEnd type="arrow"/>
+                      </a:ln>
+                    </a:spPr>
+                    <a:style>
+                      <a:lnRef idx="1">
+                        <a:schemeClr val="dk1"/>
+                      </a:lnRef>
+                      <a:fillRef idx="0">
+                        <a:schemeClr val="dk1"/>
+                      </a:fillRef>
+                      <a:effectRef idx="0">
+                        <a:schemeClr val="dk1"/>
+                      </a:effectRef>
+                      <a:fontRef idx="minor">
+                        <a:schemeClr val="tx1"/>
+                      </a:fontRef>
+                    </a:style>
+                  </a:cxnSp>
+                  <a:sp>
+                    <a:nvSpPr>
+                      <a:cNvPr id="13" name="TextBox 12"/>
+                      <a:cNvSpPr txBox="1"/>
+                    </a:nvSpPr>
+                    <a:spPr>
+                      <a:xfrm>
+                        <a:off x="7391400" y="5181600"/>
+                        <a:ext cx="1371600" cy="276999"/>
+                      </a:xfrm>
+                      <a:prstGeom prst="rect">
+                        <a:avLst/>
+                      </a:prstGeom>
+                      <a:effectLst>
+                        <a:outerShdw blurRad="50800" dist="38100" dir="8100000" algn="tr" rotWithShape="0">
+                          <a:prstClr val="black">
+                            <a:alpha val="40000"/>
+                          </a:prstClr>
+                        </a:outerShdw>
+                      </a:effectLst>
+                    </a:spPr>
+                    <a:txSp>
+                      <a:txBody>
+                        <a:bodyPr wrap="square" rtlCol="0">
+                          <a:spAutoFit/>
+                        </a:bodyPr>
+                        <a:lstStyle>
+                          <a:defPPr>
+                            <a:defRPr lang="en-US"/>
+                          </a:defPPr>
+                          <a:lvl1pPr marL="0" algn="l" defTabSz="914400" rtl="0" eaLnBrk="1" latinLnBrk="0" hangingPunct="1">
+                            <a:defRPr sz="1800" kern="1200">
+                              <a:solidFill>
+                                <a:schemeClr val="dk1"/>
+                              </a:solidFill>
+                              <a:latin typeface="+mn-lt"/>
+                              <a:ea typeface="+mn-ea"/>
+                              <a:cs typeface="+mn-cs"/>
+                            </a:defRPr>
+                          </a:lvl1pPr>
+                          <a:lvl2pPr marL="457200" algn="l" defTabSz="914400" rtl="0" eaLnBrk="1" latinLnBrk="0" hangingPunct="1">
+                            <a:defRPr sz="1800" kern="1200">
+                              <a:solidFill>
+                                <a:schemeClr val="dk1"/>
+                              </a:solidFill>
+                              <a:latin typeface="+mn-lt"/>
+                              <a:ea typeface="+mn-ea"/>
+                              <a:cs typeface="+mn-cs"/>
+                            </a:defRPr>
+                          </a:lvl2pPr>
+                          <a:lvl3pPr marL="914400" algn="l" defTabSz="914400" rtl="0" eaLnBrk="1" latinLnBrk="0" hangingPunct="1">
+                            <a:defRPr sz="1800" kern="1200">
+                              <a:solidFill>
+                                <a:schemeClr val="dk1"/>
+                              </a:solidFill>
+                              <a:latin typeface="+mn-lt"/>
+                              <a:ea typeface="+mn-ea"/>
+                              <a:cs typeface="+mn-cs"/>
+                            </a:defRPr>
+                          </a:lvl3pPr>
+                          <a:lvl4pPr marL="1371600" algn="l" defTabSz="914400" rtl="0" eaLnBrk="1" latinLnBrk="0" hangingPunct="1">
+                            <a:defRPr sz="1800" kern="1200">
+                              <a:solidFill>
+                                <a:schemeClr val="dk1"/>
+                              </a:solidFill>
+                              <a:latin typeface="+mn-lt"/>
+                              <a:ea typeface="+mn-ea"/>
+                              <a:cs typeface="+mn-cs"/>
+                            </a:defRPr>
+                          </a:lvl4pPr>
+                          <a:lvl5pPr marL="1828800" algn="l" defTabSz="914400" rtl="0" eaLnBrk="1" latinLnBrk="0" hangingPunct="1">
+                            <a:defRPr sz="1800" kern="1200">
+                              <a:solidFill>
+                                <a:schemeClr val="dk1"/>
+                              </a:solidFill>
+                              <a:latin typeface="+mn-lt"/>
+                              <a:ea typeface="+mn-ea"/>
+                              <a:cs typeface="+mn-cs"/>
+                            </a:defRPr>
+                          </a:lvl5pPr>
+                          <a:lvl6pPr marL="2286000" algn="l" defTabSz="914400" rtl="0" eaLnBrk="1" latinLnBrk="0" hangingPunct="1">
+                            <a:defRPr sz="1800" kern="1200">
+                              <a:solidFill>
+                                <a:schemeClr val="dk1"/>
+                              </a:solidFill>
+                              <a:latin typeface="+mn-lt"/>
+                              <a:ea typeface="+mn-ea"/>
+                              <a:cs typeface="+mn-cs"/>
+                            </a:defRPr>
+                          </a:lvl6pPr>
+                          <a:lvl7pPr marL="2743200" algn="l" defTabSz="914400" rtl="0" eaLnBrk="1" latinLnBrk="0" hangingPunct="1">
+                            <a:defRPr sz="1800" kern="1200">
+                              <a:solidFill>
+                                <a:schemeClr val="dk1"/>
+                              </a:solidFill>
+                              <a:latin typeface="+mn-lt"/>
+                              <a:ea typeface="+mn-ea"/>
+                              <a:cs typeface="+mn-cs"/>
+                            </a:defRPr>
+                          </a:lvl7pPr>
+                          <a:lvl8pPr marL="3200400" algn="l" defTabSz="914400" rtl="0" eaLnBrk="1" latinLnBrk="0" hangingPunct="1">
+                            <a:defRPr sz="1800" kern="1200">
+                              <a:solidFill>
+                                <a:schemeClr val="dk1"/>
+                              </a:solidFill>
+                              <a:latin typeface="+mn-lt"/>
+                              <a:ea typeface="+mn-ea"/>
+                              <a:cs typeface="+mn-cs"/>
+                            </a:defRPr>
+                          </a:lvl8pPr>
+                          <a:lvl9pPr marL="3657600" algn="l" defTabSz="914400" rtl="0" eaLnBrk="1" latinLnBrk="0" hangingPunct="1">
+                            <a:defRPr sz="1800" kern="1200">
+                              <a:solidFill>
+                                <a:schemeClr val="dk1"/>
+                              </a:solidFill>
+                              <a:latin typeface="+mn-lt"/>
+                              <a:ea typeface="+mn-ea"/>
+                              <a:cs typeface="+mn-cs"/>
+                            </a:defRPr>
+                          </a:lvl9pPr>
+                        </a:lstStyle>
+                        <a:p>
+                          <a:r>
+                            <a:rPr lang="en-US" sz="1200" dirty="0" smtClean="0"/>
+                            <a:t>Name Output File</a:t>
+                          </a:r>
+                          <a:endParaRPr lang="en-US" sz="1200" dirty="0"/>
+                        </a:p>
+                      </a:txBody>
+                      <a:useSpRect/>
+                    </a:txSp>
+                    <a:style>
+                      <a:lnRef idx="2">
+                        <a:schemeClr val="dk1"/>
+                      </a:lnRef>
+                      <a:fillRef idx="1">
+                        <a:schemeClr val="lt1"/>
+                      </a:fillRef>
+                      <a:effectRef idx="0">
+                        <a:schemeClr val="dk1"/>
+                      </a:effectRef>
+                      <a:fontRef idx="minor">
+                        <a:schemeClr val="dk1"/>
+                      </a:fontRef>
+                    </a:style>
+                  </a:sp>
+                  <a:cxnSp>
+                    <a:nvCxnSpPr>
+                      <a:cNvPr id="14" name="Straight Arrow Connector 13"/>
+                      <a:cNvCxnSpPr>
+                        <a:stCxn id="13" idx="1"/>
+                      </a:cNvCxnSpPr>
+                    </a:nvCxnSpPr>
+                    <a:spPr>
+                      <a:xfrm flipH="1">
+                        <a:off x="6858000" y="5320100"/>
+                        <a:ext cx="533400" cy="242500"/>
+                      </a:xfrm>
+                      <a:prstGeom prst="straightConnector1">
+                        <a:avLst/>
+                      </a:prstGeom>
+                      <a:ln>
+                        <a:tailEnd type="arrow"/>
+                      </a:ln>
+                    </a:spPr>
+                    <a:style>
+                      <a:lnRef idx="1">
+                        <a:schemeClr val="dk1"/>
+                      </a:lnRef>
+                      <a:fillRef idx="0">
+                        <a:schemeClr val="dk1"/>
+                      </a:fillRef>
+                      <a:effectRef idx="0">
+                        <a:schemeClr val="dk1"/>
+                      </a:effectRef>
+                      <a:fontRef idx="minor">
+                        <a:schemeClr val="tx1"/>
+                      </a:fontRef>
+                    </a:style>
+                  </a:cxnSp>
+                  <a:sp>
+                    <a:nvSpPr>
+                      <a:cNvPr id="20" name="TextBox 19"/>
+                      <a:cNvSpPr txBox="1"/>
+                    </a:nvSpPr>
+                    <a:spPr>
+                      <a:xfrm>
+                        <a:off x="7391400" y="5715000"/>
+                        <a:ext cx="1371600" cy="276999"/>
+                      </a:xfrm>
+                      <a:prstGeom prst="rect">
+                        <a:avLst/>
+                      </a:prstGeom>
+                      <a:effectLst>
+                        <a:outerShdw blurRad="50800" dist="38100" dir="8100000" algn="tr" rotWithShape="0">
+                          <a:prstClr val="black">
+                            <a:alpha val="40000"/>
+                          </a:prstClr>
+                        </a:outerShdw>
+                      </a:effectLst>
+                    </a:spPr>
+                    <a:txSp>
+                      <a:txBody>
+                        <a:bodyPr wrap="square" rtlCol="0">
+                          <a:spAutoFit/>
+                        </a:bodyPr>
+                        <a:lstStyle>
+                          <a:defPPr>
+                            <a:defRPr lang="en-US"/>
+                          </a:defPPr>
+                          <a:lvl1pPr marL="0" algn="l" defTabSz="914400" rtl="0" eaLnBrk="1" latinLnBrk="0" hangingPunct="1">
+                            <a:defRPr sz="1800" kern="1200">
+                              <a:solidFill>
+                                <a:schemeClr val="dk1"/>
+                              </a:solidFill>
+                              <a:latin typeface="+mn-lt"/>
+                              <a:ea typeface="+mn-ea"/>
+                              <a:cs typeface="+mn-cs"/>
+                            </a:defRPr>
+                          </a:lvl1pPr>
+                          <a:lvl2pPr marL="457200" algn="l" defTabSz="914400" rtl="0" eaLnBrk="1" latinLnBrk="0" hangingPunct="1">
+                            <a:defRPr sz="1800" kern="1200">
+                              <a:solidFill>
+                                <a:schemeClr val="dk1"/>
+                              </a:solidFill>
+                              <a:latin typeface="+mn-lt"/>
+                              <a:ea typeface="+mn-ea"/>
+                              <a:cs typeface="+mn-cs"/>
+                            </a:defRPr>
+                          </a:lvl2pPr>
+                          <a:lvl3pPr marL="914400" algn="l" defTabSz="914400" rtl="0" eaLnBrk="1" latinLnBrk="0" hangingPunct="1">
+                            <a:defRPr sz="1800" kern="1200">
+                              <a:solidFill>
+                                <a:schemeClr val="dk1"/>
+                              </a:solidFill>
+                              <a:latin typeface="+mn-lt"/>
+                              <a:ea typeface="+mn-ea"/>
+                              <a:cs typeface="+mn-cs"/>
+                            </a:defRPr>
+                          </a:lvl3pPr>
+                          <a:lvl4pPr marL="1371600" algn="l" defTabSz="914400" rtl="0" eaLnBrk="1" latinLnBrk="0" hangingPunct="1">
+                            <a:defRPr sz="1800" kern="1200">
+                              <a:solidFill>
+                                <a:schemeClr val="dk1"/>
+                              </a:solidFill>
+                              <a:latin typeface="+mn-lt"/>
+                              <a:ea typeface="+mn-ea"/>
+                              <a:cs typeface="+mn-cs"/>
+                            </a:defRPr>
+                          </a:lvl4pPr>
+                          <a:lvl5pPr marL="1828800" algn="l" defTabSz="914400" rtl="0" eaLnBrk="1" latinLnBrk="0" hangingPunct="1">
+                            <a:defRPr sz="1800" kern="1200">
+                              <a:solidFill>
+                                <a:schemeClr val="dk1"/>
+                              </a:solidFill>
+                              <a:latin typeface="+mn-lt"/>
+                              <a:ea typeface="+mn-ea"/>
+                              <a:cs typeface="+mn-cs"/>
+                            </a:defRPr>
+                          </a:lvl5pPr>
+                          <a:lvl6pPr marL="2286000" algn="l" defTabSz="914400" rtl="0" eaLnBrk="1" latinLnBrk="0" hangingPunct="1">
+                            <a:defRPr sz="1800" kern="1200">
+                              <a:solidFill>
+                                <a:schemeClr val="dk1"/>
+                              </a:solidFill>
+                              <a:latin typeface="+mn-lt"/>
+                              <a:ea typeface="+mn-ea"/>
+                              <a:cs typeface="+mn-cs"/>
+                            </a:defRPr>
+                          </a:lvl6pPr>
+                          <a:lvl7pPr marL="2743200" algn="l" defTabSz="914400" rtl="0" eaLnBrk="1" latinLnBrk="0" hangingPunct="1">
+                            <a:defRPr sz="1800" kern="1200">
+                              <a:solidFill>
+                                <a:schemeClr val="dk1"/>
+                              </a:solidFill>
+                              <a:latin typeface="+mn-lt"/>
+                              <a:ea typeface="+mn-ea"/>
+                              <a:cs typeface="+mn-cs"/>
+                            </a:defRPr>
+                          </a:lvl7pPr>
+                          <a:lvl8pPr marL="3200400" algn="l" defTabSz="914400" rtl="0" eaLnBrk="1" latinLnBrk="0" hangingPunct="1">
+                            <a:defRPr sz="1800" kern="1200">
+                              <a:solidFill>
+                                <a:schemeClr val="dk1"/>
+                              </a:solidFill>
+                              <a:latin typeface="+mn-lt"/>
+                              <a:ea typeface="+mn-ea"/>
+                              <a:cs typeface="+mn-cs"/>
+                            </a:defRPr>
+                          </a:lvl8pPr>
+                          <a:lvl9pPr marL="3657600" algn="l" defTabSz="914400" rtl="0" eaLnBrk="1" latinLnBrk="0" hangingPunct="1">
+                            <a:defRPr sz="1800" kern="1200">
+                              <a:solidFill>
+                                <a:schemeClr val="dk1"/>
+                              </a:solidFill>
+                              <a:latin typeface="+mn-lt"/>
+                              <a:ea typeface="+mn-ea"/>
+                              <a:cs typeface="+mn-cs"/>
+                            </a:defRPr>
+                          </a:lvl9pPr>
+                        </a:lstStyle>
+                        <a:p>
+                          <a:r>
+                            <a:rPr lang="en-US" sz="1200" dirty="0" smtClean="0"/>
+                            <a:t>Run data set</a:t>
+                          </a:r>
+                          <a:endParaRPr lang="en-US" sz="1200" dirty="0"/>
+                        </a:p>
+                      </a:txBody>
+                      <a:useSpRect/>
+                    </a:txSp>
+                    <a:style>
+                      <a:lnRef idx="2">
+                        <a:schemeClr val="dk1"/>
+                      </a:lnRef>
+                      <a:fillRef idx="1">
+                        <a:schemeClr val="lt1"/>
+                      </a:fillRef>
+                      <a:effectRef idx="0">
+                        <a:schemeClr val="dk1"/>
+                      </a:effectRef>
+                      <a:fontRef idx="minor">
+                        <a:schemeClr val="dk1"/>
+                      </a:fontRef>
+                    </a:style>
+                  </a:sp>
+                  <a:cxnSp>
+                    <a:nvCxnSpPr>
+                      <a:cNvPr id="21" name="Straight Arrow Connector 20"/>
+                      <a:cNvCxnSpPr>
+                        <a:stCxn id="20" idx="1"/>
+                      </a:cNvCxnSpPr>
+                    </a:nvCxnSpPr>
+                    <a:spPr>
+                      <a:xfrm flipH="1">
+                        <a:off x="6858000" y="5853500"/>
+                        <a:ext cx="533400" cy="242500"/>
+                      </a:xfrm>
+                      <a:prstGeom prst="straightConnector1">
+                        <a:avLst/>
+                      </a:prstGeom>
+                      <a:ln>
+                        <a:tailEnd type="arrow"/>
+                      </a:ln>
+                    </a:spPr>
+                    <a:style>
+                      <a:lnRef idx="1">
+                        <a:schemeClr val="dk1"/>
+                      </a:lnRef>
+                      <a:fillRef idx="0">
+                        <a:schemeClr val="dk1"/>
+                      </a:fillRef>
+                      <a:effectRef idx="0">
+                        <a:schemeClr val="dk1"/>
+                      </a:effectRef>
+                      <a:fontRef idx="minor">
+                        <a:schemeClr val="tx1"/>
+                      </a:fontRef>
+                    </a:style>
+                  </a:cxnSp>
+                  <a:sp>
+                    <a:nvSpPr>
+                      <a:cNvPr id="22" name="TextBox 21"/>
+                      <a:cNvSpPr txBox="1"/>
+                    </a:nvSpPr>
+                    <a:spPr>
+                      <a:xfrm>
+                        <a:off x="533400" y="5943600"/>
+                        <a:ext cx="1371600" cy="461665"/>
+                      </a:xfrm>
+                      <a:prstGeom prst="rect">
+                        <a:avLst/>
+                      </a:prstGeom>
+                      <a:effectLst>
+                        <a:outerShdw blurRad="50800" dist="38100" dir="8100000" algn="tr" rotWithShape="0">
+                          <a:prstClr val="black">
+                            <a:alpha val="40000"/>
+                          </a:prstClr>
+                        </a:outerShdw>
+                      </a:effectLst>
+                    </a:spPr>
+                    <a:txSp>
+                      <a:txBody>
+                        <a:bodyPr wrap="square" rtlCol="0">
+                          <a:spAutoFit/>
+                        </a:bodyPr>
+                        <a:lstStyle>
+                          <a:defPPr>
+                            <a:defRPr lang="en-US"/>
+                          </a:defPPr>
+                          <a:lvl1pPr marL="0" algn="l" defTabSz="914400" rtl="0" eaLnBrk="1" latinLnBrk="0" hangingPunct="1">
+                            <a:defRPr sz="1800" kern="1200">
+                              <a:solidFill>
+                                <a:schemeClr val="dk1"/>
+                              </a:solidFill>
+                              <a:latin typeface="+mn-lt"/>
+                              <a:ea typeface="+mn-ea"/>
+                              <a:cs typeface="+mn-cs"/>
+                            </a:defRPr>
+                          </a:lvl1pPr>
+                          <a:lvl2pPr marL="457200" algn="l" defTabSz="914400" rtl="0" eaLnBrk="1" latinLnBrk="0" hangingPunct="1">
+                            <a:defRPr sz="1800" kern="1200">
+                              <a:solidFill>
+                                <a:schemeClr val="dk1"/>
+                              </a:solidFill>
+                              <a:latin typeface="+mn-lt"/>
+                              <a:ea typeface="+mn-ea"/>
+                              <a:cs typeface="+mn-cs"/>
+                            </a:defRPr>
+                          </a:lvl2pPr>
+                          <a:lvl3pPr marL="914400" algn="l" defTabSz="914400" rtl="0" eaLnBrk="1" latinLnBrk="0" hangingPunct="1">
+                            <a:defRPr sz="1800" kern="1200">
+                              <a:solidFill>
+                                <a:schemeClr val="dk1"/>
+                              </a:solidFill>
+                              <a:latin typeface="+mn-lt"/>
+                              <a:ea typeface="+mn-ea"/>
+                              <a:cs typeface="+mn-cs"/>
+                            </a:defRPr>
+                          </a:lvl3pPr>
+                          <a:lvl4pPr marL="1371600" algn="l" defTabSz="914400" rtl="0" eaLnBrk="1" latinLnBrk="0" hangingPunct="1">
+                            <a:defRPr sz="1800" kern="1200">
+                              <a:solidFill>
+                                <a:schemeClr val="dk1"/>
+                              </a:solidFill>
+                              <a:latin typeface="+mn-lt"/>
+                              <a:ea typeface="+mn-ea"/>
+                              <a:cs typeface="+mn-cs"/>
+                            </a:defRPr>
+                          </a:lvl4pPr>
+                          <a:lvl5pPr marL="1828800" algn="l" defTabSz="914400" rtl="0" eaLnBrk="1" latinLnBrk="0" hangingPunct="1">
+                            <a:defRPr sz="1800" kern="1200">
+                              <a:solidFill>
+                                <a:schemeClr val="dk1"/>
+                              </a:solidFill>
+                              <a:latin typeface="+mn-lt"/>
+                              <a:ea typeface="+mn-ea"/>
+                              <a:cs typeface="+mn-cs"/>
+                            </a:defRPr>
+                          </a:lvl5pPr>
+                          <a:lvl6pPr marL="2286000" algn="l" defTabSz="914400" rtl="0" eaLnBrk="1" latinLnBrk="0" hangingPunct="1">
+                            <a:defRPr sz="1800" kern="1200">
+                              <a:solidFill>
+                                <a:schemeClr val="dk1"/>
+                              </a:solidFill>
+                              <a:latin typeface="+mn-lt"/>
+                              <a:ea typeface="+mn-ea"/>
+                              <a:cs typeface="+mn-cs"/>
+                            </a:defRPr>
+                          </a:lvl6pPr>
+                          <a:lvl7pPr marL="2743200" algn="l" defTabSz="914400" rtl="0" eaLnBrk="1" latinLnBrk="0" hangingPunct="1">
+                            <a:defRPr sz="1800" kern="1200">
+                              <a:solidFill>
+                                <a:schemeClr val="dk1"/>
+                              </a:solidFill>
+                              <a:latin typeface="+mn-lt"/>
+                              <a:ea typeface="+mn-ea"/>
+                              <a:cs typeface="+mn-cs"/>
+                            </a:defRPr>
+                          </a:lvl7pPr>
+                          <a:lvl8pPr marL="3200400" algn="l" defTabSz="914400" rtl="0" eaLnBrk="1" latinLnBrk="0" hangingPunct="1">
+                            <a:defRPr sz="1800" kern="1200">
+                              <a:solidFill>
+                                <a:schemeClr val="dk1"/>
+                              </a:solidFill>
+                              <a:latin typeface="+mn-lt"/>
+                              <a:ea typeface="+mn-ea"/>
+                              <a:cs typeface="+mn-cs"/>
+                            </a:defRPr>
+                          </a:lvl8pPr>
+                          <a:lvl9pPr marL="3657600" algn="l" defTabSz="914400" rtl="0" eaLnBrk="1" latinLnBrk="0" hangingPunct="1">
+                            <a:defRPr sz="1800" kern="1200">
+                              <a:solidFill>
+                                <a:schemeClr val="dk1"/>
+                              </a:solidFill>
+                              <a:latin typeface="+mn-lt"/>
+                              <a:ea typeface="+mn-ea"/>
+                              <a:cs typeface="+mn-cs"/>
+                            </a:defRPr>
+                          </a:lvl9pPr>
+                        </a:lstStyle>
+                        <a:p>
+                          <a:r>
+                            <a:rPr lang="en-US" sz="1200" dirty="0" smtClean="0"/>
+                            <a:t>Calibrate Processed Image</a:t>
+                          </a:r>
+                          <a:endParaRPr lang="en-US" sz="1200" dirty="0"/>
+                        </a:p>
+                      </a:txBody>
+                      <a:useSpRect/>
+                    </a:txSp>
+                    <a:style>
+                      <a:lnRef idx="2">
+                        <a:schemeClr val="dk1"/>
+                      </a:lnRef>
+                      <a:fillRef idx="1">
+                        <a:schemeClr val="lt1"/>
+                      </a:fillRef>
+                      <a:effectRef idx="0">
+                        <a:schemeClr val="dk1"/>
+                      </a:effectRef>
+                      <a:fontRef idx="minor">
+                        <a:schemeClr val="dk1"/>
+                      </a:fontRef>
+                    </a:style>
+                  </a:sp>
+                  <a:cxnSp>
+                    <a:nvCxnSpPr>
+                      <a:cNvPr id="26" name="Straight Arrow Connector 25"/>
+                      <a:cNvCxnSpPr>
+                        <a:stCxn id="22" idx="3"/>
+                      </a:cNvCxnSpPr>
+                    </a:nvCxnSpPr>
+                    <a:spPr>
+                      <a:xfrm flipV="1">
+                        <a:off x="1905000" y="6096000"/>
+                        <a:ext cx="304800" cy="78433"/>
+                      </a:xfrm>
+                      <a:prstGeom prst="straightConnector1">
+                        <a:avLst/>
+                      </a:prstGeom>
+                      <a:ln>
+                        <a:tailEnd type="arrow"/>
+                      </a:ln>
+                    </a:spPr>
+                    <a:style>
+                      <a:lnRef idx="1">
+                        <a:schemeClr val="dk1"/>
+                      </a:lnRef>
+                      <a:fillRef idx="0">
+                        <a:schemeClr val="dk1"/>
+                      </a:fillRef>
+                      <a:effectRef idx="0">
+                        <a:schemeClr val="dk1"/>
+                      </a:effectRef>
+                      <a:fontRef idx="minor">
+                        <a:schemeClr val="tx1"/>
+                      </a:fontRef>
+                    </a:style>
+                  </a:cxnSp>
+                  <a:sp>
+                    <a:nvSpPr>
+                      <a:cNvPr id="27" name="TextBox 26"/>
+                      <a:cNvSpPr txBox="1"/>
+                    </a:nvSpPr>
+                    <a:spPr>
+                      <a:xfrm>
+                        <a:off x="2667000" y="6324600"/>
+                        <a:ext cx="1371600" cy="461665"/>
+                      </a:xfrm>
+                      <a:prstGeom prst="rect">
+                        <a:avLst/>
+                      </a:prstGeom>
+                      <a:effectLst>
+                        <a:outerShdw blurRad="50800" dist="38100" dir="8100000" algn="tr" rotWithShape="0">
+                          <a:prstClr val="black">
+                            <a:alpha val="40000"/>
+                          </a:prstClr>
+                        </a:outerShdw>
+                      </a:effectLst>
+                    </a:spPr>
+                    <a:txSp>
+                      <a:txBody>
+                        <a:bodyPr wrap="square" rtlCol="0">
+                          <a:spAutoFit/>
+                        </a:bodyPr>
+                        <a:lstStyle>
+                          <a:defPPr>
+                            <a:defRPr lang="en-US"/>
+                          </a:defPPr>
+                          <a:lvl1pPr marL="0" algn="l" defTabSz="914400" rtl="0" eaLnBrk="1" latinLnBrk="0" hangingPunct="1">
+                            <a:defRPr sz="1800" kern="1200">
+                              <a:solidFill>
+                                <a:schemeClr val="dk1"/>
+                              </a:solidFill>
+                              <a:latin typeface="+mn-lt"/>
+                              <a:ea typeface="+mn-ea"/>
+                              <a:cs typeface="+mn-cs"/>
+                            </a:defRPr>
+                          </a:lvl1pPr>
+                          <a:lvl2pPr marL="457200" algn="l" defTabSz="914400" rtl="0" eaLnBrk="1" latinLnBrk="0" hangingPunct="1">
+                            <a:defRPr sz="1800" kern="1200">
+                              <a:solidFill>
+                                <a:schemeClr val="dk1"/>
+                              </a:solidFill>
+                              <a:latin typeface="+mn-lt"/>
+                              <a:ea typeface="+mn-ea"/>
+                              <a:cs typeface="+mn-cs"/>
+                            </a:defRPr>
+                          </a:lvl2pPr>
+                          <a:lvl3pPr marL="914400" algn="l" defTabSz="914400" rtl="0" eaLnBrk="1" latinLnBrk="0" hangingPunct="1">
+                            <a:defRPr sz="1800" kern="1200">
+                              <a:solidFill>
+                                <a:schemeClr val="dk1"/>
+                              </a:solidFill>
+                              <a:latin typeface="+mn-lt"/>
+                              <a:ea typeface="+mn-ea"/>
+                              <a:cs typeface="+mn-cs"/>
+                            </a:defRPr>
+                          </a:lvl3pPr>
+                          <a:lvl4pPr marL="1371600" algn="l" defTabSz="914400" rtl="0" eaLnBrk="1" latinLnBrk="0" hangingPunct="1">
+                            <a:defRPr sz="1800" kern="1200">
+                              <a:solidFill>
+                                <a:schemeClr val="dk1"/>
+                              </a:solidFill>
+                              <a:latin typeface="+mn-lt"/>
+                              <a:ea typeface="+mn-ea"/>
+                              <a:cs typeface="+mn-cs"/>
+                            </a:defRPr>
+                          </a:lvl4pPr>
+                          <a:lvl5pPr marL="1828800" algn="l" defTabSz="914400" rtl="0" eaLnBrk="1" latinLnBrk="0" hangingPunct="1">
+                            <a:defRPr sz="1800" kern="1200">
+                              <a:solidFill>
+                                <a:schemeClr val="dk1"/>
+                              </a:solidFill>
+                              <a:latin typeface="+mn-lt"/>
+                              <a:ea typeface="+mn-ea"/>
+                              <a:cs typeface="+mn-cs"/>
+                            </a:defRPr>
+                          </a:lvl5pPr>
+                          <a:lvl6pPr marL="2286000" algn="l" defTabSz="914400" rtl="0" eaLnBrk="1" latinLnBrk="0" hangingPunct="1">
+                            <a:defRPr sz="1800" kern="1200">
+                              <a:solidFill>
+                                <a:schemeClr val="dk1"/>
+                              </a:solidFill>
+                              <a:latin typeface="+mn-lt"/>
+                              <a:ea typeface="+mn-ea"/>
+                              <a:cs typeface="+mn-cs"/>
+                            </a:defRPr>
+                          </a:lvl6pPr>
+                          <a:lvl7pPr marL="2743200" algn="l" defTabSz="914400" rtl="0" eaLnBrk="1" latinLnBrk="0" hangingPunct="1">
+                            <a:defRPr sz="1800" kern="1200">
+                              <a:solidFill>
+                                <a:schemeClr val="dk1"/>
+                              </a:solidFill>
+                              <a:latin typeface="+mn-lt"/>
+                              <a:ea typeface="+mn-ea"/>
+                              <a:cs typeface="+mn-cs"/>
+                            </a:defRPr>
+                          </a:lvl7pPr>
+                          <a:lvl8pPr marL="3200400" algn="l" defTabSz="914400" rtl="0" eaLnBrk="1" latinLnBrk="0" hangingPunct="1">
+                            <a:defRPr sz="1800" kern="1200">
+                              <a:solidFill>
+                                <a:schemeClr val="dk1"/>
+                              </a:solidFill>
+                              <a:latin typeface="+mn-lt"/>
+                              <a:ea typeface="+mn-ea"/>
+                              <a:cs typeface="+mn-cs"/>
+                            </a:defRPr>
+                          </a:lvl8pPr>
+                          <a:lvl9pPr marL="3657600" algn="l" defTabSz="914400" rtl="0" eaLnBrk="1" latinLnBrk="0" hangingPunct="1">
+                            <a:defRPr sz="1800" kern="1200">
+                              <a:solidFill>
+                                <a:schemeClr val="dk1"/>
+                              </a:solidFill>
+                              <a:latin typeface="+mn-lt"/>
+                              <a:ea typeface="+mn-ea"/>
+                              <a:cs typeface="+mn-cs"/>
+                            </a:defRPr>
+                          </a:lvl9pPr>
+                        </a:lstStyle>
+                        <a:p>
+                          <a:r>
+                            <a:rPr lang="en-US" sz="1200" dirty="0" smtClean="0"/>
+                            <a:t>Enter frames per second</a:t>
+                          </a:r>
+                          <a:endParaRPr lang="en-US" sz="1200" dirty="0"/>
+                        </a:p>
+                      </a:txBody>
+                      <a:useSpRect/>
+                    </a:txSp>
+                    <a:style>
+                      <a:lnRef idx="2">
+                        <a:schemeClr val="dk1"/>
+                      </a:lnRef>
+                      <a:fillRef idx="1">
+                        <a:schemeClr val="lt1"/>
+                      </a:fillRef>
+                      <a:effectRef idx="0">
+                        <a:schemeClr val="dk1"/>
+                      </a:effectRef>
+                      <a:fontRef idx="minor">
+                        <a:schemeClr val="dk1"/>
+                      </a:fontRef>
+                    </a:style>
+                  </a:sp>
+                  <a:cxnSp>
+                    <a:nvCxnSpPr>
+                      <a:cNvPr id="28" name="Straight Arrow Connector 27"/>
+                      <a:cNvCxnSpPr>
+                        <a:stCxn id="27" idx="3"/>
+                      </a:cNvCxnSpPr>
+                    </a:nvCxnSpPr>
+                    <a:spPr>
+                      <a:xfrm flipV="1">
+                        <a:off x="4038600" y="6248402"/>
+                        <a:ext cx="304800" cy="307031"/>
+                      </a:xfrm>
+                      <a:prstGeom prst="straightConnector1">
+                        <a:avLst/>
+                      </a:prstGeom>
+                      <a:ln>
+                        <a:tailEnd type="arrow"/>
+                      </a:ln>
+                    </a:spPr>
+                    <a:style>
+                      <a:lnRef idx="1">
+                        <a:schemeClr val="dk1"/>
+                      </a:lnRef>
+                      <a:fillRef idx="0">
+                        <a:schemeClr val="dk1"/>
+                      </a:fillRef>
+                      <a:effectRef idx="0">
+                        <a:schemeClr val="dk1"/>
+                      </a:effectRef>
+                      <a:fontRef idx="minor">
+                        <a:schemeClr val="tx1"/>
+                      </a:fontRef>
+                    </a:style>
+                  </a:cxnSp>
+                  <a:sp>
+                    <a:nvSpPr>
+                      <a:cNvPr id="31" name="TextBox 30"/>
+                      <a:cNvSpPr txBox="1"/>
+                    </a:nvSpPr>
+                    <a:spPr>
+                      <a:xfrm>
+                        <a:off x="4343400" y="6396335"/>
+                        <a:ext cx="1371600" cy="830997"/>
+                      </a:xfrm>
+                      <a:prstGeom prst="rect">
+                        <a:avLst/>
+                      </a:prstGeom>
+                      <a:effectLst>
+                        <a:outerShdw blurRad="50800" dist="38100" dir="8100000" algn="tr" rotWithShape="0">
+                          <a:prstClr val="black">
+                            <a:alpha val="40000"/>
+                          </a:prstClr>
+                        </a:outerShdw>
+                      </a:effectLst>
+                    </a:spPr>
+                    <a:txSp>
+                      <a:txBody>
+                        <a:bodyPr wrap="square" rtlCol="0">
+                          <a:spAutoFit/>
+                        </a:bodyPr>
+                        <a:lstStyle>
+                          <a:defPPr>
+                            <a:defRPr lang="en-US"/>
+                          </a:defPPr>
+                          <a:lvl1pPr marL="0" algn="l" defTabSz="914400" rtl="0" eaLnBrk="1" latinLnBrk="0" hangingPunct="1">
+                            <a:defRPr sz="1800" kern="1200">
+                              <a:solidFill>
+                                <a:schemeClr val="dk1"/>
+                              </a:solidFill>
+                              <a:latin typeface="+mn-lt"/>
+                              <a:ea typeface="+mn-ea"/>
+                              <a:cs typeface="+mn-cs"/>
+                            </a:defRPr>
+                          </a:lvl1pPr>
+                          <a:lvl2pPr marL="457200" algn="l" defTabSz="914400" rtl="0" eaLnBrk="1" latinLnBrk="0" hangingPunct="1">
+                            <a:defRPr sz="1800" kern="1200">
+                              <a:solidFill>
+                                <a:schemeClr val="dk1"/>
+                              </a:solidFill>
+                              <a:latin typeface="+mn-lt"/>
+                              <a:ea typeface="+mn-ea"/>
+                              <a:cs typeface="+mn-cs"/>
+                            </a:defRPr>
+                          </a:lvl2pPr>
+                          <a:lvl3pPr marL="914400" algn="l" defTabSz="914400" rtl="0" eaLnBrk="1" latinLnBrk="0" hangingPunct="1">
+                            <a:defRPr sz="1800" kern="1200">
+                              <a:solidFill>
+                                <a:schemeClr val="dk1"/>
+                              </a:solidFill>
+                              <a:latin typeface="+mn-lt"/>
+                              <a:ea typeface="+mn-ea"/>
+                              <a:cs typeface="+mn-cs"/>
+                            </a:defRPr>
+                          </a:lvl3pPr>
+                          <a:lvl4pPr marL="1371600" algn="l" defTabSz="914400" rtl="0" eaLnBrk="1" latinLnBrk="0" hangingPunct="1">
+                            <a:defRPr sz="1800" kern="1200">
+                              <a:solidFill>
+                                <a:schemeClr val="dk1"/>
+                              </a:solidFill>
+                              <a:latin typeface="+mn-lt"/>
+                              <a:ea typeface="+mn-ea"/>
+                              <a:cs typeface="+mn-cs"/>
+                            </a:defRPr>
+                          </a:lvl4pPr>
+                          <a:lvl5pPr marL="1828800" algn="l" defTabSz="914400" rtl="0" eaLnBrk="1" latinLnBrk="0" hangingPunct="1">
+                            <a:defRPr sz="1800" kern="1200">
+                              <a:solidFill>
+                                <a:schemeClr val="dk1"/>
+                              </a:solidFill>
+                              <a:latin typeface="+mn-lt"/>
+                              <a:ea typeface="+mn-ea"/>
+                              <a:cs typeface="+mn-cs"/>
+                            </a:defRPr>
+                          </a:lvl5pPr>
+                          <a:lvl6pPr marL="2286000" algn="l" defTabSz="914400" rtl="0" eaLnBrk="1" latinLnBrk="0" hangingPunct="1">
+                            <a:defRPr sz="1800" kern="1200">
+                              <a:solidFill>
+                                <a:schemeClr val="dk1"/>
+                              </a:solidFill>
+                              <a:latin typeface="+mn-lt"/>
+                              <a:ea typeface="+mn-ea"/>
+                              <a:cs typeface="+mn-cs"/>
+                            </a:defRPr>
+                          </a:lvl6pPr>
+                          <a:lvl7pPr marL="2743200" algn="l" defTabSz="914400" rtl="0" eaLnBrk="1" latinLnBrk="0" hangingPunct="1">
+                            <a:defRPr sz="1800" kern="1200">
+                              <a:solidFill>
+                                <a:schemeClr val="dk1"/>
+                              </a:solidFill>
+                              <a:latin typeface="+mn-lt"/>
+                              <a:ea typeface="+mn-ea"/>
+                              <a:cs typeface="+mn-cs"/>
+                            </a:defRPr>
+                          </a:lvl7pPr>
+                          <a:lvl8pPr marL="3200400" algn="l" defTabSz="914400" rtl="0" eaLnBrk="1" latinLnBrk="0" hangingPunct="1">
+                            <a:defRPr sz="1800" kern="1200">
+                              <a:solidFill>
+                                <a:schemeClr val="dk1"/>
+                              </a:solidFill>
+                              <a:latin typeface="+mn-lt"/>
+                              <a:ea typeface="+mn-ea"/>
+                              <a:cs typeface="+mn-cs"/>
+                            </a:defRPr>
+                          </a:lvl8pPr>
+                          <a:lvl9pPr marL="3657600" algn="l" defTabSz="914400" rtl="0" eaLnBrk="1" latinLnBrk="0" hangingPunct="1">
+                            <a:defRPr sz="1800" kern="1200">
+                              <a:solidFill>
+                                <a:schemeClr val="dk1"/>
+                              </a:solidFill>
+                              <a:latin typeface="+mn-lt"/>
+                              <a:ea typeface="+mn-ea"/>
+                              <a:cs typeface="+mn-cs"/>
+                            </a:defRPr>
+                          </a:lvl9pPr>
+                        </a:lstStyle>
+                        <a:p>
+                          <a:r>
+                            <a:rPr lang="en-US" sz="1200" dirty="0" smtClean="0"/>
+                            <a:t>Enter distance between base/needle if known</a:t>
+                          </a:r>
+                          <a:endParaRPr lang="en-US" sz="1200" dirty="0"/>
+                        </a:p>
+                      </a:txBody>
+                      <a:useSpRect/>
+                    </a:txSp>
+                    <a:style>
+                      <a:lnRef idx="2">
+                        <a:schemeClr val="dk1"/>
+                      </a:lnRef>
+                      <a:fillRef idx="1">
+                        <a:schemeClr val="lt1"/>
+                      </a:fillRef>
+                      <a:effectRef idx="0">
+                        <a:schemeClr val="dk1"/>
+                      </a:effectRef>
+                      <a:fontRef idx="minor">
+                        <a:schemeClr val="dk1"/>
+                      </a:fontRef>
+                    </a:style>
+                  </a:sp>
+                  <a:cxnSp>
+                    <a:nvCxnSpPr>
+                      <a:cNvPr id="35" name="Straight Arrow Connector 34"/>
+                      <a:cNvCxnSpPr>
+                        <a:stCxn id="31" idx="0"/>
+                      </a:cNvCxnSpPr>
+                    </a:nvCxnSpPr>
+                    <a:spPr>
+                      <a:xfrm flipV="1">
+                        <a:off x="5029200" y="6248401"/>
+                        <a:ext cx="228600" cy="147934"/>
+                      </a:xfrm>
+                      <a:prstGeom prst="straightConnector1">
+                        <a:avLst/>
+                      </a:prstGeom>
+                      <a:ln>
+                        <a:tailEnd type="arrow"/>
+                      </a:ln>
+                    </a:spPr>
+                    <a:style>
+                      <a:lnRef idx="1">
+                        <a:schemeClr val="dk1"/>
+                      </a:lnRef>
+                      <a:fillRef idx="0">
+                        <a:schemeClr val="dk1"/>
+                      </a:fillRef>
+                      <a:effectRef idx="0">
+                        <a:schemeClr val="dk1"/>
+                      </a:effectRef>
+                      <a:fontRef idx="minor">
+                        <a:schemeClr val="tx1"/>
+                      </a:fontRef>
+                    </a:style>
+                  </a:cxnSp>
+                </lc:lockedCanvas>
+              </a:graphicData>
+            </a:graphic>
+          </wp:inline>
+        </w:drawing>
+      </w:r>
+    </w:p>
+    <w:p>
+      <w:pPr>
+        <w:ind w:left="0" w:firstLine="0"/>
+        <w:contextualSpacing/>
+        <w:rPr>
+          <w:rFonts w:ascii="Times New Roman" w:hAnsi="Times New Roman" w:cs="Times New Roman"/>
+          <w:sz w:val="28"/>
+          <w:szCs w:val="28"/>
+        </w:rPr>
+      </w:pPr>
+      <w:r>
+        <w:rPr>
+          <w:rFonts w:ascii="Times New Roman" w:hAnsi="Times New Roman" w:cs="Times New Roman"/>
+          <w:sz w:val="28"/>
+          <w:szCs w:val="28"/>
+        </w:rPr>
+        <w:t>To provide additional assistance, the load and browse buttons have tool tips which appear on hover, and the input fields have tool tips(question marks) by their labels.</w:t>
+      </w:r>
+    </w:p>
+    <w:p>
+      <w:pPr>
+        <w:ind w:left="0" w:firstLine="0"/>
+        <w:contextualSpacing/>
+        <w:rPr>
+          <w:rFonts w:ascii="Times New Roman" w:hAnsi="Times New Roman" w:cs="Times New Roman"/>
+          <w:sz w:val="28"/>
+          <w:szCs w:val="28"/>
+        </w:rPr>
+      </w:pPr>
+    </w:p>
+    <w:p>
+      <w:pPr>
+        <w:ind w:left="0" w:firstLine="0"/>
+        <w:contextualSpacing/>
+        <w:rPr>
+          <w:rFonts w:ascii="Times New Roman" w:hAnsi="Times New Roman" w:cs="Times New Roman"/>
+          <w:sz w:val="28"/>
+          <w:szCs w:val="28"/>
+        </w:rPr>
+      </w:pPr>
+    </w:p>
+    <w:p>
+      <w:pPr>
+        <w:ind w:left="0" w:firstLine="0"/>
+        <w:contextualSpacing/>
+        <w:jc w:val="center"/>
+        <w:rPr>
+          <w:rFonts w:ascii="Times New Roman" w:hAnsi="Times New Roman" w:cs="Times New Roman"/>
+          <w:sz w:val="28"/>
+          <w:szCs w:val="28"/>
+        </w:rPr>
+      </w:pPr>
+      <w:r>
+        <w:rPr>
+          <w:rFonts w:ascii="Times New Roman" w:hAnsi="Times New Roman" w:cs="Times New Roman"/>
+          <w:noProof/>
+          <w:sz w:val="28"/>
+          <w:szCs w:val="28"/>
+        </w:rPr>
+        <w:drawing>
+          <wp:inline distT="0" distB="0" distL="0" distR="0">
+            <wp:extent cx="4220441" cy="1686296"/>
+            <wp:effectExtent l="19050" t="0" r="8659" b="0"/>
+            <wp:docPr id="37" name="Picture 30"/>
+            <wp:cNvGraphicFramePr/>
+            <a:graphic xmlns:a="http://schemas.openxmlformats.org/drawingml/2006/main">
+              <a:graphicData uri="http://schemas.openxmlformats.org/drawingml/2006/picture">
+                <pic:pic xmlns:pic="http://schemas.openxmlformats.org/drawingml/2006/picture">
+                  <pic:nvPicPr>
+                    <pic:cNvPr id="2053" name="Picture 5"/>
+                    <pic:cNvPicPr>
+                      <a:picLocks noChangeAspect="1" noChangeArrowheads="1"/>
+                    </pic:cNvPicPr>
+                  </pic:nvPicPr>
+                  <pic:blipFill>
+                    <a:blip r:embed="rId11"/>
+                    <a:srcRect/>
+                    <a:stretch>
+                      <a:fillRect/>
+                    </a:stretch>
+                  </pic:blipFill>
+                  <pic:spPr bwMode="auto">
+                    <a:xfrm>
+                      <a:off x="0" y="0"/>
+                      <a:ext cx="4231432" cy="1690687"/>
+                    </a:xfrm>
+                    <a:prstGeom prst="rect">
+                      <a:avLst/>
+                    </a:prstGeom>
+                    <a:noFill/>
+                    <a:ln w="9525">
+                      <a:noFill/>
+                      <a:miter lim="800000"/>
+                      <a:headEnd/>
+                      <a:tailEnd/>
+                    </a:ln>
+                  </pic:spPr>
+                </pic:pic>
+              </a:graphicData>
+            </a:graphic>
+          </wp:inline>
+        </w:drawing>
+      </w:r>
+    </w:p>
+    <w:p>
+      <w:pPr>
+        <w:ind w:left="0" w:firstLine="0"/>
+        <w:contextualSpacing/>
+        <w:jc w:val="center"/>
+        <w:rPr>
+          <w:rFonts w:ascii="Times New Roman" w:hAnsi="Times New Roman" w:cs="Times New Roman"/>
+          <w:sz w:val="28"/>
+          <w:szCs w:val="28"/>
+        </w:rPr>
+      </w:pPr>
+      <w:r>
+        <w:rPr>
+          <w:rFonts w:ascii="Times New Roman" w:hAnsi="Times New Roman" w:cs="Times New Roman"/>
+          <w:noProof/>
+          <w:sz w:val="28"/>
+          <w:szCs w:val="28"/>
+        </w:rPr>
+        <w:lastRenderedPageBreak/>
+        <w:drawing>
+          <wp:inline distT="0" distB="0" distL="0" distR="0">
+            <wp:extent cx="4042311" cy="1043480"/>
+            <wp:effectExtent l="19050" t="0" r="0" b="0"/>
+            <wp:docPr id="32" name="Picture 29"/>
+            <wp:cNvGraphicFramePr/>
+            <a:graphic xmlns:a="http://schemas.openxmlformats.org/drawingml/2006/main">
+              <a:graphicData uri="http://schemas.openxmlformats.org/drawingml/2006/picture">
+                <pic:pic xmlns:pic="http://schemas.openxmlformats.org/drawingml/2006/picture">
+                  <pic:nvPicPr>
+                    <pic:cNvPr id="2052" name="Picture 4"/>
+                    <pic:cNvPicPr>
+                      <a:picLocks noChangeAspect="1" noChangeArrowheads="1"/>
+                    </pic:cNvPicPr>
+                  </pic:nvPicPr>
+                  <pic:blipFill>
+                    <a:blip r:embed="rId12"/>
+                    <a:srcRect/>
+                    <a:stretch>
+                      <a:fillRect/>
+                    </a:stretch>
+                  </pic:blipFill>
+                  <pic:spPr bwMode="auto">
+                    <a:xfrm>
+                      <a:off x="0" y="0"/>
+                      <a:ext cx="4043734" cy="1043847"/>
+                    </a:xfrm>
+                    <a:prstGeom prst="rect">
+                      <a:avLst/>
+                    </a:prstGeom>
+                    <a:noFill/>
+                    <a:ln w="9525">
+                      <a:noFill/>
+                      <a:miter lim="800000"/>
+                      <a:headEnd/>
+                      <a:tailEnd/>
+                    </a:ln>
+                  </pic:spPr>
+                </pic:pic>
+              </a:graphicData>
+            </a:graphic>
+          </wp:inline>
+        </w:drawing>
+      </w:r>
+    </w:p>
+    <w:p>
+      <w:pPr>
+        <w:ind w:left="0" w:firstLine="0"/>
+        <w:contextualSpacing/>
+        <w:rPr>
+          <w:rFonts w:ascii="Times New Roman" w:hAnsi="Times New Roman" w:cs="Times New Roman"/>
+          <w:sz w:val="28"/>
+          <w:szCs w:val="28"/>
+        </w:rPr>
+      </w:pPr>
+    </w:p>
+    <w:p>
+      <w:pPr>
+        <w:ind w:left="0" w:firstLine="0"/>
+        <w:contextualSpacing/>
+        <w:jc w:val="center"/>
+        <w:rPr>
+          <w:rFonts w:ascii="Times New Roman" w:hAnsi="Times New Roman" w:cs="Times New Roman"/>
+          <w:sz w:val="28"/>
+          <w:szCs w:val="28"/>
+        </w:rPr>
+      </w:pPr>
+      <w:r>
+        <w:rPr>
+          <w:rFonts w:ascii="Times New Roman" w:hAnsi="Times New Roman" w:cs="Times New Roman"/>
+          <w:noProof/>
+          <w:sz w:val="28"/>
+          <w:szCs w:val="28"/>
+        </w:rPr>
+        <w:drawing>
+          <wp:inline distT="0" distB="0" distL="0" distR="0">
+            <wp:extent cx="5146716" cy="2086729"/>
+            <wp:effectExtent l="19050" t="0" r="0" b="0"/>
+            <wp:docPr id="34" name="Picture 31"/>
+            <wp:cNvGraphicFramePr/>
+            <a:graphic xmlns:a="http://schemas.openxmlformats.org/drawingml/2006/main">
+              <a:graphicData uri="http://schemas.openxmlformats.org/drawingml/2006/picture">
+                <pic:pic xmlns:pic="http://schemas.openxmlformats.org/drawingml/2006/picture">
+                  <pic:nvPicPr>
+                    <pic:cNvPr id="2054" name="Picture 6"/>
+                    <pic:cNvPicPr>
+                      <a:picLocks noChangeAspect="1" noChangeArrowheads="1"/>
+                    </pic:cNvPicPr>
+                  </pic:nvPicPr>
+                  <pic:blipFill>
+                    <a:blip r:embed="rId13"/>
+                    <a:srcRect/>
+                    <a:stretch>
+                      <a:fillRect/>
+                    </a:stretch>
+                  </pic:blipFill>
+                  <pic:spPr bwMode="auto">
+                    <a:xfrm>
+                      <a:off x="0" y="0"/>
+                      <a:ext cx="5147787" cy="2087163"/>
+                    </a:xfrm>
+                    <a:prstGeom prst="rect">
+                      <a:avLst/>
+                    </a:prstGeom>
+                    <a:noFill/>
+                    <a:ln w="9525">
+                      <a:noFill/>
+                      <a:miter lim="800000"/>
+                      <a:headEnd/>
+                      <a:tailEnd/>
+                    </a:ln>
+                  </pic:spPr>
+                </pic:pic>
+              </a:graphicData>
+            </a:graphic>
+          </wp:inline>
+        </w:drawing>
+      </w:r>
+    </w:p>
+    <w:p>
+      <w:pPr>
+        <w:ind w:left="0" w:firstLine="0"/>
+        <w:contextualSpacing/>
+        <w:rPr>
+          <w:rFonts w:ascii="Times New Roman" w:hAnsi="Times New Roman" w:cs="Times New Roman"/>
+          <w:sz w:val="28"/>
+          <w:szCs w:val="28"/>
+        </w:rPr>
+      </w:pPr>
+    </w:p>
+    <w:p>
+      <w:pPr>
+        <w:ind w:left="0" w:firstLine="0"/>
+        <w:contextualSpacing/>
+        <w:jc w:val="center"/>
+        <w:rPr>
+          <w:rFonts w:ascii="Times New Roman" w:hAnsi="Times New Roman" w:cs="Times New Roman"/>
+          <w:sz w:val="28"/>
+          <w:szCs w:val="28"/>
+        </w:rPr>
+      </w:pPr>
+      <w:r>
+        <w:rPr>
+          <w:rFonts w:ascii="Times New Roman" w:hAnsi="Times New Roman" w:cs="Times New Roman"/>
+          <w:noProof/>
+          <w:sz w:val="28"/>
+          <w:szCs w:val="28"/>
+        </w:rPr>
+        <w:drawing>
+          <wp:inline distT="0" distB="0" distL="0" distR="0">
+            <wp:extent cx="3531672" cy="1421724"/>
+            <wp:effectExtent l="19050" t="0" r="0" b="0"/>
+            <wp:docPr id="35" name="Picture 32"/>
+            <wp:cNvGraphicFramePr/>
+            <a:graphic xmlns:a="http://schemas.openxmlformats.org/drawingml/2006/main">
+              <a:graphicData uri="http://schemas.openxmlformats.org/drawingml/2006/picture">
+                <pic:pic xmlns:pic="http://schemas.openxmlformats.org/drawingml/2006/picture">
+                  <pic:nvPicPr>
+                    <pic:cNvPr id="2055" name="Picture 7"/>
+                    <pic:cNvPicPr>
+                      <a:picLocks noChangeAspect="1" noChangeArrowheads="1"/>
+                    </pic:cNvPicPr>
+                  </pic:nvPicPr>
+                  <pic:blipFill>
+                    <a:blip r:embed="rId14"/>
+                    <a:srcRect/>
+                    <a:stretch>
+                      <a:fillRect/>
+                    </a:stretch>
+                  </pic:blipFill>
+                  <pic:spPr bwMode="auto">
+                    <a:xfrm>
+                      <a:off x="0" y="0"/>
+                      <a:ext cx="3536382" cy="1423620"/>
+                    </a:xfrm>
+                    <a:prstGeom prst="rect">
+                      <a:avLst/>
+                    </a:prstGeom>
+                    <a:noFill/>
+                    <a:ln w="9525">
+                      <a:noFill/>
+                      <a:miter lim="800000"/>
+                      <a:headEnd/>
+                      <a:tailEnd/>
+                    </a:ln>
+                  </pic:spPr>
+                </pic:pic>
+              </a:graphicData>
+            </a:graphic>
+          </wp:inline>
+        </w:drawing>
+      </w:r>
+    </w:p>
+    <w:p>
+      <w:pPr>
+        <w:ind w:left="0" w:firstLine="0"/>
+        <w:contextualSpacing/>
+        <w:rPr>
+          <w:rFonts w:ascii="Times New Roman" w:hAnsi="Times New Roman" w:cs="Times New Roman"/>
+          <w:sz w:val="28"/>
+          <w:szCs w:val="28"/>
+        </w:rPr>
+      </w:pPr>
+    </w:p>
+    <w:p>
+      <w:pPr>
+        <w:ind w:left="0" w:firstLine="0"/>
+        <w:contextualSpacing/>
+        <w:jc w:val="center"/>
+        <w:rPr>
+          <w:rFonts w:ascii="Times New Roman" w:hAnsi="Times New Roman" w:cs="Times New Roman"/>
+          <w:sz w:val="28"/>
+          <w:szCs w:val="28"/>
+        </w:rPr>
+      </w:pPr>
+      <w:r>
+        <w:rPr>
+          <w:rFonts w:ascii="Times New Roman" w:hAnsi="Times New Roman" w:cs="Times New Roman"/>
+          <w:noProof/>
+          <w:sz w:val="28"/>
+          <w:szCs w:val="28"/>
+        </w:rPr>
+        <w:drawing>
+          <wp:inline distT="0" distB="0" distL="0" distR="0">
+            <wp:extent cx="2926031" cy="1624652"/>
+            <wp:effectExtent l="19050" t="0" r="7669" b="0"/>
+            <wp:docPr id="36" name="Picture 33"/>
+            <wp:cNvGraphicFramePr/>
+            <a:graphic xmlns:a="http://schemas.openxmlformats.org/drawingml/2006/main">
+              <a:graphicData uri="http://schemas.openxmlformats.org/drawingml/2006/picture">
+                <pic:pic xmlns:pic="http://schemas.openxmlformats.org/drawingml/2006/picture">
+                  <pic:nvPicPr>
+                    <pic:cNvPr id="2056" name="Picture 8"/>
+                    <pic:cNvPicPr>
+                      <a:picLocks noChangeAspect="1" noChangeArrowheads="1"/>
+                    </pic:cNvPicPr>
+                  </pic:nvPicPr>
+                  <pic:blipFill>
+                    <a:blip r:embed="rId15"/>
+                    <a:srcRect/>
+                    <a:stretch>
+                      <a:fillRect/>
+                    </a:stretch>
+                  </pic:blipFill>
+                  <pic:spPr bwMode="auto">
+                    <a:xfrm>
+                      <a:off x="0" y="0"/>
+                      <a:ext cx="2929914" cy="1626808"/>
+                    </a:xfrm>
+                    <a:prstGeom prst="rect">
+                      <a:avLst/>
+                    </a:prstGeom>
+                    <a:noFill/>
+                    <a:ln w="9525">
+                      <a:noFill/>
+                      <a:miter lim="800000"/>
+                      <a:headEnd/>
+                      <a:tailEnd/>
+                    </a:ln>
+                  </pic:spPr>
+                </pic:pic>
+              </a:graphicData>
+            </a:graphic>
+          </wp:inline>
+        </w:drawing>
+      </w:r>
+    </w:p>
+    <w:p>
+      <w:pPr>
+        <w:ind w:left="0" w:firstLine="0"/>
+        <w:contextualSpacing/>
+        <w:jc w:val="center"/>
+        <w:rPr>
+          <w:rFonts w:ascii="Times New Roman" w:hAnsi="Times New Roman" w:cs="Times New Roman"/>
+          <w:sz w:val="28"/>
+          <w:szCs w:val="28"/>
+        </w:rPr>
+      </w:pPr>
+    </w:p>
+    <w:p>
+      <w:pPr>
+        <w:ind w:left="0" w:firstLine="0"/>
+        <w:contextualSpacing/>
+        <w:rPr>
+          <w:rFonts w:ascii="Times New Roman" w:hAnsi="Times New Roman" w:cs="Times New Roman"/>
+          <w:sz w:val="28"/>
+          <w:szCs w:val="28"/>
+        </w:rPr>
+      </w:pPr>
+      <w:r>
+        <w:rPr>
+          <w:rFonts w:ascii="Times New Roman" w:hAnsi="Times New Roman" w:cs="Times New Roman"/>
           <w:sz w:val="28"/>
           <w:szCs w:val="28"/>
           <w:u w:val="single"/>
@@ -3590,6 +5182,39 @@
         </w:rPr>
         <w:t xml:space="preserve"> instructions with screen shot images for clarity.</w:t>
       </w:r>
+    </w:p>
+    <w:p>
+      <w:pPr>
+        <w:spacing w:line="288" w:lineRule="auto"/>
+        <w:ind w:left="0" w:firstLine="0"/>
+        <w:contextualSpacing/>
+        <w:rPr>
+          <w:rFonts w:ascii="Times New Roman" w:hAnsi="Times New Roman" w:cs="Times New Roman"/>
+          <w:sz w:val="28"/>
+          <w:szCs w:val="28"/>
+        </w:rPr>
+      </w:pPr>
+    </w:p>
+    <w:p>
+      <w:pPr>
+        <w:spacing w:line="288" w:lineRule="auto"/>
+        <w:ind w:left="0" w:firstLine="0"/>
+        <w:contextualSpacing/>
+        <w:rPr>
+          <w:rFonts w:ascii="Times New Roman" w:hAnsi="Times New Roman" w:cs="Times New Roman"/>
+          <w:sz w:val="28"/>
+          <w:szCs w:val="28"/>
+        </w:rPr>
+      </w:pPr>
+      <w:r>
+        <w:rPr>
+          <w:rFonts w:ascii="Times New Roman" w:hAnsi="Times New Roman" w:cs="Times New Roman"/>
+          <w:sz w:val="28"/>
+          <w:szCs w:val="28"/>
+        </w:rPr>
+        <w:lastRenderedPageBreak/>
+        <w:t>1</w:t>
+      </w:r>
       <w:r>
         <w:rPr>
           <w:rFonts w:ascii="Times New Roman" w:hAnsi="Times New Roman" w:cs="Times New Roman"/>
@@ -3598,6 +5223,46 @@
         </w:rPr>
         <w:t>.</w:t>
       </w:r>
+      <w:r>
+        <w:rPr>
+          <w:rFonts w:ascii="Times New Roman" w:hAnsi="Times New Roman" w:cs="Times New Roman"/>
+          <w:sz w:val="28"/>
+          <w:szCs w:val="28"/>
+        </w:rPr>
+        <w:t xml:space="preserve"> Load</w:t>
+      </w:r>
+      <w:r>
+        <w:rPr>
+          <w:rFonts w:ascii="Times New Roman" w:hAnsi="Times New Roman" w:cs="Times New Roman"/>
+          <w:sz w:val="28"/>
+          <w:szCs w:val="28"/>
+        </w:rPr>
+        <w:t>ing</w:t>
+      </w:r>
+      <w:r>
+        <w:rPr>
+          <w:rFonts w:ascii="Times New Roman" w:hAnsi="Times New Roman" w:cs="Times New Roman"/>
+          <w:sz w:val="28"/>
+          <w:szCs w:val="28"/>
+        </w:rPr>
+        <w:t xml:space="preserve"> the</w:t>
+      </w:r>
+      <w:r>
+        <w:rPr>
+          <w:rFonts w:ascii="Times New Roman" w:hAnsi="Times New Roman" w:cs="Times New Roman"/>
+          <w:sz w:val="28"/>
+          <w:szCs w:val="28"/>
+        </w:rPr>
+        <w:t xml:space="preserve"> Image Folder</w:t>
+      </w:r>
+      <w:r>
+        <w:rPr>
+          <w:rFonts w:ascii="Times New Roman" w:hAnsi="Times New Roman" w:cs="Times New Roman"/>
+          <w:sz w:val="28"/>
+          <w:szCs w:val="28"/>
+        </w:rPr>
+        <w:t>:</w:t>
+      </w:r>
     </w:p>
     <w:p>
       <w:pPr>
@@ -3610,6 +5275,38 @@
           <w:szCs w:val="28"/>
         </w:rPr>
       </w:pPr>
+      <w:r>
+        <w:rPr>
+          <w:rFonts w:ascii="Times New Roman" w:hAnsi="Times New Roman" w:cs="Times New Roman"/>
+          <w:sz w:val="28"/>
+          <w:szCs w:val="28"/>
+        </w:rPr>
+        <w:t xml:space="preserve">Click on the Load </w:t>
+      </w:r>
+      <w:r>
+        <w:rPr>
+          <w:rFonts w:ascii="Times New Roman" w:hAnsi="Times New Roman" w:cs="Times New Roman"/>
+          <w:sz w:val="28"/>
+          <w:szCs w:val="28"/>
+        </w:rPr>
+        <w:t>button.</w:t>
+      </w:r>
+      <w:r>
+        <w:rPr>
+          <w:rFonts w:ascii="Times New Roman" w:hAnsi="Times New Roman" w:cs="Times New Roman"/>
+          <w:sz w:val="28"/>
+          <w:szCs w:val="28"/>
+        </w:rPr>
+        <w:t xml:space="preserve"> </w:t>
+      </w:r>
+      <w:r>
+        <w:rPr>
+          <w:rFonts w:ascii="Times New Roman" w:hAnsi="Times New Roman" w:cs="Times New Roman"/>
+          <w:sz w:val="28"/>
+          <w:szCs w:val="28"/>
+        </w:rPr>
+        <w:t xml:space="preserve">A "Browse For Folder" Dialog will appear. </w:t>
+      </w:r>
     </w:p>
     <w:p>
       <w:pPr>
@@ -3622,13 +5319,135 @@
           <w:szCs w:val="28"/>
         </w:rPr>
       </w:pPr>
-      <w:r>
-        <w:rPr>
-          <w:rFonts w:ascii="Times New Roman" w:hAnsi="Times New Roman" w:cs="Times New Roman"/>
-          <w:sz w:val="28"/>
-          <w:szCs w:val="28"/>
-        </w:rPr>
-        <w:t>1</w:t>
+    </w:p>
+    <w:p>
+      <w:pPr>
+        <w:spacing w:line="288" w:lineRule="auto"/>
+        <w:ind w:left="0" w:firstLine="0"/>
+        <w:contextualSpacing/>
+        <w:jc w:val="center"/>
+        <w:rPr>
+          <w:rFonts w:ascii="Times New Roman" w:hAnsi="Times New Roman" w:cs="Times New Roman"/>
+          <w:sz w:val="28"/>
+          <w:szCs w:val="28"/>
+        </w:rPr>
+      </w:pPr>
+      <w:r>
+        <w:rPr>
+          <w:rFonts w:ascii="Times New Roman" w:hAnsi="Times New Roman" w:cs="Times New Roman"/>
+          <w:noProof/>
+          <w:sz w:val="28"/>
+          <w:szCs w:val="28"/>
+        </w:rPr>
+        <w:drawing>
+          <wp:inline distT="0" distB="0" distL="0" distR="0">
+            <wp:extent cx="5099215" cy="2812539"/>
+            <wp:effectExtent l="19050" t="0" r="6185" b="0"/>
+            <wp:docPr id="38" name="Picture 8"/>
+            <wp:cNvGraphicFramePr>
+              <a:graphicFrameLocks xmlns:a="http://schemas.openxmlformats.org/drawingml/2006/main" noChangeAspect="1"/>
+            </wp:cNvGraphicFramePr>
+            <a:graphic xmlns:a="http://schemas.openxmlformats.org/drawingml/2006/main">
+              <a:graphicData uri="http://schemas.openxmlformats.org/drawingml/2006/picture">
+                <pic:pic xmlns:pic="http://schemas.openxmlformats.org/drawingml/2006/picture">
+                  <pic:nvPicPr>
+                    <pic:cNvPr id="0" name="Picture 8"/>
+                    <pic:cNvPicPr>
+                      <a:picLocks noChangeAspect="1" noChangeArrowheads="1"/>
+                    </pic:cNvPicPr>
+                  </pic:nvPicPr>
+                  <pic:blipFill>
+                    <a:blip r:embed="rId16"/>
+                    <a:srcRect b="6122"/>
+                    <a:stretch>
+                      <a:fillRect/>
+                    </a:stretch>
+                  </pic:blipFill>
+                  <pic:spPr bwMode="auto">
+                    <a:xfrm>
+                      <a:off x="0" y="0"/>
+                      <a:ext cx="5104659" cy="2815542"/>
+                    </a:xfrm>
+                    <a:prstGeom prst="rect">
+                      <a:avLst/>
+                    </a:prstGeom>
+                    <a:noFill/>
+                    <a:ln w="9525">
+                      <a:noFill/>
+                      <a:miter lim="800000"/>
+                      <a:headEnd/>
+                      <a:tailEnd/>
+                    </a:ln>
+                  </pic:spPr>
+                </pic:pic>
+              </a:graphicData>
+            </a:graphic>
+          </wp:inline>
+        </w:drawing>
+      </w:r>
+    </w:p>
+    <w:p>
+      <w:pPr>
+        <w:spacing w:line="288" w:lineRule="auto"/>
+        <w:ind w:left="0" w:firstLine="0"/>
+        <w:contextualSpacing/>
+        <w:jc w:val="center"/>
+        <w:rPr>
+          <w:rFonts w:ascii="Times New Roman" w:hAnsi="Times New Roman" w:cs="Times New Roman"/>
+          <w:sz w:val="28"/>
+          <w:szCs w:val="28"/>
+        </w:rPr>
+      </w:pPr>
+    </w:p>
+    <w:p>
+      <w:pPr>
+        <w:ind w:left="0" w:firstLine="0"/>
+        <w:contextualSpacing/>
+        <w:rPr>
+          <w:rFonts w:ascii="Times New Roman" w:hAnsi="Times New Roman" w:cs="Times New Roman"/>
+          <w:sz w:val="28"/>
+          <w:szCs w:val="28"/>
+        </w:rPr>
+      </w:pPr>
+      <w:r>
+        <w:rPr>
+          <w:rFonts w:ascii="Times New Roman" w:hAnsi="Times New Roman" w:cs="Times New Roman"/>
+          <w:sz w:val="28"/>
+          <w:szCs w:val="28"/>
+        </w:rPr>
+        <w:t>Navigate through the folders to f</w:t>
+      </w:r>
+      <w:r>
+        <w:rPr>
+          <w:rFonts w:ascii="Times New Roman" w:hAnsi="Times New Roman" w:cs="Times New Roman"/>
+          <w:sz w:val="28"/>
+          <w:szCs w:val="28"/>
+        </w:rPr>
+        <w:t>ind and select th</w:t>
+      </w:r>
+      <w:r>
+        <w:rPr>
+          <w:rFonts w:ascii="Times New Roman" w:hAnsi="Times New Roman" w:cs="Times New Roman"/>
+          <w:sz w:val="28"/>
+          <w:szCs w:val="28"/>
+        </w:rPr>
+        <w:t xml:space="preserve">e correct image folder, </w:t>
+      </w:r>
+      <w:r>
+        <w:rPr>
+          <w:rFonts w:ascii="Times New Roman" w:hAnsi="Times New Roman" w:cs="Times New Roman"/>
+          <w:sz w:val="28"/>
+          <w:szCs w:val="28"/>
+        </w:rPr>
+        <w:t xml:space="preserve"> and </w:t>
+      </w:r>
+      <w:r>
+        <w:rPr>
+          <w:rFonts w:ascii="Times New Roman" w:hAnsi="Times New Roman" w:cs="Times New Roman"/>
+          <w:sz w:val="28"/>
+          <w:szCs w:val="28"/>
+        </w:rPr>
+        <w:t>then click Ok</w:t>
       </w:r>
       <w:r>
         <w:rPr>
@@ -3638,37 +5457,537 @@
         </w:rPr>
         <w:t>.</w:t>
       </w:r>
-      <w:r>
-        <w:rPr>
-          <w:rFonts w:ascii="Times New Roman" w:hAnsi="Times New Roman" w:cs="Times New Roman"/>
-          <w:sz w:val="28"/>
-          <w:szCs w:val="28"/>
-        </w:rPr>
-        <w:t xml:space="preserve"> Load</w:t>
-      </w:r>
-      <w:r>
-        <w:rPr>
-          <w:rFonts w:ascii="Times New Roman" w:hAnsi="Times New Roman" w:cs="Times New Roman"/>
-          <w:sz w:val="28"/>
-          <w:szCs w:val="28"/>
-        </w:rPr>
-        <w:t>ing</w:t>
-      </w:r>
-      <w:r>
-        <w:rPr>
-          <w:rFonts w:ascii="Times New Roman" w:hAnsi="Times New Roman" w:cs="Times New Roman"/>
-          <w:sz w:val="28"/>
-          <w:szCs w:val="28"/>
-        </w:rPr>
-        <w:t xml:space="preserve"> the</w:t>
-      </w:r>
-      <w:r>
-        <w:rPr>
-          <w:rFonts w:ascii="Times New Roman" w:hAnsi="Times New Roman" w:cs="Times New Roman"/>
-          <w:sz w:val="28"/>
-          <w:szCs w:val="28"/>
-        </w:rPr>
-        <w:t xml:space="preserve"> Image Folder</w:t>
+    </w:p>
+    <w:p>
+      <w:pPr>
+        <w:ind w:left="0" w:firstLine="0"/>
+        <w:contextualSpacing/>
+        <w:rPr>
+          <w:rFonts w:ascii="Times New Roman" w:hAnsi="Times New Roman" w:cs="Times New Roman"/>
+          <w:sz w:val="28"/>
+          <w:szCs w:val="28"/>
+        </w:rPr>
+      </w:pPr>
+    </w:p>
+    <w:p>
+      <w:pPr>
+        <w:ind w:left="0" w:firstLine="0"/>
+        <w:contextualSpacing/>
+        <w:rPr>
+          <w:rFonts w:ascii="Times New Roman" w:hAnsi="Times New Roman" w:cs="Times New Roman"/>
+          <w:sz w:val="28"/>
+          <w:szCs w:val="28"/>
+        </w:rPr>
+      </w:pPr>
+      <w:r>
+        <w:rPr>
+          <w:rFonts w:ascii="Times New Roman" w:hAnsi="Times New Roman" w:cs="Times New Roman"/>
+          <w:sz w:val="28"/>
+          <w:szCs w:val="28"/>
+        </w:rPr>
+        <w:t xml:space="preserve">The fifth image will be processed and displayed. The base and needle will be shown in red, the droplet will be show in blue, and the circumference of the droplet will be in white. </w:t>
+      </w:r>
+    </w:p>
+    <w:p>
+      <w:pPr>
+        <w:ind w:left="0" w:firstLine="0"/>
+        <w:contextualSpacing/>
+        <w:rPr>
+          <w:rFonts w:ascii="Times New Roman" w:hAnsi="Times New Roman" w:cs="Times New Roman"/>
+          <w:sz w:val="28"/>
+          <w:szCs w:val="28"/>
+        </w:rPr>
+      </w:pPr>
+    </w:p>
+    <w:p>
+      <w:pPr>
+        <w:ind w:left="0" w:firstLine="0"/>
+        <w:contextualSpacing/>
+        <w:jc w:val="center"/>
+        <w:rPr>
+          <w:rFonts w:ascii="Times New Roman" w:hAnsi="Times New Roman" w:cs="Times New Roman"/>
+          <w:sz w:val="28"/>
+          <w:szCs w:val="28"/>
+        </w:rPr>
+      </w:pPr>
+      <w:r>
+        <w:rPr>
+          <w:rFonts w:ascii="Times New Roman" w:hAnsi="Times New Roman" w:cs="Times New Roman"/>
+          <w:noProof/>
+          <w:sz w:val="28"/>
+          <w:szCs w:val="28"/>
+        </w:rPr>
+        <w:drawing>
+          <wp:inline distT="0" distB="0" distL="0" distR="0">
+            <wp:extent cx="3199731" cy="2802577"/>
+            <wp:effectExtent l="19050" t="0" r="669" b="0"/>
+            <wp:docPr id="41" name="Picture 11"/>
+            <wp:cNvGraphicFramePr>
+              <a:graphicFrameLocks xmlns:a="http://schemas.openxmlformats.org/drawingml/2006/main" noChangeAspect="1"/>
+            </wp:cNvGraphicFramePr>
+            <a:graphic xmlns:a="http://schemas.openxmlformats.org/drawingml/2006/main">
+              <a:graphicData uri="http://schemas.openxmlformats.org/drawingml/2006/picture">
+                <pic:pic xmlns:pic="http://schemas.openxmlformats.org/drawingml/2006/picture">
+                  <pic:nvPicPr>
+                    <pic:cNvPr id="0" name="Picture 11"/>
+                    <pic:cNvPicPr>
+                      <a:picLocks noChangeAspect="1" noChangeArrowheads="1"/>
+                    </pic:cNvPicPr>
+                  </pic:nvPicPr>
+                  <pic:blipFill>
+                    <a:blip r:embed="rId17"/>
+                    <a:srcRect b="11814"/>
+                    <a:stretch>
+                      <a:fillRect/>
+                    </a:stretch>
+                  </pic:blipFill>
+                  <pic:spPr bwMode="auto">
+                    <a:xfrm>
+                      <a:off x="0" y="0"/>
+                      <a:ext cx="3203853" cy="2806187"/>
+                    </a:xfrm>
+                    <a:prstGeom prst="rect">
+                      <a:avLst/>
+                    </a:prstGeom>
+                    <a:noFill/>
+                    <a:ln w="9525">
+                      <a:noFill/>
+                      <a:miter lim="800000"/>
+                      <a:headEnd/>
+                      <a:tailEnd/>
+                    </a:ln>
+                  </pic:spPr>
+                </pic:pic>
+              </a:graphicData>
+            </a:graphic>
+          </wp:inline>
+        </w:drawing>
+      </w:r>
+    </w:p>
+    <w:p>
+      <w:pPr>
+        <w:ind w:left="0" w:firstLine="0"/>
+        <w:contextualSpacing/>
+        <w:rPr>
+          <w:rFonts w:ascii="Times New Roman" w:hAnsi="Times New Roman" w:cs="Times New Roman"/>
+          <w:sz w:val="28"/>
+          <w:szCs w:val="28"/>
+        </w:rPr>
+      </w:pPr>
+    </w:p>
+    <w:p>
+      <w:pPr>
+        <w:ind w:left="0" w:firstLine="0"/>
+        <w:contextualSpacing/>
+        <w:rPr>
+          <w:rFonts w:ascii="Times New Roman" w:hAnsi="Times New Roman" w:cs="Times New Roman"/>
+          <w:sz w:val="28"/>
+          <w:szCs w:val="28"/>
+        </w:rPr>
+      </w:pPr>
+      <w:r>
+        <w:rPr>
+          <w:rFonts w:ascii="Times New Roman" w:hAnsi="Times New Roman" w:cs="Times New Roman"/>
+          <w:sz w:val="28"/>
+          <w:szCs w:val="28"/>
+        </w:rPr>
+        <w:t xml:space="preserve">2. </w:t>
+      </w:r>
+      <w:r>
+        <w:rPr>
+          <w:rFonts w:ascii="Times New Roman" w:hAnsi="Times New Roman" w:cs="Times New Roman"/>
+          <w:sz w:val="28"/>
+          <w:szCs w:val="28"/>
+        </w:rPr>
+        <w:t>Naming</w:t>
+      </w:r>
+      <w:r>
+        <w:rPr>
+          <w:rFonts w:ascii="Times New Roman" w:hAnsi="Times New Roman" w:cs="Times New Roman"/>
+          <w:sz w:val="28"/>
+          <w:szCs w:val="28"/>
+        </w:rPr>
+        <w:t xml:space="preserve"> the output file:</w:t>
+      </w:r>
+    </w:p>
+    <w:p>
+      <w:pPr>
+        <w:ind w:left="0" w:firstLine="0"/>
+        <w:contextualSpacing/>
+        <w:rPr>
+          <w:rFonts w:ascii="Times New Roman" w:hAnsi="Times New Roman" w:cs="Times New Roman"/>
+          <w:sz w:val="28"/>
+          <w:szCs w:val="28"/>
+        </w:rPr>
+      </w:pPr>
+    </w:p>
+    <w:p>
+      <w:pPr>
+        <w:ind w:left="0" w:firstLine="0"/>
+        <w:contextualSpacing/>
+        <w:rPr>
+          <w:rFonts w:ascii="Times New Roman" w:hAnsi="Times New Roman" w:cs="Times New Roman"/>
+          <w:sz w:val="28"/>
+          <w:szCs w:val="28"/>
+        </w:rPr>
+      </w:pPr>
+      <w:r>
+        <w:rPr>
+          <w:rFonts w:ascii="Times New Roman" w:hAnsi="Times New Roman" w:cs="Times New Roman"/>
+          <w:sz w:val="28"/>
+          <w:szCs w:val="28"/>
+        </w:rPr>
+        <w:t>Click the Browse button.</w:t>
+      </w:r>
+      <w:r>
+        <w:rPr>
+          <w:rFonts w:ascii="Times New Roman" w:hAnsi="Times New Roman" w:cs="Times New Roman"/>
+          <w:sz w:val="28"/>
+          <w:szCs w:val="28"/>
+        </w:rPr>
+        <w:t xml:space="preserve"> A </w:t>
+      </w:r>
+      <w:r>
+        <w:rPr>
+          <w:rFonts w:ascii="Times New Roman" w:hAnsi="Times New Roman" w:cs="Times New Roman"/>
+          <w:sz w:val="28"/>
+          <w:szCs w:val="28"/>
+        </w:rPr>
+        <w:t>"</w:t>
+      </w:r>
+      <w:r>
+        <w:rPr>
+          <w:rFonts w:ascii="Times New Roman" w:hAnsi="Times New Roman" w:cs="Times New Roman"/>
+          <w:sz w:val="28"/>
+          <w:szCs w:val="28"/>
+        </w:rPr>
+        <w:t>Save As</w:t>
+      </w:r>
+      <w:r>
+        <w:rPr>
+          <w:rFonts w:ascii="Times New Roman" w:hAnsi="Times New Roman" w:cs="Times New Roman"/>
+          <w:sz w:val="28"/>
+          <w:szCs w:val="28"/>
+        </w:rPr>
+        <w:t>"</w:t>
+      </w:r>
+      <w:r>
+        <w:rPr>
+          <w:rFonts w:ascii="Times New Roman" w:hAnsi="Times New Roman" w:cs="Times New Roman"/>
+          <w:sz w:val="28"/>
+          <w:szCs w:val="28"/>
+        </w:rPr>
+        <w:t xml:space="preserve"> </w:t>
+      </w:r>
+      <w:r>
+        <w:rPr>
+          <w:rFonts w:ascii="Times New Roman" w:hAnsi="Times New Roman" w:cs="Times New Roman"/>
+          <w:sz w:val="28"/>
+          <w:szCs w:val="28"/>
+        </w:rPr>
+        <w:t xml:space="preserve"> Dialog </w:t>
+      </w:r>
+      <w:r>
+        <w:rPr>
+          <w:rFonts w:ascii="Times New Roman" w:hAnsi="Times New Roman" w:cs="Times New Roman"/>
+          <w:sz w:val="28"/>
+          <w:szCs w:val="28"/>
+        </w:rPr>
+        <w:t>will appear.</w:t>
+      </w:r>
+    </w:p>
+    <w:p>
+      <w:pPr>
+        <w:ind w:left="0" w:firstLine="0"/>
+        <w:contextualSpacing/>
+        <w:rPr>
+          <w:rFonts w:ascii="Times New Roman" w:hAnsi="Times New Roman" w:cs="Times New Roman"/>
+          <w:sz w:val="28"/>
+          <w:szCs w:val="28"/>
+        </w:rPr>
+      </w:pPr>
+      <w:r>
+        <w:rPr>
+          <w:rFonts w:ascii="Times New Roman" w:hAnsi="Times New Roman" w:cs="Times New Roman"/>
+          <w:sz w:val="28"/>
+          <w:szCs w:val="28"/>
+        </w:rPr>
+        <w:t xml:space="preserve">Navigate to the desired saving location. </w:t>
+      </w:r>
+    </w:p>
+    <w:p>
+      <w:pPr>
+        <w:ind w:left="0" w:firstLine="0"/>
+        <w:contextualSpacing/>
+        <w:rPr>
+          <w:rFonts w:ascii="Times New Roman" w:hAnsi="Times New Roman" w:cs="Times New Roman"/>
+          <w:sz w:val="28"/>
+          <w:szCs w:val="28"/>
+        </w:rPr>
+      </w:pPr>
+      <w:r>
+        <w:rPr>
+          <w:rFonts w:ascii="Times New Roman" w:hAnsi="Times New Roman" w:cs="Times New Roman"/>
+          <w:sz w:val="28"/>
+          <w:szCs w:val="28"/>
+        </w:rPr>
+        <w:t>Name the file and select save.</w:t>
+      </w:r>
+    </w:p>
+    <w:p>
+      <w:pPr>
+        <w:ind w:left="0" w:firstLine="0"/>
+        <w:contextualSpacing/>
+        <w:rPr>
+          <w:rFonts w:ascii="Times New Roman" w:hAnsi="Times New Roman" w:cs="Times New Roman"/>
+          <w:sz w:val="28"/>
+          <w:szCs w:val="28"/>
+        </w:rPr>
+      </w:pPr>
+    </w:p>
+    <w:p>
+      <w:pPr>
+        <w:ind w:left="0" w:firstLine="0"/>
+        <w:contextualSpacing/>
+        <w:jc w:val="center"/>
+        <w:rPr>
+          <w:rFonts w:ascii="Times New Roman" w:hAnsi="Times New Roman" w:cs="Times New Roman"/>
+          <w:sz w:val="28"/>
+          <w:szCs w:val="28"/>
+        </w:rPr>
+      </w:pPr>
+      <w:r>
+        <w:rPr>
+          <w:rFonts w:ascii="Times New Roman" w:hAnsi="Times New Roman" w:cs="Times New Roman"/>
+          <w:noProof/>
+          <w:sz w:val="28"/>
+          <w:szCs w:val="28"/>
+        </w:rPr>
+        <w:drawing>
+          <wp:inline distT="0" distB="0" distL="0" distR="0">
+            <wp:extent cx="5693616" cy="4750129"/>
+            <wp:effectExtent l="19050" t="0" r="2334" b="0"/>
+            <wp:docPr id="42" name="Picture 14"/>
+            <wp:cNvGraphicFramePr>
+              <a:graphicFrameLocks xmlns:a="http://schemas.openxmlformats.org/drawingml/2006/main" noChangeAspect="1"/>
+            </wp:cNvGraphicFramePr>
+            <a:graphic xmlns:a="http://schemas.openxmlformats.org/drawingml/2006/main">
+              <a:graphicData uri="http://schemas.openxmlformats.org/drawingml/2006/picture">
+                <pic:pic xmlns:pic="http://schemas.openxmlformats.org/drawingml/2006/picture">
+                  <pic:nvPicPr>
+                    <pic:cNvPr id="0" name="Picture 14"/>
+                    <pic:cNvPicPr>
+                      <a:picLocks noChangeAspect="1" noChangeArrowheads="1"/>
+                    </pic:cNvPicPr>
+                  </pic:nvPicPr>
+                  <pic:blipFill>
+                    <a:blip r:embed="rId18"/>
+                    <a:srcRect l="1278" r="2985" b="4306"/>
+                    <a:stretch>
+                      <a:fillRect/>
+                    </a:stretch>
+                  </pic:blipFill>
+                  <pic:spPr bwMode="auto">
+                    <a:xfrm>
+                      <a:off x="0" y="0"/>
+                      <a:ext cx="5693616" cy="4750129"/>
+                    </a:xfrm>
+                    <a:prstGeom prst="rect">
+                      <a:avLst/>
+                    </a:prstGeom>
+                    <a:noFill/>
+                    <a:ln w="9525">
+                      <a:noFill/>
+                      <a:miter lim="800000"/>
+                      <a:headEnd/>
+                      <a:tailEnd/>
+                    </a:ln>
+                  </pic:spPr>
+                </pic:pic>
+              </a:graphicData>
+            </a:graphic>
+          </wp:inline>
+        </w:drawing>
+      </w:r>
+    </w:p>
+    <w:p>
+      <w:pPr>
+        <w:ind w:left="0" w:firstLine="0"/>
+        <w:contextualSpacing/>
+        <w:rPr>
+          <w:rFonts w:ascii="Times New Roman" w:hAnsi="Times New Roman" w:cs="Times New Roman"/>
+          <w:sz w:val="28"/>
+          <w:szCs w:val="28"/>
+        </w:rPr>
+      </w:pPr>
+    </w:p>
+    <w:p>
+      <w:pPr>
+        <w:ind w:left="0" w:firstLine="0"/>
+        <w:contextualSpacing/>
+        <w:rPr>
+          <w:rFonts w:ascii="Times New Roman" w:hAnsi="Times New Roman" w:cs="Times New Roman"/>
+          <w:sz w:val="28"/>
+          <w:szCs w:val="28"/>
+        </w:rPr>
+      </w:pPr>
+      <w:r>
+        <w:rPr>
+          <w:rFonts w:ascii="Times New Roman" w:hAnsi="Times New Roman" w:cs="Times New Roman"/>
+          <w:sz w:val="28"/>
+          <w:szCs w:val="28"/>
+        </w:rPr>
+        <w:t xml:space="preserve">The path/name of the file will show. </w:t>
+      </w:r>
+    </w:p>
+    <w:p>
+      <w:pPr>
+        <w:ind w:left="0" w:firstLine="0"/>
+        <w:contextualSpacing/>
+        <w:jc w:val="center"/>
+        <w:rPr>
+          <w:rFonts w:ascii="Times New Roman" w:hAnsi="Times New Roman" w:cs="Times New Roman"/>
+          <w:sz w:val="28"/>
+          <w:szCs w:val="28"/>
+        </w:rPr>
+      </w:pPr>
+      <w:r>
+        <w:rPr>
+          <w:rFonts w:ascii="Times New Roman" w:hAnsi="Times New Roman" w:cs="Times New Roman"/>
+          <w:noProof/>
+          <w:sz w:val="28"/>
+          <w:szCs w:val="28"/>
+        </w:rPr>
+        <w:drawing>
+          <wp:inline distT="0" distB="0" distL="0" distR="0">
+            <wp:extent cx="4928235" cy="735965"/>
+            <wp:effectExtent l="19050" t="0" r="5715" b="0"/>
+            <wp:docPr id="43" name="Picture 17"/>
+            <wp:cNvGraphicFramePr>
+              <a:graphicFrameLocks xmlns:a="http://schemas.openxmlformats.org/drawingml/2006/main" noChangeAspect="1"/>
+            </wp:cNvGraphicFramePr>
+            <a:graphic xmlns:a="http://schemas.openxmlformats.org/drawingml/2006/main">
+              <a:graphicData uri="http://schemas.openxmlformats.org/drawingml/2006/picture">
+                <pic:pic xmlns:pic="http://schemas.openxmlformats.org/drawingml/2006/picture">
+                  <pic:nvPicPr>
+                    <pic:cNvPr id="0" name="Picture 17"/>
+                    <pic:cNvPicPr>
+                      <a:picLocks noChangeAspect="1" noChangeArrowheads="1"/>
+                    </pic:cNvPicPr>
+                  </pic:nvPicPr>
+                  <pic:blipFill>
+                    <a:blip r:embed="rId19"/>
+                    <a:srcRect/>
+                    <a:stretch>
+                      <a:fillRect/>
+                    </a:stretch>
+                  </pic:blipFill>
+                  <pic:spPr bwMode="auto">
+                    <a:xfrm>
+                      <a:off x="0" y="0"/>
+                      <a:ext cx="4928235" cy="735965"/>
+                    </a:xfrm>
+                    <a:prstGeom prst="rect">
+                      <a:avLst/>
+                    </a:prstGeom>
+                    <a:noFill/>
+                    <a:ln w="9525">
+                      <a:noFill/>
+                      <a:miter lim="800000"/>
+                      <a:headEnd/>
+                      <a:tailEnd/>
+                    </a:ln>
+                  </pic:spPr>
+                </pic:pic>
+              </a:graphicData>
+            </a:graphic>
+          </wp:inline>
+        </w:drawing>
+      </w:r>
+    </w:p>
+    <w:p>
+      <w:pPr>
+        <w:ind w:left="0" w:firstLine="0"/>
+        <w:contextualSpacing/>
+        <w:rPr>
+          <w:rFonts w:ascii="Times New Roman" w:hAnsi="Times New Roman" w:cs="Times New Roman"/>
+          <w:sz w:val="28"/>
+          <w:szCs w:val="28"/>
+        </w:rPr>
+      </w:pPr>
+    </w:p>
+    <w:p>
+      <w:pPr>
+        <w:ind w:left="0" w:firstLine="0"/>
+        <w:contextualSpacing/>
+        <w:rPr>
+          <w:rFonts w:ascii="Times New Roman" w:hAnsi="Times New Roman" w:cs="Times New Roman"/>
+          <w:sz w:val="28"/>
+          <w:szCs w:val="28"/>
+        </w:rPr>
+      </w:pPr>
+    </w:p>
+    <w:p>
+      <w:pPr>
+        <w:ind w:left="0" w:firstLine="0"/>
+        <w:contextualSpacing/>
+        <w:rPr>
+          <w:rFonts w:ascii="Times New Roman" w:hAnsi="Times New Roman" w:cs="Times New Roman"/>
+          <w:sz w:val="28"/>
+          <w:szCs w:val="28"/>
+        </w:rPr>
+      </w:pPr>
+    </w:p>
+    <w:p>
+      <w:pPr>
+        <w:ind w:left="0" w:firstLine="0"/>
+        <w:contextualSpacing/>
+        <w:rPr>
+          <w:rFonts w:ascii="Times New Roman" w:hAnsi="Times New Roman" w:cs="Times New Roman"/>
+          <w:sz w:val="28"/>
+          <w:szCs w:val="28"/>
+        </w:rPr>
+      </w:pPr>
+      <w:r>
+        <w:rPr>
+          <w:rFonts w:ascii="Times New Roman" w:hAnsi="Times New Roman" w:cs="Times New Roman"/>
+          <w:sz w:val="28"/>
+          <w:szCs w:val="28"/>
+        </w:rPr>
+        <w:lastRenderedPageBreak/>
+        <w:t>3</w:t>
+      </w:r>
+      <w:r>
+        <w:rPr>
+          <w:rFonts w:ascii="Times New Roman" w:hAnsi="Times New Roman" w:cs="Times New Roman"/>
+          <w:sz w:val="28"/>
+          <w:szCs w:val="28"/>
+        </w:rPr>
+        <w:t xml:space="preserve">. </w:t>
+      </w:r>
+      <w:r>
+        <w:rPr>
+          <w:rFonts w:ascii="Times New Roman" w:hAnsi="Times New Roman" w:cs="Times New Roman"/>
+          <w:sz w:val="28"/>
+          <w:szCs w:val="28"/>
+        </w:rPr>
+        <w:t>Optional:</w:t>
+      </w:r>
+      <w:r>
+        <w:rPr>
+          <w:rFonts w:ascii="Times New Roman" w:hAnsi="Times New Roman" w:cs="Times New Roman"/>
+          <w:sz w:val="28"/>
+          <w:szCs w:val="28"/>
+        </w:rPr>
+        <w:t xml:space="preserve"> </w:t>
+      </w:r>
+      <w:r>
+        <w:rPr>
+          <w:rFonts w:ascii="Times New Roman" w:hAnsi="Times New Roman" w:cs="Times New Roman"/>
+          <w:sz w:val="28"/>
+          <w:szCs w:val="28"/>
+        </w:rPr>
+        <w:t>Calibrating the displayed image</w:t>
       </w:r>
       <w:r>
         <w:rPr>
@@ -3681,289 +6000,6 @@
     </w:p>
     <w:p>
       <w:pPr>
-        <w:spacing w:line="288" w:lineRule="auto"/>
-        <w:ind w:left="0" w:firstLine="0"/>
-        <w:contextualSpacing/>
-        <w:rPr>
-          <w:rFonts w:ascii="Times New Roman" w:hAnsi="Times New Roman" w:cs="Times New Roman"/>
-          <w:sz w:val="28"/>
-          <w:szCs w:val="28"/>
-        </w:rPr>
-      </w:pPr>
-      <w:r>
-        <w:rPr>
-          <w:rFonts w:ascii="Times New Roman" w:hAnsi="Times New Roman" w:cs="Times New Roman"/>
-          <w:sz w:val="28"/>
-          <w:szCs w:val="28"/>
-        </w:rPr>
-        <w:t xml:space="preserve">Click on the Load </w:t>
-      </w:r>
-      <w:r>
-        <w:rPr>
-          <w:rFonts w:ascii="Times New Roman" w:hAnsi="Times New Roman" w:cs="Times New Roman"/>
-          <w:sz w:val="28"/>
-          <w:szCs w:val="28"/>
-        </w:rPr>
-        <w:t>button.</w:t>
-      </w:r>
-      <w:r>
-        <w:rPr>
-          <w:rFonts w:ascii="Times New Roman" w:hAnsi="Times New Roman" w:cs="Times New Roman"/>
-          <w:sz w:val="28"/>
-          <w:szCs w:val="28"/>
-        </w:rPr>
-        <w:t xml:space="preserve"> </w:t>
-      </w:r>
-      <w:r>
-        <w:rPr>
-          <w:rFonts w:ascii="Times New Roman" w:hAnsi="Times New Roman" w:cs="Times New Roman"/>
-          <w:sz w:val="28"/>
-          <w:szCs w:val="28"/>
-        </w:rPr>
-        <w:t xml:space="preserve">A "Browse For Folder" Dialog will appear. </w:t>
-      </w:r>
-    </w:p>
-    <w:p>
-      <w:pPr>
-        <w:spacing w:line="288" w:lineRule="auto"/>
-        <w:ind w:left="0" w:firstLine="0"/>
-        <w:contextualSpacing/>
-        <w:rPr>
-          <w:rFonts w:ascii="Times New Roman" w:hAnsi="Times New Roman" w:cs="Times New Roman"/>
-          <w:sz w:val="28"/>
-          <w:szCs w:val="28"/>
-        </w:rPr>
-      </w:pPr>
-    </w:p>
-    <w:p>
-      <w:pPr>
-        <w:ind w:left="0" w:firstLine="0"/>
-        <w:contextualSpacing/>
-        <w:rPr>
-          <w:rFonts w:ascii="Times New Roman" w:hAnsi="Times New Roman" w:cs="Times New Roman"/>
-          <w:sz w:val="28"/>
-          <w:szCs w:val="28"/>
-        </w:rPr>
-      </w:pPr>
-      <w:r>
-        <w:rPr>
-          <w:rFonts w:ascii="Times New Roman" w:hAnsi="Times New Roman" w:cs="Times New Roman"/>
-          <w:sz w:val="28"/>
-          <w:szCs w:val="28"/>
-        </w:rPr>
-        <w:t>Navigate through the folders to f</w:t>
-      </w:r>
-      <w:r>
-        <w:rPr>
-          <w:rFonts w:ascii="Times New Roman" w:hAnsi="Times New Roman" w:cs="Times New Roman"/>
-          <w:sz w:val="28"/>
-          <w:szCs w:val="28"/>
-        </w:rPr>
-        <w:t>ind and select th</w:t>
-      </w:r>
-      <w:r>
-        <w:rPr>
-          <w:rFonts w:ascii="Times New Roman" w:hAnsi="Times New Roman" w:cs="Times New Roman"/>
-          <w:sz w:val="28"/>
-          <w:szCs w:val="28"/>
-        </w:rPr>
-        <w:t xml:space="preserve">e correct image folder, </w:t>
-      </w:r>
-      <w:r>
-        <w:rPr>
-          <w:rFonts w:ascii="Times New Roman" w:hAnsi="Times New Roman" w:cs="Times New Roman"/>
-          <w:sz w:val="28"/>
-          <w:szCs w:val="28"/>
-        </w:rPr>
-        <w:t xml:space="preserve"> and </w:t>
-      </w:r>
-      <w:r>
-        <w:rPr>
-          <w:rFonts w:ascii="Times New Roman" w:hAnsi="Times New Roman" w:cs="Times New Roman"/>
-          <w:sz w:val="28"/>
-          <w:szCs w:val="28"/>
-        </w:rPr>
-        <w:t>then click Okay button.</w:t>
-      </w:r>
-    </w:p>
-    <w:p>
-      <w:pPr>
-        <w:ind w:left="0" w:firstLine="0"/>
-        <w:contextualSpacing/>
-        <w:rPr>
-          <w:rFonts w:ascii="Times New Roman" w:hAnsi="Times New Roman" w:cs="Times New Roman"/>
-          <w:sz w:val="28"/>
-          <w:szCs w:val="28"/>
-        </w:rPr>
-      </w:pPr>
-    </w:p>
-    <w:p>
-      <w:pPr>
-        <w:ind w:left="0" w:firstLine="0"/>
-        <w:contextualSpacing/>
-        <w:rPr>
-          <w:rFonts w:ascii="Times New Roman" w:hAnsi="Times New Roman" w:cs="Times New Roman"/>
-          <w:sz w:val="28"/>
-          <w:szCs w:val="28"/>
-        </w:rPr>
-      </w:pPr>
-      <w:r>
-        <w:rPr>
-          <w:rFonts w:ascii="Times New Roman" w:hAnsi="Times New Roman" w:cs="Times New Roman"/>
-          <w:sz w:val="28"/>
-          <w:szCs w:val="28"/>
-        </w:rPr>
-        <w:t>2. Creating the output file:</w:t>
-      </w:r>
-    </w:p>
-    <w:p>
-      <w:pPr>
-        <w:ind w:left="0" w:firstLine="0"/>
-        <w:contextualSpacing/>
-        <w:rPr>
-          <w:rFonts w:ascii="Times New Roman" w:hAnsi="Times New Roman" w:cs="Times New Roman"/>
-          <w:sz w:val="28"/>
-          <w:szCs w:val="28"/>
-        </w:rPr>
-      </w:pPr>
-    </w:p>
-    <w:p>
-      <w:pPr>
-        <w:ind w:left="0" w:firstLine="0"/>
-        <w:contextualSpacing/>
-        <w:rPr>
-          <w:rFonts w:ascii="Times New Roman" w:hAnsi="Times New Roman" w:cs="Times New Roman"/>
-          <w:sz w:val="28"/>
-          <w:szCs w:val="28"/>
-        </w:rPr>
-      </w:pPr>
-      <w:r>
-        <w:rPr>
-          <w:rFonts w:ascii="Times New Roman" w:hAnsi="Times New Roman" w:cs="Times New Roman"/>
-          <w:sz w:val="28"/>
-          <w:szCs w:val="28"/>
-        </w:rPr>
-        <w:t>Click the Browse button.</w:t>
-      </w:r>
-      <w:r>
-        <w:rPr>
-          <w:rFonts w:ascii="Times New Roman" w:hAnsi="Times New Roman" w:cs="Times New Roman"/>
-          <w:sz w:val="28"/>
-          <w:szCs w:val="28"/>
-        </w:rPr>
-        <w:t xml:space="preserve"> A "_____" Dialog will appear.</w:t>
-      </w:r>
-    </w:p>
-    <w:p>
-      <w:pPr>
-        <w:ind w:left="0" w:firstLine="0"/>
-        <w:contextualSpacing/>
-        <w:rPr>
-          <w:rFonts w:ascii="Times New Roman" w:hAnsi="Times New Roman" w:cs="Times New Roman"/>
-          <w:sz w:val="28"/>
-          <w:szCs w:val="28"/>
-        </w:rPr>
-      </w:pPr>
-      <w:r>
-        <w:rPr>
-          <w:rFonts w:ascii="Times New Roman" w:hAnsi="Times New Roman" w:cs="Times New Roman"/>
-          <w:sz w:val="28"/>
-          <w:szCs w:val="28"/>
-        </w:rPr>
-        <w:t xml:space="preserve">Navigate to the desired saving location. </w:t>
-      </w:r>
-    </w:p>
-    <w:p>
-      <w:pPr>
-        <w:ind w:left="0" w:firstLine="0"/>
-        <w:contextualSpacing/>
-        <w:rPr>
-          <w:rFonts w:ascii="Times New Roman" w:hAnsi="Times New Roman" w:cs="Times New Roman"/>
-          <w:sz w:val="28"/>
-          <w:szCs w:val="28"/>
-        </w:rPr>
-      </w:pPr>
-      <w:r>
-        <w:rPr>
-          <w:rFonts w:ascii="Times New Roman" w:hAnsi="Times New Roman" w:cs="Times New Roman"/>
-          <w:sz w:val="28"/>
-          <w:szCs w:val="28"/>
-        </w:rPr>
-        <w:t>Name the file and select save.</w:t>
-      </w:r>
-    </w:p>
-    <w:p>
-      <w:pPr>
-        <w:ind w:left="0" w:firstLine="0"/>
-        <w:contextualSpacing/>
-        <w:rPr>
-          <w:rFonts w:ascii="Times New Roman" w:hAnsi="Times New Roman" w:cs="Times New Roman"/>
-          <w:sz w:val="28"/>
-          <w:szCs w:val="28"/>
-        </w:rPr>
-      </w:pPr>
-    </w:p>
-    <w:p>
-      <w:pPr>
-        <w:ind w:left="0" w:firstLine="0"/>
-        <w:contextualSpacing/>
-        <w:rPr>
-          <w:rFonts w:ascii="Times New Roman" w:hAnsi="Times New Roman" w:cs="Times New Roman"/>
-          <w:sz w:val="28"/>
-          <w:szCs w:val="28"/>
-        </w:rPr>
-      </w:pPr>
-      <w:r>
-        <w:rPr>
-          <w:rFonts w:ascii="Times New Roman" w:hAnsi="Times New Roman" w:cs="Times New Roman"/>
-          <w:sz w:val="28"/>
-          <w:szCs w:val="28"/>
-        </w:rPr>
-        <w:t>3</w:t>
-      </w:r>
-      <w:r>
-        <w:rPr>
-          <w:rFonts w:ascii="Times New Roman" w:hAnsi="Times New Roman" w:cs="Times New Roman"/>
-          <w:sz w:val="28"/>
-          <w:szCs w:val="28"/>
-        </w:rPr>
-        <w:t xml:space="preserve">. </w:t>
-      </w:r>
-      <w:r>
-        <w:rPr>
-          <w:rFonts w:ascii="Times New Roman" w:hAnsi="Times New Roman" w:cs="Times New Roman"/>
-          <w:sz w:val="28"/>
-          <w:szCs w:val="28"/>
-        </w:rPr>
-        <w:t>Optional:</w:t>
-      </w:r>
-      <w:r>
-        <w:rPr>
-          <w:rFonts w:ascii="Times New Roman" w:hAnsi="Times New Roman" w:cs="Times New Roman"/>
-          <w:sz w:val="28"/>
-          <w:szCs w:val="28"/>
-        </w:rPr>
-        <w:t xml:space="preserve"> </w:t>
-      </w:r>
-      <w:r>
-        <w:rPr>
-          <w:rFonts w:ascii="Times New Roman" w:hAnsi="Times New Roman" w:cs="Times New Roman"/>
-          <w:sz w:val="28"/>
-          <w:szCs w:val="28"/>
-        </w:rPr>
-        <w:t>Calibrating the displayed image</w:t>
-      </w:r>
-      <w:r>
-        <w:rPr>
-          <w:rFonts w:ascii="Times New Roman" w:hAnsi="Times New Roman" w:cs="Times New Roman"/>
-          <w:sz w:val="28"/>
-          <w:szCs w:val="28"/>
-        </w:rPr>
-        <w:t>:</w:t>
-      </w:r>
-    </w:p>
-    <w:p>
-      <w:pPr>
         <w:ind w:left="0" w:firstLine="0"/>
         <w:contextualSpacing/>
         <w:rPr>
@@ -3997,7 +6033,23 @@
           <w:sz w:val="28"/>
           <w:szCs w:val="28"/>
         </w:rPr>
-        <w:t xml:space="preserve">Enter/Select any value above 32 to consider more 'dark' pixels as part of the experiment. </w:t>
+        <w:t>Enter/Select any v</w:t>
+      </w:r>
+      <w:r>
+        <w:rPr>
+          <w:rFonts w:ascii="Times New Roman" w:hAnsi="Times New Roman" w:cs="Times New Roman"/>
+          <w:sz w:val="28"/>
+          <w:szCs w:val="28"/>
+        </w:rPr>
+        <w:t xml:space="preserve">alue above 32 to consider more </w:t>
+      </w:r>
+      <w:r>
+        <w:rPr>
+          <w:rFonts w:ascii="Times New Roman" w:hAnsi="Times New Roman" w:cs="Times New Roman"/>
+          <w:sz w:val="28"/>
+          <w:szCs w:val="28"/>
+        </w:rPr>
+        <w:t xml:space="preserve">pixels as part of the experiment. </w:t>
       </w:r>
     </w:p>
     <w:p>
@@ -4035,19 +6087,281 @@
           <w:sz w:val="28"/>
           <w:szCs w:val="28"/>
         </w:rPr>
-        <w:t xml:space="preserve">Enter/Select any value below 32 to consider more 'light' pixels as part of the experiment. </w:t>
-      </w:r>
-    </w:p>
-    <w:p>
-      <w:pPr>
-        <w:ind w:left="0" w:firstLine="0"/>
-        <w:contextualSpacing/>
-        <w:rPr>
-          <w:rFonts w:ascii="Times New Roman" w:hAnsi="Times New Roman" w:cs="Times New Roman"/>
-          <w:sz w:val="28"/>
-          <w:szCs w:val="28"/>
-        </w:rPr>
-      </w:pPr>
+        <w:t xml:space="preserve">Enter/Select any value below 32 to consider </w:t>
+      </w:r>
+      <w:r>
+        <w:rPr>
+          <w:rFonts w:ascii="Times New Roman" w:hAnsi="Times New Roman" w:cs="Times New Roman"/>
+          <w:sz w:val="28"/>
+          <w:szCs w:val="28"/>
+        </w:rPr>
+        <w:t xml:space="preserve">less </w:t>
+      </w:r>
+      <w:r>
+        <w:rPr>
+          <w:rFonts w:ascii="Times New Roman" w:hAnsi="Times New Roman" w:cs="Times New Roman"/>
+          <w:sz w:val="28"/>
+          <w:szCs w:val="28"/>
+        </w:rPr>
+        <w:t xml:space="preserve">pixels as part of the experiment. </w:t>
+      </w:r>
+    </w:p>
+    <w:p>
+      <w:pPr>
+        <w:ind w:left="0" w:firstLine="0"/>
+        <w:contextualSpacing/>
+        <w:rPr>
+          <w:rFonts w:ascii="Times New Roman" w:hAnsi="Times New Roman" w:cs="Times New Roman"/>
+          <w:sz w:val="28"/>
+          <w:szCs w:val="28"/>
+        </w:rPr>
+      </w:pPr>
+    </w:p>
+    <w:p>
+      <w:pPr>
+        <w:ind w:left="0" w:firstLine="0"/>
+        <w:contextualSpacing/>
+        <w:rPr>
+          <w:rFonts w:ascii="Times New Roman" w:hAnsi="Times New Roman" w:cs="Times New Roman"/>
+          <w:sz w:val="28"/>
+          <w:szCs w:val="28"/>
+        </w:rPr>
+      </w:pPr>
+      <w:r>
+        <w:rPr>
+          <w:rFonts w:ascii="Times New Roman" w:hAnsi="Times New Roman" w:cs="Times New Roman"/>
+          <w:sz w:val="28"/>
+          <w:szCs w:val="28"/>
+        </w:rPr>
+        <w:t>You may enter any integer between 0 and 255.</w:t>
+      </w:r>
+    </w:p>
+    <w:p>
+      <w:pPr>
+        <w:ind w:left="0" w:firstLine="0"/>
+        <w:contextualSpacing/>
+        <w:rPr>
+          <w:rFonts w:ascii="Times New Roman" w:hAnsi="Times New Roman" w:cs="Times New Roman"/>
+          <w:sz w:val="28"/>
+          <w:szCs w:val="28"/>
+        </w:rPr>
+      </w:pPr>
+    </w:p>
+    <w:p>
+      <w:pPr>
+        <w:ind w:left="0" w:firstLine="0"/>
+        <w:contextualSpacing/>
+        <w:jc w:val="center"/>
+        <w:rPr>
+          <w:rFonts w:ascii="Times New Roman" w:hAnsi="Times New Roman" w:cs="Times New Roman"/>
+          <w:sz w:val="28"/>
+          <w:szCs w:val="28"/>
+        </w:rPr>
+      </w:pPr>
+      <w:r>
+        <w:rPr>
+          <w:rFonts w:ascii="Times New Roman" w:hAnsi="Times New Roman" w:cs="Times New Roman"/>
+          <w:noProof/>
+          <w:sz w:val="28"/>
+          <w:szCs w:val="28"/>
+        </w:rPr>
+        <w:drawing>
+          <wp:inline distT="0" distB="0" distL="0" distR="0">
+            <wp:extent cx="3828555" cy="4548249"/>
+            <wp:effectExtent l="19050" t="0" r="495" b="0"/>
+            <wp:docPr id="44" name="Object 36"/>
+            <wp:cNvGraphicFramePr/>
+            <a:graphic xmlns:a="http://schemas.openxmlformats.org/drawingml/2006/main">
+              <a:graphicData uri="http://schemas.openxmlformats.org/drawingml/2006/lockedCanvas">
+                <lc:lockedCanvas xmlns:lc="http://schemas.openxmlformats.org/drawingml/2006/lockedCanvas">
+                  <a:nvGrpSpPr>
+                    <a:cNvPr id="0" name=""/>
+                    <a:cNvGrpSpPr/>
+                  </a:nvGrpSpPr>
+                  <a:grpSpPr>
+                    <a:xfrm>
+                      <a:off x="0" y="0"/>
+                      <a:ext cx="5114925" cy="5867400"/>
+                      <a:chOff x="2014538" y="495300"/>
+                      <a:chExt cx="5114925" cy="5867400"/>
+                    </a:xfrm>
+                  </a:grpSpPr>
+                  <a:pic>
+                    <a:nvPicPr>
+                      <a:cNvPr id="3074" name="Picture 2"/>
+                      <a:cNvPicPr>
+                        <a:picLocks noChangeAspect="1" noChangeArrowheads="1"/>
+                      </a:cNvPicPr>
+                    </a:nvPicPr>
+                    <a:blipFill>
+                      <a:blip r:embed="rId20"/>
+                      <a:srcRect/>
+                      <a:stretch>
+                        <a:fillRect/>
+                      </a:stretch>
+                    </a:blipFill>
+                    <a:spPr bwMode="auto">
+                      <a:xfrm>
+                        <a:off x="2014538" y="495300"/>
+                        <a:ext cx="5114925" cy="5867400"/>
+                      </a:xfrm>
+                      <a:prstGeom prst="rect">
+                        <a:avLst/>
+                      </a:prstGeom>
+                      <a:noFill/>
+                      <a:ln w="9525">
+                        <a:noFill/>
+                        <a:miter lim="800000"/>
+                        <a:headEnd/>
+                        <a:tailEnd/>
+                      </a:ln>
+                    </a:spPr>
+                  </a:pic>
+                  <a:sp>
+                    <a:nvSpPr>
+                      <a:cNvPr id="3" name="Oval 2"/>
+                      <a:cNvSpPr/>
+                    </a:nvSpPr>
+                    <a:spPr>
+                      <a:xfrm>
+                        <a:off x="2133600" y="5410200"/>
+                        <a:ext cx="1524000" cy="762000"/>
+                      </a:xfrm>
+                      <a:prstGeom prst="ellipse">
+                        <a:avLst/>
+                      </a:prstGeom>
+                      <a:solidFill>
+                        <a:schemeClr val="lt1">
+                          <a:alpha val="0"/>
+                        </a:schemeClr>
+                      </a:solidFill>
+                    </a:spPr>
+                    <a:txSp>
+                      <a:txBody>
+                        <a:bodyPr rtlCol="0" anchor="ctr"/>
+                        <a:lstStyle>
+                          <a:defPPr>
+                            <a:defRPr lang="en-US"/>
+                          </a:defPPr>
+                          <a:lvl1pPr marL="0" algn="l" defTabSz="914400" rtl="0" eaLnBrk="1" latinLnBrk="0" hangingPunct="1">
+                            <a:defRPr sz="1800" kern="1200">
+                              <a:solidFill>
+                                <a:schemeClr val="dk1"/>
+                              </a:solidFill>
+                              <a:latin typeface="+mn-lt"/>
+                              <a:ea typeface="+mn-ea"/>
+                              <a:cs typeface="+mn-cs"/>
+                            </a:defRPr>
+                          </a:lvl1pPr>
+                          <a:lvl2pPr marL="457200" algn="l" defTabSz="914400" rtl="0" eaLnBrk="1" latinLnBrk="0" hangingPunct="1">
+                            <a:defRPr sz="1800" kern="1200">
+                              <a:solidFill>
+                                <a:schemeClr val="dk1"/>
+                              </a:solidFill>
+                              <a:latin typeface="+mn-lt"/>
+                              <a:ea typeface="+mn-ea"/>
+                              <a:cs typeface="+mn-cs"/>
+                            </a:defRPr>
+                          </a:lvl2pPr>
+                          <a:lvl3pPr marL="914400" algn="l" defTabSz="914400" rtl="0" eaLnBrk="1" latinLnBrk="0" hangingPunct="1">
+                            <a:defRPr sz="1800" kern="1200">
+                              <a:solidFill>
+                                <a:schemeClr val="dk1"/>
+                              </a:solidFill>
+                              <a:latin typeface="+mn-lt"/>
+                              <a:ea typeface="+mn-ea"/>
+                              <a:cs typeface="+mn-cs"/>
+                            </a:defRPr>
+                          </a:lvl3pPr>
+                          <a:lvl4pPr marL="1371600" algn="l" defTabSz="914400" rtl="0" eaLnBrk="1" latinLnBrk="0" hangingPunct="1">
+                            <a:defRPr sz="1800" kern="1200">
+                              <a:solidFill>
+                                <a:schemeClr val="dk1"/>
+                              </a:solidFill>
+                              <a:latin typeface="+mn-lt"/>
+                              <a:ea typeface="+mn-ea"/>
+                              <a:cs typeface="+mn-cs"/>
+                            </a:defRPr>
+                          </a:lvl4pPr>
+                          <a:lvl5pPr marL="1828800" algn="l" defTabSz="914400" rtl="0" eaLnBrk="1" latinLnBrk="0" hangingPunct="1">
+                            <a:defRPr sz="1800" kern="1200">
+                              <a:solidFill>
+                                <a:schemeClr val="dk1"/>
+                              </a:solidFill>
+                              <a:latin typeface="+mn-lt"/>
+                              <a:ea typeface="+mn-ea"/>
+                              <a:cs typeface="+mn-cs"/>
+                            </a:defRPr>
+                          </a:lvl5pPr>
+                          <a:lvl6pPr marL="2286000" algn="l" defTabSz="914400" rtl="0" eaLnBrk="1" latinLnBrk="0" hangingPunct="1">
+                            <a:defRPr sz="1800" kern="1200">
+                              <a:solidFill>
+                                <a:schemeClr val="dk1"/>
+                              </a:solidFill>
+                              <a:latin typeface="+mn-lt"/>
+                              <a:ea typeface="+mn-ea"/>
+                              <a:cs typeface="+mn-cs"/>
+                            </a:defRPr>
+                          </a:lvl6pPr>
+                          <a:lvl7pPr marL="2743200" algn="l" defTabSz="914400" rtl="0" eaLnBrk="1" latinLnBrk="0" hangingPunct="1">
+                            <a:defRPr sz="1800" kern="1200">
+                              <a:solidFill>
+                                <a:schemeClr val="dk1"/>
+                              </a:solidFill>
+                              <a:latin typeface="+mn-lt"/>
+                              <a:ea typeface="+mn-ea"/>
+                              <a:cs typeface="+mn-cs"/>
+                            </a:defRPr>
+                          </a:lvl7pPr>
+                          <a:lvl8pPr marL="3200400" algn="l" defTabSz="914400" rtl="0" eaLnBrk="1" latinLnBrk="0" hangingPunct="1">
+                            <a:defRPr sz="1800" kern="1200">
+                              <a:solidFill>
+                                <a:schemeClr val="dk1"/>
+                              </a:solidFill>
+                              <a:latin typeface="+mn-lt"/>
+                              <a:ea typeface="+mn-ea"/>
+                              <a:cs typeface="+mn-cs"/>
+                            </a:defRPr>
+                          </a:lvl8pPr>
+                          <a:lvl9pPr marL="3657600" algn="l" defTabSz="914400" rtl="0" eaLnBrk="1" latinLnBrk="0" hangingPunct="1">
+                            <a:defRPr sz="1800" kern="1200">
+                              <a:solidFill>
+                                <a:schemeClr val="dk1"/>
+                              </a:solidFill>
+                              <a:latin typeface="+mn-lt"/>
+                              <a:ea typeface="+mn-ea"/>
+                              <a:cs typeface="+mn-cs"/>
+                            </a:defRPr>
+                          </a:lvl9pPr>
+                        </a:lstStyle>
+                        <a:p>
+                          <a:pPr algn="ctr"/>
+                          <a:endParaRPr lang="en-US"/>
+                        </a:p>
+                      </a:txBody>
+                      <a:useSpRect/>
+                    </a:txSp>
+                    <a:style>
+                      <a:lnRef idx="2">
+                        <a:schemeClr val="accent6"/>
+                      </a:lnRef>
+                      <a:fillRef idx="1">
+                        <a:schemeClr val="lt1"/>
+                      </a:fillRef>
+                      <a:effectRef idx="0">
+                        <a:schemeClr val="accent6"/>
+                      </a:effectRef>
+                      <a:fontRef idx="minor">
+                        <a:schemeClr val="dk1"/>
+                      </a:fontRef>
+                    </a:style>
+                  </a:sp>
+                </lc:lockedCanvas>
+              </a:graphicData>
+            </a:graphic>
+          </wp:inline>
+        </w:drawing>
+      </w:r>
     </w:p>
     <w:p>
       <w:pPr>
@@ -4132,6 +6446,79 @@
         </w:rPr>
         <w:t>.</w:t>
       </w:r>
+      <w:r>
+        <w:rPr>
+          <w:rFonts w:ascii="Times New Roman" w:hAnsi="Times New Roman" w:cs="Times New Roman"/>
+          <w:sz w:val="28"/>
+          <w:szCs w:val="28"/>
+        </w:rPr>
+        <w:t xml:space="preserve"> Must be greater than 0.</w:t>
+      </w:r>
+    </w:p>
+    <w:p>
+      <w:pPr>
+        <w:ind w:left="0" w:firstLine="0"/>
+        <w:contextualSpacing/>
+        <w:jc w:val="center"/>
+        <w:rPr>
+          <w:rFonts w:ascii="Times New Roman" w:hAnsi="Times New Roman" w:cs="Times New Roman"/>
+          <w:sz w:val="28"/>
+          <w:szCs w:val="28"/>
+        </w:rPr>
+      </w:pPr>
+      <w:r>
+        <w:rPr>
+          <w:rFonts w:ascii="Times New Roman" w:hAnsi="Times New Roman" w:cs="Times New Roman"/>
+          <w:noProof/>
+          <w:sz w:val="28"/>
+          <w:szCs w:val="28"/>
+        </w:rPr>
+        <w:drawing>
+          <wp:inline distT="0" distB="0" distL="0" distR="0">
+            <wp:extent cx="1235075" cy="617220"/>
+            <wp:effectExtent l="19050" t="0" r="3175" b="0"/>
+            <wp:docPr id="45" name="Picture 20"/>
+            <wp:cNvGraphicFramePr>
+              <a:graphicFrameLocks xmlns:a="http://schemas.openxmlformats.org/drawingml/2006/main" noChangeAspect="1"/>
+            </wp:cNvGraphicFramePr>
+            <a:graphic xmlns:a="http://schemas.openxmlformats.org/drawingml/2006/main">
+              <a:graphicData uri="http://schemas.openxmlformats.org/drawingml/2006/picture">
+                <pic:pic xmlns:pic="http://schemas.openxmlformats.org/drawingml/2006/picture">
+                  <pic:nvPicPr>
+                    <pic:cNvPr id="0" name="Picture 20"/>
+                    <pic:cNvPicPr>
+                      <a:picLocks noChangeAspect="1" noChangeArrowheads="1"/>
+                    </pic:cNvPicPr>
+                  </pic:nvPicPr>
+                  <pic:blipFill>
+                    <a:blip r:embed="rId21"/>
+                    <a:srcRect/>
+                    <a:stretch>
+                      <a:fillRect/>
+                    </a:stretch>
+                  </pic:blipFill>
+                  <pic:spPr bwMode="auto">
+                    <a:xfrm>
+                      <a:off x="0" y="0"/>
+                      <a:ext cx="1235075" cy="617220"/>
+                    </a:xfrm>
+                    <a:prstGeom prst="rect">
+                      <a:avLst/>
+                    </a:prstGeom>
+                    <a:noFill/>
+                    <a:ln w="9525">
+                      <a:noFill/>
+                      <a:miter lim="800000"/>
+                      <a:headEnd/>
+                      <a:tailEnd/>
+                    </a:ln>
+                  </pic:spPr>
+                </pic:pic>
+              </a:graphicData>
+            </a:graphic>
+          </wp:inline>
+        </w:drawing>
+      </w:r>
     </w:p>
     <w:p>
       <w:pPr>
@@ -4162,6 +6549,14 @@
         </w:rPr>
         <w:t>5. Enter the Base/Needle Height</w:t>
       </w:r>
+      <w:r>
+        <w:rPr>
+          <w:rFonts w:ascii="Times New Roman" w:hAnsi="Times New Roman" w:cs="Times New Roman"/>
+          <w:sz w:val="28"/>
+          <w:szCs w:val="28"/>
+        </w:rPr>
+        <w:t xml:space="preserve"> (Optional)</w:t>
+      </w:r>
     </w:p>
     <w:p>
       <w:pPr>
@@ -4230,15 +6625,96 @@
           <w:sz w:val="28"/>
           <w:szCs w:val="28"/>
         </w:rPr>
-        <w:t xml:space="preserve"> base directly below in centimeters.</w:t>
-      </w:r>
-      <w:r>
-        <w:rPr>
-          <w:rFonts w:ascii="Times New Roman" w:hAnsi="Times New Roman" w:cs="Times New Roman"/>
-          <w:sz w:val="28"/>
-          <w:szCs w:val="28"/>
-        </w:rPr>
-        <w:t xml:space="preserve">. </w:t>
+        <w:t xml:space="preserve"> bas</w:t>
+      </w:r>
+      <w:r>
+        <w:rPr>
+          <w:rFonts w:ascii="Times New Roman" w:hAnsi="Times New Roman" w:cs="Times New Roman"/>
+          <w:sz w:val="28"/>
+          <w:szCs w:val="28"/>
+        </w:rPr>
+        <w:t>e directly below in centimeters</w:t>
+      </w:r>
+      <w:r>
+        <w:rPr>
+          <w:rFonts w:ascii="Times New Roman" w:hAnsi="Times New Roman" w:cs="Times New Roman"/>
+          <w:sz w:val="28"/>
+          <w:szCs w:val="28"/>
+        </w:rPr>
+        <w:t>, if known</w:t>
+      </w:r>
+      <w:r>
+        <w:rPr>
+          <w:rFonts w:ascii="Times New Roman" w:hAnsi="Times New Roman" w:cs="Times New Roman"/>
+          <w:sz w:val="28"/>
+          <w:szCs w:val="28"/>
+        </w:rPr>
+        <w:t>.</w:t>
+      </w:r>
+    </w:p>
+    <w:p>
+      <w:pPr>
+        <w:ind w:left="0" w:firstLine="0"/>
+        <w:contextualSpacing/>
+        <w:jc w:val="center"/>
+        <w:rPr>
+          <w:rFonts w:ascii="Times New Roman" w:hAnsi="Times New Roman" w:cs="Times New Roman"/>
+          <w:sz w:val="28"/>
+          <w:szCs w:val="28"/>
+        </w:rPr>
+      </w:pPr>
+      <w:r>
+        <w:rPr>
+          <w:rFonts w:ascii="Times New Roman" w:hAnsi="Times New Roman" w:cs="Times New Roman"/>
+          <w:noProof/>
+          <w:sz w:val="28"/>
+          <w:szCs w:val="28"/>
+        </w:rPr>
+        <w:drawing>
+          <wp:inline distT="0" distB="0" distL="0" distR="0">
+            <wp:extent cx="1235075" cy="593725"/>
+            <wp:effectExtent l="19050" t="0" r="3175" b="0"/>
+            <wp:docPr id="46" name="Picture 23"/>
+            <wp:cNvGraphicFramePr>
+              <a:graphicFrameLocks xmlns:a="http://schemas.openxmlformats.org/drawingml/2006/main" noChangeAspect="1"/>
+            </wp:cNvGraphicFramePr>
+            <a:graphic xmlns:a="http://schemas.openxmlformats.org/drawingml/2006/main">
+              <a:graphicData uri="http://schemas.openxmlformats.org/drawingml/2006/picture">
+                <pic:pic xmlns:pic="http://schemas.openxmlformats.org/drawingml/2006/picture">
+                  <pic:nvPicPr>
+                    <pic:cNvPr id="0" name="Picture 23"/>
+                    <pic:cNvPicPr>
+                      <a:picLocks noChangeAspect="1" noChangeArrowheads="1"/>
+                    </pic:cNvPicPr>
+                  </pic:nvPicPr>
+                  <pic:blipFill>
+                    <a:blip r:embed="rId22"/>
+                    <a:srcRect/>
+                    <a:stretch>
+                      <a:fillRect/>
+                    </a:stretch>
+                  </pic:blipFill>
+                  <pic:spPr bwMode="auto">
+                    <a:xfrm>
+                      <a:off x="0" y="0"/>
+                      <a:ext cx="1235075" cy="593725"/>
+                    </a:xfrm>
+                    <a:prstGeom prst="rect">
+                      <a:avLst/>
+                    </a:prstGeom>
+                    <a:noFill/>
+                    <a:ln w="9525">
+                      <a:noFill/>
+                      <a:miter lim="800000"/>
+                      <a:headEnd/>
+                      <a:tailEnd/>
+                    </a:ln>
+                  </pic:spPr>
+                </pic:pic>
+              </a:graphicData>
+            </a:graphic>
+          </wp:inline>
+        </w:drawing>
       </w:r>
     </w:p>
     <w:p>
@@ -4316,19 +6792,150 @@
           <w:sz w:val="28"/>
           <w:szCs w:val="28"/>
         </w:rPr>
-        <w:t>lick the run button.</w:t>
-      </w:r>
-    </w:p>
-    <w:p>
-      <w:pPr>
-        <w:ind w:left="0" w:firstLine="0"/>
-        <w:contextualSpacing/>
-        <w:rPr>
-          <w:rFonts w:ascii="Times New Roman" w:hAnsi="Times New Roman" w:cs="Times New Roman"/>
-          <w:sz w:val="28"/>
-          <w:szCs w:val="28"/>
-        </w:rPr>
-      </w:pPr>
+        <w:t>lick the R</w:t>
+      </w:r>
+      <w:r>
+        <w:rPr>
+          <w:rFonts w:ascii="Times New Roman" w:hAnsi="Times New Roman" w:cs="Times New Roman"/>
+          <w:sz w:val="28"/>
+          <w:szCs w:val="28"/>
+        </w:rPr>
+        <w:t>un button.</w:t>
+      </w:r>
+      <w:r>
+        <w:rPr>
+          <w:rFonts w:ascii="Times New Roman" w:hAnsi="Times New Roman" w:cs="Times New Roman"/>
+          <w:sz w:val="28"/>
+          <w:szCs w:val="28"/>
+        </w:rPr>
+        <w:t xml:space="preserve"> It will then turn into a Stop button.</w:t>
+      </w:r>
+    </w:p>
+    <w:p>
+      <w:pPr>
+        <w:ind w:left="0" w:firstLine="0"/>
+        <w:contextualSpacing/>
+        <w:jc w:val="center"/>
+        <w:rPr>
+          <w:rFonts w:ascii="Times New Roman" w:hAnsi="Times New Roman" w:cs="Times New Roman"/>
+          <w:sz w:val="28"/>
+          <w:szCs w:val="28"/>
+        </w:rPr>
+      </w:pPr>
+      <w:r>
+        <w:rPr>
+          <w:rFonts w:ascii="Times New Roman" w:hAnsi="Times New Roman" w:cs="Times New Roman"/>
+          <w:noProof/>
+          <w:sz w:val="28"/>
+          <w:szCs w:val="28"/>
+        </w:rPr>
+        <w:drawing>
+          <wp:inline distT="0" distB="0" distL="0" distR="0">
+            <wp:extent cx="914400" cy="593725"/>
+            <wp:effectExtent l="19050" t="0" r="0" b="0"/>
+            <wp:docPr id="47" name="Picture 26"/>
+            <wp:cNvGraphicFramePr>
+              <a:graphicFrameLocks xmlns:a="http://schemas.openxmlformats.org/drawingml/2006/main" noChangeAspect="1"/>
+            </wp:cNvGraphicFramePr>
+            <a:graphic xmlns:a="http://schemas.openxmlformats.org/drawingml/2006/main">
+              <a:graphicData uri="http://schemas.openxmlformats.org/drawingml/2006/picture">
+                <pic:pic xmlns:pic="http://schemas.openxmlformats.org/drawingml/2006/picture">
+                  <pic:nvPicPr>
+                    <pic:cNvPr id="0" name="Picture 26"/>
+                    <pic:cNvPicPr>
+                      <a:picLocks noChangeAspect="1" noChangeArrowheads="1"/>
+                    </pic:cNvPicPr>
+                  </pic:nvPicPr>
+                  <pic:blipFill>
+                    <a:blip r:embed="rId23"/>
+                    <a:srcRect/>
+                    <a:stretch>
+                      <a:fillRect/>
+                    </a:stretch>
+                  </pic:blipFill>
+                  <pic:spPr bwMode="auto">
+                    <a:xfrm>
+                      <a:off x="0" y="0"/>
+                      <a:ext cx="914400" cy="593725"/>
+                    </a:xfrm>
+                    <a:prstGeom prst="rect">
+                      <a:avLst/>
+                    </a:prstGeom>
+                    <a:noFill/>
+                    <a:ln w="9525">
+                      <a:noFill/>
+                      <a:miter lim="800000"/>
+                      <a:headEnd/>
+                      <a:tailEnd/>
+                    </a:ln>
+                  </pic:spPr>
+                </pic:pic>
+              </a:graphicData>
+            </a:graphic>
+          </wp:inline>
+        </w:drawing>
+      </w:r>
+      <w:r>
+        <w:rPr>
+          <w:rFonts w:ascii="Times New Roman" w:hAnsi="Times New Roman" w:cs="Times New Roman"/>
+          <w:sz w:val="28"/>
+          <w:szCs w:val="28"/>
+        </w:rPr>
+        <w:t xml:space="preserve"> </w:t>
+      </w:r>
+      <w:r>
+        <w:rPr>
+          <w:rFonts w:ascii="Times New Roman" w:hAnsi="Times New Roman" w:cs="Times New Roman"/>
+          <w:noProof/>
+          <w:sz w:val="28"/>
+          <w:szCs w:val="28"/>
+        </w:rPr>
+        <w:drawing>
+          <wp:inline distT="0" distB="0" distL="0" distR="0">
+            <wp:extent cx="937895" cy="570230"/>
+            <wp:effectExtent l="19050" t="0" r="0" b="0"/>
+            <wp:docPr id="48" name="Picture 29"/>
+            <wp:cNvGraphicFramePr>
+              <a:graphicFrameLocks xmlns:a="http://schemas.openxmlformats.org/drawingml/2006/main" noChangeAspect="1"/>
+            </wp:cNvGraphicFramePr>
+            <a:graphic xmlns:a="http://schemas.openxmlformats.org/drawingml/2006/main">
+              <a:graphicData uri="http://schemas.openxmlformats.org/drawingml/2006/picture">
+                <pic:pic xmlns:pic="http://schemas.openxmlformats.org/drawingml/2006/picture">
+                  <pic:nvPicPr>
+                    <pic:cNvPr id="0" name="Picture 29"/>
+                    <pic:cNvPicPr>
+                      <a:picLocks noChangeAspect="1" noChangeArrowheads="1"/>
+                    </pic:cNvPicPr>
+                  </pic:nvPicPr>
+                  <pic:blipFill>
+                    <a:blip r:embed="rId24"/>
+                    <a:srcRect/>
+                    <a:stretch>
+                      <a:fillRect/>
+                    </a:stretch>
+                  </pic:blipFill>
+                  <pic:spPr bwMode="auto">
+                    <a:xfrm>
+                      <a:off x="0" y="0"/>
+                      <a:ext cx="937895" cy="570230"/>
+                    </a:xfrm>
+                    <a:prstGeom prst="rect">
+                      <a:avLst/>
+                    </a:prstGeom>
+                    <a:noFill/>
+                    <a:ln w="9525">
+                      <a:noFill/>
+                      <a:miter lim="800000"/>
+                      <a:headEnd/>
+                      <a:tailEnd/>
+                    </a:ln>
+                  </pic:spPr>
+                </pic:pic>
+              </a:graphicData>
+            </a:graphic>
+          </wp:inline>
+        </w:drawing>
+      </w:r>
     </w:p>
     <w:p>
       <w:pPr>
@@ -4417,38 +7024,533 @@
     <w:p>
       <w:pPr>
         <w:ind w:left="0" w:firstLine="0"/>
-        <w:rPr>
-          <w:rFonts w:ascii="Times New Roman" w:hAnsi="Times New Roman" w:cs="Times New Roman"/>
-          <w:sz w:val="28"/>
-          <w:szCs w:val="28"/>
-        </w:rPr>
-      </w:pPr>
-      <w:r>
-        <w:rPr>
-          <w:rFonts w:ascii="Times New Roman" w:hAnsi="Times New Roman" w:cs="Times New Roman"/>
-          <w:sz w:val="28"/>
-          <w:szCs w:val="28"/>
-        </w:rPr>
-        <w:t>If the data seems unreasonable, you may choose to go back to the Image Processing Tool</w:t>
-      </w:r>
-      <w:r>
-        <w:rPr>
-          <w:rFonts w:ascii="Times New Roman" w:hAnsi="Times New Roman" w:cs="Times New Roman"/>
-          <w:sz w:val="28"/>
-          <w:szCs w:val="28"/>
-        </w:rPr>
-        <w:t xml:space="preserve"> and recalibrate before re-running, or you may wish to neglect that data set and upload another folder of images to run.</w:t>
-      </w:r>
-    </w:p>
-    <w:p>
-      <w:pPr>
-        <w:ind w:left="0" w:firstLine="0"/>
-        <w:rPr>
-          <w:rFonts w:ascii="Times New Roman" w:hAnsi="Times New Roman" w:cs="Times New Roman"/>
-          <w:sz w:val="28"/>
-          <w:szCs w:val="28"/>
-        </w:rPr>
-      </w:pPr>
+        <w:contextualSpacing/>
+        <w:jc w:val="center"/>
+        <w:rPr>
+          <w:rFonts w:ascii="Times New Roman" w:hAnsi="Times New Roman" w:cs="Times New Roman"/>
+          <w:sz w:val="28"/>
+          <w:szCs w:val="28"/>
+        </w:rPr>
+      </w:pPr>
+      <w:r>
+        <w:rPr>
+          <w:rFonts w:ascii="Times New Roman" w:hAnsi="Times New Roman" w:cs="Times New Roman"/>
+          <w:noProof/>
+          <w:sz w:val="28"/>
+          <w:szCs w:val="28"/>
+        </w:rPr>
+        <w:drawing>
+          <wp:inline distT="0" distB="0" distL="0" distR="0">
+            <wp:extent cx="5467350" cy="3669475"/>
+            <wp:effectExtent l="19050" t="0" r="0" b="0"/>
+            <wp:docPr id="51" name="Object 37"/>
+            <wp:cNvGraphicFramePr/>
+            <a:graphic xmlns:a="http://schemas.openxmlformats.org/drawingml/2006/main">
+              <a:graphicData uri="http://schemas.openxmlformats.org/drawingml/2006/lockedCanvas">
+                <lc:lockedCanvas xmlns:lc="http://schemas.openxmlformats.org/drawingml/2006/lockedCanvas">
+                  <a:nvGrpSpPr>
+                    <a:cNvPr id="0" name=""/>
+                    <a:cNvGrpSpPr/>
+                  </a:nvGrpSpPr>
+                  <a:grpSpPr>
+                    <a:xfrm>
+                      <a:off x="0" y="0"/>
+                      <a:ext cx="9315450" cy="6730663"/>
+                      <a:chOff x="0" y="0"/>
+                      <a:chExt cx="9315450" cy="6730663"/>
+                    </a:xfrm>
+                  </a:grpSpPr>
+                  <a:pic>
+                    <a:nvPicPr>
+                      <a:cNvPr id="4098" name="Picture 2"/>
+                      <a:cNvPicPr>
+                        <a:picLocks noChangeAspect="1" noChangeArrowheads="1"/>
+                      </a:cNvPicPr>
+                    </a:nvPicPr>
+                    <a:blipFill>
+                      <a:blip r:embed="rId25"/>
+                      <a:srcRect/>
+                      <a:stretch>
+                        <a:fillRect/>
+                      </a:stretch>
+                    </a:blipFill>
+                    <a:spPr bwMode="auto">
+                      <a:xfrm>
+                        <a:off x="0" y="0"/>
+                        <a:ext cx="9315450" cy="5506670"/>
+                      </a:xfrm>
+                      <a:prstGeom prst="rect">
+                        <a:avLst/>
+                      </a:prstGeom>
+                      <a:noFill/>
+                      <a:ln w="9525">
+                        <a:noFill/>
+                        <a:miter lim="800000"/>
+                        <a:headEnd/>
+                        <a:tailEnd/>
+                      </a:ln>
+                    </a:spPr>
+                  </a:pic>
+                  <a:sp>
+                    <a:nvSpPr>
+                      <a:cNvPr id="3" name="Oval 2"/>
+                      <a:cNvSpPr/>
+                    </a:nvSpPr>
+                    <a:spPr>
+                      <a:xfrm>
+                        <a:off x="304800" y="4876800"/>
+                        <a:ext cx="5791200" cy="762000"/>
+                      </a:xfrm>
+                      <a:prstGeom prst="ellipse">
+                        <a:avLst/>
+                      </a:prstGeom>
+                      <a:solidFill>
+                        <a:schemeClr val="lt1">
+                          <a:alpha val="0"/>
+                        </a:schemeClr>
+                      </a:solidFill>
+                      <a:ln>
+                        <a:solidFill>
+                          <a:srgbClr val="FF0000"/>
+                        </a:solidFill>
+                      </a:ln>
+                    </a:spPr>
+                    <a:txSp>
+                      <a:txBody>
+                        <a:bodyPr rtlCol="0" anchor="ctr"/>
+                        <a:lstStyle>
+                          <a:defPPr>
+                            <a:defRPr lang="en-US"/>
+                          </a:defPPr>
+                          <a:lvl1pPr marL="0" algn="l" defTabSz="914400" rtl="0" eaLnBrk="1" latinLnBrk="0" hangingPunct="1">
+                            <a:defRPr sz="1800" kern="1200">
+                              <a:solidFill>
+                                <a:schemeClr val="dk1"/>
+                              </a:solidFill>
+                              <a:latin typeface="+mn-lt"/>
+                              <a:ea typeface="+mn-ea"/>
+                              <a:cs typeface="+mn-cs"/>
+                            </a:defRPr>
+                          </a:lvl1pPr>
+                          <a:lvl2pPr marL="457200" algn="l" defTabSz="914400" rtl="0" eaLnBrk="1" latinLnBrk="0" hangingPunct="1">
+                            <a:defRPr sz="1800" kern="1200">
+                              <a:solidFill>
+                                <a:schemeClr val="dk1"/>
+                              </a:solidFill>
+                              <a:latin typeface="+mn-lt"/>
+                              <a:ea typeface="+mn-ea"/>
+                              <a:cs typeface="+mn-cs"/>
+                            </a:defRPr>
+                          </a:lvl2pPr>
+                          <a:lvl3pPr marL="914400" algn="l" defTabSz="914400" rtl="0" eaLnBrk="1" latinLnBrk="0" hangingPunct="1">
+                            <a:defRPr sz="1800" kern="1200">
+                              <a:solidFill>
+                                <a:schemeClr val="dk1"/>
+                              </a:solidFill>
+                              <a:latin typeface="+mn-lt"/>
+                              <a:ea typeface="+mn-ea"/>
+                              <a:cs typeface="+mn-cs"/>
+                            </a:defRPr>
+                          </a:lvl3pPr>
+                          <a:lvl4pPr marL="1371600" algn="l" defTabSz="914400" rtl="0" eaLnBrk="1" latinLnBrk="0" hangingPunct="1">
+                            <a:defRPr sz="1800" kern="1200">
+                              <a:solidFill>
+                                <a:schemeClr val="dk1"/>
+                              </a:solidFill>
+                              <a:latin typeface="+mn-lt"/>
+                              <a:ea typeface="+mn-ea"/>
+                              <a:cs typeface="+mn-cs"/>
+                            </a:defRPr>
+                          </a:lvl4pPr>
+                          <a:lvl5pPr marL="1828800" algn="l" defTabSz="914400" rtl="0" eaLnBrk="1" latinLnBrk="0" hangingPunct="1">
+                            <a:defRPr sz="1800" kern="1200">
+                              <a:solidFill>
+                                <a:schemeClr val="dk1"/>
+                              </a:solidFill>
+                              <a:latin typeface="+mn-lt"/>
+                              <a:ea typeface="+mn-ea"/>
+                              <a:cs typeface="+mn-cs"/>
+                            </a:defRPr>
+                          </a:lvl5pPr>
+                          <a:lvl6pPr marL="2286000" algn="l" defTabSz="914400" rtl="0" eaLnBrk="1" latinLnBrk="0" hangingPunct="1">
+                            <a:defRPr sz="1800" kern="1200">
+                              <a:solidFill>
+                                <a:schemeClr val="dk1"/>
+                              </a:solidFill>
+                              <a:latin typeface="+mn-lt"/>
+                              <a:ea typeface="+mn-ea"/>
+                              <a:cs typeface="+mn-cs"/>
+                            </a:defRPr>
+                          </a:lvl6pPr>
+                          <a:lvl7pPr marL="2743200" algn="l" defTabSz="914400" rtl="0" eaLnBrk="1" latinLnBrk="0" hangingPunct="1">
+                            <a:defRPr sz="1800" kern="1200">
+                              <a:solidFill>
+                                <a:schemeClr val="dk1"/>
+                              </a:solidFill>
+                              <a:latin typeface="+mn-lt"/>
+                              <a:ea typeface="+mn-ea"/>
+                              <a:cs typeface="+mn-cs"/>
+                            </a:defRPr>
+                          </a:lvl7pPr>
+                          <a:lvl8pPr marL="3200400" algn="l" defTabSz="914400" rtl="0" eaLnBrk="1" latinLnBrk="0" hangingPunct="1">
+                            <a:defRPr sz="1800" kern="1200">
+                              <a:solidFill>
+                                <a:schemeClr val="dk1"/>
+                              </a:solidFill>
+                              <a:latin typeface="+mn-lt"/>
+                              <a:ea typeface="+mn-ea"/>
+                              <a:cs typeface="+mn-cs"/>
+                            </a:defRPr>
+                          </a:lvl8pPr>
+                          <a:lvl9pPr marL="3657600" algn="l" defTabSz="914400" rtl="0" eaLnBrk="1" latinLnBrk="0" hangingPunct="1">
+                            <a:defRPr sz="1800" kern="1200">
+                              <a:solidFill>
+                                <a:schemeClr val="dk1"/>
+                              </a:solidFill>
+                              <a:latin typeface="+mn-lt"/>
+                              <a:ea typeface="+mn-ea"/>
+                              <a:cs typeface="+mn-cs"/>
+                            </a:defRPr>
+                          </a:lvl9pPr>
+                        </a:lstStyle>
+                        <a:p>
+                          <a:pPr algn="ctr"/>
+                          <a:endParaRPr lang="en-US"/>
+                        </a:p>
+                      </a:txBody>
+                      <a:useSpRect/>
+                    </a:txSp>
+                    <a:style>
+                      <a:lnRef idx="2">
+                        <a:schemeClr val="accent6"/>
+                      </a:lnRef>
+                      <a:fillRef idx="1">
+                        <a:schemeClr val="lt1"/>
+                      </a:fillRef>
+                      <a:effectRef idx="0">
+                        <a:schemeClr val="accent6"/>
+                      </a:effectRef>
+                      <a:fontRef idx="minor">
+                        <a:schemeClr val="dk1"/>
+                      </a:fontRef>
+                    </a:style>
+                  </a:sp>
+                  <a:sp>
+                    <a:nvSpPr>
+                      <a:cNvPr id="4" name="TextBox 3"/>
+                      <a:cNvSpPr txBox="1"/>
+                    </a:nvSpPr>
+                    <a:spPr>
+                      <a:xfrm>
+                        <a:off x="1219200" y="5715000"/>
+                        <a:ext cx="1371600" cy="1015663"/>
+                      </a:xfrm>
+                      <a:prstGeom prst="rect">
+                        <a:avLst/>
+                      </a:prstGeom>
+                      <a:effectLst>
+                        <a:outerShdw blurRad="50800" dist="38100" dir="8100000" algn="tr" rotWithShape="0">
+                          <a:prstClr val="black">
+                            <a:alpha val="40000"/>
+                          </a:prstClr>
+                        </a:outerShdw>
+                      </a:effectLst>
+                    </a:spPr>
+                    <a:txSp>
+                      <a:txBody>
+                        <a:bodyPr wrap="square" rtlCol="0">
+                          <a:spAutoFit/>
+                        </a:bodyPr>
+                        <a:lstStyle>
+                          <a:defPPr>
+                            <a:defRPr lang="en-US"/>
+                          </a:defPPr>
+                          <a:lvl1pPr marL="0" algn="l" defTabSz="914400" rtl="0" eaLnBrk="1" latinLnBrk="0" hangingPunct="1">
+                            <a:defRPr sz="1800" kern="1200">
+                              <a:solidFill>
+                                <a:schemeClr val="dk1"/>
+                              </a:solidFill>
+                              <a:latin typeface="+mn-lt"/>
+                              <a:ea typeface="+mn-ea"/>
+                              <a:cs typeface="+mn-cs"/>
+                            </a:defRPr>
+                          </a:lvl1pPr>
+                          <a:lvl2pPr marL="457200" algn="l" defTabSz="914400" rtl="0" eaLnBrk="1" latinLnBrk="0" hangingPunct="1">
+                            <a:defRPr sz="1800" kern="1200">
+                              <a:solidFill>
+                                <a:schemeClr val="dk1"/>
+                              </a:solidFill>
+                              <a:latin typeface="+mn-lt"/>
+                              <a:ea typeface="+mn-ea"/>
+                              <a:cs typeface="+mn-cs"/>
+                            </a:defRPr>
+                          </a:lvl2pPr>
+                          <a:lvl3pPr marL="914400" algn="l" defTabSz="914400" rtl="0" eaLnBrk="1" latinLnBrk="0" hangingPunct="1">
+                            <a:defRPr sz="1800" kern="1200">
+                              <a:solidFill>
+                                <a:schemeClr val="dk1"/>
+                              </a:solidFill>
+                              <a:latin typeface="+mn-lt"/>
+                              <a:ea typeface="+mn-ea"/>
+                              <a:cs typeface="+mn-cs"/>
+                            </a:defRPr>
+                          </a:lvl3pPr>
+                          <a:lvl4pPr marL="1371600" algn="l" defTabSz="914400" rtl="0" eaLnBrk="1" latinLnBrk="0" hangingPunct="1">
+                            <a:defRPr sz="1800" kern="1200">
+                              <a:solidFill>
+                                <a:schemeClr val="dk1"/>
+                              </a:solidFill>
+                              <a:latin typeface="+mn-lt"/>
+                              <a:ea typeface="+mn-ea"/>
+                              <a:cs typeface="+mn-cs"/>
+                            </a:defRPr>
+                          </a:lvl4pPr>
+                          <a:lvl5pPr marL="1828800" algn="l" defTabSz="914400" rtl="0" eaLnBrk="1" latinLnBrk="0" hangingPunct="1">
+                            <a:defRPr sz="1800" kern="1200">
+                              <a:solidFill>
+                                <a:schemeClr val="dk1"/>
+                              </a:solidFill>
+                              <a:latin typeface="+mn-lt"/>
+                              <a:ea typeface="+mn-ea"/>
+                              <a:cs typeface="+mn-cs"/>
+                            </a:defRPr>
+                          </a:lvl5pPr>
+                          <a:lvl6pPr marL="2286000" algn="l" defTabSz="914400" rtl="0" eaLnBrk="1" latinLnBrk="0" hangingPunct="1">
+                            <a:defRPr sz="1800" kern="1200">
+                              <a:solidFill>
+                                <a:schemeClr val="dk1"/>
+                              </a:solidFill>
+                              <a:latin typeface="+mn-lt"/>
+                              <a:ea typeface="+mn-ea"/>
+                              <a:cs typeface="+mn-cs"/>
+                            </a:defRPr>
+                          </a:lvl6pPr>
+                          <a:lvl7pPr marL="2743200" algn="l" defTabSz="914400" rtl="0" eaLnBrk="1" latinLnBrk="0" hangingPunct="1">
+                            <a:defRPr sz="1800" kern="1200">
+                              <a:solidFill>
+                                <a:schemeClr val="dk1"/>
+                              </a:solidFill>
+                              <a:latin typeface="+mn-lt"/>
+                              <a:ea typeface="+mn-ea"/>
+                              <a:cs typeface="+mn-cs"/>
+                            </a:defRPr>
+                          </a:lvl7pPr>
+                          <a:lvl8pPr marL="3200400" algn="l" defTabSz="914400" rtl="0" eaLnBrk="1" latinLnBrk="0" hangingPunct="1">
+                            <a:defRPr sz="1800" kern="1200">
+                              <a:solidFill>
+                                <a:schemeClr val="dk1"/>
+                              </a:solidFill>
+                              <a:latin typeface="+mn-lt"/>
+                              <a:ea typeface="+mn-ea"/>
+                              <a:cs typeface="+mn-cs"/>
+                            </a:defRPr>
+                          </a:lvl8pPr>
+                          <a:lvl9pPr marL="3657600" algn="l" defTabSz="914400" rtl="0" eaLnBrk="1" latinLnBrk="0" hangingPunct="1">
+                            <a:defRPr sz="1800" kern="1200">
+                              <a:solidFill>
+                                <a:schemeClr val="dk1"/>
+                              </a:solidFill>
+                              <a:latin typeface="+mn-lt"/>
+                              <a:ea typeface="+mn-ea"/>
+                              <a:cs typeface="+mn-cs"/>
+                            </a:defRPr>
+                          </a:lvl9pPr>
+                        </a:lstStyle>
+                        <a:p>
+                          <a:r>
+                            <a:rPr lang="en-US" sz="1200" dirty="0" smtClean="0"/>
+                            <a:t>Notice the different sheets. The different graphs are found here.</a:t>
+                          </a:r>
+                          <a:endParaRPr lang="en-US" sz="1200" dirty="0"/>
+                        </a:p>
+                      </a:txBody>
+                      <a:useSpRect/>
+                    </a:txSp>
+                    <a:style>
+                      <a:lnRef idx="2">
+                        <a:schemeClr val="dk1"/>
+                      </a:lnRef>
+                      <a:fillRef idx="1">
+                        <a:schemeClr val="lt1"/>
+                      </a:fillRef>
+                      <a:effectRef idx="0">
+                        <a:schemeClr val="dk1"/>
+                      </a:effectRef>
+                      <a:fontRef idx="minor">
+                        <a:schemeClr val="dk1"/>
+                      </a:fontRef>
+                    </a:style>
+                  </a:sp>
+                </lc:lockedCanvas>
+              </a:graphicData>
+            </a:graphic>
+          </wp:inline>
+        </w:drawing>
+      </w:r>
+    </w:p>
+    <w:p>
+      <w:pPr>
+        <w:ind w:left="0" w:firstLine="0"/>
+        <w:rPr>
+          <w:rFonts w:ascii="Times New Roman" w:hAnsi="Times New Roman" w:cs="Times New Roman"/>
+          <w:sz w:val="28"/>
+          <w:szCs w:val="28"/>
+        </w:rPr>
+      </w:pPr>
+      <w:r>
+        <w:rPr>
+          <w:rFonts w:ascii="Times New Roman" w:hAnsi="Times New Roman" w:cs="Times New Roman"/>
+          <w:noProof/>
+          <w:sz w:val="28"/>
+          <w:szCs w:val="28"/>
+        </w:rPr>
+        <w:lastRenderedPageBreak/>
+        <w:drawing>
+          <wp:inline distT="0" distB="0" distL="0" distR="0">
+            <wp:extent cx="1977834" cy="1563458"/>
+            <wp:effectExtent l="19050" t="0" r="3366" b="0"/>
+            <wp:docPr id="55" name="Picture 43"/>
+            <wp:cNvGraphicFramePr/>
+            <a:graphic xmlns:a="http://schemas.openxmlformats.org/drawingml/2006/main">
+              <a:graphicData uri="http://schemas.openxmlformats.org/drawingml/2006/picture">
+                <pic:pic xmlns:pic="http://schemas.openxmlformats.org/drawingml/2006/picture">
+                  <pic:nvPicPr>
+                    <pic:cNvPr id="5122" name="Picture 2"/>
+                    <pic:cNvPicPr>
+                      <a:picLocks noChangeAspect="1" noChangeArrowheads="1"/>
+                    </pic:cNvPicPr>
+                  </pic:nvPicPr>
+                  <pic:blipFill>
+                    <a:blip r:embed="rId26"/>
+                    <a:srcRect/>
+                    <a:stretch>
+                      <a:fillRect/>
+                    </a:stretch>
+                  </pic:blipFill>
+                  <pic:spPr bwMode="auto">
+                    <a:xfrm>
+                      <a:off x="0" y="0"/>
+                      <a:ext cx="1977834" cy="1563458"/>
+                    </a:xfrm>
+                    <a:prstGeom prst="rect">
+                      <a:avLst/>
+                    </a:prstGeom>
+                    <a:noFill/>
+                    <a:ln w="9525">
+                      <a:noFill/>
+                      <a:miter lim="800000"/>
+                      <a:headEnd/>
+                      <a:tailEnd/>
+                    </a:ln>
+                  </pic:spPr>
+                </pic:pic>
+              </a:graphicData>
+            </a:graphic>
+          </wp:inline>
+        </w:drawing>
+      </w:r>
+      <w:r>
+        <w:rPr>
+          <w:rFonts w:ascii="Times New Roman" w:hAnsi="Times New Roman" w:cs="Times New Roman"/>
+          <w:noProof/>
+          <w:sz w:val="28"/>
+          <w:szCs w:val="28"/>
+        </w:rPr>
+        <w:drawing>
+          <wp:inline distT="0" distB="0" distL="0" distR="0">
+            <wp:extent cx="1764621" cy="1783433"/>
+            <wp:effectExtent l="19050" t="0" r="7029" b="0"/>
+            <wp:docPr id="56" name="Picture 44"/>
+            <wp:cNvGraphicFramePr/>
+            <a:graphic xmlns:a="http://schemas.openxmlformats.org/drawingml/2006/main">
+              <a:graphicData uri="http://schemas.openxmlformats.org/drawingml/2006/picture">
+                <pic:pic xmlns:pic="http://schemas.openxmlformats.org/drawingml/2006/picture">
+                  <pic:nvPicPr>
+                    <pic:cNvPr id="5123" name="Picture 3"/>
+                    <pic:cNvPicPr>
+                      <a:picLocks noChangeAspect="1" noChangeArrowheads="1"/>
+                    </pic:cNvPicPr>
+                  </pic:nvPicPr>
+                  <pic:blipFill>
+                    <a:blip r:embed="rId27"/>
+                    <a:srcRect/>
+                    <a:stretch>
+                      <a:fillRect/>
+                    </a:stretch>
+                  </pic:blipFill>
+                  <pic:spPr bwMode="auto">
+                    <a:xfrm>
+                      <a:off x="0" y="0"/>
+                      <a:ext cx="1764621" cy="1783433"/>
+                    </a:xfrm>
+                    <a:prstGeom prst="rect">
+                      <a:avLst/>
+                    </a:prstGeom>
+                    <a:noFill/>
+                    <a:ln w="9525">
+                      <a:noFill/>
+                      <a:miter lim="800000"/>
+                      <a:headEnd/>
+                      <a:tailEnd/>
+                    </a:ln>
+                  </pic:spPr>
+                </pic:pic>
+              </a:graphicData>
+            </a:graphic>
+          </wp:inline>
+        </w:drawing>
+      </w:r>
+      <w:r>
+        <w:rPr>
+          <w:rFonts w:ascii="Times New Roman" w:hAnsi="Times New Roman" w:cs="Times New Roman"/>
+          <w:noProof/>
+          <w:sz w:val="28"/>
+          <w:szCs w:val="28"/>
+        </w:rPr>
+        <w:drawing>
+          <wp:inline distT="0" distB="0" distL="0" distR="0">
+            <wp:extent cx="1828800" cy="1809509"/>
+            <wp:effectExtent l="19050" t="0" r="0" b="0"/>
+            <wp:docPr id="57" name="Picture 45"/>
+            <wp:cNvGraphicFramePr/>
+            <a:graphic xmlns:a="http://schemas.openxmlformats.org/drawingml/2006/main">
+              <a:graphicData uri="http://schemas.openxmlformats.org/drawingml/2006/picture">
+                <pic:pic xmlns:pic="http://schemas.openxmlformats.org/drawingml/2006/picture">
+                  <pic:nvPicPr>
+                    <pic:cNvPr id="5124" name="Picture 4"/>
+                    <pic:cNvPicPr>
+                      <a:picLocks noChangeAspect="1" noChangeArrowheads="1"/>
+                    </pic:cNvPicPr>
+                  </pic:nvPicPr>
+                  <pic:blipFill>
+                    <a:blip r:embed="rId28"/>
+                    <a:srcRect/>
+                    <a:stretch>
+                      <a:fillRect/>
+                    </a:stretch>
+                  </pic:blipFill>
+                  <pic:spPr bwMode="auto">
+                    <a:xfrm>
+                      <a:off x="0" y="0"/>
+                      <a:ext cx="1828800" cy="1809509"/>
+                    </a:xfrm>
+                    <a:prstGeom prst="rect">
+                      <a:avLst/>
+                    </a:prstGeom>
+                    <a:noFill/>
+                    <a:ln w="9525">
+                      <a:noFill/>
+                      <a:miter lim="800000"/>
+                      <a:headEnd/>
+                      <a:tailEnd/>
+                    </a:ln>
+                  </pic:spPr>
+                </pic:pic>
+              </a:graphicData>
+            </a:graphic>
+          </wp:inline>
+        </w:drawing>
+      </w:r>
     </w:p>
     <w:p>
       <w:pPr>
@@ -4461,13 +7563,708 @@
           <w:szCs w:val="32"/>
         </w:rPr>
       </w:pPr>
-      <w:r>
+    </w:p>
+    <w:p>
+      <w:pPr>
+        <w:ind w:left="0" w:firstLine="0"/>
+        <w:contextualSpacing/>
         <w:rPr>
           <w:rFonts w:ascii="Times New Roman" w:hAnsi="Times New Roman" w:cs="Times New Roman"/>
           <w:b/>
           <w:sz w:val="32"/>
           <w:szCs w:val="32"/>
         </w:rPr>
+      </w:pPr>
+    </w:p>
+    <w:p>
+      <w:pPr>
+        <w:ind w:left="0" w:firstLine="0"/>
+        <w:rPr>
+          <w:rFonts w:ascii="Times New Roman" w:hAnsi="Times New Roman" w:cs="Times New Roman"/>
+          <w:sz w:val="28"/>
+          <w:szCs w:val="28"/>
+        </w:rPr>
+      </w:pPr>
+      <w:r>
+        <w:rPr>
+          <w:rFonts w:ascii="Times New Roman" w:hAnsi="Times New Roman" w:cs="Times New Roman"/>
+          <w:sz w:val="28"/>
+          <w:szCs w:val="28"/>
+        </w:rPr>
+        <w:t>If the data seems unreasonable, you may choose to go back to the Image Processing Tool and recalibrate before re-running, or you may wish to neglect that data set and upload another folder of images to run.</w:t>
+      </w:r>
+    </w:p>
+    <w:p>
+      <w:pPr>
+        <w:ind w:left="0" w:firstLine="0"/>
+        <w:contextualSpacing/>
+        <w:rPr>
+          <w:rFonts w:ascii="Times New Roman" w:hAnsi="Times New Roman" w:cs="Times New Roman"/>
+          <w:b/>
+          <w:sz w:val="32"/>
+          <w:szCs w:val="32"/>
+        </w:rPr>
+      </w:pPr>
+    </w:p>
+    <w:p>
+      <w:pPr>
+        <w:ind w:left="0" w:firstLine="0"/>
+        <w:contextualSpacing/>
+        <w:rPr>
+          <w:rFonts w:ascii="Times New Roman" w:hAnsi="Times New Roman" w:cs="Times New Roman"/>
+          <w:sz w:val="28"/>
+          <w:szCs w:val="28"/>
+        </w:rPr>
+      </w:pPr>
+      <w:r>
+        <w:rPr>
+          <w:rFonts w:ascii="Times New Roman" w:hAnsi="Times New Roman" w:cs="Times New Roman"/>
+          <w:sz w:val="28"/>
+          <w:szCs w:val="28"/>
+        </w:rPr>
+        <w:t>8. View the processed images that were saved in a folder of the same name as the image source folder, but with '_processed' appended to it.</w:t>
+      </w:r>
+    </w:p>
+    <w:p>
+      <w:pPr>
+        <w:ind w:left="0" w:firstLine="0"/>
+        <w:contextualSpacing/>
+        <w:rPr>
+          <w:rFonts w:ascii="Times New Roman" w:hAnsi="Times New Roman" w:cs="Times New Roman"/>
+          <w:sz w:val="28"/>
+          <w:szCs w:val="28"/>
+        </w:rPr>
+      </w:pPr>
+    </w:p>
+    <w:p>
+      <w:pPr>
+        <w:ind w:left="0" w:firstLine="0"/>
+        <w:contextualSpacing/>
+        <w:jc w:val="center"/>
+        <w:rPr>
+          <w:rFonts w:ascii="Times New Roman" w:hAnsi="Times New Roman" w:cs="Times New Roman"/>
+          <w:b/>
+          <w:sz w:val="32"/>
+          <w:szCs w:val="32"/>
+        </w:rPr>
+      </w:pPr>
+      <w:r>
+        <w:rPr>
+          <w:rFonts w:ascii="Times New Roman" w:hAnsi="Times New Roman" w:cs="Times New Roman"/>
+          <w:b/>
+          <w:noProof/>
+          <w:sz w:val="32"/>
+          <w:szCs w:val="32"/>
+        </w:rPr>
+        <w:drawing>
+          <wp:inline distT="0" distB="0" distL="0" distR="0">
+            <wp:extent cx="1543685" cy="854710"/>
+            <wp:effectExtent l="19050" t="0" r="0" b="0"/>
+            <wp:docPr id="64" name="Picture 51"/>
+            <wp:cNvGraphicFramePr>
+              <a:graphicFrameLocks xmlns:a="http://schemas.openxmlformats.org/drawingml/2006/main" noChangeAspect="1"/>
+            </wp:cNvGraphicFramePr>
+            <a:graphic xmlns:a="http://schemas.openxmlformats.org/drawingml/2006/main">
+              <a:graphicData uri="http://schemas.openxmlformats.org/drawingml/2006/picture">
+                <pic:pic xmlns:pic="http://schemas.openxmlformats.org/drawingml/2006/picture">
+                  <pic:nvPicPr>
+                    <pic:cNvPr id="0" name="Picture 51"/>
+                    <pic:cNvPicPr>
+                      <a:picLocks noChangeAspect="1" noChangeArrowheads="1"/>
+                    </pic:cNvPicPr>
+                  </pic:nvPicPr>
+                  <pic:blipFill>
+                    <a:blip r:embed="rId29"/>
+                    <a:srcRect/>
+                    <a:stretch>
+                      <a:fillRect/>
+                    </a:stretch>
+                  </pic:blipFill>
+                  <pic:spPr bwMode="auto">
+                    <a:xfrm>
+                      <a:off x="0" y="0"/>
+                      <a:ext cx="1543685" cy="854710"/>
+                    </a:xfrm>
+                    <a:prstGeom prst="rect">
+                      <a:avLst/>
+                    </a:prstGeom>
+                    <a:noFill/>
+                    <a:ln w="9525">
+                      <a:noFill/>
+                      <a:miter lim="800000"/>
+                      <a:headEnd/>
+                      <a:tailEnd/>
+                    </a:ln>
+                  </pic:spPr>
+                </pic:pic>
+              </a:graphicData>
+            </a:graphic>
+          </wp:inline>
+        </w:drawing>
+      </w:r>
+    </w:p>
+    <w:p>
+      <w:pPr>
+        <w:ind w:left="0" w:firstLine="0"/>
+        <w:contextualSpacing/>
+        <w:jc w:val="center"/>
+        <w:rPr>
+          <w:rFonts w:ascii="Times New Roman" w:hAnsi="Times New Roman" w:cs="Times New Roman"/>
+          <w:b/>
+          <w:sz w:val="32"/>
+          <w:szCs w:val="32"/>
+        </w:rPr>
+      </w:pPr>
+    </w:p>
+    <w:p>
+      <w:pPr>
+        <w:ind w:left="0" w:firstLine="0"/>
+        <w:contextualSpacing/>
+        <w:jc w:val="center"/>
+        <w:rPr>
+          <w:rFonts w:ascii="Times New Roman" w:hAnsi="Times New Roman" w:cs="Times New Roman"/>
+          <w:b/>
+          <w:sz w:val="32"/>
+          <w:szCs w:val="32"/>
+        </w:rPr>
+      </w:pPr>
+      <w:r>
+        <w:rPr>
+          <w:rFonts w:ascii="Times New Roman" w:hAnsi="Times New Roman" w:cs="Times New Roman"/>
+          <w:b/>
+          <w:noProof/>
+          <w:sz w:val="32"/>
+          <w:szCs w:val="32"/>
+        </w:rPr>
+        <w:drawing>
+          <wp:inline distT="0" distB="0" distL="0" distR="0">
+            <wp:extent cx="5943600" cy="2922103"/>
+            <wp:effectExtent l="19050" t="0" r="0" b="0"/>
+            <wp:docPr id="65" name="Picture 52"/>
+            <wp:cNvGraphicFramePr>
+              <a:graphicFrameLocks xmlns:a="http://schemas.openxmlformats.org/drawingml/2006/main" noChangeAspect="1"/>
+            </wp:cNvGraphicFramePr>
+            <a:graphic xmlns:a="http://schemas.openxmlformats.org/drawingml/2006/main">
+              <a:graphicData uri="http://schemas.openxmlformats.org/drawingml/2006/picture">
+                <pic:pic xmlns:pic="http://schemas.openxmlformats.org/drawingml/2006/picture">
+                  <pic:nvPicPr>
+                    <pic:cNvPr id="0" name="Picture 52"/>
+                    <pic:cNvPicPr>
+                      <a:picLocks noChangeAspect="1" noChangeArrowheads="1"/>
+                    </pic:cNvPicPr>
+                  </pic:nvPicPr>
+                  <pic:blipFill>
+                    <a:blip r:embed="rId30"/>
+                    <a:srcRect/>
+                    <a:stretch>
+                      <a:fillRect/>
+                    </a:stretch>
+                  </pic:blipFill>
+                  <pic:spPr bwMode="auto">
+                    <a:xfrm>
+                      <a:off x="0" y="0"/>
+                      <a:ext cx="5943600" cy="2922103"/>
+                    </a:xfrm>
+                    <a:prstGeom prst="rect">
+                      <a:avLst/>
+                    </a:prstGeom>
+                    <a:noFill/>
+                    <a:ln w="9525">
+                      <a:noFill/>
+                      <a:miter lim="800000"/>
+                      <a:headEnd/>
+                      <a:tailEnd/>
+                    </a:ln>
+                  </pic:spPr>
+                </pic:pic>
+              </a:graphicData>
+            </a:graphic>
+          </wp:inline>
+        </w:drawing>
+      </w:r>
+    </w:p>
+    <w:p>
+      <w:pPr>
+        <w:ind w:left="0" w:firstLine="0"/>
+        <w:contextualSpacing/>
+        <w:rPr>
+          <w:rFonts w:ascii="Times New Roman" w:hAnsi="Times New Roman" w:cs="Times New Roman"/>
+          <w:b/>
+          <w:sz w:val="32"/>
+          <w:szCs w:val="32"/>
+        </w:rPr>
+      </w:pPr>
+    </w:p>
+    <w:p>
+      <w:pPr>
+        <w:ind w:left="0" w:firstLine="0"/>
+        <w:contextualSpacing/>
+        <w:rPr>
+          <w:rFonts w:ascii="Times New Roman" w:hAnsi="Times New Roman" w:cs="Times New Roman"/>
+          <w:sz w:val="28"/>
+          <w:szCs w:val="28"/>
+        </w:rPr>
+      </w:pPr>
+      <w:r>
+        <w:rPr>
+          <w:rFonts w:ascii="Times New Roman" w:hAnsi="Times New Roman" w:cs="Times New Roman"/>
+          <w:sz w:val="28"/>
+          <w:szCs w:val="28"/>
+        </w:rPr>
+        <w:lastRenderedPageBreak/>
+        <w:t>9</w:t>
+      </w:r>
+      <w:r>
+        <w:rPr>
+          <w:rFonts w:ascii="Times New Roman" w:hAnsi="Times New Roman" w:cs="Times New Roman"/>
+          <w:sz w:val="28"/>
+          <w:szCs w:val="28"/>
+        </w:rPr>
+        <w:t>. Utilize the Men</w:t>
+      </w:r>
+      <w:r>
+        <w:rPr>
+          <w:rFonts w:ascii="Times New Roman" w:hAnsi="Times New Roman" w:cs="Times New Roman"/>
+          <w:sz w:val="28"/>
+          <w:szCs w:val="28"/>
+        </w:rPr>
+        <w:t>u Strip to do the following:</w:t>
+      </w:r>
+    </w:p>
+    <w:p>
+      <w:pPr>
+        <w:ind w:left="0" w:firstLine="0"/>
+        <w:contextualSpacing/>
+        <w:rPr>
+          <w:rFonts w:ascii="Times New Roman" w:hAnsi="Times New Roman" w:cs="Times New Roman"/>
+          <w:sz w:val="28"/>
+          <w:szCs w:val="28"/>
+        </w:rPr>
+      </w:pPr>
+    </w:p>
+    <w:p>
+      <w:pPr>
+        <w:ind w:left="0" w:firstLine="0"/>
+        <w:contextualSpacing/>
+        <w:rPr>
+          <w:rFonts w:ascii="Times New Roman" w:hAnsi="Times New Roman" w:cs="Times New Roman"/>
+          <w:sz w:val="28"/>
+          <w:szCs w:val="28"/>
+        </w:rPr>
+      </w:pPr>
+      <w:r>
+        <w:rPr>
+          <w:rFonts w:ascii="Times New Roman" w:hAnsi="Times New Roman" w:cs="Times New Roman"/>
+          <w:sz w:val="28"/>
+          <w:szCs w:val="28"/>
+        </w:rPr>
+        <w:t xml:space="preserve">Click File to Load Images or Quit the Application </w:t>
+      </w:r>
+    </w:p>
+    <w:p>
+      <w:pPr>
+        <w:ind w:left="0" w:firstLine="0"/>
+        <w:contextualSpacing/>
+        <w:rPr>
+          <w:rFonts w:ascii="Times New Roman" w:hAnsi="Times New Roman" w:cs="Times New Roman"/>
+          <w:sz w:val="28"/>
+          <w:szCs w:val="28"/>
+        </w:rPr>
+      </w:pPr>
+    </w:p>
+    <w:p>
+      <w:pPr>
+        <w:ind w:left="0" w:firstLine="0"/>
+        <w:contextualSpacing/>
+        <w:rPr>
+          <w:rFonts w:ascii="Times New Roman" w:hAnsi="Times New Roman" w:cs="Times New Roman"/>
+          <w:sz w:val="28"/>
+          <w:szCs w:val="28"/>
+        </w:rPr>
+      </w:pPr>
+      <w:r>
+        <w:rPr>
+          <w:rFonts w:ascii="Times New Roman" w:hAnsi="Times New Roman" w:cs="Times New Roman"/>
+          <w:noProof/>
+          <w:sz w:val="28"/>
+          <w:szCs w:val="28"/>
+        </w:rPr>
+        <w:drawing>
+          <wp:inline distT="0" distB="0" distL="0" distR="0">
+            <wp:extent cx="2434590" cy="1128395"/>
+            <wp:effectExtent l="19050" t="0" r="3810" b="0"/>
+            <wp:docPr id="58" name="Picture 38"/>
+            <wp:cNvGraphicFramePr>
+              <a:graphicFrameLocks xmlns:a="http://schemas.openxmlformats.org/drawingml/2006/main" noChangeAspect="1"/>
+            </wp:cNvGraphicFramePr>
+            <a:graphic xmlns:a="http://schemas.openxmlformats.org/drawingml/2006/main">
+              <a:graphicData uri="http://schemas.openxmlformats.org/drawingml/2006/picture">
+                <pic:pic xmlns:pic="http://schemas.openxmlformats.org/drawingml/2006/picture">
+                  <pic:nvPicPr>
+                    <pic:cNvPr id="0" name="Picture 38"/>
+                    <pic:cNvPicPr>
+                      <a:picLocks noChangeAspect="1" noChangeArrowheads="1"/>
+                    </pic:cNvPicPr>
+                  </pic:nvPicPr>
+                  <pic:blipFill>
+                    <a:blip r:embed="rId31"/>
+                    <a:srcRect/>
+                    <a:stretch>
+                      <a:fillRect/>
+                    </a:stretch>
+                  </pic:blipFill>
+                  <pic:spPr bwMode="auto">
+                    <a:xfrm>
+                      <a:off x="0" y="0"/>
+                      <a:ext cx="2434590" cy="1128395"/>
+                    </a:xfrm>
+                    <a:prstGeom prst="rect">
+                      <a:avLst/>
+                    </a:prstGeom>
+                    <a:noFill/>
+                    <a:ln w="9525">
+                      <a:noFill/>
+                      <a:miter lim="800000"/>
+                      <a:headEnd/>
+                      <a:tailEnd/>
+                    </a:ln>
+                  </pic:spPr>
+                </pic:pic>
+              </a:graphicData>
+            </a:graphic>
+          </wp:inline>
+        </w:drawing>
+      </w:r>
+    </w:p>
+    <w:p>
+      <w:pPr>
+        <w:ind w:left="0" w:firstLine="0"/>
+        <w:contextualSpacing/>
+        <w:rPr>
+          <w:rFonts w:ascii="Times New Roman" w:hAnsi="Times New Roman" w:cs="Times New Roman"/>
+          <w:sz w:val="28"/>
+          <w:szCs w:val="28"/>
+        </w:rPr>
+      </w:pPr>
+    </w:p>
+    <w:p>
+      <w:pPr>
+        <w:ind w:left="0" w:firstLine="0"/>
+        <w:contextualSpacing/>
+        <w:rPr>
+          <w:rFonts w:ascii="Times New Roman" w:hAnsi="Times New Roman" w:cs="Times New Roman"/>
+          <w:sz w:val="28"/>
+          <w:szCs w:val="28"/>
+        </w:rPr>
+      </w:pPr>
+      <w:r>
+        <w:rPr>
+          <w:rFonts w:ascii="Times New Roman" w:hAnsi="Times New Roman" w:cs="Times New Roman"/>
+          <w:sz w:val="28"/>
+          <w:szCs w:val="28"/>
+        </w:rPr>
+        <w:t>Click Image to Run the Data (once you've also named the output file).</w:t>
+      </w:r>
+    </w:p>
+    <w:p>
+      <w:pPr>
+        <w:ind w:left="0" w:firstLine="0"/>
+        <w:contextualSpacing/>
+        <w:rPr>
+          <w:rFonts w:ascii="Times New Roman" w:hAnsi="Times New Roman" w:cs="Times New Roman"/>
+          <w:sz w:val="28"/>
+          <w:szCs w:val="28"/>
+        </w:rPr>
+      </w:pPr>
+      <w:r>
+        <w:rPr>
+          <w:rFonts w:ascii="Times New Roman" w:hAnsi="Times New Roman" w:cs="Times New Roman"/>
+          <w:noProof/>
+          <w:sz w:val="28"/>
+          <w:szCs w:val="28"/>
+        </w:rPr>
+        <w:drawing>
+          <wp:inline distT="0" distB="0" distL="0" distR="0">
+            <wp:extent cx="2410460" cy="890905"/>
+            <wp:effectExtent l="19050" t="0" r="8890" b="0"/>
+            <wp:docPr id="59" name="Picture 39"/>
+            <wp:cNvGraphicFramePr>
+              <a:graphicFrameLocks xmlns:a="http://schemas.openxmlformats.org/drawingml/2006/main" noChangeAspect="1"/>
+            </wp:cNvGraphicFramePr>
+            <a:graphic xmlns:a="http://schemas.openxmlformats.org/drawingml/2006/main">
+              <a:graphicData uri="http://schemas.openxmlformats.org/drawingml/2006/picture">
+                <pic:pic xmlns:pic="http://schemas.openxmlformats.org/drawingml/2006/picture">
+                  <pic:nvPicPr>
+                    <pic:cNvPr id="0" name="Picture 39"/>
+                    <pic:cNvPicPr>
+                      <a:picLocks noChangeAspect="1" noChangeArrowheads="1"/>
+                    </pic:cNvPicPr>
+                  </pic:nvPicPr>
+                  <pic:blipFill>
+                    <a:blip r:embed="rId32"/>
+                    <a:srcRect/>
+                    <a:stretch>
+                      <a:fillRect/>
+                    </a:stretch>
+                  </pic:blipFill>
+                  <pic:spPr bwMode="auto">
+                    <a:xfrm>
+                      <a:off x="0" y="0"/>
+                      <a:ext cx="2410460" cy="890905"/>
+                    </a:xfrm>
+                    <a:prstGeom prst="rect">
+                      <a:avLst/>
+                    </a:prstGeom>
+                    <a:noFill/>
+                    <a:ln w="9525">
+                      <a:noFill/>
+                      <a:miter lim="800000"/>
+                      <a:headEnd/>
+                      <a:tailEnd/>
+                    </a:ln>
+                  </pic:spPr>
+                </pic:pic>
+              </a:graphicData>
+            </a:graphic>
+          </wp:inline>
+        </w:drawing>
+      </w:r>
+    </w:p>
+    <w:p>
+      <w:pPr>
+        <w:ind w:left="0" w:firstLine="0"/>
+        <w:contextualSpacing/>
+        <w:rPr>
+          <w:rFonts w:ascii="Times New Roman" w:hAnsi="Times New Roman" w:cs="Times New Roman"/>
+          <w:sz w:val="28"/>
+          <w:szCs w:val="28"/>
+        </w:rPr>
+      </w:pPr>
+    </w:p>
+    <w:p>
+      <w:pPr>
+        <w:ind w:left="0" w:firstLine="0"/>
+        <w:contextualSpacing/>
+        <w:rPr>
+          <w:rFonts w:ascii="Times New Roman" w:hAnsi="Times New Roman" w:cs="Times New Roman"/>
+          <w:sz w:val="28"/>
+          <w:szCs w:val="28"/>
+        </w:rPr>
+      </w:pPr>
+      <w:r>
+        <w:rPr>
+          <w:rFonts w:ascii="Times New Roman" w:hAnsi="Times New Roman" w:cs="Times New Roman"/>
+          <w:sz w:val="28"/>
+          <w:szCs w:val="28"/>
+        </w:rPr>
+        <w:t>Click About to get some info about the Tool's creators.</w:t>
+      </w:r>
+    </w:p>
+    <w:p>
+      <w:pPr>
+        <w:ind w:left="0" w:firstLine="0"/>
+        <w:contextualSpacing/>
+        <w:rPr>
+          <w:rFonts w:ascii="Times New Roman" w:hAnsi="Times New Roman" w:cs="Times New Roman"/>
+          <w:sz w:val="28"/>
+          <w:szCs w:val="28"/>
+        </w:rPr>
+      </w:pPr>
+    </w:p>
+    <w:p>
+      <w:pPr>
+        <w:ind w:left="0" w:firstLine="0"/>
+        <w:contextualSpacing/>
+        <w:rPr>
+          <w:rFonts w:ascii="Times New Roman" w:hAnsi="Times New Roman" w:cs="Times New Roman"/>
+          <w:sz w:val="28"/>
+          <w:szCs w:val="28"/>
+        </w:rPr>
+      </w:pPr>
+      <w:r>
+        <w:rPr>
+          <w:rFonts w:ascii="Times New Roman" w:hAnsi="Times New Roman" w:cs="Times New Roman"/>
+          <w:noProof/>
+          <w:sz w:val="28"/>
+          <w:szCs w:val="28"/>
+        </w:rPr>
+        <w:drawing>
+          <wp:inline distT="0" distB="0" distL="0" distR="0">
+            <wp:extent cx="3467735" cy="760095"/>
+            <wp:effectExtent l="19050" t="0" r="0" b="0"/>
+            <wp:docPr id="60" name="Picture 40"/>
+            <wp:cNvGraphicFramePr>
+              <a:graphicFrameLocks xmlns:a="http://schemas.openxmlformats.org/drawingml/2006/main" noChangeAspect="1"/>
+            </wp:cNvGraphicFramePr>
+            <a:graphic xmlns:a="http://schemas.openxmlformats.org/drawingml/2006/main">
+              <a:graphicData uri="http://schemas.openxmlformats.org/drawingml/2006/picture">
+                <pic:pic xmlns:pic="http://schemas.openxmlformats.org/drawingml/2006/picture">
+                  <pic:nvPicPr>
+                    <pic:cNvPr id="0" name="Picture 40"/>
+                    <pic:cNvPicPr>
+                      <a:picLocks noChangeAspect="1" noChangeArrowheads="1"/>
+                    </pic:cNvPicPr>
+                  </pic:nvPicPr>
+                  <pic:blipFill>
+                    <a:blip r:embed="rId33"/>
+                    <a:srcRect/>
+                    <a:stretch>
+                      <a:fillRect/>
+                    </a:stretch>
+                  </pic:blipFill>
+                  <pic:spPr bwMode="auto">
+                    <a:xfrm>
+                      <a:off x="0" y="0"/>
+                      <a:ext cx="3467735" cy="760095"/>
+                    </a:xfrm>
+                    <a:prstGeom prst="rect">
+                      <a:avLst/>
+                    </a:prstGeom>
+                    <a:noFill/>
+                    <a:ln w="9525">
+                      <a:noFill/>
+                      <a:miter lim="800000"/>
+                      <a:headEnd/>
+                      <a:tailEnd/>
+                    </a:ln>
+                  </pic:spPr>
+                </pic:pic>
+              </a:graphicData>
+            </a:graphic>
+          </wp:inline>
+        </w:drawing>
+      </w:r>
+    </w:p>
+    <w:p>
+      <w:pPr>
+        <w:ind w:left="0" w:firstLine="0"/>
+        <w:contextualSpacing/>
+        <w:rPr>
+          <w:rFonts w:ascii="Times New Roman" w:hAnsi="Times New Roman" w:cs="Times New Roman"/>
+          <w:sz w:val="28"/>
+          <w:szCs w:val="28"/>
+        </w:rPr>
+      </w:pPr>
+    </w:p>
+    <w:p>
+      <w:pPr>
+        <w:ind w:left="0" w:firstLine="0"/>
+        <w:contextualSpacing/>
+        <w:rPr>
+          <w:rFonts w:ascii="Times New Roman" w:hAnsi="Times New Roman" w:cs="Times New Roman"/>
+          <w:sz w:val="28"/>
+          <w:szCs w:val="28"/>
+        </w:rPr>
+      </w:pPr>
+      <w:r>
+        <w:rPr>
+          <w:rFonts w:ascii="Times New Roman" w:hAnsi="Times New Roman" w:cs="Times New Roman"/>
+          <w:noProof/>
+          <w:sz w:val="28"/>
+          <w:szCs w:val="28"/>
+        </w:rPr>
+        <w:drawing>
+          <wp:inline distT="0" distB="0" distL="0" distR="0">
+            <wp:extent cx="4766706" cy="2506660"/>
+            <wp:effectExtent l="19050" t="0" r="0" b="0"/>
+            <wp:docPr id="61" name="Picture 41"/>
+            <wp:cNvGraphicFramePr>
+              <a:graphicFrameLocks xmlns:a="http://schemas.openxmlformats.org/drawingml/2006/main" noChangeAspect="1"/>
+            </wp:cNvGraphicFramePr>
+            <a:graphic xmlns:a="http://schemas.openxmlformats.org/drawingml/2006/main">
+              <a:graphicData uri="http://schemas.openxmlformats.org/drawingml/2006/picture">
+                <pic:pic xmlns:pic="http://schemas.openxmlformats.org/drawingml/2006/picture">
+                  <pic:nvPicPr>
+                    <pic:cNvPr id="0" name="Picture 41"/>
+                    <pic:cNvPicPr>
+                      <a:picLocks noChangeAspect="1" noChangeArrowheads="1"/>
+                    </pic:cNvPicPr>
+                  </pic:nvPicPr>
+                  <pic:blipFill>
+                    <a:blip r:embed="rId34"/>
+                    <a:srcRect b="3566"/>
+                    <a:stretch>
+                      <a:fillRect/>
+                    </a:stretch>
+                  </pic:blipFill>
+                  <pic:spPr bwMode="auto">
+                    <a:xfrm>
+                      <a:off x="0" y="0"/>
+                      <a:ext cx="4766706" cy="2506660"/>
+                    </a:xfrm>
+                    <a:prstGeom prst="rect">
+                      <a:avLst/>
+                    </a:prstGeom>
+                    <a:noFill/>
+                    <a:ln w="9525">
+                      <a:noFill/>
+                      <a:miter lim="800000"/>
+                      <a:headEnd/>
+                      <a:tailEnd/>
+                    </a:ln>
+                  </pic:spPr>
+                </pic:pic>
+              </a:graphicData>
+            </a:graphic>
+          </wp:inline>
+        </w:drawing>
+      </w:r>
+    </w:p>
+    <w:p>
+      <w:pPr>
+        <w:ind w:left="0" w:firstLine="0"/>
+        <w:contextualSpacing/>
+        <w:rPr>
+          <w:rFonts w:ascii="Times New Roman" w:hAnsi="Times New Roman" w:cs="Times New Roman"/>
+          <w:b/>
+          <w:sz w:val="32"/>
+          <w:szCs w:val="32"/>
+        </w:rPr>
+      </w:pPr>
+    </w:p>
+    <w:p>
+      <w:pPr>
+        <w:ind w:left="0" w:firstLine="0"/>
+        <w:contextualSpacing/>
+        <w:rPr>
+          <w:rFonts w:ascii="Times New Roman" w:hAnsi="Times New Roman" w:cs="Times New Roman"/>
+          <w:b/>
+          <w:sz w:val="32"/>
+          <w:szCs w:val="32"/>
+        </w:rPr>
+      </w:pPr>
+    </w:p>
+    <w:p>
+      <w:pPr>
+        <w:ind w:left="0" w:firstLine="0"/>
+        <w:contextualSpacing/>
+        <w:rPr>
+          <w:rFonts w:ascii="Times New Roman" w:hAnsi="Times New Roman" w:cs="Times New Roman"/>
+          <w:b/>
+          <w:sz w:val="32"/>
+          <w:szCs w:val="32"/>
+        </w:rPr>
+      </w:pPr>
+    </w:p>
+    <w:p>
+      <w:pPr>
+        <w:ind w:left="0" w:firstLine="0"/>
+        <w:contextualSpacing/>
+        <w:rPr>
+          <w:rFonts w:ascii="Times New Roman" w:hAnsi="Times New Roman" w:cs="Times New Roman"/>
+          <w:b/>
+          <w:sz w:val="32"/>
+          <w:szCs w:val="32"/>
+        </w:rPr>
+      </w:pPr>
+      <w:r>
+        <w:rPr>
+          <w:rFonts w:ascii="Times New Roman" w:hAnsi="Times New Roman" w:cs="Times New Roman"/>
+          <w:b/>
+          <w:sz w:val="32"/>
+          <w:szCs w:val="32"/>
+        </w:rPr>
+        <w:lastRenderedPageBreak/>
         <w:t>6. References</w:t>
       </w:r>
     </w:p>
@@ -4497,30 +8294,12 @@
           <w:sz w:val="28"/>
           <w:szCs w:val="28"/>
         </w:rPr>
-        <w:t xml:space="preserve">This User Manuel was written with guidance from the User Guide Outline written by Dr. Catherine </w:t>
-      </w:r>
-      <w:proofErr w:type="spellStart"/>
-      <w:r>
-        <w:rPr>
-          <w:rFonts w:ascii="Times New Roman" w:hAnsi="Times New Roman" w:cs="Times New Roman"/>
-          <w:sz w:val="28"/>
-          <w:szCs w:val="28"/>
-        </w:rPr>
-        <w:t>Stringfellow</w:t>
-      </w:r>
-      <w:proofErr w:type="spellEnd"/>
-      <w:r>
-        <w:rPr>
-          <w:rFonts w:ascii="Times New Roman" w:hAnsi="Times New Roman" w:cs="Times New Roman"/>
-          <w:sz w:val="28"/>
-          <w:szCs w:val="28"/>
-        </w:rPr>
-        <w:t>.</w:t>
+        <w:t>This User Manuel was written with guidance from the User Guide Outline written by Dr. Catherine Stringfellow.</w:t>
       </w:r>
     </w:p>
     <w:sectPr>
-      <w:headerReference w:type="default" r:id="rId9"/>
-      <w:footerReference w:type="default" r:id="rId10"/>
+      <w:headerReference w:type="default" r:id="rId35"/>
+      <w:footerReference w:type="default" r:id="rId36"/>
       <w:pgSz w:w="12240" w:h="15840"/>
       <w:pgMar w:top="1440" w:right="1440" w:bottom="1440" w:left="1440" w:header="720" w:footer="720" w:gutter="0"/>
       <w:pgNumType w:start="0"/>
@@ -4572,7 +8351,7 @@
             <w:rPr>
               <w:noProof/>
             </w:rPr>
-            <w:t>1</w:t>
+            <w:t>10</w:t>
           </w:r>
         </w:fldSimple>
       </w:p>
@@ -4718,7 +8497,7 @@
               <w:rFonts w:ascii="Calibri" w:hAnsi="Calibri"/>
               <w:noProof/>
             </w:rPr>
-            <w:t>1</w:t>
+            <w:t>10</w:t>
           </w:r>
           <w:r>
             <w:rPr>
@@ -7310,7 +11089,7 @@
 </file>
 
 <file path=customXml/itemProps1.xml><?xml version="1.0" encoding="utf-8"?>
-<ds:datastoreItem xmlns:ds="http://schemas.openxmlformats.org/officeDocument/2006/customXml" ds:itemID="{77972372-FB1C-4B4E-8CE3-5133A9CD403A}">
+<ds:datastoreItem xmlns:ds="http://schemas.openxmlformats.org/officeDocument/2006/customXml" ds:itemID="{78226240-8515-4E10-9201-8DB030DF9A62}">
   <ds:schemaRefs>
     <ds:schemaRef ds:uri="http://schemas.openxmlformats.org/officeDocument/2006/bibliography"/>
   </ds:schemaRefs>

</xml_diff>

<commit_message>
update manual. screen shot stuff
</commit_message>
<xml_diff>
--- a/A Team Documents/User Manual 2015 Final Draft.docx
+++ b/A Team Documents/User Manual 2015 Final Draft.docx
@@ -841,7 +841,15 @@
           <w:sz w:val="28"/>
           <w:szCs w:val="28"/>
         </w:rPr>
-        <w:t>-12</w:t>
+        <w:t>-1</w:t>
+      </w:r>
+      <w:r>
+        <w:rPr>
+          <w:rFonts w:ascii="Times New Roman" w:hAnsi="Times New Roman" w:cs="Times New Roman"/>
+          <w:sz w:val="28"/>
+          <w:szCs w:val="28"/>
+        </w:rPr>
+        <w:t>3</w:t>
       </w:r>
     </w:p>
     <w:p>
@@ -1792,7 +1800,25 @@
           <w:sz w:val="28"/>
           <w:szCs w:val="28"/>
         </w:rPr>
-        <w:t xml:space="preserve"> this software includes but is not limited to: Dr. Ok and Dr. Guo.</w:t>
+        <w:t xml:space="preserve"> this software includes but is not limited to: Dr. Ok and Dr. </w:t>
+      </w:r>
+      <w:proofErr w:type="spellStart"/>
+      <w:r>
+        <w:rPr>
+          <w:rFonts w:ascii="Times New Roman" w:hAnsi="Times New Roman" w:cs="Times New Roman"/>
+          <w:sz w:val="28"/>
+          <w:szCs w:val="28"/>
+        </w:rPr>
+        <w:t>Guo</w:t>
+      </w:r>
+      <w:proofErr w:type="spellEnd"/>
+      <w:r>
+        <w:rPr>
+          <w:rFonts w:ascii="Times New Roman" w:hAnsi="Times New Roman" w:cs="Times New Roman"/>
+          <w:sz w:val="28"/>
+          <w:szCs w:val="28"/>
+        </w:rPr>
+        <w:t>.</w:t>
       </w:r>
       <w:r>
         <w:rPr>
@@ -2825,7 +2851,25 @@
           <w:sz w:val="28"/>
           <w:szCs w:val="28"/>
         </w:rPr>
-        <w:t>The user shall load their desired folder of images, enter in known parameters, and run the software. While the tool is running, centroid, velocity, acceleration, and volume are being calculated for each image. This data will be organized in an Excel spreadsheet and graphically represented in nine different graphs. In addition, a folder for the processed images will be created, with the same name as the data folder, with "_processed" appended to it. This folder will contain the processed images with the analyzed base, needle, and drop drawn on top of the original image.</w:t>
+        <w:t xml:space="preserve">The user shall load their desired folder of images, enter in known parameters, and run the software. While the tool is running, </w:t>
+      </w:r>
+      <w:proofErr w:type="spellStart"/>
+      <w:r>
+        <w:rPr>
+          <w:rFonts w:ascii="Times New Roman" w:hAnsi="Times New Roman" w:cs="Times New Roman"/>
+          <w:sz w:val="28"/>
+          <w:szCs w:val="28"/>
+        </w:rPr>
+        <w:t>centroid</w:t>
+      </w:r>
+      <w:proofErr w:type="spellEnd"/>
+      <w:r>
+        <w:rPr>
+          <w:rFonts w:ascii="Times New Roman" w:hAnsi="Times New Roman" w:cs="Times New Roman"/>
+          <w:sz w:val="28"/>
+          <w:szCs w:val="28"/>
+        </w:rPr>
+        <w:t>, velocity, acceleration, and volume are being calculated for each image. This data will be organized in an Excel spreadsheet and graphically represented in nine different graphs. In addition, a folder for the processed images will be created, with the same name as the data folder, with "_processed" appended to it. This folder will contain the processed images with the analyzed base, needle, and drop drawn on top of the original image.</w:t>
       </w:r>
     </w:p>
     <w:p>
@@ -6941,18 +6985,337 @@
       <w:pPr>
         <w:ind w:left="0" w:firstLine="0"/>
         <w:contextualSpacing/>
-        <w:rPr>
-          <w:rFonts w:ascii="Times New Roman" w:hAnsi="Times New Roman" w:cs="Times New Roman"/>
-          <w:sz w:val="28"/>
-          <w:szCs w:val="28"/>
-        </w:rPr>
-      </w:pPr>
-      <w:r>
-        <w:rPr>
-          <w:rFonts w:ascii="Times New Roman" w:hAnsi="Times New Roman" w:cs="Times New Roman"/>
-          <w:sz w:val="28"/>
-          <w:szCs w:val="28"/>
-        </w:rPr>
+        <w:jc w:val="center"/>
+        <w:rPr>
+          <w:rFonts w:ascii="Times New Roman" w:hAnsi="Times New Roman" w:cs="Times New Roman"/>
+          <w:sz w:val="28"/>
+          <w:szCs w:val="28"/>
+        </w:rPr>
+      </w:pPr>
+    </w:p>
+    <w:p>
+      <w:pPr>
+        <w:ind w:left="0" w:firstLine="0"/>
+        <w:contextualSpacing/>
+        <w:rPr>
+          <w:rFonts w:ascii="Times New Roman" w:hAnsi="Times New Roman" w:cs="Times New Roman"/>
+          <w:sz w:val="28"/>
+          <w:szCs w:val="28"/>
+        </w:rPr>
+      </w:pPr>
+      <w:r>
+        <w:rPr>
+          <w:rFonts w:ascii="Times New Roman" w:hAnsi="Times New Roman" w:cs="Times New Roman"/>
+          <w:sz w:val="28"/>
+          <w:szCs w:val="28"/>
+        </w:rPr>
+        <w:t>Also notice the Status Label and Progress Bar for information on the progress.</w:t>
+      </w:r>
+    </w:p>
+    <w:p>
+      <w:pPr>
+        <w:ind w:left="0" w:firstLine="0"/>
+        <w:contextualSpacing/>
+        <w:rPr>
+          <w:rFonts w:ascii="Times New Roman" w:hAnsi="Times New Roman" w:cs="Times New Roman"/>
+          <w:sz w:val="28"/>
+          <w:szCs w:val="28"/>
+        </w:rPr>
+      </w:pPr>
+    </w:p>
+    <w:p>
+      <w:pPr>
+        <w:ind w:left="0" w:firstLine="0"/>
+        <w:contextualSpacing/>
+        <w:jc w:val="center"/>
+        <w:rPr>
+          <w:rFonts w:ascii="Times New Roman" w:hAnsi="Times New Roman" w:cs="Times New Roman"/>
+          <w:sz w:val="28"/>
+          <w:szCs w:val="28"/>
+        </w:rPr>
+      </w:pPr>
+      <w:r>
+        <w:rPr>
+          <w:rFonts w:ascii="Times New Roman" w:hAnsi="Times New Roman" w:cs="Times New Roman"/>
+          <w:noProof/>
+          <w:sz w:val="28"/>
+          <w:szCs w:val="28"/>
+        </w:rPr>
+        <w:drawing>
+          <wp:inline distT="0" distB="0" distL="0" distR="0">
+            <wp:extent cx="4348670" cy="3375498"/>
+            <wp:effectExtent l="19050" t="0" r="0" b="0"/>
+            <wp:docPr id="3" name="Object 1"/>
+            <wp:cNvGraphicFramePr/>
+            <a:graphic xmlns:a="http://schemas.openxmlformats.org/drawingml/2006/main">
+              <a:graphicData uri="http://schemas.openxmlformats.org/drawingml/2006/lockedCanvas">
+                <lc:lockedCanvas xmlns:lc="http://schemas.openxmlformats.org/drawingml/2006/lockedCanvas">
+                  <a:nvGrpSpPr>
+                    <a:cNvPr id="0" name=""/>
+                    <a:cNvGrpSpPr/>
+                  </a:nvGrpSpPr>
+                  <a:grpSpPr>
+                    <a:xfrm>
+                      <a:off x="0" y="0"/>
+                      <a:ext cx="5791200" cy="5114925"/>
+                      <a:chOff x="1524000" y="871538"/>
+                      <a:chExt cx="5791200" cy="5114925"/>
+                    </a:xfrm>
+                  </a:grpSpPr>
+                  <a:pic>
+                    <a:nvPicPr>
+                      <a:cNvPr id="1026" name="Picture 2"/>
+                      <a:cNvPicPr>
+                        <a:picLocks noChangeAspect="1" noChangeArrowheads="1"/>
+                      </a:cNvPicPr>
+                    </a:nvPicPr>
+                    <a:blipFill>
+                      <a:blip r:embed="rId25"/>
+                      <a:srcRect/>
+                      <a:stretch>
+                        <a:fillRect/>
+                      </a:stretch>
+                    </a:blipFill>
+                    <a:spPr bwMode="auto">
+                      <a:xfrm>
+                        <a:off x="1933575" y="871538"/>
+                        <a:ext cx="5276850" cy="5114925"/>
+                      </a:xfrm>
+                      <a:prstGeom prst="rect">
+                        <a:avLst/>
+                      </a:prstGeom>
+                      <a:noFill/>
+                      <a:ln w="9525">
+                        <a:noFill/>
+                        <a:miter lim="800000"/>
+                        <a:headEnd/>
+                        <a:tailEnd/>
+                      </a:ln>
+                    </a:spPr>
+                  </a:pic>
+                  <a:sp>
+                    <a:nvSpPr>
+                      <a:cNvPr id="3" name="Oval 2"/>
+                      <a:cNvSpPr/>
+                    </a:nvSpPr>
+                    <a:spPr>
+                      <a:xfrm>
+                        <a:off x="1524000" y="4419600"/>
+                        <a:ext cx="5791200" cy="762000"/>
+                      </a:xfrm>
+                      <a:prstGeom prst="ellipse">
+                        <a:avLst/>
+                      </a:prstGeom>
+                      <a:solidFill>
+                        <a:schemeClr val="lt1">
+                          <a:alpha val="0"/>
+                        </a:schemeClr>
+                      </a:solidFill>
+                      <a:ln>
+                        <a:solidFill>
+                          <a:schemeClr val="tx1"/>
+                        </a:solidFill>
+                      </a:ln>
+                    </a:spPr>
+                    <a:txSp>
+                      <a:txBody>
+                        <a:bodyPr rtlCol="0" anchor="ctr"/>
+                        <a:lstStyle>
+                          <a:defPPr>
+                            <a:defRPr lang="en-US"/>
+                          </a:defPPr>
+                          <a:lvl1pPr marL="0" algn="l" defTabSz="914400" rtl="0" eaLnBrk="1" latinLnBrk="0" hangingPunct="1">
+                            <a:defRPr sz="1800" kern="1200">
+                              <a:solidFill>
+                                <a:schemeClr val="dk1"/>
+                              </a:solidFill>
+                              <a:latin typeface="+mn-lt"/>
+                              <a:ea typeface="+mn-ea"/>
+                              <a:cs typeface="+mn-cs"/>
+                            </a:defRPr>
+                          </a:lvl1pPr>
+                          <a:lvl2pPr marL="457200" algn="l" defTabSz="914400" rtl="0" eaLnBrk="1" latinLnBrk="0" hangingPunct="1">
+                            <a:defRPr sz="1800" kern="1200">
+                              <a:solidFill>
+                                <a:schemeClr val="dk1"/>
+                              </a:solidFill>
+                              <a:latin typeface="+mn-lt"/>
+                              <a:ea typeface="+mn-ea"/>
+                              <a:cs typeface="+mn-cs"/>
+                            </a:defRPr>
+                          </a:lvl2pPr>
+                          <a:lvl3pPr marL="914400" algn="l" defTabSz="914400" rtl="0" eaLnBrk="1" latinLnBrk="0" hangingPunct="1">
+                            <a:defRPr sz="1800" kern="1200">
+                              <a:solidFill>
+                                <a:schemeClr val="dk1"/>
+                              </a:solidFill>
+                              <a:latin typeface="+mn-lt"/>
+                              <a:ea typeface="+mn-ea"/>
+                              <a:cs typeface="+mn-cs"/>
+                            </a:defRPr>
+                          </a:lvl3pPr>
+                          <a:lvl4pPr marL="1371600" algn="l" defTabSz="914400" rtl="0" eaLnBrk="1" latinLnBrk="0" hangingPunct="1">
+                            <a:defRPr sz="1800" kern="1200">
+                              <a:solidFill>
+                                <a:schemeClr val="dk1"/>
+                              </a:solidFill>
+                              <a:latin typeface="+mn-lt"/>
+                              <a:ea typeface="+mn-ea"/>
+                              <a:cs typeface="+mn-cs"/>
+                            </a:defRPr>
+                          </a:lvl4pPr>
+                          <a:lvl5pPr marL="1828800" algn="l" defTabSz="914400" rtl="0" eaLnBrk="1" latinLnBrk="0" hangingPunct="1">
+                            <a:defRPr sz="1800" kern="1200">
+                              <a:solidFill>
+                                <a:schemeClr val="dk1"/>
+                              </a:solidFill>
+                              <a:latin typeface="+mn-lt"/>
+                              <a:ea typeface="+mn-ea"/>
+                              <a:cs typeface="+mn-cs"/>
+                            </a:defRPr>
+                          </a:lvl5pPr>
+                          <a:lvl6pPr marL="2286000" algn="l" defTabSz="914400" rtl="0" eaLnBrk="1" latinLnBrk="0" hangingPunct="1">
+                            <a:defRPr sz="1800" kern="1200">
+                              <a:solidFill>
+                                <a:schemeClr val="dk1"/>
+                              </a:solidFill>
+                              <a:latin typeface="+mn-lt"/>
+                              <a:ea typeface="+mn-ea"/>
+                              <a:cs typeface="+mn-cs"/>
+                            </a:defRPr>
+                          </a:lvl6pPr>
+                          <a:lvl7pPr marL="2743200" algn="l" defTabSz="914400" rtl="0" eaLnBrk="1" latinLnBrk="0" hangingPunct="1">
+                            <a:defRPr sz="1800" kern="1200">
+                              <a:solidFill>
+                                <a:schemeClr val="dk1"/>
+                              </a:solidFill>
+                              <a:latin typeface="+mn-lt"/>
+                              <a:ea typeface="+mn-ea"/>
+                              <a:cs typeface="+mn-cs"/>
+                            </a:defRPr>
+                          </a:lvl7pPr>
+                          <a:lvl8pPr marL="3200400" algn="l" defTabSz="914400" rtl="0" eaLnBrk="1" latinLnBrk="0" hangingPunct="1">
+                            <a:defRPr sz="1800" kern="1200">
+                              <a:solidFill>
+                                <a:schemeClr val="dk1"/>
+                              </a:solidFill>
+                              <a:latin typeface="+mn-lt"/>
+                              <a:ea typeface="+mn-ea"/>
+                              <a:cs typeface="+mn-cs"/>
+                            </a:defRPr>
+                          </a:lvl8pPr>
+                          <a:lvl9pPr marL="3657600" algn="l" defTabSz="914400" rtl="0" eaLnBrk="1" latinLnBrk="0" hangingPunct="1">
+                            <a:defRPr sz="1800" kern="1200">
+                              <a:solidFill>
+                                <a:schemeClr val="dk1"/>
+                              </a:solidFill>
+                              <a:latin typeface="+mn-lt"/>
+                              <a:ea typeface="+mn-ea"/>
+                              <a:cs typeface="+mn-cs"/>
+                            </a:defRPr>
+                          </a:lvl9pPr>
+                        </a:lstStyle>
+                        <a:p>
+                          <a:pPr algn="ctr"/>
+                          <a:endParaRPr lang="en-US"/>
+                        </a:p>
+                      </a:txBody>
+                      <a:useSpRect/>
+                    </a:txSp>
+                    <a:style>
+                      <a:lnRef idx="2">
+                        <a:schemeClr val="accent6"/>
+                      </a:lnRef>
+                      <a:fillRef idx="1">
+                        <a:schemeClr val="lt1"/>
+                      </a:fillRef>
+                      <a:effectRef idx="0">
+                        <a:schemeClr val="accent6"/>
+                      </a:effectRef>
+                      <a:fontRef idx="minor">
+                        <a:schemeClr val="dk1"/>
+                      </a:fontRef>
+                    </a:style>
+                  </a:sp>
+                </lc:lockedCanvas>
+              </a:graphicData>
+            </a:graphic>
+          </wp:inline>
+        </w:drawing>
+      </w:r>
+    </w:p>
+    <w:p>
+      <w:pPr>
+        <w:ind w:left="0" w:firstLine="0"/>
+        <w:contextualSpacing/>
+        <w:rPr>
+          <w:rFonts w:ascii="Times New Roman" w:hAnsi="Times New Roman" w:cs="Times New Roman"/>
+          <w:sz w:val="28"/>
+          <w:szCs w:val="28"/>
+        </w:rPr>
+      </w:pPr>
+    </w:p>
+    <w:p>
+      <w:pPr>
+        <w:ind w:left="0" w:firstLine="0"/>
+        <w:contextualSpacing/>
+        <w:rPr>
+          <w:rFonts w:ascii="Times New Roman" w:hAnsi="Times New Roman" w:cs="Times New Roman"/>
+          <w:sz w:val="28"/>
+          <w:szCs w:val="28"/>
+        </w:rPr>
+      </w:pPr>
+    </w:p>
+    <w:p>
+      <w:pPr>
+        <w:ind w:left="0" w:firstLine="0"/>
+        <w:contextualSpacing/>
+        <w:rPr>
+          <w:rFonts w:ascii="Times New Roman" w:hAnsi="Times New Roman" w:cs="Times New Roman"/>
+          <w:sz w:val="28"/>
+          <w:szCs w:val="28"/>
+        </w:rPr>
+      </w:pPr>
+    </w:p>
+    <w:p>
+      <w:pPr>
+        <w:ind w:left="0" w:firstLine="0"/>
+        <w:contextualSpacing/>
+        <w:rPr>
+          <w:rFonts w:ascii="Times New Roman" w:hAnsi="Times New Roman" w:cs="Times New Roman"/>
+          <w:sz w:val="28"/>
+          <w:szCs w:val="28"/>
+        </w:rPr>
+      </w:pPr>
+    </w:p>
+    <w:p>
+      <w:pPr>
+        <w:ind w:left="0" w:firstLine="0"/>
+        <w:contextualSpacing/>
+        <w:rPr>
+          <w:rFonts w:ascii="Times New Roman" w:hAnsi="Times New Roman" w:cs="Times New Roman"/>
+          <w:sz w:val="28"/>
+          <w:szCs w:val="28"/>
+        </w:rPr>
+      </w:pPr>
+    </w:p>
+    <w:p>
+      <w:pPr>
+        <w:ind w:left="0" w:firstLine="0"/>
+        <w:contextualSpacing/>
+        <w:rPr>
+          <w:rFonts w:ascii="Times New Roman" w:hAnsi="Times New Roman" w:cs="Times New Roman"/>
+          <w:sz w:val="28"/>
+          <w:szCs w:val="28"/>
+        </w:rPr>
+      </w:pPr>
+      <w:r>
+        <w:rPr>
+          <w:rFonts w:ascii="Times New Roman" w:hAnsi="Times New Roman" w:cs="Times New Roman"/>
+          <w:sz w:val="28"/>
+          <w:szCs w:val="28"/>
+        </w:rPr>
+        <w:lastRenderedPageBreak/>
         <w:t>7</w:t>
       </w:r>
       <w:r>
@@ -7068,7 +7431,7 @@
                       </a:cNvPicPr>
                     </a:nvPicPr>
                     <a:blipFill>
-                      <a:blip r:embed="rId25"/>
+                      <a:blip r:embed="rId26"/>
                       <a:srcRect/>
                       <a:stretch>
                         <a:fillRect/>
@@ -7404,7 +7767,6 @@
           <w:sz w:val="28"/>
           <w:szCs w:val="28"/>
         </w:rPr>
-        <w:lastRenderedPageBreak/>
         <w:drawing>
           <wp:inline distT="0" distB="0" distL="0" distR="0">
             <wp:extent cx="1977834" cy="1563458"/>
@@ -7421,7 +7783,7 @@
                     </pic:cNvPicPr>
                   </pic:nvPicPr>
                   <pic:blipFill>
-                    <a:blip r:embed="rId26"/>
+                    <a:blip r:embed="rId27"/>
                     <a:srcRect/>
                     <a:stretch>
                       <a:fillRect/>
@@ -7472,7 +7834,7 @@
                     </pic:cNvPicPr>
                   </pic:nvPicPr>
                   <pic:blipFill>
-                    <a:blip r:embed="rId27"/>
+                    <a:blip r:embed="rId28"/>
                     <a:srcRect/>
                     <a:stretch>
                       <a:fillRect/>
@@ -7523,7 +7885,7 @@
                     </pic:cNvPicPr>
                   </pic:nvPicPr>
                   <pic:blipFill>
-                    <a:blip r:embed="rId28"/>
+                    <a:blip r:embed="rId29"/>
                     <a:srcRect/>
                     <a:stretch>
                       <a:fillRect/>
@@ -7622,6 +7984,7 @@
           <w:sz w:val="28"/>
           <w:szCs w:val="28"/>
         </w:rPr>
+        <w:lastRenderedPageBreak/>
         <w:t>8. View the processed images that were saved in a folder of the same name as the image source folder, but with '_processed' appended to it.</w:t>
       </w:r>
     </w:p>
@@ -7674,7 +8037,7 @@
                     </pic:cNvPicPr>
                   </pic:nvPicPr>
                   <pic:blipFill>
-                    <a:blip r:embed="rId29"/>
+                    <a:blip r:embed="rId30"/>
                     <a:srcRect/>
                     <a:stretch>
                       <a:fillRect/>
@@ -7754,7 +8117,7 @@
                     </pic:cNvPicPr>
                   </pic:nvPicPr>
                   <pic:blipFill>
-                    <a:blip r:embed="rId30"/>
+                    <a:blip r:embed="rId31"/>
                     <a:srcRect/>
                     <a:stretch>
                       <a:fillRect/>
@@ -7811,7 +8174,6 @@
           <w:sz w:val="28"/>
           <w:szCs w:val="28"/>
         </w:rPr>
-        <w:lastRenderedPageBreak/>
         <w:t>9</w:t>
       </w:r>
       <w:r>
@@ -7907,7 +8269,7 @@
                     </pic:cNvPicPr>
                   </pic:nvPicPr>
                   <pic:blipFill>
-                    <a:blip r:embed="rId31"/>
+                    <a:blip r:embed="rId32"/>
                     <a:srcRect/>
                     <a:stretch>
                       <a:fillRect/>
@@ -8001,7 +8363,7 @@
                     </pic:cNvPicPr>
                   </pic:nvPicPr>
                   <pic:blipFill>
-                    <a:blip r:embed="rId32"/>
+                    <a:blip r:embed="rId33"/>
                     <a:srcRect/>
                     <a:stretch>
                       <a:fillRect/>
@@ -8106,7 +8468,7 @@
                     </pic:cNvPicPr>
                   </pic:nvPicPr>
                   <pic:blipFill>
-                    <a:blip r:embed="rId33"/>
+                    <a:blip r:embed="rId34"/>
                     <a:srcRect/>
                     <a:stretch>
                       <a:fillRect/>
@@ -8181,7 +8543,7 @@
                     </pic:cNvPicPr>
                   </pic:nvPicPr>
                   <pic:blipFill>
-                    <a:blip r:embed="rId34"/>
+                    <a:blip r:embed="rId35"/>
                     <a:srcRect b="3566"/>
                     <a:stretch>
                       <a:fillRect/>
@@ -8264,7 +8626,6 @@
           <w:sz w:val="32"/>
           <w:szCs w:val="32"/>
         </w:rPr>
-        <w:lastRenderedPageBreak/>
         <w:t>6. References</w:t>
       </w:r>
     </w:p>
@@ -8294,12 +8655,30 @@
           <w:sz w:val="28"/>
           <w:szCs w:val="28"/>
         </w:rPr>
-        <w:t>This User Manuel was written with guidance from the User Guide Outline written by Dr. Catherine Stringfellow.</w:t>
+        <w:t xml:space="preserve">This User Manuel was written with guidance from the User Guide Outline written by Dr. Catherine </w:t>
+      </w:r>
+      <w:proofErr w:type="spellStart"/>
+      <w:r>
+        <w:rPr>
+          <w:rFonts w:ascii="Times New Roman" w:hAnsi="Times New Roman" w:cs="Times New Roman"/>
+          <w:sz w:val="28"/>
+          <w:szCs w:val="28"/>
+        </w:rPr>
+        <w:t>Stringfellow</w:t>
+      </w:r>
+      <w:proofErr w:type="spellEnd"/>
+      <w:r>
+        <w:rPr>
+          <w:rFonts w:ascii="Times New Roman" w:hAnsi="Times New Roman" w:cs="Times New Roman"/>
+          <w:sz w:val="28"/>
+          <w:szCs w:val="28"/>
+        </w:rPr>
+        <w:t>.</w:t>
       </w:r>
     </w:p>
     <w:sectPr>
-      <w:headerReference w:type="default" r:id="rId35"/>
-      <w:footerReference w:type="default" r:id="rId36"/>
+      <w:headerReference w:type="default" r:id="rId36"/>
+      <w:footerReference w:type="default" r:id="rId37"/>
       <w:pgSz w:w="12240" w:h="15840"/>
       <w:pgMar w:top="1440" w:right="1440" w:bottom="1440" w:left="1440" w:header="720" w:footer="720" w:gutter="0"/>
       <w:pgNumType w:start="0"/>
@@ -8351,7 +8730,7 @@
             <w:rPr>
               <w:noProof/>
             </w:rPr>
-            <w:t>10</w:t>
+            <w:t>1</w:t>
           </w:r>
         </w:fldSimple>
       </w:p>
@@ -8497,7 +8876,7 @@
               <w:rFonts w:ascii="Calibri" w:hAnsi="Calibri"/>
               <w:noProof/>
             </w:rPr>
-            <w:t>10</w:t>
+            <w:t>1</w:t>
           </w:r>
           <w:r>
             <w:rPr>
@@ -10208,7 +10587,6 @@
   <w:style w:type="character" w:default="1" w:styleId="DefaultParagraphFont">
     <w:name w:val="Default Paragraph Font"/>
     <w:uiPriority w:val="1"/>
-    <w:semiHidden/>
     <w:unhideWhenUsed/>
   </w:style>
   <w:style w:type="table" w:default="1" w:styleId="TableNormal">
@@ -11089,7 +11467,7 @@
 </file>
 
 <file path=customXml/itemProps1.xml><?xml version="1.0" encoding="utf-8"?>
-<ds:datastoreItem xmlns:ds="http://schemas.openxmlformats.org/officeDocument/2006/customXml" ds:itemID="{78226240-8515-4E10-9201-8DB030DF9A62}">
+<ds:datastoreItem xmlns:ds="http://schemas.openxmlformats.org/officeDocument/2006/customXml" ds:itemID="{BF013BEB-BD86-4732-BC0D-3ACB0174B584}">
   <ds:schemaRefs>
     <ds:schemaRef ds:uri="http://schemas.openxmlformats.org/officeDocument/2006/bibliography"/>
   </ds:schemaRefs>

</xml_diff>